<commit_message>
Toda mi parte lista,,, Te pisan Kevin
</commit_message>
<xml_diff>
--- a/Asignacion_IP_Proyecto.docx
+++ b/Asignacion_IP_Proyecto.docx
@@ -4574,14 +4574,72 @@
           <w:sz w:val="28"/>
           <w:szCs w:val="28"/>
         </w:rPr>
-        <w:sectPr>
-          <w:pgSz w:w="16838" w:h="11906" w:orient="landscape"/>
-          <w:pgMar w:top="720" w:right="720" w:bottom="720" w:left="720" w:header="709" w:footer="709" w:gutter="0"/>
-          <w:cols w:space="708"/>
-          <w:docGrid w:linePitch="360"/>
-        </w:sectPr>
       </w:pPr>
       <w:bookmarkStart w:id="11" w:name="_Toc208085475"/>
+      <w:r>
+        <w:drawing>
+          <wp:anchor distT="0" distB="0" distL="114300" distR="114300" simplePos="0" relativeHeight="251659265" behindDoc="0" locked="0" layoutInCell="1" allowOverlap="1" wp14:anchorId="3FC39297" wp14:editId="73BBD897">
+            <wp:simplePos x="0" y="0"/>
+            <wp:positionH relativeFrom="margin">
+              <wp:align>center</wp:align>
+            </wp:positionH>
+            <wp:positionV relativeFrom="paragraph">
+              <wp:posOffset>308948</wp:posOffset>
+            </wp:positionV>
+            <wp:extent cx="6605081" cy="4102974"/>
+            <wp:effectExtent l="0" t="0" r="5715" b="0"/>
+            <wp:wrapNone/>
+            <wp:docPr id="1656913657" name="Picture 4" descr="A diagram of a computer network&#10;&#10;AI-generated content may be incorrect."/>
+            <wp:cNvGraphicFramePr>
+              <a:graphicFrameLocks xmlns:a="http://schemas.openxmlformats.org/drawingml/2006/main" noChangeAspect="1"/>
+            </wp:cNvGraphicFramePr>
+            <a:graphic xmlns:a="http://schemas.openxmlformats.org/drawingml/2006/main">
+              <a:graphicData uri="http://schemas.openxmlformats.org/drawingml/2006/picture">
+                <pic:pic xmlns:pic="http://schemas.openxmlformats.org/drawingml/2006/picture">
+                  <pic:nvPicPr>
+                    <pic:cNvPr id="1656913657" name="Picture 4" descr="A diagram of a computer network&#10;&#10;AI-generated content may be incorrect."/>
+                    <pic:cNvPicPr>
+                      <a:picLocks noChangeAspect="1" noChangeArrowheads="1"/>
+                    </pic:cNvPicPr>
+                  </pic:nvPicPr>
+                  <pic:blipFill>
+                    <a:blip r:embed="rId10" cstate="print">
+                      <a:extLst>
+                        <a:ext uri="{28A0092B-C50C-407E-A947-70E740481C1C}">
+                          <a14:useLocalDpi xmlns:a14="http://schemas.microsoft.com/office/drawing/2010/main" val="0"/>
+                        </a:ext>
+                      </a:extLst>
+                    </a:blip>
+                    <a:srcRect/>
+                    <a:stretch>
+                      <a:fillRect/>
+                    </a:stretch>
+                  </pic:blipFill>
+                  <pic:spPr bwMode="auto">
+                    <a:xfrm>
+                      <a:off x="0" y="0"/>
+                      <a:ext cx="6605081" cy="4102974"/>
+                    </a:xfrm>
+                    <a:prstGeom prst="rect">
+                      <a:avLst/>
+                    </a:prstGeom>
+                    <a:noFill/>
+                    <a:ln>
+                      <a:noFill/>
+                    </a:ln>
+                  </pic:spPr>
+                </pic:pic>
+              </a:graphicData>
+            </a:graphic>
+            <wp14:sizeRelH relativeFrom="margin">
+              <wp14:pctWidth>0</wp14:pctWidth>
+            </wp14:sizeRelH>
+            <wp14:sizeRelV relativeFrom="margin">
+              <wp14:pctHeight>0</wp14:pctHeight>
+            </wp14:sizeRelV>
+          </wp:anchor>
+        </w:drawing>
+      </w:r>
       <w:r>
         <w:rPr>
           <w:rFonts w:ascii="Times New Roman" w:hAnsi="Times New Roman" w:cs="Times New Roman"/>
@@ -4620,6 +4678,18 @@
       </w:r>
       <w:bookmarkEnd w:id="11"/>
     </w:p>
+    <w:p/>
+    <w:p/>
+    <w:p>
+      <w:pPr>
+        <w:sectPr>
+          <w:pgSz w:w="16838" w:h="11906" w:orient="landscape"/>
+          <w:pgMar w:top="720" w:right="720" w:bottom="720" w:left="720" w:header="709" w:footer="709" w:gutter="0"/>
+          <w:cols w:space="708"/>
+          <w:docGrid w:linePitch="360"/>
+        </w:sectPr>
+      </w:pPr>
+    </w:p>
     <w:p>
       <w:pPr>
         <w:spacing w:line="360" w:lineRule="auto"/>
@@ -4739,6 +4809,7 @@
           <w:rFonts w:ascii="Times New Roman" w:hAnsi="Times New Roman" w:cs="Times New Roman"/>
           <w:b/>
           <w:bCs/>
+          <w:noProof/>
         </w:rPr>
         <w:drawing>
           <wp:inline distT="0" distB="0" distL="0" distR="0" wp14:anchorId="46AA4CDF" wp14:editId="32CB617F">
@@ -4756,7 +4827,7 @@
                     <pic:cNvPicPr/>
                   </pic:nvPicPr>
                   <pic:blipFill rotWithShape="1">
-                    <a:blip r:embed="rId10"/>
+                    <a:blip r:embed="rId11"/>
                     <a:srcRect l="2152" t="16751" r="12165" b="19480"/>
                     <a:stretch>
                       <a:fillRect/>
@@ -15652,3238 +15723,11 @@
         <w:tabs>
           <w:tab w:val="left" w:pos="876"/>
         </w:tabs>
-        <w:rPr>
-          <w:sz w:val="22"/>
-          <w:szCs w:val="22"/>
-        </w:rPr>
-        <w:sectPr>
-          <w:pgSz w:w="16838" w:h="11906" w:orient="landscape"/>
-          <w:pgMar w:top="720" w:right="720" w:bottom="720" w:left="720" w:header="709" w:footer="709" w:gutter="0"/>
-          <w:cols w:space="708"/>
-          <w:docGrid w:linePitch="360"/>
-        </w:sectPr>
-      </w:pPr>
-      <w:r>
-        <w:rPr>
-          <w:sz w:val="22"/>
-          <w:szCs w:val="22"/>
-        </w:rPr>
-        <w:tab/>
-      </w:r>
+      </w:pPr>
     </w:p>
-    <w:p>
-      <w:pPr>
-        <w:pStyle w:val="Heading1"/>
-        <w:numPr>
-          <w:ilvl w:val="0"/>
-          <w:numId w:val="9"/>
-        </w:numPr>
-        <w:shd w:val="clear" w:color="auto" w:fill="D9D9D9" w:themeFill="background1" w:themeFillShade="D9"/>
-        <w:ind w:left="0" w:firstLine="426"/>
-        <w:jc w:val="center"/>
-        <w:rPr>
-          <w:rFonts w:ascii="Times New Roman" w:hAnsi="Times New Roman" w:cs="Times New Roman"/>
-          <w:b/>
-          <w:bCs/>
-          <w:color w:val="auto"/>
-          <w:sz w:val="32"/>
-          <w:szCs w:val="32"/>
-        </w:rPr>
-      </w:pPr>
-      <w:bookmarkStart w:id="22" w:name="_Toc208085486"/>
-      <w:r>
-        <w:rPr>
-          <w:rFonts w:ascii="Times New Roman" w:hAnsi="Times New Roman" w:cs="Times New Roman"/>
-          <w:b/>
-          <w:bCs/>
-          <w:color w:val="auto"/>
-          <w:sz w:val="32"/>
-          <w:szCs w:val="32"/>
-        </w:rPr>
-        <w:lastRenderedPageBreak/>
-        <w:t>WAN DE SUCURSAL A SUCURSAL IPV4</w:t>
-      </w:r>
-      <w:bookmarkEnd w:id="22"/>
-    </w:p>
-    <w:tbl>
-      <w:tblPr>
-        <w:tblStyle w:val="GridTable3"/>
-        <w:tblW w:w="0" w:type="auto"/>
-        <w:tblLook w:val="04A0" w:firstRow="1" w:lastRow="0" w:firstColumn="1" w:lastColumn="0" w:noHBand="0" w:noVBand="1"/>
-      </w:tblPr>
-      <w:tblGrid>
-        <w:gridCol w:w="3086"/>
-        <w:gridCol w:w="1841"/>
-        <w:gridCol w:w="1971"/>
-        <w:gridCol w:w="4818"/>
-        <w:gridCol w:w="1841"/>
-        <w:gridCol w:w="1841"/>
-      </w:tblGrid>
-      <w:tr>
-        <w:trPr>
-          <w:cnfStyle w:val="100000000000" w:firstRow="1" w:lastRow="0" w:firstColumn="0" w:lastColumn="0" w:oddVBand="0" w:evenVBand="0" w:oddHBand="0" w:evenHBand="0" w:firstRowFirstColumn="0" w:firstRowLastColumn="0" w:lastRowFirstColumn="0" w:lastRowLastColumn="0"/>
-        </w:trPr>
-        <w:tc>
-          <w:tcPr>
-            <w:cnfStyle w:val="001000000100" w:firstRow="0" w:lastRow="0" w:firstColumn="1" w:lastColumn="0" w:oddVBand="0" w:evenVBand="0" w:oddHBand="0" w:evenHBand="0" w:firstRowFirstColumn="1" w:firstRowLastColumn="0" w:lastRowFirstColumn="0" w:lastRowLastColumn="0"/>
-            <w:tcW w:w="0" w:type="auto"/>
-            <w:hideMark/>
-          </w:tcPr>
-          <w:p>
-            <w:pPr>
-              <w:spacing w:after="160" w:line="278" w:lineRule="auto"/>
-              <w:jc w:val="left"/>
-              <w:rPr>
-                <w:rFonts w:ascii="Times New Roman" w:hAnsi="Times New Roman" w:cs="Times New Roman"/>
-                <w:sz w:val="26"/>
-                <w:szCs w:val="26"/>
-              </w:rPr>
-            </w:pPr>
-            <w:r>
-              <w:rPr>
-                <w:rFonts w:ascii="Times New Roman" w:hAnsi="Times New Roman" w:cs="Times New Roman"/>
-                <w:sz w:val="26"/>
-                <w:szCs w:val="26"/>
-              </w:rPr>
-              <w:t>Enlace</w:t>
-            </w:r>
-          </w:p>
-        </w:tc>
-        <w:tc>
-          <w:tcPr>
-            <w:tcW w:w="0" w:type="auto"/>
-            <w:hideMark/>
-          </w:tcPr>
-          <w:p>
-            <w:pPr>
-              <w:spacing w:after="160" w:line="278" w:lineRule="auto"/>
-              <w:cnfStyle w:val="100000000000" w:firstRow="1" w:lastRow="0" w:firstColumn="0" w:lastColumn="0" w:oddVBand="0" w:evenVBand="0" w:oddHBand="0" w:evenHBand="0" w:firstRowFirstColumn="0" w:firstRowLastColumn="0" w:lastRowFirstColumn="0" w:lastRowLastColumn="0"/>
-              <w:rPr>
-                <w:rFonts w:ascii="Times New Roman" w:hAnsi="Times New Roman" w:cs="Times New Roman"/>
-                <w:sz w:val="26"/>
-                <w:szCs w:val="26"/>
-              </w:rPr>
-            </w:pPr>
-            <w:r>
-              <w:rPr>
-                <w:rFonts w:ascii="Times New Roman" w:hAnsi="Times New Roman" w:cs="Times New Roman"/>
-                <w:sz w:val="26"/>
-                <w:szCs w:val="26"/>
-              </w:rPr>
-              <w:t>Subred</w:t>
-            </w:r>
-          </w:p>
-        </w:tc>
-        <w:tc>
-          <w:tcPr>
-            <w:tcW w:w="0" w:type="auto"/>
-            <w:hideMark/>
-          </w:tcPr>
-          <w:p>
-            <w:pPr>
-              <w:spacing w:after="160" w:line="278" w:lineRule="auto"/>
-              <w:cnfStyle w:val="100000000000" w:firstRow="1" w:lastRow="0" w:firstColumn="0" w:lastColumn="0" w:oddVBand="0" w:evenVBand="0" w:oddHBand="0" w:evenHBand="0" w:firstRowFirstColumn="0" w:firstRowLastColumn="0" w:lastRowFirstColumn="0" w:lastRowLastColumn="0"/>
-              <w:rPr>
-                <w:rFonts w:ascii="Times New Roman" w:hAnsi="Times New Roman" w:cs="Times New Roman"/>
-                <w:sz w:val="26"/>
-                <w:szCs w:val="26"/>
-              </w:rPr>
-            </w:pPr>
-            <w:r>
-              <w:rPr>
-                <w:rFonts w:ascii="Times New Roman" w:hAnsi="Times New Roman" w:cs="Times New Roman"/>
-                <w:sz w:val="26"/>
-                <w:szCs w:val="26"/>
-              </w:rPr>
-              <w:t>Máscara</w:t>
-            </w:r>
-          </w:p>
-        </w:tc>
-        <w:tc>
-          <w:tcPr>
-            <w:tcW w:w="0" w:type="auto"/>
-            <w:hideMark/>
-          </w:tcPr>
-          <w:p>
-            <w:pPr>
-              <w:spacing w:after="160" w:line="278" w:lineRule="auto"/>
-              <w:cnfStyle w:val="100000000000" w:firstRow="1" w:lastRow="0" w:firstColumn="0" w:lastColumn="0" w:oddVBand="0" w:evenVBand="0" w:oddHBand="0" w:evenHBand="0" w:firstRowFirstColumn="0" w:firstRowLastColumn="0" w:lastRowFirstColumn="0" w:lastRowLastColumn="0"/>
-              <w:rPr>
-                <w:rFonts w:ascii="Times New Roman" w:hAnsi="Times New Roman" w:cs="Times New Roman"/>
-                <w:sz w:val="26"/>
-                <w:szCs w:val="26"/>
-              </w:rPr>
-            </w:pPr>
-            <w:r>
-              <w:rPr>
-                <w:rFonts w:ascii="Times New Roman" w:hAnsi="Times New Roman" w:cs="Times New Roman"/>
-                <w:sz w:val="26"/>
-                <w:szCs w:val="26"/>
-              </w:rPr>
-              <w:t>Comentario</w:t>
-            </w:r>
-          </w:p>
-        </w:tc>
-        <w:tc>
-          <w:tcPr>
-            <w:tcW w:w="0" w:type="auto"/>
-            <w:hideMark/>
-          </w:tcPr>
-          <w:p>
-            <w:pPr>
-              <w:spacing w:after="160" w:line="278" w:lineRule="auto"/>
-              <w:cnfStyle w:val="100000000000" w:firstRow="1" w:lastRow="0" w:firstColumn="0" w:lastColumn="0" w:oddVBand="0" w:evenVBand="0" w:oddHBand="0" w:evenHBand="0" w:firstRowFirstColumn="0" w:firstRowLastColumn="0" w:lastRowFirstColumn="0" w:lastRowLastColumn="0"/>
-              <w:rPr>
-                <w:rFonts w:ascii="Times New Roman" w:hAnsi="Times New Roman" w:cs="Times New Roman"/>
-                <w:sz w:val="26"/>
-                <w:szCs w:val="26"/>
-              </w:rPr>
-            </w:pPr>
-            <w:r>
-              <w:rPr>
-                <w:rFonts w:ascii="Times New Roman" w:hAnsi="Times New Roman" w:cs="Times New Roman"/>
-                <w:sz w:val="26"/>
-                <w:szCs w:val="26"/>
-              </w:rPr>
-              <w:t>IP Sucursal 1</w:t>
-            </w:r>
-          </w:p>
-        </w:tc>
-        <w:tc>
-          <w:tcPr>
-            <w:tcW w:w="0" w:type="auto"/>
-            <w:hideMark/>
-          </w:tcPr>
-          <w:p>
-            <w:pPr>
-              <w:spacing w:after="160" w:line="278" w:lineRule="auto"/>
-              <w:cnfStyle w:val="100000000000" w:firstRow="1" w:lastRow="0" w:firstColumn="0" w:lastColumn="0" w:oddVBand="0" w:evenVBand="0" w:oddHBand="0" w:evenHBand="0" w:firstRowFirstColumn="0" w:firstRowLastColumn="0" w:lastRowFirstColumn="0" w:lastRowLastColumn="0"/>
-              <w:rPr>
-                <w:rFonts w:ascii="Times New Roman" w:hAnsi="Times New Roman" w:cs="Times New Roman"/>
-                <w:sz w:val="26"/>
-                <w:szCs w:val="26"/>
-              </w:rPr>
-            </w:pPr>
-            <w:r>
-              <w:rPr>
-                <w:rFonts w:ascii="Times New Roman" w:hAnsi="Times New Roman" w:cs="Times New Roman"/>
-                <w:sz w:val="26"/>
-                <w:szCs w:val="26"/>
-              </w:rPr>
-              <w:t>IP Sucursal 2</w:t>
-            </w:r>
-          </w:p>
-        </w:tc>
-      </w:tr>
-      <w:tr>
-        <w:trPr>
-          <w:cnfStyle w:val="000000100000" w:firstRow="0" w:lastRow="0" w:firstColumn="0" w:lastColumn="0" w:oddVBand="0" w:evenVBand="0" w:oddHBand="1" w:evenHBand="0" w:firstRowFirstColumn="0" w:firstRowLastColumn="0" w:lastRowFirstColumn="0" w:lastRowLastColumn="0"/>
-        </w:trPr>
-        <w:tc>
-          <w:tcPr>
-            <w:cnfStyle w:val="001000000000" w:firstRow="0" w:lastRow="0" w:firstColumn="1" w:lastColumn="0" w:oddVBand="0" w:evenVBand="0" w:oddHBand="0" w:evenHBand="0" w:firstRowFirstColumn="0" w:firstRowLastColumn="0" w:lastRowFirstColumn="0" w:lastRowLastColumn="0"/>
-            <w:tcW w:w="0" w:type="auto"/>
-            <w:hideMark/>
-          </w:tcPr>
-          <w:p>
-            <w:pPr>
-              <w:spacing w:after="160" w:line="278" w:lineRule="auto"/>
-              <w:rPr>
-                <w:rFonts w:ascii="Times New Roman" w:hAnsi="Times New Roman" w:cs="Times New Roman"/>
-                <w:sz w:val="26"/>
-                <w:szCs w:val="26"/>
-              </w:rPr>
-            </w:pPr>
-            <w:r>
-              <w:rPr>
-                <w:rFonts w:ascii="Times New Roman" w:hAnsi="Times New Roman" w:cs="Times New Roman"/>
-                <w:sz w:val="26"/>
-                <w:szCs w:val="26"/>
-              </w:rPr>
-              <w:t>Comayagua &lt;-&gt; Choluteca</w:t>
-            </w:r>
-          </w:p>
-        </w:tc>
-        <w:tc>
-          <w:tcPr>
-            <w:tcW w:w="0" w:type="auto"/>
-            <w:hideMark/>
-          </w:tcPr>
-          <w:p>
-            <w:pPr>
-              <w:spacing w:after="160" w:line="278" w:lineRule="auto"/>
-              <w:cnfStyle w:val="000000100000" w:firstRow="0" w:lastRow="0" w:firstColumn="0" w:lastColumn="0" w:oddVBand="0" w:evenVBand="0" w:oddHBand="1" w:evenHBand="0" w:firstRowFirstColumn="0" w:firstRowLastColumn="0" w:lastRowFirstColumn="0" w:lastRowLastColumn="0"/>
-              <w:rPr>
-                <w:rFonts w:ascii="Times New Roman" w:hAnsi="Times New Roman" w:cs="Times New Roman"/>
-                <w:sz w:val="26"/>
-                <w:szCs w:val="26"/>
-              </w:rPr>
-            </w:pPr>
-            <w:r>
-              <w:rPr>
-                <w:rFonts w:ascii="Times New Roman" w:hAnsi="Times New Roman" w:cs="Times New Roman"/>
-                <w:sz w:val="26"/>
-                <w:szCs w:val="26"/>
-              </w:rPr>
-              <w:t>192.168.210.0</w:t>
-            </w:r>
-          </w:p>
-        </w:tc>
-        <w:tc>
-          <w:tcPr>
-            <w:tcW w:w="0" w:type="auto"/>
-            <w:hideMark/>
-          </w:tcPr>
-          <w:p>
-            <w:pPr>
-              <w:spacing w:after="160" w:line="278" w:lineRule="auto"/>
-              <w:cnfStyle w:val="000000100000" w:firstRow="0" w:lastRow="0" w:firstColumn="0" w:lastColumn="0" w:oddVBand="0" w:evenVBand="0" w:oddHBand="1" w:evenHBand="0" w:firstRowFirstColumn="0" w:firstRowLastColumn="0" w:lastRowFirstColumn="0" w:lastRowLastColumn="0"/>
-              <w:rPr>
-                <w:rFonts w:ascii="Times New Roman" w:hAnsi="Times New Roman" w:cs="Times New Roman"/>
-                <w:sz w:val="26"/>
-                <w:szCs w:val="26"/>
-              </w:rPr>
-            </w:pPr>
-            <w:r>
-              <w:rPr>
-                <w:rFonts w:ascii="Times New Roman" w:hAnsi="Times New Roman" w:cs="Times New Roman"/>
-                <w:sz w:val="26"/>
-                <w:szCs w:val="26"/>
-              </w:rPr>
-              <w:t>255.255.255.252</w:t>
-            </w:r>
-          </w:p>
-        </w:tc>
-        <w:tc>
-          <w:tcPr>
-            <w:tcW w:w="0" w:type="auto"/>
-            <w:hideMark/>
-          </w:tcPr>
-          <w:p>
-            <w:pPr>
-              <w:spacing w:after="160" w:line="278" w:lineRule="auto"/>
-              <w:cnfStyle w:val="000000100000" w:firstRow="0" w:lastRow="0" w:firstColumn="0" w:lastColumn="0" w:oddVBand="0" w:evenVBand="0" w:oddHBand="1" w:evenHBand="0" w:firstRowFirstColumn="0" w:firstRowLastColumn="0" w:lastRowFirstColumn="0" w:lastRowLastColumn="0"/>
-              <w:rPr>
-                <w:rFonts w:ascii="Times New Roman" w:hAnsi="Times New Roman" w:cs="Times New Roman"/>
-                <w:sz w:val="26"/>
-                <w:szCs w:val="26"/>
-              </w:rPr>
-            </w:pPr>
-            <w:r>
-              <w:rPr>
-                <w:rFonts w:ascii="Times New Roman" w:hAnsi="Times New Roman" w:cs="Times New Roman"/>
-                <w:sz w:val="26"/>
-                <w:szCs w:val="26"/>
-              </w:rPr>
-              <w:t>Enlace punto a punto Comayagua-Choluteca</w:t>
-            </w:r>
-          </w:p>
-        </w:tc>
-        <w:tc>
-          <w:tcPr>
-            <w:tcW w:w="0" w:type="auto"/>
-            <w:hideMark/>
-          </w:tcPr>
-          <w:p>
-            <w:pPr>
-              <w:spacing w:after="160" w:line="278" w:lineRule="auto"/>
-              <w:cnfStyle w:val="000000100000" w:firstRow="0" w:lastRow="0" w:firstColumn="0" w:lastColumn="0" w:oddVBand="0" w:evenVBand="0" w:oddHBand="1" w:evenHBand="0" w:firstRowFirstColumn="0" w:firstRowLastColumn="0" w:lastRowFirstColumn="0" w:lastRowLastColumn="0"/>
-              <w:rPr>
-                <w:rFonts w:ascii="Times New Roman" w:hAnsi="Times New Roman" w:cs="Times New Roman"/>
-                <w:sz w:val="26"/>
-                <w:szCs w:val="26"/>
-              </w:rPr>
-            </w:pPr>
-            <w:r>
-              <w:rPr>
-                <w:rFonts w:ascii="Times New Roman" w:hAnsi="Times New Roman" w:cs="Times New Roman"/>
-                <w:sz w:val="26"/>
-                <w:szCs w:val="26"/>
-              </w:rPr>
-              <w:t>192.168.210.1</w:t>
-            </w:r>
-          </w:p>
-        </w:tc>
-        <w:tc>
-          <w:tcPr>
-            <w:tcW w:w="0" w:type="auto"/>
-            <w:hideMark/>
-          </w:tcPr>
-          <w:p>
-            <w:pPr>
-              <w:spacing w:after="160" w:line="278" w:lineRule="auto"/>
-              <w:cnfStyle w:val="000000100000" w:firstRow="0" w:lastRow="0" w:firstColumn="0" w:lastColumn="0" w:oddVBand="0" w:evenVBand="0" w:oddHBand="1" w:evenHBand="0" w:firstRowFirstColumn="0" w:firstRowLastColumn="0" w:lastRowFirstColumn="0" w:lastRowLastColumn="0"/>
-              <w:rPr>
-                <w:rFonts w:ascii="Times New Roman" w:hAnsi="Times New Roman" w:cs="Times New Roman"/>
-                <w:sz w:val="26"/>
-                <w:szCs w:val="26"/>
-              </w:rPr>
-            </w:pPr>
-            <w:r>
-              <w:rPr>
-                <w:rFonts w:ascii="Times New Roman" w:hAnsi="Times New Roman" w:cs="Times New Roman"/>
-                <w:sz w:val="26"/>
-                <w:szCs w:val="26"/>
-              </w:rPr>
-              <w:t>192.168.210.2</w:t>
-            </w:r>
-          </w:p>
-        </w:tc>
-      </w:tr>
-      <w:tr>
-        <w:tc>
-          <w:tcPr>
-            <w:cnfStyle w:val="001000000000" w:firstRow="0" w:lastRow="0" w:firstColumn="1" w:lastColumn="0" w:oddVBand="0" w:evenVBand="0" w:oddHBand="0" w:evenHBand="0" w:firstRowFirstColumn="0" w:firstRowLastColumn="0" w:lastRowFirstColumn="0" w:lastRowLastColumn="0"/>
-            <w:tcW w:w="0" w:type="auto"/>
-            <w:hideMark/>
-          </w:tcPr>
-          <w:p>
-            <w:pPr>
-              <w:spacing w:after="160" w:line="278" w:lineRule="auto"/>
-              <w:rPr>
-                <w:rFonts w:ascii="Times New Roman" w:hAnsi="Times New Roman" w:cs="Times New Roman"/>
-                <w:sz w:val="26"/>
-                <w:szCs w:val="26"/>
-              </w:rPr>
-            </w:pPr>
-            <w:r>
-              <w:rPr>
-                <w:rFonts w:ascii="Times New Roman" w:hAnsi="Times New Roman" w:cs="Times New Roman"/>
-                <w:sz w:val="26"/>
-                <w:szCs w:val="26"/>
-              </w:rPr>
-              <w:t>Comayagua &lt;-&gt; SPS</w:t>
-            </w:r>
-          </w:p>
-        </w:tc>
-        <w:tc>
-          <w:tcPr>
-            <w:tcW w:w="0" w:type="auto"/>
-            <w:hideMark/>
-          </w:tcPr>
-          <w:p>
-            <w:pPr>
-              <w:spacing w:after="160" w:line="278" w:lineRule="auto"/>
-              <w:cnfStyle w:val="000000000000" w:firstRow="0" w:lastRow="0" w:firstColumn="0" w:lastColumn="0" w:oddVBand="0" w:evenVBand="0" w:oddHBand="0" w:evenHBand="0" w:firstRowFirstColumn="0" w:firstRowLastColumn="0" w:lastRowFirstColumn="0" w:lastRowLastColumn="0"/>
-              <w:rPr>
-                <w:rFonts w:ascii="Times New Roman" w:hAnsi="Times New Roman" w:cs="Times New Roman"/>
-                <w:sz w:val="26"/>
-                <w:szCs w:val="26"/>
-              </w:rPr>
-            </w:pPr>
-            <w:r>
-              <w:rPr>
-                <w:rFonts w:ascii="Times New Roman" w:hAnsi="Times New Roman" w:cs="Times New Roman"/>
-                <w:sz w:val="26"/>
-                <w:szCs w:val="26"/>
-              </w:rPr>
-              <w:t>192.168.210.4</w:t>
-            </w:r>
-          </w:p>
-        </w:tc>
-        <w:tc>
-          <w:tcPr>
-            <w:tcW w:w="0" w:type="auto"/>
-            <w:hideMark/>
-          </w:tcPr>
-          <w:p>
-            <w:pPr>
-              <w:spacing w:after="160" w:line="278" w:lineRule="auto"/>
-              <w:cnfStyle w:val="000000000000" w:firstRow="0" w:lastRow="0" w:firstColumn="0" w:lastColumn="0" w:oddVBand="0" w:evenVBand="0" w:oddHBand="0" w:evenHBand="0" w:firstRowFirstColumn="0" w:firstRowLastColumn="0" w:lastRowFirstColumn="0" w:lastRowLastColumn="0"/>
-              <w:rPr>
-                <w:rFonts w:ascii="Times New Roman" w:hAnsi="Times New Roman" w:cs="Times New Roman"/>
-                <w:sz w:val="26"/>
-                <w:szCs w:val="26"/>
-              </w:rPr>
-            </w:pPr>
-            <w:r>
-              <w:rPr>
-                <w:rFonts w:ascii="Times New Roman" w:hAnsi="Times New Roman" w:cs="Times New Roman"/>
-                <w:sz w:val="26"/>
-                <w:szCs w:val="26"/>
-              </w:rPr>
-              <w:t>255.255.255.252</w:t>
-            </w:r>
-          </w:p>
-        </w:tc>
-        <w:tc>
-          <w:tcPr>
-            <w:tcW w:w="0" w:type="auto"/>
-            <w:hideMark/>
-          </w:tcPr>
-          <w:p>
-            <w:pPr>
-              <w:spacing w:after="160" w:line="278" w:lineRule="auto"/>
-              <w:cnfStyle w:val="000000000000" w:firstRow="0" w:lastRow="0" w:firstColumn="0" w:lastColumn="0" w:oddVBand="0" w:evenVBand="0" w:oddHBand="0" w:evenHBand="0" w:firstRowFirstColumn="0" w:firstRowLastColumn="0" w:lastRowFirstColumn="0" w:lastRowLastColumn="0"/>
-              <w:rPr>
-                <w:rFonts w:ascii="Times New Roman" w:hAnsi="Times New Roman" w:cs="Times New Roman"/>
-                <w:sz w:val="26"/>
-                <w:szCs w:val="26"/>
-              </w:rPr>
-            </w:pPr>
-            <w:r>
-              <w:rPr>
-                <w:rFonts w:ascii="Times New Roman" w:hAnsi="Times New Roman" w:cs="Times New Roman"/>
-                <w:sz w:val="26"/>
-                <w:szCs w:val="26"/>
-              </w:rPr>
-              <w:t>Enlace punto a punto Comayagua-SPS</w:t>
-            </w:r>
-          </w:p>
-        </w:tc>
-        <w:tc>
-          <w:tcPr>
-            <w:tcW w:w="0" w:type="auto"/>
-            <w:hideMark/>
-          </w:tcPr>
-          <w:p>
-            <w:pPr>
-              <w:spacing w:after="160" w:line="278" w:lineRule="auto"/>
-              <w:cnfStyle w:val="000000000000" w:firstRow="0" w:lastRow="0" w:firstColumn="0" w:lastColumn="0" w:oddVBand="0" w:evenVBand="0" w:oddHBand="0" w:evenHBand="0" w:firstRowFirstColumn="0" w:firstRowLastColumn="0" w:lastRowFirstColumn="0" w:lastRowLastColumn="0"/>
-              <w:rPr>
-                <w:rFonts w:ascii="Times New Roman" w:hAnsi="Times New Roman" w:cs="Times New Roman"/>
-                <w:sz w:val="26"/>
-                <w:szCs w:val="26"/>
-              </w:rPr>
-            </w:pPr>
-            <w:r>
-              <w:rPr>
-                <w:rFonts w:ascii="Times New Roman" w:hAnsi="Times New Roman" w:cs="Times New Roman"/>
-                <w:sz w:val="26"/>
-                <w:szCs w:val="26"/>
-              </w:rPr>
-              <w:t>192.168.210.5</w:t>
-            </w:r>
-          </w:p>
-        </w:tc>
-        <w:tc>
-          <w:tcPr>
-            <w:tcW w:w="0" w:type="auto"/>
-            <w:hideMark/>
-          </w:tcPr>
-          <w:p>
-            <w:pPr>
-              <w:spacing w:after="160" w:line="278" w:lineRule="auto"/>
-              <w:cnfStyle w:val="000000000000" w:firstRow="0" w:lastRow="0" w:firstColumn="0" w:lastColumn="0" w:oddVBand="0" w:evenVBand="0" w:oddHBand="0" w:evenHBand="0" w:firstRowFirstColumn="0" w:firstRowLastColumn="0" w:lastRowFirstColumn="0" w:lastRowLastColumn="0"/>
-              <w:rPr>
-                <w:rFonts w:ascii="Times New Roman" w:hAnsi="Times New Roman" w:cs="Times New Roman"/>
-                <w:sz w:val="26"/>
-                <w:szCs w:val="26"/>
-              </w:rPr>
-            </w:pPr>
-            <w:r>
-              <w:rPr>
-                <w:rFonts w:ascii="Times New Roman" w:hAnsi="Times New Roman" w:cs="Times New Roman"/>
-                <w:sz w:val="26"/>
-                <w:szCs w:val="26"/>
-              </w:rPr>
-              <w:t>192.168.210.6</w:t>
-            </w:r>
-          </w:p>
-        </w:tc>
-      </w:tr>
-      <w:tr>
-        <w:trPr>
-          <w:cnfStyle w:val="000000100000" w:firstRow="0" w:lastRow="0" w:firstColumn="0" w:lastColumn="0" w:oddVBand="0" w:evenVBand="0" w:oddHBand="1" w:evenHBand="0" w:firstRowFirstColumn="0" w:firstRowLastColumn="0" w:lastRowFirstColumn="0" w:lastRowLastColumn="0"/>
-        </w:trPr>
-        <w:tc>
-          <w:tcPr>
-            <w:cnfStyle w:val="001000000000" w:firstRow="0" w:lastRow="0" w:firstColumn="1" w:lastColumn="0" w:oddVBand="0" w:evenVBand="0" w:oddHBand="0" w:evenHBand="0" w:firstRowFirstColumn="0" w:firstRowLastColumn="0" w:lastRowFirstColumn="0" w:lastRowLastColumn="0"/>
-            <w:tcW w:w="0" w:type="auto"/>
-            <w:hideMark/>
-          </w:tcPr>
-          <w:p>
-            <w:pPr>
-              <w:spacing w:after="160" w:line="278" w:lineRule="auto"/>
-              <w:rPr>
-                <w:rFonts w:ascii="Times New Roman" w:hAnsi="Times New Roman" w:cs="Times New Roman"/>
-                <w:sz w:val="26"/>
-                <w:szCs w:val="26"/>
-              </w:rPr>
-            </w:pPr>
-            <w:r>
-              <w:rPr>
-                <w:rFonts w:ascii="Times New Roman" w:hAnsi="Times New Roman" w:cs="Times New Roman"/>
-                <w:sz w:val="26"/>
-                <w:szCs w:val="26"/>
-              </w:rPr>
-              <w:t>Comayagua &lt;-&gt; Copan</w:t>
-            </w:r>
-          </w:p>
-        </w:tc>
-        <w:tc>
-          <w:tcPr>
-            <w:tcW w:w="0" w:type="auto"/>
-            <w:hideMark/>
-          </w:tcPr>
-          <w:p>
-            <w:pPr>
-              <w:spacing w:after="160" w:line="278" w:lineRule="auto"/>
-              <w:cnfStyle w:val="000000100000" w:firstRow="0" w:lastRow="0" w:firstColumn="0" w:lastColumn="0" w:oddVBand="0" w:evenVBand="0" w:oddHBand="1" w:evenHBand="0" w:firstRowFirstColumn="0" w:firstRowLastColumn="0" w:lastRowFirstColumn="0" w:lastRowLastColumn="0"/>
-              <w:rPr>
-                <w:rFonts w:ascii="Times New Roman" w:hAnsi="Times New Roman" w:cs="Times New Roman"/>
-                <w:sz w:val="26"/>
-                <w:szCs w:val="26"/>
-              </w:rPr>
-            </w:pPr>
-            <w:r>
-              <w:rPr>
-                <w:rFonts w:ascii="Times New Roman" w:hAnsi="Times New Roman" w:cs="Times New Roman"/>
-                <w:sz w:val="26"/>
-                <w:szCs w:val="26"/>
-              </w:rPr>
-              <w:t>192.168.210.8</w:t>
-            </w:r>
-          </w:p>
-        </w:tc>
-        <w:tc>
-          <w:tcPr>
-            <w:tcW w:w="0" w:type="auto"/>
-            <w:hideMark/>
-          </w:tcPr>
-          <w:p>
-            <w:pPr>
-              <w:spacing w:after="160" w:line="278" w:lineRule="auto"/>
-              <w:cnfStyle w:val="000000100000" w:firstRow="0" w:lastRow="0" w:firstColumn="0" w:lastColumn="0" w:oddVBand="0" w:evenVBand="0" w:oddHBand="1" w:evenHBand="0" w:firstRowFirstColumn="0" w:firstRowLastColumn="0" w:lastRowFirstColumn="0" w:lastRowLastColumn="0"/>
-              <w:rPr>
-                <w:rFonts w:ascii="Times New Roman" w:hAnsi="Times New Roman" w:cs="Times New Roman"/>
-                <w:sz w:val="26"/>
-                <w:szCs w:val="26"/>
-              </w:rPr>
-            </w:pPr>
-            <w:r>
-              <w:rPr>
-                <w:rFonts w:ascii="Times New Roman" w:hAnsi="Times New Roman" w:cs="Times New Roman"/>
-                <w:sz w:val="26"/>
-                <w:szCs w:val="26"/>
-              </w:rPr>
-              <w:t>255.255.255.252</w:t>
-            </w:r>
-          </w:p>
-        </w:tc>
-        <w:tc>
-          <w:tcPr>
-            <w:tcW w:w="0" w:type="auto"/>
-            <w:hideMark/>
-          </w:tcPr>
-          <w:p>
-            <w:pPr>
-              <w:spacing w:after="160" w:line="278" w:lineRule="auto"/>
-              <w:cnfStyle w:val="000000100000" w:firstRow="0" w:lastRow="0" w:firstColumn="0" w:lastColumn="0" w:oddVBand="0" w:evenVBand="0" w:oddHBand="1" w:evenHBand="0" w:firstRowFirstColumn="0" w:firstRowLastColumn="0" w:lastRowFirstColumn="0" w:lastRowLastColumn="0"/>
-              <w:rPr>
-                <w:rFonts w:ascii="Times New Roman" w:hAnsi="Times New Roman" w:cs="Times New Roman"/>
-                <w:sz w:val="26"/>
-                <w:szCs w:val="26"/>
-              </w:rPr>
-            </w:pPr>
-            <w:r>
-              <w:rPr>
-                <w:rFonts w:ascii="Times New Roman" w:hAnsi="Times New Roman" w:cs="Times New Roman"/>
-                <w:sz w:val="26"/>
-                <w:szCs w:val="26"/>
-              </w:rPr>
-              <w:t>Enlace punto a punto Comayagua-Copan</w:t>
-            </w:r>
-          </w:p>
-        </w:tc>
-        <w:tc>
-          <w:tcPr>
-            <w:tcW w:w="0" w:type="auto"/>
-            <w:hideMark/>
-          </w:tcPr>
-          <w:p>
-            <w:pPr>
-              <w:spacing w:after="160" w:line="278" w:lineRule="auto"/>
-              <w:cnfStyle w:val="000000100000" w:firstRow="0" w:lastRow="0" w:firstColumn="0" w:lastColumn="0" w:oddVBand="0" w:evenVBand="0" w:oddHBand="1" w:evenHBand="0" w:firstRowFirstColumn="0" w:firstRowLastColumn="0" w:lastRowFirstColumn="0" w:lastRowLastColumn="0"/>
-              <w:rPr>
-                <w:rFonts w:ascii="Times New Roman" w:hAnsi="Times New Roman" w:cs="Times New Roman"/>
-                <w:sz w:val="26"/>
-                <w:szCs w:val="26"/>
-              </w:rPr>
-            </w:pPr>
-            <w:r>
-              <w:rPr>
-                <w:rFonts w:ascii="Times New Roman" w:hAnsi="Times New Roman" w:cs="Times New Roman"/>
-                <w:sz w:val="26"/>
-                <w:szCs w:val="26"/>
-              </w:rPr>
-              <w:t>192.168.210.9</w:t>
-            </w:r>
-          </w:p>
-        </w:tc>
-        <w:tc>
-          <w:tcPr>
-            <w:tcW w:w="0" w:type="auto"/>
-            <w:hideMark/>
-          </w:tcPr>
-          <w:p>
-            <w:pPr>
-              <w:spacing w:after="160" w:line="278" w:lineRule="auto"/>
-              <w:cnfStyle w:val="000000100000" w:firstRow="0" w:lastRow="0" w:firstColumn="0" w:lastColumn="0" w:oddVBand="0" w:evenVBand="0" w:oddHBand="1" w:evenHBand="0" w:firstRowFirstColumn="0" w:firstRowLastColumn="0" w:lastRowFirstColumn="0" w:lastRowLastColumn="0"/>
-              <w:rPr>
-                <w:rFonts w:ascii="Times New Roman" w:hAnsi="Times New Roman" w:cs="Times New Roman"/>
-                <w:sz w:val="26"/>
-                <w:szCs w:val="26"/>
-              </w:rPr>
-            </w:pPr>
-            <w:r>
-              <w:rPr>
-                <w:rFonts w:ascii="Times New Roman" w:hAnsi="Times New Roman" w:cs="Times New Roman"/>
-                <w:sz w:val="26"/>
-                <w:szCs w:val="26"/>
-              </w:rPr>
-              <w:t>192.168.210.10</w:t>
-            </w:r>
-          </w:p>
-        </w:tc>
-      </w:tr>
-      <w:tr>
-        <w:tc>
-          <w:tcPr>
-            <w:cnfStyle w:val="001000000000" w:firstRow="0" w:lastRow="0" w:firstColumn="1" w:lastColumn="0" w:oddVBand="0" w:evenVBand="0" w:oddHBand="0" w:evenHBand="0" w:firstRowFirstColumn="0" w:firstRowLastColumn="0" w:lastRowFirstColumn="0" w:lastRowLastColumn="0"/>
-            <w:tcW w:w="0" w:type="auto"/>
-            <w:hideMark/>
-          </w:tcPr>
-          <w:p>
-            <w:pPr>
-              <w:spacing w:after="160" w:line="278" w:lineRule="auto"/>
-              <w:rPr>
-                <w:rFonts w:ascii="Times New Roman" w:hAnsi="Times New Roman" w:cs="Times New Roman"/>
-                <w:sz w:val="26"/>
-                <w:szCs w:val="26"/>
-              </w:rPr>
-            </w:pPr>
-            <w:r>
-              <w:rPr>
-                <w:rFonts w:ascii="Times New Roman" w:hAnsi="Times New Roman" w:cs="Times New Roman"/>
-                <w:sz w:val="26"/>
-                <w:szCs w:val="26"/>
-              </w:rPr>
-              <w:t>Comayagua &lt;-&gt; La Ceiba</w:t>
-            </w:r>
-          </w:p>
-        </w:tc>
-        <w:tc>
-          <w:tcPr>
-            <w:tcW w:w="0" w:type="auto"/>
-            <w:hideMark/>
-          </w:tcPr>
-          <w:p>
-            <w:pPr>
-              <w:spacing w:after="160" w:line="278" w:lineRule="auto"/>
-              <w:cnfStyle w:val="000000000000" w:firstRow="0" w:lastRow="0" w:firstColumn="0" w:lastColumn="0" w:oddVBand="0" w:evenVBand="0" w:oddHBand="0" w:evenHBand="0" w:firstRowFirstColumn="0" w:firstRowLastColumn="0" w:lastRowFirstColumn="0" w:lastRowLastColumn="0"/>
-              <w:rPr>
-                <w:rFonts w:ascii="Times New Roman" w:hAnsi="Times New Roman" w:cs="Times New Roman"/>
-                <w:sz w:val="26"/>
-                <w:szCs w:val="26"/>
-              </w:rPr>
-            </w:pPr>
-            <w:r>
-              <w:rPr>
-                <w:rFonts w:ascii="Times New Roman" w:hAnsi="Times New Roman" w:cs="Times New Roman"/>
-                <w:sz w:val="26"/>
-                <w:szCs w:val="26"/>
-              </w:rPr>
-              <w:t>192.168.210.12</w:t>
-            </w:r>
-          </w:p>
-        </w:tc>
-        <w:tc>
-          <w:tcPr>
-            <w:tcW w:w="0" w:type="auto"/>
-            <w:hideMark/>
-          </w:tcPr>
-          <w:p>
-            <w:pPr>
-              <w:spacing w:after="160" w:line="278" w:lineRule="auto"/>
-              <w:cnfStyle w:val="000000000000" w:firstRow="0" w:lastRow="0" w:firstColumn="0" w:lastColumn="0" w:oddVBand="0" w:evenVBand="0" w:oddHBand="0" w:evenHBand="0" w:firstRowFirstColumn="0" w:firstRowLastColumn="0" w:lastRowFirstColumn="0" w:lastRowLastColumn="0"/>
-              <w:rPr>
-                <w:rFonts w:ascii="Times New Roman" w:hAnsi="Times New Roman" w:cs="Times New Roman"/>
-                <w:sz w:val="26"/>
-                <w:szCs w:val="26"/>
-              </w:rPr>
-            </w:pPr>
-            <w:r>
-              <w:rPr>
-                <w:rFonts w:ascii="Times New Roman" w:hAnsi="Times New Roman" w:cs="Times New Roman"/>
-                <w:sz w:val="26"/>
-                <w:szCs w:val="26"/>
-              </w:rPr>
-              <w:t>255.255.255.252</w:t>
-            </w:r>
-          </w:p>
-        </w:tc>
-        <w:tc>
-          <w:tcPr>
-            <w:tcW w:w="0" w:type="auto"/>
-            <w:hideMark/>
-          </w:tcPr>
-          <w:p>
-            <w:pPr>
-              <w:spacing w:after="160" w:line="278" w:lineRule="auto"/>
-              <w:cnfStyle w:val="000000000000" w:firstRow="0" w:lastRow="0" w:firstColumn="0" w:lastColumn="0" w:oddVBand="0" w:evenVBand="0" w:oddHBand="0" w:evenHBand="0" w:firstRowFirstColumn="0" w:firstRowLastColumn="0" w:lastRowFirstColumn="0" w:lastRowLastColumn="0"/>
-              <w:rPr>
-                <w:rFonts w:ascii="Times New Roman" w:hAnsi="Times New Roman" w:cs="Times New Roman"/>
-                <w:sz w:val="26"/>
-                <w:szCs w:val="26"/>
-              </w:rPr>
-            </w:pPr>
-            <w:r>
-              <w:rPr>
-                <w:rFonts w:ascii="Times New Roman" w:hAnsi="Times New Roman" w:cs="Times New Roman"/>
-                <w:sz w:val="26"/>
-                <w:szCs w:val="26"/>
-              </w:rPr>
-              <w:t>Enlace punto a punto Comayagua-La Ceiba</w:t>
-            </w:r>
-          </w:p>
-        </w:tc>
-        <w:tc>
-          <w:tcPr>
-            <w:tcW w:w="0" w:type="auto"/>
-            <w:hideMark/>
-          </w:tcPr>
-          <w:p>
-            <w:pPr>
-              <w:spacing w:after="160" w:line="278" w:lineRule="auto"/>
-              <w:cnfStyle w:val="000000000000" w:firstRow="0" w:lastRow="0" w:firstColumn="0" w:lastColumn="0" w:oddVBand="0" w:evenVBand="0" w:oddHBand="0" w:evenHBand="0" w:firstRowFirstColumn="0" w:firstRowLastColumn="0" w:lastRowFirstColumn="0" w:lastRowLastColumn="0"/>
-              <w:rPr>
-                <w:rFonts w:ascii="Times New Roman" w:hAnsi="Times New Roman" w:cs="Times New Roman"/>
-                <w:sz w:val="26"/>
-                <w:szCs w:val="26"/>
-              </w:rPr>
-            </w:pPr>
-            <w:r>
-              <w:rPr>
-                <w:rFonts w:ascii="Times New Roman" w:hAnsi="Times New Roman" w:cs="Times New Roman"/>
-                <w:sz w:val="26"/>
-                <w:szCs w:val="26"/>
-              </w:rPr>
-              <w:t>192.168.210.13</w:t>
-            </w:r>
-          </w:p>
-        </w:tc>
-        <w:tc>
-          <w:tcPr>
-            <w:tcW w:w="0" w:type="auto"/>
-            <w:hideMark/>
-          </w:tcPr>
-          <w:p>
-            <w:pPr>
-              <w:spacing w:after="160" w:line="278" w:lineRule="auto"/>
-              <w:cnfStyle w:val="000000000000" w:firstRow="0" w:lastRow="0" w:firstColumn="0" w:lastColumn="0" w:oddVBand="0" w:evenVBand="0" w:oddHBand="0" w:evenHBand="0" w:firstRowFirstColumn="0" w:firstRowLastColumn="0" w:lastRowFirstColumn="0" w:lastRowLastColumn="0"/>
-              <w:rPr>
-                <w:rFonts w:ascii="Times New Roman" w:hAnsi="Times New Roman" w:cs="Times New Roman"/>
-                <w:sz w:val="26"/>
-                <w:szCs w:val="26"/>
-              </w:rPr>
-            </w:pPr>
-            <w:r>
-              <w:rPr>
-                <w:rFonts w:ascii="Times New Roman" w:hAnsi="Times New Roman" w:cs="Times New Roman"/>
-                <w:sz w:val="26"/>
-                <w:szCs w:val="26"/>
-              </w:rPr>
-              <w:t>192.168.210.14</w:t>
-            </w:r>
-          </w:p>
-        </w:tc>
-      </w:tr>
-      <w:tr>
-        <w:trPr>
-          <w:cnfStyle w:val="000000100000" w:firstRow="0" w:lastRow="0" w:firstColumn="0" w:lastColumn="0" w:oddVBand="0" w:evenVBand="0" w:oddHBand="1" w:evenHBand="0" w:firstRowFirstColumn="0" w:firstRowLastColumn="0" w:lastRowFirstColumn="0" w:lastRowLastColumn="0"/>
-        </w:trPr>
-        <w:tc>
-          <w:tcPr>
-            <w:cnfStyle w:val="001000000000" w:firstRow="0" w:lastRow="0" w:firstColumn="1" w:lastColumn="0" w:oddVBand="0" w:evenVBand="0" w:oddHBand="0" w:evenHBand="0" w:firstRowFirstColumn="0" w:firstRowLastColumn="0" w:lastRowFirstColumn="0" w:lastRowLastColumn="0"/>
-            <w:tcW w:w="0" w:type="auto"/>
-            <w:hideMark/>
-          </w:tcPr>
-          <w:p>
-            <w:pPr>
-              <w:spacing w:after="160" w:line="278" w:lineRule="auto"/>
-              <w:rPr>
-                <w:rFonts w:ascii="Times New Roman" w:hAnsi="Times New Roman" w:cs="Times New Roman"/>
-                <w:sz w:val="26"/>
-                <w:szCs w:val="26"/>
-              </w:rPr>
-            </w:pPr>
-            <w:r>
-              <w:rPr>
-                <w:rFonts w:ascii="Times New Roman" w:hAnsi="Times New Roman" w:cs="Times New Roman"/>
-                <w:sz w:val="26"/>
-                <w:szCs w:val="26"/>
-              </w:rPr>
-              <w:t>Choluteca &lt;-&gt; SPS</w:t>
-            </w:r>
-          </w:p>
-        </w:tc>
-        <w:tc>
-          <w:tcPr>
-            <w:tcW w:w="0" w:type="auto"/>
-            <w:hideMark/>
-          </w:tcPr>
-          <w:p>
-            <w:pPr>
-              <w:spacing w:after="160" w:line="278" w:lineRule="auto"/>
-              <w:cnfStyle w:val="000000100000" w:firstRow="0" w:lastRow="0" w:firstColumn="0" w:lastColumn="0" w:oddVBand="0" w:evenVBand="0" w:oddHBand="1" w:evenHBand="0" w:firstRowFirstColumn="0" w:firstRowLastColumn="0" w:lastRowFirstColumn="0" w:lastRowLastColumn="0"/>
-              <w:rPr>
-                <w:rFonts w:ascii="Times New Roman" w:hAnsi="Times New Roman" w:cs="Times New Roman"/>
-                <w:sz w:val="26"/>
-                <w:szCs w:val="26"/>
-              </w:rPr>
-            </w:pPr>
-            <w:r>
-              <w:rPr>
-                <w:rFonts w:ascii="Times New Roman" w:hAnsi="Times New Roman" w:cs="Times New Roman"/>
-                <w:sz w:val="26"/>
-                <w:szCs w:val="26"/>
-              </w:rPr>
-              <w:t>192.168.210.16</w:t>
-            </w:r>
-          </w:p>
-        </w:tc>
-        <w:tc>
-          <w:tcPr>
-            <w:tcW w:w="0" w:type="auto"/>
-            <w:hideMark/>
-          </w:tcPr>
-          <w:p>
-            <w:pPr>
-              <w:spacing w:after="160" w:line="278" w:lineRule="auto"/>
-              <w:cnfStyle w:val="000000100000" w:firstRow="0" w:lastRow="0" w:firstColumn="0" w:lastColumn="0" w:oddVBand="0" w:evenVBand="0" w:oddHBand="1" w:evenHBand="0" w:firstRowFirstColumn="0" w:firstRowLastColumn="0" w:lastRowFirstColumn="0" w:lastRowLastColumn="0"/>
-              <w:rPr>
-                <w:rFonts w:ascii="Times New Roman" w:hAnsi="Times New Roman" w:cs="Times New Roman"/>
-                <w:sz w:val="26"/>
-                <w:szCs w:val="26"/>
-              </w:rPr>
-            </w:pPr>
-            <w:r>
-              <w:rPr>
-                <w:rFonts w:ascii="Times New Roman" w:hAnsi="Times New Roman" w:cs="Times New Roman"/>
-                <w:sz w:val="26"/>
-                <w:szCs w:val="26"/>
-              </w:rPr>
-              <w:t>255.255.255.252</w:t>
-            </w:r>
-          </w:p>
-        </w:tc>
-        <w:tc>
-          <w:tcPr>
-            <w:tcW w:w="0" w:type="auto"/>
-            <w:hideMark/>
-          </w:tcPr>
-          <w:p>
-            <w:pPr>
-              <w:spacing w:after="160" w:line="278" w:lineRule="auto"/>
-              <w:cnfStyle w:val="000000100000" w:firstRow="0" w:lastRow="0" w:firstColumn="0" w:lastColumn="0" w:oddVBand="0" w:evenVBand="0" w:oddHBand="1" w:evenHBand="0" w:firstRowFirstColumn="0" w:firstRowLastColumn="0" w:lastRowFirstColumn="0" w:lastRowLastColumn="0"/>
-              <w:rPr>
-                <w:rFonts w:ascii="Times New Roman" w:hAnsi="Times New Roman" w:cs="Times New Roman"/>
-                <w:sz w:val="26"/>
-                <w:szCs w:val="26"/>
-              </w:rPr>
-            </w:pPr>
-            <w:r>
-              <w:rPr>
-                <w:rFonts w:ascii="Times New Roman" w:hAnsi="Times New Roman" w:cs="Times New Roman"/>
-                <w:sz w:val="26"/>
-                <w:szCs w:val="26"/>
-              </w:rPr>
-              <w:t>Enlace punto a punto Choluteca-SPS</w:t>
-            </w:r>
-          </w:p>
-        </w:tc>
-        <w:tc>
-          <w:tcPr>
-            <w:tcW w:w="0" w:type="auto"/>
-            <w:hideMark/>
-          </w:tcPr>
-          <w:p>
-            <w:pPr>
-              <w:spacing w:after="160" w:line="278" w:lineRule="auto"/>
-              <w:cnfStyle w:val="000000100000" w:firstRow="0" w:lastRow="0" w:firstColumn="0" w:lastColumn="0" w:oddVBand="0" w:evenVBand="0" w:oddHBand="1" w:evenHBand="0" w:firstRowFirstColumn="0" w:firstRowLastColumn="0" w:lastRowFirstColumn="0" w:lastRowLastColumn="0"/>
-              <w:rPr>
-                <w:rFonts w:ascii="Times New Roman" w:hAnsi="Times New Roman" w:cs="Times New Roman"/>
-                <w:sz w:val="26"/>
-                <w:szCs w:val="26"/>
-              </w:rPr>
-            </w:pPr>
-            <w:r>
-              <w:rPr>
-                <w:rFonts w:ascii="Times New Roman" w:hAnsi="Times New Roman" w:cs="Times New Roman"/>
-                <w:sz w:val="26"/>
-                <w:szCs w:val="26"/>
-              </w:rPr>
-              <w:t>192.168.210.17</w:t>
-            </w:r>
-          </w:p>
-        </w:tc>
-        <w:tc>
-          <w:tcPr>
-            <w:tcW w:w="0" w:type="auto"/>
-            <w:hideMark/>
-          </w:tcPr>
-          <w:p>
-            <w:pPr>
-              <w:spacing w:after="160" w:line="278" w:lineRule="auto"/>
-              <w:cnfStyle w:val="000000100000" w:firstRow="0" w:lastRow="0" w:firstColumn="0" w:lastColumn="0" w:oddVBand="0" w:evenVBand="0" w:oddHBand="1" w:evenHBand="0" w:firstRowFirstColumn="0" w:firstRowLastColumn="0" w:lastRowFirstColumn="0" w:lastRowLastColumn="0"/>
-              <w:rPr>
-                <w:rFonts w:ascii="Times New Roman" w:hAnsi="Times New Roman" w:cs="Times New Roman"/>
-                <w:sz w:val="26"/>
-                <w:szCs w:val="26"/>
-              </w:rPr>
-            </w:pPr>
-            <w:r>
-              <w:rPr>
-                <w:rFonts w:ascii="Times New Roman" w:hAnsi="Times New Roman" w:cs="Times New Roman"/>
-                <w:sz w:val="26"/>
-                <w:szCs w:val="26"/>
-              </w:rPr>
-              <w:t>192.168.210.18</w:t>
-            </w:r>
-          </w:p>
-        </w:tc>
-      </w:tr>
-      <w:tr>
-        <w:tc>
-          <w:tcPr>
-            <w:cnfStyle w:val="001000000000" w:firstRow="0" w:lastRow="0" w:firstColumn="1" w:lastColumn="0" w:oddVBand="0" w:evenVBand="0" w:oddHBand="0" w:evenHBand="0" w:firstRowFirstColumn="0" w:firstRowLastColumn="0" w:lastRowFirstColumn="0" w:lastRowLastColumn="0"/>
-            <w:tcW w:w="0" w:type="auto"/>
-            <w:hideMark/>
-          </w:tcPr>
-          <w:p>
-            <w:pPr>
-              <w:spacing w:after="160" w:line="278" w:lineRule="auto"/>
-              <w:rPr>
-                <w:rFonts w:ascii="Times New Roman" w:hAnsi="Times New Roman" w:cs="Times New Roman"/>
-                <w:sz w:val="26"/>
-                <w:szCs w:val="26"/>
-              </w:rPr>
-            </w:pPr>
-            <w:r>
-              <w:rPr>
-                <w:rFonts w:ascii="Times New Roman" w:hAnsi="Times New Roman" w:cs="Times New Roman"/>
-                <w:sz w:val="26"/>
-                <w:szCs w:val="26"/>
-              </w:rPr>
-              <w:t>Choluteca &lt;-&gt; Copan</w:t>
-            </w:r>
-          </w:p>
-        </w:tc>
-        <w:tc>
-          <w:tcPr>
-            <w:tcW w:w="0" w:type="auto"/>
-            <w:hideMark/>
-          </w:tcPr>
-          <w:p>
-            <w:pPr>
-              <w:spacing w:after="160" w:line="278" w:lineRule="auto"/>
-              <w:cnfStyle w:val="000000000000" w:firstRow="0" w:lastRow="0" w:firstColumn="0" w:lastColumn="0" w:oddVBand="0" w:evenVBand="0" w:oddHBand="0" w:evenHBand="0" w:firstRowFirstColumn="0" w:firstRowLastColumn="0" w:lastRowFirstColumn="0" w:lastRowLastColumn="0"/>
-              <w:rPr>
-                <w:rFonts w:ascii="Times New Roman" w:hAnsi="Times New Roman" w:cs="Times New Roman"/>
-                <w:sz w:val="26"/>
-                <w:szCs w:val="26"/>
-              </w:rPr>
-            </w:pPr>
-            <w:r>
-              <w:rPr>
-                <w:rFonts w:ascii="Times New Roman" w:hAnsi="Times New Roman" w:cs="Times New Roman"/>
-                <w:sz w:val="26"/>
-                <w:szCs w:val="26"/>
-              </w:rPr>
-              <w:t>192.168.210.20</w:t>
-            </w:r>
-          </w:p>
-        </w:tc>
-        <w:tc>
-          <w:tcPr>
-            <w:tcW w:w="0" w:type="auto"/>
-            <w:hideMark/>
-          </w:tcPr>
-          <w:p>
-            <w:pPr>
-              <w:spacing w:after="160" w:line="278" w:lineRule="auto"/>
-              <w:cnfStyle w:val="000000000000" w:firstRow="0" w:lastRow="0" w:firstColumn="0" w:lastColumn="0" w:oddVBand="0" w:evenVBand="0" w:oddHBand="0" w:evenHBand="0" w:firstRowFirstColumn="0" w:firstRowLastColumn="0" w:lastRowFirstColumn="0" w:lastRowLastColumn="0"/>
-              <w:rPr>
-                <w:rFonts w:ascii="Times New Roman" w:hAnsi="Times New Roman" w:cs="Times New Roman"/>
-                <w:sz w:val="26"/>
-                <w:szCs w:val="26"/>
-              </w:rPr>
-            </w:pPr>
-            <w:r>
-              <w:rPr>
-                <w:rFonts w:ascii="Times New Roman" w:hAnsi="Times New Roman" w:cs="Times New Roman"/>
-                <w:sz w:val="26"/>
-                <w:szCs w:val="26"/>
-              </w:rPr>
-              <w:t>255.255.255.252</w:t>
-            </w:r>
-          </w:p>
-        </w:tc>
-        <w:tc>
-          <w:tcPr>
-            <w:tcW w:w="0" w:type="auto"/>
-            <w:hideMark/>
-          </w:tcPr>
-          <w:p>
-            <w:pPr>
-              <w:spacing w:after="160" w:line="278" w:lineRule="auto"/>
-              <w:cnfStyle w:val="000000000000" w:firstRow="0" w:lastRow="0" w:firstColumn="0" w:lastColumn="0" w:oddVBand="0" w:evenVBand="0" w:oddHBand="0" w:evenHBand="0" w:firstRowFirstColumn="0" w:firstRowLastColumn="0" w:lastRowFirstColumn="0" w:lastRowLastColumn="0"/>
-              <w:rPr>
-                <w:rFonts w:ascii="Times New Roman" w:hAnsi="Times New Roman" w:cs="Times New Roman"/>
-                <w:sz w:val="26"/>
-                <w:szCs w:val="26"/>
-              </w:rPr>
-            </w:pPr>
-            <w:r>
-              <w:rPr>
-                <w:rFonts w:ascii="Times New Roman" w:hAnsi="Times New Roman" w:cs="Times New Roman"/>
-                <w:sz w:val="26"/>
-                <w:szCs w:val="26"/>
-              </w:rPr>
-              <w:t>Enlace punto a punto Choluteca-Copan</w:t>
-            </w:r>
-          </w:p>
-        </w:tc>
-        <w:tc>
-          <w:tcPr>
-            <w:tcW w:w="0" w:type="auto"/>
-            <w:hideMark/>
-          </w:tcPr>
-          <w:p>
-            <w:pPr>
-              <w:spacing w:after="160" w:line="278" w:lineRule="auto"/>
-              <w:cnfStyle w:val="000000000000" w:firstRow="0" w:lastRow="0" w:firstColumn="0" w:lastColumn="0" w:oddVBand="0" w:evenVBand="0" w:oddHBand="0" w:evenHBand="0" w:firstRowFirstColumn="0" w:firstRowLastColumn="0" w:lastRowFirstColumn="0" w:lastRowLastColumn="0"/>
-              <w:rPr>
-                <w:rFonts w:ascii="Times New Roman" w:hAnsi="Times New Roman" w:cs="Times New Roman"/>
-                <w:sz w:val="26"/>
-                <w:szCs w:val="26"/>
-              </w:rPr>
-            </w:pPr>
-            <w:r>
-              <w:rPr>
-                <w:rFonts w:ascii="Times New Roman" w:hAnsi="Times New Roman" w:cs="Times New Roman"/>
-                <w:sz w:val="26"/>
-                <w:szCs w:val="26"/>
-              </w:rPr>
-              <w:t>192.168.210.21</w:t>
-            </w:r>
-          </w:p>
-        </w:tc>
-        <w:tc>
-          <w:tcPr>
-            <w:tcW w:w="0" w:type="auto"/>
-            <w:hideMark/>
-          </w:tcPr>
-          <w:p>
-            <w:pPr>
-              <w:spacing w:after="160" w:line="278" w:lineRule="auto"/>
-              <w:cnfStyle w:val="000000000000" w:firstRow="0" w:lastRow="0" w:firstColumn="0" w:lastColumn="0" w:oddVBand="0" w:evenVBand="0" w:oddHBand="0" w:evenHBand="0" w:firstRowFirstColumn="0" w:firstRowLastColumn="0" w:lastRowFirstColumn="0" w:lastRowLastColumn="0"/>
-              <w:rPr>
-                <w:rFonts w:ascii="Times New Roman" w:hAnsi="Times New Roman" w:cs="Times New Roman"/>
-                <w:sz w:val="26"/>
-                <w:szCs w:val="26"/>
-              </w:rPr>
-            </w:pPr>
-            <w:r>
-              <w:rPr>
-                <w:rFonts w:ascii="Times New Roman" w:hAnsi="Times New Roman" w:cs="Times New Roman"/>
-                <w:sz w:val="26"/>
-                <w:szCs w:val="26"/>
-              </w:rPr>
-              <w:t>192.168.210.22</w:t>
-            </w:r>
-          </w:p>
-        </w:tc>
-      </w:tr>
-      <w:tr>
-        <w:trPr>
-          <w:cnfStyle w:val="000000100000" w:firstRow="0" w:lastRow="0" w:firstColumn="0" w:lastColumn="0" w:oddVBand="0" w:evenVBand="0" w:oddHBand="1" w:evenHBand="0" w:firstRowFirstColumn="0" w:firstRowLastColumn="0" w:lastRowFirstColumn="0" w:lastRowLastColumn="0"/>
-        </w:trPr>
-        <w:tc>
-          <w:tcPr>
-            <w:cnfStyle w:val="001000000000" w:firstRow="0" w:lastRow="0" w:firstColumn="1" w:lastColumn="0" w:oddVBand="0" w:evenVBand="0" w:oddHBand="0" w:evenHBand="0" w:firstRowFirstColumn="0" w:firstRowLastColumn="0" w:lastRowFirstColumn="0" w:lastRowLastColumn="0"/>
-            <w:tcW w:w="0" w:type="auto"/>
-            <w:hideMark/>
-          </w:tcPr>
-          <w:p>
-            <w:pPr>
-              <w:spacing w:after="160" w:line="278" w:lineRule="auto"/>
-              <w:rPr>
-                <w:rFonts w:ascii="Times New Roman" w:hAnsi="Times New Roman" w:cs="Times New Roman"/>
-                <w:sz w:val="26"/>
-                <w:szCs w:val="26"/>
-              </w:rPr>
-            </w:pPr>
-            <w:r>
-              <w:rPr>
-                <w:rFonts w:ascii="Times New Roman" w:hAnsi="Times New Roman" w:cs="Times New Roman"/>
-                <w:sz w:val="26"/>
-                <w:szCs w:val="26"/>
-              </w:rPr>
-              <w:t>Choluteca &lt;-&gt; La Ceiba</w:t>
-            </w:r>
-          </w:p>
-        </w:tc>
-        <w:tc>
-          <w:tcPr>
-            <w:tcW w:w="0" w:type="auto"/>
-            <w:hideMark/>
-          </w:tcPr>
-          <w:p>
-            <w:pPr>
-              <w:spacing w:after="160" w:line="278" w:lineRule="auto"/>
-              <w:cnfStyle w:val="000000100000" w:firstRow="0" w:lastRow="0" w:firstColumn="0" w:lastColumn="0" w:oddVBand="0" w:evenVBand="0" w:oddHBand="1" w:evenHBand="0" w:firstRowFirstColumn="0" w:firstRowLastColumn="0" w:lastRowFirstColumn="0" w:lastRowLastColumn="0"/>
-              <w:rPr>
-                <w:rFonts w:ascii="Times New Roman" w:hAnsi="Times New Roman" w:cs="Times New Roman"/>
-                <w:sz w:val="26"/>
-                <w:szCs w:val="26"/>
-              </w:rPr>
-            </w:pPr>
-            <w:r>
-              <w:rPr>
-                <w:rFonts w:ascii="Times New Roman" w:hAnsi="Times New Roman" w:cs="Times New Roman"/>
-                <w:sz w:val="26"/>
-                <w:szCs w:val="26"/>
-              </w:rPr>
-              <w:t>192.168.210.24</w:t>
-            </w:r>
-          </w:p>
-        </w:tc>
-        <w:tc>
-          <w:tcPr>
-            <w:tcW w:w="0" w:type="auto"/>
-            <w:hideMark/>
-          </w:tcPr>
-          <w:p>
-            <w:pPr>
-              <w:spacing w:after="160" w:line="278" w:lineRule="auto"/>
-              <w:cnfStyle w:val="000000100000" w:firstRow="0" w:lastRow="0" w:firstColumn="0" w:lastColumn="0" w:oddVBand="0" w:evenVBand="0" w:oddHBand="1" w:evenHBand="0" w:firstRowFirstColumn="0" w:firstRowLastColumn="0" w:lastRowFirstColumn="0" w:lastRowLastColumn="0"/>
-              <w:rPr>
-                <w:rFonts w:ascii="Times New Roman" w:hAnsi="Times New Roman" w:cs="Times New Roman"/>
-                <w:sz w:val="26"/>
-                <w:szCs w:val="26"/>
-              </w:rPr>
-            </w:pPr>
-            <w:r>
-              <w:rPr>
-                <w:rFonts w:ascii="Times New Roman" w:hAnsi="Times New Roman" w:cs="Times New Roman"/>
-                <w:sz w:val="26"/>
-                <w:szCs w:val="26"/>
-              </w:rPr>
-              <w:t>255.255.255.252</w:t>
-            </w:r>
-          </w:p>
-        </w:tc>
-        <w:tc>
-          <w:tcPr>
-            <w:tcW w:w="0" w:type="auto"/>
-            <w:hideMark/>
-          </w:tcPr>
-          <w:p>
-            <w:pPr>
-              <w:spacing w:after="160" w:line="278" w:lineRule="auto"/>
-              <w:cnfStyle w:val="000000100000" w:firstRow="0" w:lastRow="0" w:firstColumn="0" w:lastColumn="0" w:oddVBand="0" w:evenVBand="0" w:oddHBand="1" w:evenHBand="0" w:firstRowFirstColumn="0" w:firstRowLastColumn="0" w:lastRowFirstColumn="0" w:lastRowLastColumn="0"/>
-              <w:rPr>
-                <w:rFonts w:ascii="Times New Roman" w:hAnsi="Times New Roman" w:cs="Times New Roman"/>
-                <w:sz w:val="26"/>
-                <w:szCs w:val="26"/>
-              </w:rPr>
-            </w:pPr>
-            <w:r>
-              <w:rPr>
-                <w:rFonts w:ascii="Times New Roman" w:hAnsi="Times New Roman" w:cs="Times New Roman"/>
-                <w:sz w:val="26"/>
-                <w:szCs w:val="26"/>
-              </w:rPr>
-              <w:t>Enlace punto a punto Choluteca-La Ceiba</w:t>
-            </w:r>
-          </w:p>
-        </w:tc>
-        <w:tc>
-          <w:tcPr>
-            <w:tcW w:w="0" w:type="auto"/>
-            <w:hideMark/>
-          </w:tcPr>
-          <w:p>
-            <w:pPr>
-              <w:spacing w:after="160" w:line="278" w:lineRule="auto"/>
-              <w:cnfStyle w:val="000000100000" w:firstRow="0" w:lastRow="0" w:firstColumn="0" w:lastColumn="0" w:oddVBand="0" w:evenVBand="0" w:oddHBand="1" w:evenHBand="0" w:firstRowFirstColumn="0" w:firstRowLastColumn="0" w:lastRowFirstColumn="0" w:lastRowLastColumn="0"/>
-              <w:rPr>
-                <w:rFonts w:ascii="Times New Roman" w:hAnsi="Times New Roman" w:cs="Times New Roman"/>
-                <w:sz w:val="26"/>
-                <w:szCs w:val="26"/>
-              </w:rPr>
-            </w:pPr>
-            <w:r>
-              <w:rPr>
-                <w:rFonts w:ascii="Times New Roman" w:hAnsi="Times New Roman" w:cs="Times New Roman"/>
-                <w:sz w:val="26"/>
-                <w:szCs w:val="26"/>
-              </w:rPr>
-              <w:t>192.168.210.25</w:t>
-            </w:r>
-          </w:p>
-        </w:tc>
-        <w:tc>
-          <w:tcPr>
-            <w:tcW w:w="0" w:type="auto"/>
-            <w:hideMark/>
-          </w:tcPr>
-          <w:p>
-            <w:pPr>
-              <w:spacing w:after="160" w:line="278" w:lineRule="auto"/>
-              <w:cnfStyle w:val="000000100000" w:firstRow="0" w:lastRow="0" w:firstColumn="0" w:lastColumn="0" w:oddVBand="0" w:evenVBand="0" w:oddHBand="1" w:evenHBand="0" w:firstRowFirstColumn="0" w:firstRowLastColumn="0" w:lastRowFirstColumn="0" w:lastRowLastColumn="0"/>
-              <w:rPr>
-                <w:rFonts w:ascii="Times New Roman" w:hAnsi="Times New Roman" w:cs="Times New Roman"/>
-                <w:sz w:val="26"/>
-                <w:szCs w:val="26"/>
-              </w:rPr>
-            </w:pPr>
-            <w:r>
-              <w:rPr>
-                <w:rFonts w:ascii="Times New Roman" w:hAnsi="Times New Roman" w:cs="Times New Roman"/>
-                <w:sz w:val="26"/>
-                <w:szCs w:val="26"/>
-              </w:rPr>
-              <w:t>192.168.210.26</w:t>
-            </w:r>
-          </w:p>
-        </w:tc>
-      </w:tr>
-      <w:tr>
-        <w:tc>
-          <w:tcPr>
-            <w:cnfStyle w:val="001000000000" w:firstRow="0" w:lastRow="0" w:firstColumn="1" w:lastColumn="0" w:oddVBand="0" w:evenVBand="0" w:oddHBand="0" w:evenHBand="0" w:firstRowFirstColumn="0" w:firstRowLastColumn="0" w:lastRowFirstColumn="0" w:lastRowLastColumn="0"/>
-            <w:tcW w:w="0" w:type="auto"/>
-            <w:hideMark/>
-          </w:tcPr>
-          <w:p>
-            <w:pPr>
-              <w:spacing w:after="160" w:line="278" w:lineRule="auto"/>
-              <w:rPr>
-                <w:rFonts w:ascii="Times New Roman" w:hAnsi="Times New Roman" w:cs="Times New Roman"/>
-                <w:sz w:val="26"/>
-                <w:szCs w:val="26"/>
-              </w:rPr>
-            </w:pPr>
-            <w:r>
-              <w:rPr>
-                <w:rFonts w:ascii="Times New Roman" w:hAnsi="Times New Roman" w:cs="Times New Roman"/>
-                <w:sz w:val="26"/>
-                <w:szCs w:val="26"/>
-              </w:rPr>
-              <w:t>SPS &lt;-&gt; Copan</w:t>
-            </w:r>
-          </w:p>
-        </w:tc>
-        <w:tc>
-          <w:tcPr>
-            <w:tcW w:w="0" w:type="auto"/>
-            <w:hideMark/>
-          </w:tcPr>
-          <w:p>
-            <w:pPr>
-              <w:spacing w:after="160" w:line="278" w:lineRule="auto"/>
-              <w:cnfStyle w:val="000000000000" w:firstRow="0" w:lastRow="0" w:firstColumn="0" w:lastColumn="0" w:oddVBand="0" w:evenVBand="0" w:oddHBand="0" w:evenHBand="0" w:firstRowFirstColumn="0" w:firstRowLastColumn="0" w:lastRowFirstColumn="0" w:lastRowLastColumn="0"/>
-              <w:rPr>
-                <w:rFonts w:ascii="Times New Roman" w:hAnsi="Times New Roman" w:cs="Times New Roman"/>
-                <w:sz w:val="26"/>
-                <w:szCs w:val="26"/>
-              </w:rPr>
-            </w:pPr>
-            <w:r>
-              <w:rPr>
-                <w:rFonts w:ascii="Times New Roman" w:hAnsi="Times New Roman" w:cs="Times New Roman"/>
-                <w:sz w:val="26"/>
-                <w:szCs w:val="26"/>
-              </w:rPr>
-              <w:t>192.168.210.28</w:t>
-            </w:r>
-          </w:p>
-        </w:tc>
-        <w:tc>
-          <w:tcPr>
-            <w:tcW w:w="0" w:type="auto"/>
-            <w:hideMark/>
-          </w:tcPr>
-          <w:p>
-            <w:pPr>
-              <w:spacing w:after="160" w:line="278" w:lineRule="auto"/>
-              <w:cnfStyle w:val="000000000000" w:firstRow="0" w:lastRow="0" w:firstColumn="0" w:lastColumn="0" w:oddVBand="0" w:evenVBand="0" w:oddHBand="0" w:evenHBand="0" w:firstRowFirstColumn="0" w:firstRowLastColumn="0" w:lastRowFirstColumn="0" w:lastRowLastColumn="0"/>
-              <w:rPr>
-                <w:rFonts w:ascii="Times New Roman" w:hAnsi="Times New Roman" w:cs="Times New Roman"/>
-                <w:sz w:val="26"/>
-                <w:szCs w:val="26"/>
-              </w:rPr>
-            </w:pPr>
-            <w:r>
-              <w:rPr>
-                <w:rFonts w:ascii="Times New Roman" w:hAnsi="Times New Roman" w:cs="Times New Roman"/>
-                <w:sz w:val="26"/>
-                <w:szCs w:val="26"/>
-              </w:rPr>
-              <w:t>255.255.255.252</w:t>
-            </w:r>
-          </w:p>
-        </w:tc>
-        <w:tc>
-          <w:tcPr>
-            <w:tcW w:w="0" w:type="auto"/>
-            <w:hideMark/>
-          </w:tcPr>
-          <w:p>
-            <w:pPr>
-              <w:spacing w:after="160" w:line="278" w:lineRule="auto"/>
-              <w:cnfStyle w:val="000000000000" w:firstRow="0" w:lastRow="0" w:firstColumn="0" w:lastColumn="0" w:oddVBand="0" w:evenVBand="0" w:oddHBand="0" w:evenHBand="0" w:firstRowFirstColumn="0" w:firstRowLastColumn="0" w:lastRowFirstColumn="0" w:lastRowLastColumn="0"/>
-              <w:rPr>
-                <w:rFonts w:ascii="Times New Roman" w:hAnsi="Times New Roman" w:cs="Times New Roman"/>
-                <w:sz w:val="26"/>
-                <w:szCs w:val="26"/>
-              </w:rPr>
-            </w:pPr>
-            <w:r>
-              <w:rPr>
-                <w:rFonts w:ascii="Times New Roman" w:hAnsi="Times New Roman" w:cs="Times New Roman"/>
-                <w:sz w:val="26"/>
-                <w:szCs w:val="26"/>
-              </w:rPr>
-              <w:t>Enlace punto a punto SPS-Copan</w:t>
-            </w:r>
-          </w:p>
-        </w:tc>
-        <w:tc>
-          <w:tcPr>
-            <w:tcW w:w="0" w:type="auto"/>
-            <w:hideMark/>
-          </w:tcPr>
-          <w:p>
-            <w:pPr>
-              <w:spacing w:after="160" w:line="278" w:lineRule="auto"/>
-              <w:cnfStyle w:val="000000000000" w:firstRow="0" w:lastRow="0" w:firstColumn="0" w:lastColumn="0" w:oddVBand="0" w:evenVBand="0" w:oddHBand="0" w:evenHBand="0" w:firstRowFirstColumn="0" w:firstRowLastColumn="0" w:lastRowFirstColumn="0" w:lastRowLastColumn="0"/>
-              <w:rPr>
-                <w:rFonts w:ascii="Times New Roman" w:hAnsi="Times New Roman" w:cs="Times New Roman"/>
-                <w:sz w:val="26"/>
-                <w:szCs w:val="26"/>
-              </w:rPr>
-            </w:pPr>
-            <w:r>
-              <w:rPr>
-                <w:rFonts w:ascii="Times New Roman" w:hAnsi="Times New Roman" w:cs="Times New Roman"/>
-                <w:sz w:val="26"/>
-                <w:szCs w:val="26"/>
-              </w:rPr>
-              <w:t>192.168.210.29</w:t>
-            </w:r>
-          </w:p>
-        </w:tc>
-        <w:tc>
-          <w:tcPr>
-            <w:tcW w:w="0" w:type="auto"/>
-            <w:hideMark/>
-          </w:tcPr>
-          <w:p>
-            <w:pPr>
-              <w:spacing w:after="160" w:line="278" w:lineRule="auto"/>
-              <w:cnfStyle w:val="000000000000" w:firstRow="0" w:lastRow="0" w:firstColumn="0" w:lastColumn="0" w:oddVBand="0" w:evenVBand="0" w:oddHBand="0" w:evenHBand="0" w:firstRowFirstColumn="0" w:firstRowLastColumn="0" w:lastRowFirstColumn="0" w:lastRowLastColumn="0"/>
-              <w:rPr>
-                <w:rFonts w:ascii="Times New Roman" w:hAnsi="Times New Roman" w:cs="Times New Roman"/>
-                <w:sz w:val="26"/>
-                <w:szCs w:val="26"/>
-              </w:rPr>
-            </w:pPr>
-            <w:r>
-              <w:rPr>
-                <w:rFonts w:ascii="Times New Roman" w:hAnsi="Times New Roman" w:cs="Times New Roman"/>
-                <w:sz w:val="26"/>
-                <w:szCs w:val="26"/>
-              </w:rPr>
-              <w:t>192.168.210.30</w:t>
-            </w:r>
-          </w:p>
-        </w:tc>
-      </w:tr>
-      <w:tr>
-        <w:trPr>
-          <w:cnfStyle w:val="000000100000" w:firstRow="0" w:lastRow="0" w:firstColumn="0" w:lastColumn="0" w:oddVBand="0" w:evenVBand="0" w:oddHBand="1" w:evenHBand="0" w:firstRowFirstColumn="0" w:firstRowLastColumn="0" w:lastRowFirstColumn="0" w:lastRowLastColumn="0"/>
-        </w:trPr>
-        <w:tc>
-          <w:tcPr>
-            <w:cnfStyle w:val="001000000000" w:firstRow="0" w:lastRow="0" w:firstColumn="1" w:lastColumn="0" w:oddVBand="0" w:evenVBand="0" w:oddHBand="0" w:evenHBand="0" w:firstRowFirstColumn="0" w:firstRowLastColumn="0" w:lastRowFirstColumn="0" w:lastRowLastColumn="0"/>
-            <w:tcW w:w="0" w:type="auto"/>
-            <w:hideMark/>
-          </w:tcPr>
-          <w:p>
-            <w:pPr>
-              <w:spacing w:after="160" w:line="278" w:lineRule="auto"/>
-              <w:rPr>
-                <w:rFonts w:ascii="Times New Roman" w:hAnsi="Times New Roman" w:cs="Times New Roman"/>
-                <w:sz w:val="26"/>
-                <w:szCs w:val="26"/>
-              </w:rPr>
-            </w:pPr>
-            <w:r>
-              <w:rPr>
-                <w:rFonts w:ascii="Times New Roman" w:hAnsi="Times New Roman" w:cs="Times New Roman"/>
-                <w:sz w:val="26"/>
-                <w:szCs w:val="26"/>
-              </w:rPr>
-              <w:t>SPS &lt;-&gt; La Ceiba</w:t>
-            </w:r>
-          </w:p>
-        </w:tc>
-        <w:tc>
-          <w:tcPr>
-            <w:tcW w:w="0" w:type="auto"/>
-            <w:hideMark/>
-          </w:tcPr>
-          <w:p>
-            <w:pPr>
-              <w:spacing w:after="160" w:line="278" w:lineRule="auto"/>
-              <w:cnfStyle w:val="000000100000" w:firstRow="0" w:lastRow="0" w:firstColumn="0" w:lastColumn="0" w:oddVBand="0" w:evenVBand="0" w:oddHBand="1" w:evenHBand="0" w:firstRowFirstColumn="0" w:firstRowLastColumn="0" w:lastRowFirstColumn="0" w:lastRowLastColumn="0"/>
-              <w:rPr>
-                <w:rFonts w:ascii="Times New Roman" w:hAnsi="Times New Roman" w:cs="Times New Roman"/>
-                <w:sz w:val="26"/>
-                <w:szCs w:val="26"/>
-              </w:rPr>
-            </w:pPr>
-            <w:r>
-              <w:rPr>
-                <w:rFonts w:ascii="Times New Roman" w:hAnsi="Times New Roman" w:cs="Times New Roman"/>
-                <w:sz w:val="26"/>
-                <w:szCs w:val="26"/>
-              </w:rPr>
-              <w:t>192.168.210.32</w:t>
-            </w:r>
-          </w:p>
-        </w:tc>
-        <w:tc>
-          <w:tcPr>
-            <w:tcW w:w="0" w:type="auto"/>
-            <w:hideMark/>
-          </w:tcPr>
-          <w:p>
-            <w:pPr>
-              <w:spacing w:after="160" w:line="278" w:lineRule="auto"/>
-              <w:cnfStyle w:val="000000100000" w:firstRow="0" w:lastRow="0" w:firstColumn="0" w:lastColumn="0" w:oddVBand="0" w:evenVBand="0" w:oddHBand="1" w:evenHBand="0" w:firstRowFirstColumn="0" w:firstRowLastColumn="0" w:lastRowFirstColumn="0" w:lastRowLastColumn="0"/>
-              <w:rPr>
-                <w:rFonts w:ascii="Times New Roman" w:hAnsi="Times New Roman" w:cs="Times New Roman"/>
-                <w:sz w:val="26"/>
-                <w:szCs w:val="26"/>
-              </w:rPr>
-            </w:pPr>
-            <w:r>
-              <w:rPr>
-                <w:rFonts w:ascii="Times New Roman" w:hAnsi="Times New Roman" w:cs="Times New Roman"/>
-                <w:sz w:val="26"/>
-                <w:szCs w:val="26"/>
-              </w:rPr>
-              <w:t>255.255.255.252</w:t>
-            </w:r>
-          </w:p>
-        </w:tc>
-        <w:tc>
-          <w:tcPr>
-            <w:tcW w:w="0" w:type="auto"/>
-            <w:hideMark/>
-          </w:tcPr>
-          <w:p>
-            <w:pPr>
-              <w:spacing w:after="160" w:line="278" w:lineRule="auto"/>
-              <w:cnfStyle w:val="000000100000" w:firstRow="0" w:lastRow="0" w:firstColumn="0" w:lastColumn="0" w:oddVBand="0" w:evenVBand="0" w:oddHBand="1" w:evenHBand="0" w:firstRowFirstColumn="0" w:firstRowLastColumn="0" w:lastRowFirstColumn="0" w:lastRowLastColumn="0"/>
-              <w:rPr>
-                <w:rFonts w:ascii="Times New Roman" w:hAnsi="Times New Roman" w:cs="Times New Roman"/>
-                <w:sz w:val="26"/>
-                <w:szCs w:val="26"/>
-              </w:rPr>
-            </w:pPr>
-            <w:r>
-              <w:rPr>
-                <w:rFonts w:ascii="Times New Roman" w:hAnsi="Times New Roman" w:cs="Times New Roman"/>
-                <w:sz w:val="26"/>
-                <w:szCs w:val="26"/>
-              </w:rPr>
-              <w:t>Enlace punto a punto SPS-La Ceiba</w:t>
-            </w:r>
-          </w:p>
-        </w:tc>
-        <w:tc>
-          <w:tcPr>
-            <w:tcW w:w="0" w:type="auto"/>
-            <w:hideMark/>
-          </w:tcPr>
-          <w:p>
-            <w:pPr>
-              <w:spacing w:after="160" w:line="278" w:lineRule="auto"/>
-              <w:cnfStyle w:val="000000100000" w:firstRow="0" w:lastRow="0" w:firstColumn="0" w:lastColumn="0" w:oddVBand="0" w:evenVBand="0" w:oddHBand="1" w:evenHBand="0" w:firstRowFirstColumn="0" w:firstRowLastColumn="0" w:lastRowFirstColumn="0" w:lastRowLastColumn="0"/>
-              <w:rPr>
-                <w:rFonts w:ascii="Times New Roman" w:hAnsi="Times New Roman" w:cs="Times New Roman"/>
-                <w:sz w:val="26"/>
-                <w:szCs w:val="26"/>
-              </w:rPr>
-            </w:pPr>
-            <w:r>
-              <w:rPr>
-                <w:rFonts w:ascii="Times New Roman" w:hAnsi="Times New Roman" w:cs="Times New Roman"/>
-                <w:sz w:val="26"/>
-                <w:szCs w:val="26"/>
-              </w:rPr>
-              <w:t>192.168.210.33</w:t>
-            </w:r>
-          </w:p>
-        </w:tc>
-        <w:tc>
-          <w:tcPr>
-            <w:tcW w:w="0" w:type="auto"/>
-            <w:hideMark/>
-          </w:tcPr>
-          <w:p>
-            <w:pPr>
-              <w:spacing w:after="160" w:line="278" w:lineRule="auto"/>
-              <w:cnfStyle w:val="000000100000" w:firstRow="0" w:lastRow="0" w:firstColumn="0" w:lastColumn="0" w:oddVBand="0" w:evenVBand="0" w:oddHBand="1" w:evenHBand="0" w:firstRowFirstColumn="0" w:firstRowLastColumn="0" w:lastRowFirstColumn="0" w:lastRowLastColumn="0"/>
-              <w:rPr>
-                <w:rFonts w:ascii="Times New Roman" w:hAnsi="Times New Roman" w:cs="Times New Roman"/>
-                <w:sz w:val="26"/>
-                <w:szCs w:val="26"/>
-              </w:rPr>
-            </w:pPr>
-            <w:r>
-              <w:rPr>
-                <w:rFonts w:ascii="Times New Roman" w:hAnsi="Times New Roman" w:cs="Times New Roman"/>
-                <w:sz w:val="26"/>
-                <w:szCs w:val="26"/>
-              </w:rPr>
-              <w:t>192.168.210.34</w:t>
-            </w:r>
-          </w:p>
-        </w:tc>
-      </w:tr>
-      <w:tr>
-        <w:tc>
-          <w:tcPr>
-            <w:cnfStyle w:val="001000000000" w:firstRow="0" w:lastRow="0" w:firstColumn="1" w:lastColumn="0" w:oddVBand="0" w:evenVBand="0" w:oddHBand="0" w:evenHBand="0" w:firstRowFirstColumn="0" w:firstRowLastColumn="0" w:lastRowFirstColumn="0" w:lastRowLastColumn="0"/>
-            <w:tcW w:w="0" w:type="auto"/>
-            <w:hideMark/>
-          </w:tcPr>
-          <w:p>
-            <w:pPr>
-              <w:spacing w:after="160" w:line="278" w:lineRule="auto"/>
-              <w:rPr>
-                <w:rFonts w:ascii="Times New Roman" w:hAnsi="Times New Roman" w:cs="Times New Roman"/>
-                <w:sz w:val="26"/>
-                <w:szCs w:val="26"/>
-              </w:rPr>
-            </w:pPr>
-            <w:r>
-              <w:rPr>
-                <w:rFonts w:ascii="Times New Roman" w:hAnsi="Times New Roman" w:cs="Times New Roman"/>
-                <w:sz w:val="26"/>
-                <w:szCs w:val="26"/>
-              </w:rPr>
-              <w:t>Copan &lt;-&gt; La Ceiba</w:t>
-            </w:r>
-          </w:p>
-        </w:tc>
-        <w:tc>
-          <w:tcPr>
-            <w:tcW w:w="0" w:type="auto"/>
-            <w:hideMark/>
-          </w:tcPr>
-          <w:p>
-            <w:pPr>
-              <w:spacing w:after="160" w:line="278" w:lineRule="auto"/>
-              <w:cnfStyle w:val="000000000000" w:firstRow="0" w:lastRow="0" w:firstColumn="0" w:lastColumn="0" w:oddVBand="0" w:evenVBand="0" w:oddHBand="0" w:evenHBand="0" w:firstRowFirstColumn="0" w:firstRowLastColumn="0" w:lastRowFirstColumn="0" w:lastRowLastColumn="0"/>
-              <w:rPr>
-                <w:rFonts w:ascii="Times New Roman" w:hAnsi="Times New Roman" w:cs="Times New Roman"/>
-                <w:sz w:val="26"/>
-                <w:szCs w:val="26"/>
-              </w:rPr>
-            </w:pPr>
-            <w:r>
-              <w:rPr>
-                <w:rFonts w:ascii="Times New Roman" w:hAnsi="Times New Roman" w:cs="Times New Roman"/>
-                <w:sz w:val="26"/>
-                <w:szCs w:val="26"/>
-              </w:rPr>
-              <w:t>192.168.210.36</w:t>
-            </w:r>
-          </w:p>
-        </w:tc>
-        <w:tc>
-          <w:tcPr>
-            <w:tcW w:w="0" w:type="auto"/>
-            <w:hideMark/>
-          </w:tcPr>
-          <w:p>
-            <w:pPr>
-              <w:spacing w:after="160" w:line="278" w:lineRule="auto"/>
-              <w:cnfStyle w:val="000000000000" w:firstRow="0" w:lastRow="0" w:firstColumn="0" w:lastColumn="0" w:oddVBand="0" w:evenVBand="0" w:oddHBand="0" w:evenHBand="0" w:firstRowFirstColumn="0" w:firstRowLastColumn="0" w:lastRowFirstColumn="0" w:lastRowLastColumn="0"/>
-              <w:rPr>
-                <w:rFonts w:ascii="Times New Roman" w:hAnsi="Times New Roman" w:cs="Times New Roman"/>
-                <w:sz w:val="26"/>
-                <w:szCs w:val="26"/>
-              </w:rPr>
-            </w:pPr>
-            <w:r>
-              <w:rPr>
-                <w:rFonts w:ascii="Times New Roman" w:hAnsi="Times New Roman" w:cs="Times New Roman"/>
-                <w:sz w:val="26"/>
-                <w:szCs w:val="26"/>
-              </w:rPr>
-              <w:t>255.255.255.252</w:t>
-            </w:r>
-          </w:p>
-        </w:tc>
-        <w:tc>
-          <w:tcPr>
-            <w:tcW w:w="0" w:type="auto"/>
-            <w:hideMark/>
-          </w:tcPr>
-          <w:p>
-            <w:pPr>
-              <w:spacing w:after="160" w:line="278" w:lineRule="auto"/>
-              <w:cnfStyle w:val="000000000000" w:firstRow="0" w:lastRow="0" w:firstColumn="0" w:lastColumn="0" w:oddVBand="0" w:evenVBand="0" w:oddHBand="0" w:evenHBand="0" w:firstRowFirstColumn="0" w:firstRowLastColumn="0" w:lastRowFirstColumn="0" w:lastRowLastColumn="0"/>
-              <w:rPr>
-                <w:rFonts w:ascii="Times New Roman" w:hAnsi="Times New Roman" w:cs="Times New Roman"/>
-                <w:sz w:val="26"/>
-                <w:szCs w:val="26"/>
-              </w:rPr>
-            </w:pPr>
-            <w:r>
-              <w:rPr>
-                <w:rFonts w:ascii="Times New Roman" w:hAnsi="Times New Roman" w:cs="Times New Roman"/>
-                <w:sz w:val="26"/>
-                <w:szCs w:val="26"/>
-              </w:rPr>
-              <w:t>Enlace punto a punto Copan-La Ceiba</w:t>
-            </w:r>
-          </w:p>
-        </w:tc>
-        <w:tc>
-          <w:tcPr>
-            <w:tcW w:w="0" w:type="auto"/>
-            <w:hideMark/>
-          </w:tcPr>
-          <w:p>
-            <w:pPr>
-              <w:spacing w:after="160" w:line="278" w:lineRule="auto"/>
-              <w:cnfStyle w:val="000000000000" w:firstRow="0" w:lastRow="0" w:firstColumn="0" w:lastColumn="0" w:oddVBand="0" w:evenVBand="0" w:oddHBand="0" w:evenHBand="0" w:firstRowFirstColumn="0" w:firstRowLastColumn="0" w:lastRowFirstColumn="0" w:lastRowLastColumn="0"/>
-              <w:rPr>
-                <w:rFonts w:ascii="Times New Roman" w:hAnsi="Times New Roman" w:cs="Times New Roman"/>
-                <w:sz w:val="26"/>
-                <w:szCs w:val="26"/>
-              </w:rPr>
-            </w:pPr>
-            <w:r>
-              <w:rPr>
-                <w:rFonts w:ascii="Times New Roman" w:hAnsi="Times New Roman" w:cs="Times New Roman"/>
-                <w:sz w:val="26"/>
-                <w:szCs w:val="26"/>
-              </w:rPr>
-              <w:t>192.168.210.37</w:t>
-            </w:r>
-          </w:p>
-        </w:tc>
-        <w:tc>
-          <w:tcPr>
-            <w:tcW w:w="0" w:type="auto"/>
-            <w:hideMark/>
-          </w:tcPr>
-          <w:p>
-            <w:pPr>
-              <w:spacing w:after="160" w:line="278" w:lineRule="auto"/>
-              <w:cnfStyle w:val="000000000000" w:firstRow="0" w:lastRow="0" w:firstColumn="0" w:lastColumn="0" w:oddVBand="0" w:evenVBand="0" w:oddHBand="0" w:evenHBand="0" w:firstRowFirstColumn="0" w:firstRowLastColumn="0" w:lastRowFirstColumn="0" w:lastRowLastColumn="0"/>
-              <w:rPr>
-                <w:rFonts w:ascii="Times New Roman" w:hAnsi="Times New Roman" w:cs="Times New Roman"/>
-                <w:sz w:val="26"/>
-                <w:szCs w:val="26"/>
-              </w:rPr>
-            </w:pPr>
-            <w:r>
-              <w:rPr>
-                <w:rFonts w:ascii="Times New Roman" w:hAnsi="Times New Roman" w:cs="Times New Roman"/>
-                <w:sz w:val="26"/>
-                <w:szCs w:val="26"/>
-              </w:rPr>
-              <w:t>192.168.210.38</w:t>
-            </w:r>
-          </w:p>
-        </w:tc>
-      </w:tr>
-    </w:tbl>
-    <w:p>
-      <w:pPr>
-        <w:rPr>
-          <w:sz w:val="26"/>
-          <w:szCs w:val="26"/>
-        </w:rPr>
-      </w:pPr>
-      <w:r>
-        <w:rPr>
-          <w:sz w:val="26"/>
-          <w:szCs w:val="26"/>
-        </w:rPr>
-        <w:br w:type="page"/>
-      </w:r>
-    </w:p>
-    <w:p>
-      <w:pPr>
-        <w:pStyle w:val="Heading1"/>
-        <w:numPr>
-          <w:ilvl w:val="0"/>
-          <w:numId w:val="9"/>
-        </w:numPr>
-        <w:shd w:val="clear" w:color="auto" w:fill="D9D9D9" w:themeFill="background1" w:themeFillShade="D9"/>
-        <w:ind w:left="0" w:firstLine="426"/>
-        <w:jc w:val="center"/>
-        <w:rPr>
-          <w:rFonts w:ascii="Times New Roman" w:hAnsi="Times New Roman" w:cs="Times New Roman"/>
-          <w:b/>
-          <w:bCs/>
-          <w:color w:val="auto"/>
-          <w:sz w:val="32"/>
-          <w:szCs w:val="32"/>
-        </w:rPr>
-      </w:pPr>
-      <w:bookmarkStart w:id="23" w:name="_Toc208085487"/>
-      <w:r>
-        <w:rPr>
-          <w:rFonts w:ascii="Times New Roman" w:hAnsi="Times New Roman" w:cs="Times New Roman"/>
-          <w:b/>
-          <w:bCs/>
-          <w:color w:val="auto"/>
-          <w:sz w:val="32"/>
-          <w:szCs w:val="32"/>
-        </w:rPr>
-        <w:lastRenderedPageBreak/>
-        <w:t>WAN DE SUCURSAL A SUCURSAL IPV6</w:t>
-      </w:r>
-      <w:bookmarkEnd w:id="23"/>
-    </w:p>
-    <w:tbl>
-      <w:tblPr>
-        <w:tblStyle w:val="GridTable3"/>
-        <w:tblW w:w="0" w:type="auto"/>
-        <w:tblLook w:val="04A0" w:firstRow="1" w:lastRow="0" w:firstColumn="1" w:lastColumn="0" w:noHBand="0" w:noVBand="1"/>
-      </w:tblPr>
-      <w:tblGrid>
-        <w:gridCol w:w="3109"/>
-        <w:gridCol w:w="2618"/>
-        <w:gridCol w:w="4789"/>
-        <w:gridCol w:w="2238"/>
-        <w:gridCol w:w="2507"/>
-      </w:tblGrid>
-      <w:tr>
-        <w:trPr>
-          <w:cnfStyle w:val="100000000000" w:firstRow="1" w:lastRow="0" w:firstColumn="0" w:lastColumn="0" w:oddVBand="0" w:evenVBand="0" w:oddHBand="0" w:evenHBand="0" w:firstRowFirstColumn="0" w:firstRowLastColumn="0" w:lastRowFirstColumn="0" w:lastRowLastColumn="0"/>
-        </w:trPr>
-        <w:tc>
-          <w:tcPr>
-            <w:cnfStyle w:val="001000000100" w:firstRow="0" w:lastRow="0" w:firstColumn="1" w:lastColumn="0" w:oddVBand="0" w:evenVBand="0" w:oddHBand="0" w:evenHBand="0" w:firstRowFirstColumn="1" w:firstRowLastColumn="0" w:lastRowFirstColumn="0" w:lastRowLastColumn="0"/>
-            <w:tcW w:w="0" w:type="auto"/>
-            <w:hideMark/>
-          </w:tcPr>
-          <w:p>
-            <w:pPr>
-              <w:rPr>
-                <w:rFonts w:ascii="Times New Roman" w:hAnsi="Times New Roman" w:cs="Times New Roman"/>
-                <w:b w:val="0"/>
-                <w:bCs w:val="0"/>
-                <w:sz w:val="26"/>
-                <w:szCs w:val="26"/>
-              </w:rPr>
-            </w:pPr>
-            <w:r>
-              <w:rPr>
-                <w:rFonts w:ascii="Times New Roman" w:hAnsi="Times New Roman" w:cs="Times New Roman"/>
-                <w:sz w:val="26"/>
-                <w:szCs w:val="26"/>
-              </w:rPr>
-              <w:t>Enlace</w:t>
-            </w:r>
-          </w:p>
-        </w:tc>
-        <w:tc>
-          <w:tcPr>
-            <w:tcW w:w="2618" w:type="dxa"/>
-            <w:hideMark/>
-          </w:tcPr>
-          <w:p>
-            <w:pPr>
-              <w:cnfStyle w:val="100000000000" w:firstRow="1" w:lastRow="0" w:firstColumn="0" w:lastColumn="0" w:oddVBand="0" w:evenVBand="0" w:oddHBand="0" w:evenHBand="0" w:firstRowFirstColumn="0" w:firstRowLastColumn="0" w:lastRowFirstColumn="0" w:lastRowLastColumn="0"/>
-              <w:rPr>
-                <w:rFonts w:ascii="Times New Roman" w:hAnsi="Times New Roman" w:cs="Times New Roman"/>
-                <w:b w:val="0"/>
-                <w:bCs w:val="0"/>
-                <w:sz w:val="26"/>
-                <w:szCs w:val="26"/>
-              </w:rPr>
-            </w:pPr>
-            <w:r>
-              <w:rPr>
-                <w:rFonts w:ascii="Times New Roman" w:hAnsi="Times New Roman" w:cs="Times New Roman"/>
-                <w:sz w:val="26"/>
-                <w:szCs w:val="26"/>
-              </w:rPr>
-              <w:t>Subred</w:t>
-            </w:r>
-          </w:p>
-        </w:tc>
-        <w:tc>
-          <w:tcPr>
-            <w:tcW w:w="4789" w:type="dxa"/>
-            <w:hideMark/>
-          </w:tcPr>
-          <w:p>
-            <w:pPr>
-              <w:cnfStyle w:val="100000000000" w:firstRow="1" w:lastRow="0" w:firstColumn="0" w:lastColumn="0" w:oddVBand="0" w:evenVBand="0" w:oddHBand="0" w:evenHBand="0" w:firstRowFirstColumn="0" w:firstRowLastColumn="0" w:lastRowFirstColumn="0" w:lastRowLastColumn="0"/>
-              <w:rPr>
-                <w:rFonts w:ascii="Times New Roman" w:hAnsi="Times New Roman" w:cs="Times New Roman"/>
-                <w:b w:val="0"/>
-                <w:bCs w:val="0"/>
-                <w:sz w:val="26"/>
-                <w:szCs w:val="26"/>
-              </w:rPr>
-            </w:pPr>
-            <w:r>
-              <w:rPr>
-                <w:rFonts w:ascii="Times New Roman" w:hAnsi="Times New Roman" w:cs="Times New Roman"/>
-                <w:sz w:val="26"/>
-                <w:szCs w:val="26"/>
-              </w:rPr>
-              <w:t>Comentario</w:t>
-            </w:r>
-          </w:p>
-        </w:tc>
-        <w:tc>
-          <w:tcPr>
-            <w:tcW w:w="2238" w:type="dxa"/>
-            <w:hideMark/>
-          </w:tcPr>
-          <w:p>
-            <w:pPr>
-              <w:cnfStyle w:val="100000000000" w:firstRow="1" w:lastRow="0" w:firstColumn="0" w:lastColumn="0" w:oddVBand="0" w:evenVBand="0" w:oddHBand="0" w:evenHBand="0" w:firstRowFirstColumn="0" w:firstRowLastColumn="0" w:lastRowFirstColumn="0" w:lastRowLastColumn="0"/>
-              <w:rPr>
-                <w:rFonts w:ascii="Times New Roman" w:hAnsi="Times New Roman" w:cs="Times New Roman"/>
-                <w:b w:val="0"/>
-                <w:bCs w:val="0"/>
-                <w:sz w:val="26"/>
-                <w:szCs w:val="26"/>
-              </w:rPr>
-            </w:pPr>
-            <w:r>
-              <w:rPr>
-                <w:rFonts w:ascii="Times New Roman" w:hAnsi="Times New Roman" w:cs="Times New Roman"/>
-                <w:sz w:val="26"/>
-                <w:szCs w:val="26"/>
-              </w:rPr>
-              <w:t>IP Sucursal 1</w:t>
-            </w:r>
-          </w:p>
-        </w:tc>
-        <w:tc>
-          <w:tcPr>
-            <w:tcW w:w="2507" w:type="dxa"/>
-            <w:hideMark/>
-          </w:tcPr>
-          <w:p>
-            <w:pPr>
-              <w:cnfStyle w:val="100000000000" w:firstRow="1" w:lastRow="0" w:firstColumn="0" w:lastColumn="0" w:oddVBand="0" w:evenVBand="0" w:oddHBand="0" w:evenHBand="0" w:firstRowFirstColumn="0" w:firstRowLastColumn="0" w:lastRowFirstColumn="0" w:lastRowLastColumn="0"/>
-              <w:rPr>
-                <w:rFonts w:ascii="Times New Roman" w:hAnsi="Times New Roman" w:cs="Times New Roman"/>
-                <w:b w:val="0"/>
-                <w:bCs w:val="0"/>
-                <w:sz w:val="26"/>
-                <w:szCs w:val="26"/>
-              </w:rPr>
-            </w:pPr>
-            <w:r>
-              <w:rPr>
-                <w:rFonts w:ascii="Times New Roman" w:hAnsi="Times New Roman" w:cs="Times New Roman"/>
-                <w:sz w:val="26"/>
-                <w:szCs w:val="26"/>
-              </w:rPr>
-              <w:t>IP Sucursal 2</w:t>
-            </w:r>
-          </w:p>
-        </w:tc>
-      </w:tr>
-      <w:tr>
-        <w:trPr>
-          <w:cnfStyle w:val="000000100000" w:firstRow="0" w:lastRow="0" w:firstColumn="0" w:lastColumn="0" w:oddVBand="0" w:evenVBand="0" w:oddHBand="1" w:evenHBand="0" w:firstRowFirstColumn="0" w:firstRowLastColumn="0" w:lastRowFirstColumn="0" w:lastRowLastColumn="0"/>
-        </w:trPr>
-        <w:tc>
-          <w:tcPr>
-            <w:cnfStyle w:val="001000000000" w:firstRow="0" w:lastRow="0" w:firstColumn="1" w:lastColumn="0" w:oddVBand="0" w:evenVBand="0" w:oddHBand="0" w:evenHBand="0" w:firstRowFirstColumn="0" w:firstRowLastColumn="0" w:lastRowFirstColumn="0" w:lastRowLastColumn="0"/>
-            <w:tcW w:w="0" w:type="auto"/>
-            <w:hideMark/>
-          </w:tcPr>
-          <w:p>
-            <w:pPr>
-              <w:rPr>
-                <w:rFonts w:ascii="Times New Roman" w:hAnsi="Times New Roman" w:cs="Times New Roman"/>
-                <w:sz w:val="26"/>
-                <w:szCs w:val="26"/>
-              </w:rPr>
-            </w:pPr>
-            <w:r>
-              <w:rPr>
-                <w:rFonts w:ascii="Times New Roman" w:hAnsi="Times New Roman" w:cs="Times New Roman"/>
-                <w:sz w:val="26"/>
-                <w:szCs w:val="26"/>
-              </w:rPr>
-              <w:t>Comayagua &lt;-&gt; Choluteca</w:t>
-            </w:r>
-          </w:p>
-        </w:tc>
-        <w:tc>
-          <w:tcPr>
-            <w:tcW w:w="2618" w:type="dxa"/>
-            <w:hideMark/>
-          </w:tcPr>
-          <w:p>
-            <w:pPr>
-              <w:cnfStyle w:val="000000100000" w:firstRow="0" w:lastRow="0" w:firstColumn="0" w:lastColumn="0" w:oddVBand="0" w:evenVBand="0" w:oddHBand="1" w:evenHBand="0" w:firstRowFirstColumn="0" w:firstRowLastColumn="0" w:lastRowFirstColumn="0" w:lastRowLastColumn="0"/>
-              <w:rPr>
-                <w:rFonts w:ascii="Times New Roman" w:hAnsi="Times New Roman" w:cs="Times New Roman"/>
-                <w:sz w:val="26"/>
-                <w:szCs w:val="26"/>
-              </w:rPr>
-            </w:pPr>
-            <w:r>
-              <w:rPr>
-                <w:rFonts w:ascii="Times New Roman" w:hAnsi="Times New Roman" w:cs="Times New Roman"/>
-                <w:sz w:val="26"/>
-                <w:szCs w:val="26"/>
-              </w:rPr>
-              <w:t>2001:db8:210:1::/64</w:t>
-            </w:r>
-          </w:p>
-        </w:tc>
-        <w:tc>
-          <w:tcPr>
-            <w:tcW w:w="4789" w:type="dxa"/>
-            <w:hideMark/>
-          </w:tcPr>
-          <w:p>
-            <w:pPr>
-              <w:cnfStyle w:val="000000100000" w:firstRow="0" w:lastRow="0" w:firstColumn="0" w:lastColumn="0" w:oddVBand="0" w:evenVBand="0" w:oddHBand="1" w:evenHBand="0" w:firstRowFirstColumn="0" w:firstRowLastColumn="0" w:lastRowFirstColumn="0" w:lastRowLastColumn="0"/>
-              <w:rPr>
-                <w:rFonts w:ascii="Times New Roman" w:hAnsi="Times New Roman" w:cs="Times New Roman"/>
-                <w:sz w:val="26"/>
-                <w:szCs w:val="26"/>
-              </w:rPr>
-            </w:pPr>
-            <w:r>
-              <w:rPr>
-                <w:rFonts w:ascii="Times New Roman" w:hAnsi="Times New Roman" w:cs="Times New Roman"/>
-                <w:sz w:val="26"/>
-                <w:szCs w:val="26"/>
-              </w:rPr>
-              <w:t>Enlace punto a punto Comayagua-Choluteca</w:t>
-            </w:r>
-          </w:p>
-        </w:tc>
-        <w:tc>
-          <w:tcPr>
-            <w:tcW w:w="2238" w:type="dxa"/>
-            <w:hideMark/>
-          </w:tcPr>
-          <w:p>
-            <w:pPr>
-              <w:cnfStyle w:val="000000100000" w:firstRow="0" w:lastRow="0" w:firstColumn="0" w:lastColumn="0" w:oddVBand="0" w:evenVBand="0" w:oddHBand="1" w:evenHBand="0" w:firstRowFirstColumn="0" w:firstRowLastColumn="0" w:lastRowFirstColumn="0" w:lastRowLastColumn="0"/>
-              <w:rPr>
-                <w:rFonts w:ascii="Times New Roman" w:hAnsi="Times New Roman" w:cs="Times New Roman"/>
-                <w:sz w:val="26"/>
-                <w:szCs w:val="26"/>
-              </w:rPr>
-            </w:pPr>
-            <w:r>
-              <w:rPr>
-                <w:rFonts w:ascii="Times New Roman" w:hAnsi="Times New Roman" w:cs="Times New Roman"/>
-                <w:sz w:val="26"/>
-                <w:szCs w:val="26"/>
-              </w:rPr>
-              <w:t>2001:db8:210:1::1</w:t>
-            </w:r>
-          </w:p>
-        </w:tc>
-        <w:tc>
-          <w:tcPr>
-            <w:tcW w:w="2507" w:type="dxa"/>
-            <w:hideMark/>
-          </w:tcPr>
-          <w:p>
-            <w:pPr>
-              <w:cnfStyle w:val="000000100000" w:firstRow="0" w:lastRow="0" w:firstColumn="0" w:lastColumn="0" w:oddVBand="0" w:evenVBand="0" w:oddHBand="1" w:evenHBand="0" w:firstRowFirstColumn="0" w:firstRowLastColumn="0" w:lastRowFirstColumn="0" w:lastRowLastColumn="0"/>
-              <w:rPr>
-                <w:rFonts w:ascii="Times New Roman" w:hAnsi="Times New Roman" w:cs="Times New Roman"/>
-                <w:sz w:val="26"/>
-                <w:szCs w:val="26"/>
-              </w:rPr>
-            </w:pPr>
-            <w:r>
-              <w:rPr>
-                <w:rFonts w:ascii="Times New Roman" w:hAnsi="Times New Roman" w:cs="Times New Roman"/>
-                <w:sz w:val="26"/>
-                <w:szCs w:val="26"/>
-              </w:rPr>
-              <w:t>2001:db8:210:1::2</w:t>
-            </w:r>
-          </w:p>
-        </w:tc>
-      </w:tr>
-      <w:tr>
-        <w:tc>
-          <w:tcPr>
-            <w:cnfStyle w:val="001000000000" w:firstRow="0" w:lastRow="0" w:firstColumn="1" w:lastColumn="0" w:oddVBand="0" w:evenVBand="0" w:oddHBand="0" w:evenHBand="0" w:firstRowFirstColumn="0" w:firstRowLastColumn="0" w:lastRowFirstColumn="0" w:lastRowLastColumn="0"/>
-            <w:tcW w:w="0" w:type="auto"/>
-            <w:hideMark/>
-          </w:tcPr>
-          <w:p>
-            <w:pPr>
-              <w:rPr>
-                <w:rFonts w:ascii="Times New Roman" w:hAnsi="Times New Roman" w:cs="Times New Roman"/>
-                <w:sz w:val="26"/>
-                <w:szCs w:val="26"/>
-              </w:rPr>
-            </w:pPr>
-            <w:r>
-              <w:rPr>
-                <w:rFonts w:ascii="Times New Roman" w:hAnsi="Times New Roman" w:cs="Times New Roman"/>
-                <w:sz w:val="26"/>
-                <w:szCs w:val="26"/>
-              </w:rPr>
-              <w:t>Comayagua &lt;-&gt; SPS</w:t>
-            </w:r>
-          </w:p>
-        </w:tc>
-        <w:tc>
-          <w:tcPr>
-            <w:tcW w:w="2618" w:type="dxa"/>
-            <w:hideMark/>
-          </w:tcPr>
-          <w:p>
-            <w:pPr>
-              <w:cnfStyle w:val="000000000000" w:firstRow="0" w:lastRow="0" w:firstColumn="0" w:lastColumn="0" w:oddVBand="0" w:evenVBand="0" w:oddHBand="0" w:evenHBand="0" w:firstRowFirstColumn="0" w:firstRowLastColumn="0" w:lastRowFirstColumn="0" w:lastRowLastColumn="0"/>
-              <w:rPr>
-                <w:rFonts w:ascii="Times New Roman" w:hAnsi="Times New Roman" w:cs="Times New Roman"/>
-                <w:sz w:val="26"/>
-                <w:szCs w:val="26"/>
-              </w:rPr>
-            </w:pPr>
-            <w:r>
-              <w:rPr>
-                <w:rFonts w:ascii="Times New Roman" w:hAnsi="Times New Roman" w:cs="Times New Roman"/>
-                <w:sz w:val="26"/>
-                <w:szCs w:val="26"/>
-              </w:rPr>
-              <w:t>2001:db8:210:2::/64</w:t>
-            </w:r>
-          </w:p>
-        </w:tc>
-        <w:tc>
-          <w:tcPr>
-            <w:tcW w:w="4789" w:type="dxa"/>
-            <w:hideMark/>
-          </w:tcPr>
-          <w:p>
-            <w:pPr>
-              <w:cnfStyle w:val="000000000000" w:firstRow="0" w:lastRow="0" w:firstColumn="0" w:lastColumn="0" w:oddVBand="0" w:evenVBand="0" w:oddHBand="0" w:evenHBand="0" w:firstRowFirstColumn="0" w:firstRowLastColumn="0" w:lastRowFirstColumn="0" w:lastRowLastColumn="0"/>
-              <w:rPr>
-                <w:rFonts w:ascii="Times New Roman" w:hAnsi="Times New Roman" w:cs="Times New Roman"/>
-                <w:sz w:val="26"/>
-                <w:szCs w:val="26"/>
-              </w:rPr>
-            </w:pPr>
-            <w:r>
-              <w:rPr>
-                <w:rFonts w:ascii="Times New Roman" w:hAnsi="Times New Roman" w:cs="Times New Roman"/>
-                <w:sz w:val="26"/>
-                <w:szCs w:val="26"/>
-              </w:rPr>
-              <w:t>Enlace punto a punto Comayagua-SPS</w:t>
-            </w:r>
-          </w:p>
-        </w:tc>
-        <w:tc>
-          <w:tcPr>
-            <w:tcW w:w="2238" w:type="dxa"/>
-            <w:hideMark/>
-          </w:tcPr>
-          <w:p>
-            <w:pPr>
-              <w:cnfStyle w:val="000000000000" w:firstRow="0" w:lastRow="0" w:firstColumn="0" w:lastColumn="0" w:oddVBand="0" w:evenVBand="0" w:oddHBand="0" w:evenHBand="0" w:firstRowFirstColumn="0" w:firstRowLastColumn="0" w:lastRowFirstColumn="0" w:lastRowLastColumn="0"/>
-              <w:rPr>
-                <w:rFonts w:ascii="Times New Roman" w:hAnsi="Times New Roman" w:cs="Times New Roman"/>
-                <w:sz w:val="26"/>
-                <w:szCs w:val="26"/>
-              </w:rPr>
-            </w:pPr>
-            <w:r>
-              <w:rPr>
-                <w:rFonts w:ascii="Times New Roman" w:hAnsi="Times New Roman" w:cs="Times New Roman"/>
-                <w:sz w:val="26"/>
-                <w:szCs w:val="26"/>
-              </w:rPr>
-              <w:t>2001:db8:210:2::1</w:t>
-            </w:r>
-          </w:p>
-        </w:tc>
-        <w:tc>
-          <w:tcPr>
-            <w:tcW w:w="2507" w:type="dxa"/>
-            <w:hideMark/>
-          </w:tcPr>
-          <w:p>
-            <w:pPr>
-              <w:cnfStyle w:val="000000000000" w:firstRow="0" w:lastRow="0" w:firstColumn="0" w:lastColumn="0" w:oddVBand="0" w:evenVBand="0" w:oddHBand="0" w:evenHBand="0" w:firstRowFirstColumn="0" w:firstRowLastColumn="0" w:lastRowFirstColumn="0" w:lastRowLastColumn="0"/>
-              <w:rPr>
-                <w:rFonts w:ascii="Times New Roman" w:hAnsi="Times New Roman" w:cs="Times New Roman"/>
-                <w:sz w:val="26"/>
-                <w:szCs w:val="26"/>
-              </w:rPr>
-            </w:pPr>
-            <w:r>
-              <w:rPr>
-                <w:rFonts w:ascii="Times New Roman" w:hAnsi="Times New Roman" w:cs="Times New Roman"/>
-                <w:sz w:val="26"/>
-                <w:szCs w:val="26"/>
-              </w:rPr>
-              <w:t>2001:db8:210:2::2</w:t>
-            </w:r>
-          </w:p>
-        </w:tc>
-      </w:tr>
-      <w:tr>
-        <w:trPr>
-          <w:cnfStyle w:val="000000100000" w:firstRow="0" w:lastRow="0" w:firstColumn="0" w:lastColumn="0" w:oddVBand="0" w:evenVBand="0" w:oddHBand="1" w:evenHBand="0" w:firstRowFirstColumn="0" w:firstRowLastColumn="0" w:lastRowFirstColumn="0" w:lastRowLastColumn="0"/>
-        </w:trPr>
-        <w:tc>
-          <w:tcPr>
-            <w:cnfStyle w:val="001000000000" w:firstRow="0" w:lastRow="0" w:firstColumn="1" w:lastColumn="0" w:oddVBand="0" w:evenVBand="0" w:oddHBand="0" w:evenHBand="0" w:firstRowFirstColumn="0" w:firstRowLastColumn="0" w:lastRowFirstColumn="0" w:lastRowLastColumn="0"/>
-            <w:tcW w:w="0" w:type="auto"/>
-            <w:hideMark/>
-          </w:tcPr>
-          <w:p>
-            <w:pPr>
-              <w:rPr>
-                <w:rFonts w:ascii="Times New Roman" w:hAnsi="Times New Roman" w:cs="Times New Roman"/>
-                <w:sz w:val="26"/>
-                <w:szCs w:val="26"/>
-              </w:rPr>
-            </w:pPr>
-            <w:r>
-              <w:rPr>
-                <w:rFonts w:ascii="Times New Roman" w:hAnsi="Times New Roman" w:cs="Times New Roman"/>
-                <w:sz w:val="26"/>
-                <w:szCs w:val="26"/>
-              </w:rPr>
-              <w:t>Comayagua &lt;-&gt; Copan</w:t>
-            </w:r>
-          </w:p>
-        </w:tc>
-        <w:tc>
-          <w:tcPr>
-            <w:tcW w:w="2618" w:type="dxa"/>
-            <w:hideMark/>
-          </w:tcPr>
-          <w:p>
-            <w:pPr>
-              <w:cnfStyle w:val="000000100000" w:firstRow="0" w:lastRow="0" w:firstColumn="0" w:lastColumn="0" w:oddVBand="0" w:evenVBand="0" w:oddHBand="1" w:evenHBand="0" w:firstRowFirstColumn="0" w:firstRowLastColumn="0" w:lastRowFirstColumn="0" w:lastRowLastColumn="0"/>
-              <w:rPr>
-                <w:rFonts w:ascii="Times New Roman" w:hAnsi="Times New Roman" w:cs="Times New Roman"/>
-                <w:sz w:val="26"/>
-                <w:szCs w:val="26"/>
-              </w:rPr>
-            </w:pPr>
-            <w:r>
-              <w:rPr>
-                <w:rFonts w:ascii="Times New Roman" w:hAnsi="Times New Roman" w:cs="Times New Roman"/>
-                <w:sz w:val="26"/>
-                <w:szCs w:val="26"/>
-              </w:rPr>
-              <w:t>2001:db8:210:3::/64</w:t>
-            </w:r>
-          </w:p>
-        </w:tc>
-        <w:tc>
-          <w:tcPr>
-            <w:tcW w:w="4789" w:type="dxa"/>
-            <w:hideMark/>
-          </w:tcPr>
-          <w:p>
-            <w:pPr>
-              <w:cnfStyle w:val="000000100000" w:firstRow="0" w:lastRow="0" w:firstColumn="0" w:lastColumn="0" w:oddVBand="0" w:evenVBand="0" w:oddHBand="1" w:evenHBand="0" w:firstRowFirstColumn="0" w:firstRowLastColumn="0" w:lastRowFirstColumn="0" w:lastRowLastColumn="0"/>
-              <w:rPr>
-                <w:rFonts w:ascii="Times New Roman" w:hAnsi="Times New Roman" w:cs="Times New Roman"/>
-                <w:sz w:val="26"/>
-                <w:szCs w:val="26"/>
-              </w:rPr>
-            </w:pPr>
-            <w:r>
-              <w:rPr>
-                <w:rFonts w:ascii="Times New Roman" w:hAnsi="Times New Roman" w:cs="Times New Roman"/>
-                <w:sz w:val="26"/>
-                <w:szCs w:val="26"/>
-              </w:rPr>
-              <w:t>Enlace punto a punto Comayagua-Copan</w:t>
-            </w:r>
-          </w:p>
-        </w:tc>
-        <w:tc>
-          <w:tcPr>
-            <w:tcW w:w="2238" w:type="dxa"/>
-            <w:hideMark/>
-          </w:tcPr>
-          <w:p>
-            <w:pPr>
-              <w:cnfStyle w:val="000000100000" w:firstRow="0" w:lastRow="0" w:firstColumn="0" w:lastColumn="0" w:oddVBand="0" w:evenVBand="0" w:oddHBand="1" w:evenHBand="0" w:firstRowFirstColumn="0" w:firstRowLastColumn="0" w:lastRowFirstColumn="0" w:lastRowLastColumn="0"/>
-              <w:rPr>
-                <w:rFonts w:ascii="Times New Roman" w:hAnsi="Times New Roman" w:cs="Times New Roman"/>
-                <w:sz w:val="26"/>
-                <w:szCs w:val="26"/>
-              </w:rPr>
-            </w:pPr>
-            <w:r>
-              <w:rPr>
-                <w:rFonts w:ascii="Times New Roman" w:hAnsi="Times New Roman" w:cs="Times New Roman"/>
-                <w:sz w:val="26"/>
-                <w:szCs w:val="26"/>
-              </w:rPr>
-              <w:t>2001:db8:210:3::1</w:t>
-            </w:r>
-          </w:p>
-        </w:tc>
-        <w:tc>
-          <w:tcPr>
-            <w:tcW w:w="2507" w:type="dxa"/>
-            <w:hideMark/>
-          </w:tcPr>
-          <w:p>
-            <w:pPr>
-              <w:cnfStyle w:val="000000100000" w:firstRow="0" w:lastRow="0" w:firstColumn="0" w:lastColumn="0" w:oddVBand="0" w:evenVBand="0" w:oddHBand="1" w:evenHBand="0" w:firstRowFirstColumn="0" w:firstRowLastColumn="0" w:lastRowFirstColumn="0" w:lastRowLastColumn="0"/>
-              <w:rPr>
-                <w:rFonts w:ascii="Times New Roman" w:hAnsi="Times New Roman" w:cs="Times New Roman"/>
-                <w:sz w:val="26"/>
-                <w:szCs w:val="26"/>
-              </w:rPr>
-            </w:pPr>
-            <w:r>
-              <w:rPr>
-                <w:rFonts w:ascii="Times New Roman" w:hAnsi="Times New Roman" w:cs="Times New Roman"/>
-                <w:sz w:val="26"/>
-                <w:szCs w:val="26"/>
-              </w:rPr>
-              <w:t>2001:db8:210:3::2</w:t>
-            </w:r>
-          </w:p>
-        </w:tc>
-      </w:tr>
-      <w:tr>
-        <w:tc>
-          <w:tcPr>
-            <w:cnfStyle w:val="001000000000" w:firstRow="0" w:lastRow="0" w:firstColumn="1" w:lastColumn="0" w:oddVBand="0" w:evenVBand="0" w:oddHBand="0" w:evenHBand="0" w:firstRowFirstColumn="0" w:firstRowLastColumn="0" w:lastRowFirstColumn="0" w:lastRowLastColumn="0"/>
-            <w:tcW w:w="0" w:type="auto"/>
-            <w:hideMark/>
-          </w:tcPr>
-          <w:p>
-            <w:pPr>
-              <w:rPr>
-                <w:rFonts w:ascii="Times New Roman" w:hAnsi="Times New Roman" w:cs="Times New Roman"/>
-                <w:sz w:val="26"/>
-                <w:szCs w:val="26"/>
-              </w:rPr>
-            </w:pPr>
-            <w:r>
-              <w:rPr>
-                <w:rFonts w:ascii="Times New Roman" w:hAnsi="Times New Roman" w:cs="Times New Roman"/>
-                <w:sz w:val="26"/>
-                <w:szCs w:val="26"/>
-              </w:rPr>
-              <w:t>Comayagua &lt;-&gt; La Ceiba</w:t>
-            </w:r>
-          </w:p>
-        </w:tc>
-        <w:tc>
-          <w:tcPr>
-            <w:tcW w:w="2618" w:type="dxa"/>
-            <w:hideMark/>
-          </w:tcPr>
-          <w:p>
-            <w:pPr>
-              <w:cnfStyle w:val="000000000000" w:firstRow="0" w:lastRow="0" w:firstColumn="0" w:lastColumn="0" w:oddVBand="0" w:evenVBand="0" w:oddHBand="0" w:evenHBand="0" w:firstRowFirstColumn="0" w:firstRowLastColumn="0" w:lastRowFirstColumn="0" w:lastRowLastColumn="0"/>
-              <w:rPr>
-                <w:rFonts w:ascii="Times New Roman" w:hAnsi="Times New Roman" w:cs="Times New Roman"/>
-                <w:sz w:val="26"/>
-                <w:szCs w:val="26"/>
-              </w:rPr>
-            </w:pPr>
-            <w:r>
-              <w:rPr>
-                <w:rFonts w:ascii="Times New Roman" w:hAnsi="Times New Roman" w:cs="Times New Roman"/>
-                <w:sz w:val="26"/>
-                <w:szCs w:val="26"/>
-              </w:rPr>
-              <w:t>2001:db8:210:4::/64</w:t>
-            </w:r>
-          </w:p>
-        </w:tc>
-        <w:tc>
-          <w:tcPr>
-            <w:tcW w:w="4789" w:type="dxa"/>
-            <w:hideMark/>
-          </w:tcPr>
-          <w:p>
-            <w:pPr>
-              <w:cnfStyle w:val="000000000000" w:firstRow="0" w:lastRow="0" w:firstColumn="0" w:lastColumn="0" w:oddVBand="0" w:evenVBand="0" w:oddHBand="0" w:evenHBand="0" w:firstRowFirstColumn="0" w:firstRowLastColumn="0" w:lastRowFirstColumn="0" w:lastRowLastColumn="0"/>
-              <w:rPr>
-                <w:rFonts w:ascii="Times New Roman" w:hAnsi="Times New Roman" w:cs="Times New Roman"/>
-                <w:sz w:val="26"/>
-                <w:szCs w:val="26"/>
-              </w:rPr>
-            </w:pPr>
-            <w:r>
-              <w:rPr>
-                <w:rFonts w:ascii="Times New Roman" w:hAnsi="Times New Roman" w:cs="Times New Roman"/>
-                <w:sz w:val="26"/>
-                <w:szCs w:val="26"/>
-              </w:rPr>
-              <w:t>Enlace punto a punto Comayagua-La Ceiba</w:t>
-            </w:r>
-          </w:p>
-        </w:tc>
-        <w:tc>
-          <w:tcPr>
-            <w:tcW w:w="2238" w:type="dxa"/>
-            <w:hideMark/>
-          </w:tcPr>
-          <w:p>
-            <w:pPr>
-              <w:cnfStyle w:val="000000000000" w:firstRow="0" w:lastRow="0" w:firstColumn="0" w:lastColumn="0" w:oddVBand="0" w:evenVBand="0" w:oddHBand="0" w:evenHBand="0" w:firstRowFirstColumn="0" w:firstRowLastColumn="0" w:lastRowFirstColumn="0" w:lastRowLastColumn="0"/>
-              <w:rPr>
-                <w:rFonts w:ascii="Times New Roman" w:hAnsi="Times New Roman" w:cs="Times New Roman"/>
-                <w:sz w:val="26"/>
-                <w:szCs w:val="26"/>
-              </w:rPr>
-            </w:pPr>
-            <w:r>
-              <w:rPr>
-                <w:rFonts w:ascii="Times New Roman" w:hAnsi="Times New Roman" w:cs="Times New Roman"/>
-                <w:sz w:val="26"/>
-                <w:szCs w:val="26"/>
-              </w:rPr>
-              <w:t>2001:db8:210:4::1</w:t>
-            </w:r>
-          </w:p>
-        </w:tc>
-        <w:tc>
-          <w:tcPr>
-            <w:tcW w:w="2507" w:type="dxa"/>
-            <w:hideMark/>
-          </w:tcPr>
-          <w:p>
-            <w:pPr>
-              <w:cnfStyle w:val="000000000000" w:firstRow="0" w:lastRow="0" w:firstColumn="0" w:lastColumn="0" w:oddVBand="0" w:evenVBand="0" w:oddHBand="0" w:evenHBand="0" w:firstRowFirstColumn="0" w:firstRowLastColumn="0" w:lastRowFirstColumn="0" w:lastRowLastColumn="0"/>
-              <w:rPr>
-                <w:rFonts w:ascii="Times New Roman" w:hAnsi="Times New Roman" w:cs="Times New Roman"/>
-                <w:sz w:val="26"/>
-                <w:szCs w:val="26"/>
-              </w:rPr>
-            </w:pPr>
-            <w:r>
-              <w:rPr>
-                <w:rFonts w:ascii="Times New Roman" w:hAnsi="Times New Roman" w:cs="Times New Roman"/>
-                <w:sz w:val="26"/>
-                <w:szCs w:val="26"/>
-              </w:rPr>
-              <w:t>2001:db8:210:4::2</w:t>
-            </w:r>
-          </w:p>
-        </w:tc>
-      </w:tr>
-      <w:tr>
-        <w:trPr>
-          <w:cnfStyle w:val="000000100000" w:firstRow="0" w:lastRow="0" w:firstColumn="0" w:lastColumn="0" w:oddVBand="0" w:evenVBand="0" w:oddHBand="1" w:evenHBand="0" w:firstRowFirstColumn="0" w:firstRowLastColumn="0" w:lastRowFirstColumn="0" w:lastRowLastColumn="0"/>
-        </w:trPr>
-        <w:tc>
-          <w:tcPr>
-            <w:cnfStyle w:val="001000000000" w:firstRow="0" w:lastRow="0" w:firstColumn="1" w:lastColumn="0" w:oddVBand="0" w:evenVBand="0" w:oddHBand="0" w:evenHBand="0" w:firstRowFirstColumn="0" w:firstRowLastColumn="0" w:lastRowFirstColumn="0" w:lastRowLastColumn="0"/>
-            <w:tcW w:w="0" w:type="auto"/>
-            <w:hideMark/>
-          </w:tcPr>
-          <w:p>
-            <w:pPr>
-              <w:rPr>
-                <w:rFonts w:ascii="Times New Roman" w:hAnsi="Times New Roman" w:cs="Times New Roman"/>
-                <w:sz w:val="26"/>
-                <w:szCs w:val="26"/>
-              </w:rPr>
-            </w:pPr>
-            <w:r>
-              <w:rPr>
-                <w:rFonts w:ascii="Times New Roman" w:hAnsi="Times New Roman" w:cs="Times New Roman"/>
-                <w:sz w:val="26"/>
-                <w:szCs w:val="26"/>
-              </w:rPr>
-              <w:t>Choluteca &lt;-&gt; SPS</w:t>
-            </w:r>
-          </w:p>
-        </w:tc>
-        <w:tc>
-          <w:tcPr>
-            <w:tcW w:w="2618" w:type="dxa"/>
-            <w:hideMark/>
-          </w:tcPr>
-          <w:p>
-            <w:pPr>
-              <w:cnfStyle w:val="000000100000" w:firstRow="0" w:lastRow="0" w:firstColumn="0" w:lastColumn="0" w:oddVBand="0" w:evenVBand="0" w:oddHBand="1" w:evenHBand="0" w:firstRowFirstColumn="0" w:firstRowLastColumn="0" w:lastRowFirstColumn="0" w:lastRowLastColumn="0"/>
-              <w:rPr>
-                <w:rFonts w:ascii="Times New Roman" w:hAnsi="Times New Roman" w:cs="Times New Roman"/>
-                <w:sz w:val="26"/>
-                <w:szCs w:val="26"/>
-              </w:rPr>
-            </w:pPr>
-            <w:r>
-              <w:rPr>
-                <w:rFonts w:ascii="Times New Roman" w:hAnsi="Times New Roman" w:cs="Times New Roman"/>
-                <w:sz w:val="26"/>
-                <w:szCs w:val="26"/>
-              </w:rPr>
-              <w:t>2001:db8:210:5::/64</w:t>
-            </w:r>
-          </w:p>
-        </w:tc>
-        <w:tc>
-          <w:tcPr>
-            <w:tcW w:w="4789" w:type="dxa"/>
-            <w:hideMark/>
-          </w:tcPr>
-          <w:p>
-            <w:pPr>
-              <w:cnfStyle w:val="000000100000" w:firstRow="0" w:lastRow="0" w:firstColumn="0" w:lastColumn="0" w:oddVBand="0" w:evenVBand="0" w:oddHBand="1" w:evenHBand="0" w:firstRowFirstColumn="0" w:firstRowLastColumn="0" w:lastRowFirstColumn="0" w:lastRowLastColumn="0"/>
-              <w:rPr>
-                <w:rFonts w:ascii="Times New Roman" w:hAnsi="Times New Roman" w:cs="Times New Roman"/>
-                <w:sz w:val="26"/>
-                <w:szCs w:val="26"/>
-              </w:rPr>
-            </w:pPr>
-            <w:r>
-              <w:rPr>
-                <w:rFonts w:ascii="Times New Roman" w:hAnsi="Times New Roman" w:cs="Times New Roman"/>
-                <w:sz w:val="26"/>
-                <w:szCs w:val="26"/>
-              </w:rPr>
-              <w:t>Enlace punto a punto Choluteca-SPS</w:t>
-            </w:r>
-          </w:p>
-        </w:tc>
-        <w:tc>
-          <w:tcPr>
-            <w:tcW w:w="2238" w:type="dxa"/>
-            <w:hideMark/>
-          </w:tcPr>
-          <w:p>
-            <w:pPr>
-              <w:cnfStyle w:val="000000100000" w:firstRow="0" w:lastRow="0" w:firstColumn="0" w:lastColumn="0" w:oddVBand="0" w:evenVBand="0" w:oddHBand="1" w:evenHBand="0" w:firstRowFirstColumn="0" w:firstRowLastColumn="0" w:lastRowFirstColumn="0" w:lastRowLastColumn="0"/>
-              <w:rPr>
-                <w:rFonts w:ascii="Times New Roman" w:hAnsi="Times New Roman" w:cs="Times New Roman"/>
-                <w:sz w:val="26"/>
-                <w:szCs w:val="26"/>
-              </w:rPr>
-            </w:pPr>
-            <w:r>
-              <w:rPr>
-                <w:rFonts w:ascii="Times New Roman" w:hAnsi="Times New Roman" w:cs="Times New Roman"/>
-                <w:sz w:val="26"/>
-                <w:szCs w:val="26"/>
-              </w:rPr>
-              <w:t>2001:db8:210:5::1</w:t>
-            </w:r>
-          </w:p>
-        </w:tc>
-        <w:tc>
-          <w:tcPr>
-            <w:tcW w:w="2507" w:type="dxa"/>
-            <w:hideMark/>
-          </w:tcPr>
-          <w:p>
-            <w:pPr>
-              <w:cnfStyle w:val="000000100000" w:firstRow="0" w:lastRow="0" w:firstColumn="0" w:lastColumn="0" w:oddVBand="0" w:evenVBand="0" w:oddHBand="1" w:evenHBand="0" w:firstRowFirstColumn="0" w:firstRowLastColumn="0" w:lastRowFirstColumn="0" w:lastRowLastColumn="0"/>
-              <w:rPr>
-                <w:rFonts w:ascii="Times New Roman" w:hAnsi="Times New Roman" w:cs="Times New Roman"/>
-                <w:sz w:val="26"/>
-                <w:szCs w:val="26"/>
-              </w:rPr>
-            </w:pPr>
-            <w:r>
-              <w:rPr>
-                <w:rFonts w:ascii="Times New Roman" w:hAnsi="Times New Roman" w:cs="Times New Roman"/>
-                <w:sz w:val="26"/>
-                <w:szCs w:val="26"/>
-              </w:rPr>
-              <w:t>2001:db8:210:5::2</w:t>
-            </w:r>
-          </w:p>
-        </w:tc>
-      </w:tr>
-      <w:tr>
-        <w:tc>
-          <w:tcPr>
-            <w:cnfStyle w:val="001000000000" w:firstRow="0" w:lastRow="0" w:firstColumn="1" w:lastColumn="0" w:oddVBand="0" w:evenVBand="0" w:oddHBand="0" w:evenHBand="0" w:firstRowFirstColumn="0" w:firstRowLastColumn="0" w:lastRowFirstColumn="0" w:lastRowLastColumn="0"/>
-            <w:tcW w:w="0" w:type="auto"/>
-            <w:hideMark/>
-          </w:tcPr>
-          <w:p>
-            <w:pPr>
-              <w:rPr>
-                <w:rFonts w:ascii="Times New Roman" w:hAnsi="Times New Roman" w:cs="Times New Roman"/>
-                <w:sz w:val="26"/>
-                <w:szCs w:val="26"/>
-              </w:rPr>
-            </w:pPr>
-            <w:r>
-              <w:rPr>
-                <w:rFonts w:ascii="Times New Roman" w:hAnsi="Times New Roman" w:cs="Times New Roman"/>
-                <w:sz w:val="26"/>
-                <w:szCs w:val="26"/>
-              </w:rPr>
-              <w:t>Choluteca &lt;-&gt; Copan</w:t>
-            </w:r>
-          </w:p>
-        </w:tc>
-        <w:tc>
-          <w:tcPr>
-            <w:tcW w:w="2618" w:type="dxa"/>
-            <w:hideMark/>
-          </w:tcPr>
-          <w:p>
-            <w:pPr>
-              <w:cnfStyle w:val="000000000000" w:firstRow="0" w:lastRow="0" w:firstColumn="0" w:lastColumn="0" w:oddVBand="0" w:evenVBand="0" w:oddHBand="0" w:evenHBand="0" w:firstRowFirstColumn="0" w:firstRowLastColumn="0" w:lastRowFirstColumn="0" w:lastRowLastColumn="0"/>
-              <w:rPr>
-                <w:rFonts w:ascii="Times New Roman" w:hAnsi="Times New Roman" w:cs="Times New Roman"/>
-                <w:sz w:val="26"/>
-                <w:szCs w:val="26"/>
-              </w:rPr>
-            </w:pPr>
-            <w:r>
-              <w:rPr>
-                <w:rFonts w:ascii="Times New Roman" w:hAnsi="Times New Roman" w:cs="Times New Roman"/>
-                <w:sz w:val="26"/>
-                <w:szCs w:val="26"/>
-              </w:rPr>
-              <w:t>2001:db8:210:6::/64</w:t>
-            </w:r>
-          </w:p>
-        </w:tc>
-        <w:tc>
-          <w:tcPr>
-            <w:tcW w:w="4789" w:type="dxa"/>
-            <w:hideMark/>
-          </w:tcPr>
-          <w:p>
-            <w:pPr>
-              <w:cnfStyle w:val="000000000000" w:firstRow="0" w:lastRow="0" w:firstColumn="0" w:lastColumn="0" w:oddVBand="0" w:evenVBand="0" w:oddHBand="0" w:evenHBand="0" w:firstRowFirstColumn="0" w:firstRowLastColumn="0" w:lastRowFirstColumn="0" w:lastRowLastColumn="0"/>
-              <w:rPr>
-                <w:rFonts w:ascii="Times New Roman" w:hAnsi="Times New Roman" w:cs="Times New Roman"/>
-                <w:sz w:val="26"/>
-                <w:szCs w:val="26"/>
-              </w:rPr>
-            </w:pPr>
-            <w:r>
-              <w:rPr>
-                <w:rFonts w:ascii="Times New Roman" w:hAnsi="Times New Roman" w:cs="Times New Roman"/>
-                <w:sz w:val="26"/>
-                <w:szCs w:val="26"/>
-              </w:rPr>
-              <w:t>Enlace punto a punto Choluteca-Copan</w:t>
-            </w:r>
-          </w:p>
-        </w:tc>
-        <w:tc>
-          <w:tcPr>
-            <w:tcW w:w="2238" w:type="dxa"/>
-            <w:hideMark/>
-          </w:tcPr>
-          <w:p>
-            <w:pPr>
-              <w:cnfStyle w:val="000000000000" w:firstRow="0" w:lastRow="0" w:firstColumn="0" w:lastColumn="0" w:oddVBand="0" w:evenVBand="0" w:oddHBand="0" w:evenHBand="0" w:firstRowFirstColumn="0" w:firstRowLastColumn="0" w:lastRowFirstColumn="0" w:lastRowLastColumn="0"/>
-              <w:rPr>
-                <w:rFonts w:ascii="Times New Roman" w:hAnsi="Times New Roman" w:cs="Times New Roman"/>
-                <w:sz w:val="26"/>
-                <w:szCs w:val="26"/>
-              </w:rPr>
-            </w:pPr>
-            <w:r>
-              <w:rPr>
-                <w:rFonts w:ascii="Times New Roman" w:hAnsi="Times New Roman" w:cs="Times New Roman"/>
-                <w:sz w:val="26"/>
-                <w:szCs w:val="26"/>
-              </w:rPr>
-              <w:t>2001:db8:210:6::1</w:t>
-            </w:r>
-          </w:p>
-        </w:tc>
-        <w:tc>
-          <w:tcPr>
-            <w:tcW w:w="2507" w:type="dxa"/>
-            <w:hideMark/>
-          </w:tcPr>
-          <w:p>
-            <w:pPr>
-              <w:cnfStyle w:val="000000000000" w:firstRow="0" w:lastRow="0" w:firstColumn="0" w:lastColumn="0" w:oddVBand="0" w:evenVBand="0" w:oddHBand="0" w:evenHBand="0" w:firstRowFirstColumn="0" w:firstRowLastColumn="0" w:lastRowFirstColumn="0" w:lastRowLastColumn="0"/>
-              <w:rPr>
-                <w:rFonts w:ascii="Times New Roman" w:hAnsi="Times New Roman" w:cs="Times New Roman"/>
-                <w:sz w:val="26"/>
-                <w:szCs w:val="26"/>
-              </w:rPr>
-            </w:pPr>
-            <w:r>
-              <w:rPr>
-                <w:rFonts w:ascii="Times New Roman" w:hAnsi="Times New Roman" w:cs="Times New Roman"/>
-                <w:sz w:val="26"/>
-                <w:szCs w:val="26"/>
-              </w:rPr>
-              <w:t>2001:db8:210:6::2</w:t>
-            </w:r>
-          </w:p>
-        </w:tc>
-      </w:tr>
-      <w:tr>
-        <w:trPr>
-          <w:cnfStyle w:val="000000100000" w:firstRow="0" w:lastRow="0" w:firstColumn="0" w:lastColumn="0" w:oddVBand="0" w:evenVBand="0" w:oddHBand="1" w:evenHBand="0" w:firstRowFirstColumn="0" w:firstRowLastColumn="0" w:lastRowFirstColumn="0" w:lastRowLastColumn="0"/>
-        </w:trPr>
-        <w:tc>
-          <w:tcPr>
-            <w:cnfStyle w:val="001000000000" w:firstRow="0" w:lastRow="0" w:firstColumn="1" w:lastColumn="0" w:oddVBand="0" w:evenVBand="0" w:oddHBand="0" w:evenHBand="0" w:firstRowFirstColumn="0" w:firstRowLastColumn="0" w:lastRowFirstColumn="0" w:lastRowLastColumn="0"/>
-            <w:tcW w:w="0" w:type="auto"/>
-            <w:hideMark/>
-          </w:tcPr>
-          <w:p>
-            <w:pPr>
-              <w:rPr>
-                <w:rFonts w:ascii="Times New Roman" w:hAnsi="Times New Roman" w:cs="Times New Roman"/>
-                <w:sz w:val="26"/>
-                <w:szCs w:val="26"/>
-              </w:rPr>
-            </w:pPr>
-            <w:r>
-              <w:rPr>
-                <w:rFonts w:ascii="Times New Roman" w:hAnsi="Times New Roman" w:cs="Times New Roman"/>
-                <w:sz w:val="26"/>
-                <w:szCs w:val="26"/>
-              </w:rPr>
-              <w:t>Choluteca &lt;-&gt; La Ceiba</w:t>
-            </w:r>
-          </w:p>
-        </w:tc>
-        <w:tc>
-          <w:tcPr>
-            <w:tcW w:w="2618" w:type="dxa"/>
-            <w:hideMark/>
-          </w:tcPr>
-          <w:p>
-            <w:pPr>
-              <w:cnfStyle w:val="000000100000" w:firstRow="0" w:lastRow="0" w:firstColumn="0" w:lastColumn="0" w:oddVBand="0" w:evenVBand="0" w:oddHBand="1" w:evenHBand="0" w:firstRowFirstColumn="0" w:firstRowLastColumn="0" w:lastRowFirstColumn="0" w:lastRowLastColumn="0"/>
-              <w:rPr>
-                <w:rFonts w:ascii="Times New Roman" w:hAnsi="Times New Roman" w:cs="Times New Roman"/>
-                <w:sz w:val="26"/>
-                <w:szCs w:val="26"/>
-              </w:rPr>
-            </w:pPr>
-            <w:r>
-              <w:rPr>
-                <w:rFonts w:ascii="Times New Roman" w:hAnsi="Times New Roman" w:cs="Times New Roman"/>
-                <w:sz w:val="26"/>
-                <w:szCs w:val="26"/>
-              </w:rPr>
-              <w:t>2001:db8:210:7::/64</w:t>
-            </w:r>
-          </w:p>
-        </w:tc>
-        <w:tc>
-          <w:tcPr>
-            <w:tcW w:w="4789" w:type="dxa"/>
-            <w:hideMark/>
-          </w:tcPr>
-          <w:p>
-            <w:pPr>
-              <w:cnfStyle w:val="000000100000" w:firstRow="0" w:lastRow="0" w:firstColumn="0" w:lastColumn="0" w:oddVBand="0" w:evenVBand="0" w:oddHBand="1" w:evenHBand="0" w:firstRowFirstColumn="0" w:firstRowLastColumn="0" w:lastRowFirstColumn="0" w:lastRowLastColumn="0"/>
-              <w:rPr>
-                <w:rFonts w:ascii="Times New Roman" w:hAnsi="Times New Roman" w:cs="Times New Roman"/>
-                <w:sz w:val="26"/>
-                <w:szCs w:val="26"/>
-              </w:rPr>
-            </w:pPr>
-            <w:r>
-              <w:rPr>
-                <w:rFonts w:ascii="Times New Roman" w:hAnsi="Times New Roman" w:cs="Times New Roman"/>
-                <w:sz w:val="26"/>
-                <w:szCs w:val="26"/>
-              </w:rPr>
-              <w:t>Enlace punto a punto Choluteca-La Ceiba</w:t>
-            </w:r>
-          </w:p>
-        </w:tc>
-        <w:tc>
-          <w:tcPr>
-            <w:tcW w:w="2238" w:type="dxa"/>
-            <w:hideMark/>
-          </w:tcPr>
-          <w:p>
-            <w:pPr>
-              <w:cnfStyle w:val="000000100000" w:firstRow="0" w:lastRow="0" w:firstColumn="0" w:lastColumn="0" w:oddVBand="0" w:evenVBand="0" w:oddHBand="1" w:evenHBand="0" w:firstRowFirstColumn="0" w:firstRowLastColumn="0" w:lastRowFirstColumn="0" w:lastRowLastColumn="0"/>
-              <w:rPr>
-                <w:rFonts w:ascii="Times New Roman" w:hAnsi="Times New Roman" w:cs="Times New Roman"/>
-                <w:sz w:val="26"/>
-                <w:szCs w:val="26"/>
-              </w:rPr>
-            </w:pPr>
-            <w:r>
-              <w:rPr>
-                <w:rFonts w:ascii="Times New Roman" w:hAnsi="Times New Roman" w:cs="Times New Roman"/>
-                <w:sz w:val="26"/>
-                <w:szCs w:val="26"/>
-              </w:rPr>
-              <w:t>2001:db8:210:7::1</w:t>
-            </w:r>
-          </w:p>
-        </w:tc>
-        <w:tc>
-          <w:tcPr>
-            <w:tcW w:w="2507" w:type="dxa"/>
-            <w:hideMark/>
-          </w:tcPr>
-          <w:p>
-            <w:pPr>
-              <w:cnfStyle w:val="000000100000" w:firstRow="0" w:lastRow="0" w:firstColumn="0" w:lastColumn="0" w:oddVBand="0" w:evenVBand="0" w:oddHBand="1" w:evenHBand="0" w:firstRowFirstColumn="0" w:firstRowLastColumn="0" w:lastRowFirstColumn="0" w:lastRowLastColumn="0"/>
-              <w:rPr>
-                <w:rFonts w:ascii="Times New Roman" w:hAnsi="Times New Roman" w:cs="Times New Roman"/>
-                <w:sz w:val="26"/>
-                <w:szCs w:val="26"/>
-              </w:rPr>
-            </w:pPr>
-            <w:r>
-              <w:rPr>
-                <w:rFonts w:ascii="Times New Roman" w:hAnsi="Times New Roman" w:cs="Times New Roman"/>
-                <w:sz w:val="26"/>
-                <w:szCs w:val="26"/>
-              </w:rPr>
-              <w:t>2001:db8:210:7::2</w:t>
-            </w:r>
-          </w:p>
-        </w:tc>
-      </w:tr>
-      <w:tr>
-        <w:tc>
-          <w:tcPr>
-            <w:cnfStyle w:val="001000000000" w:firstRow="0" w:lastRow="0" w:firstColumn="1" w:lastColumn="0" w:oddVBand="0" w:evenVBand="0" w:oddHBand="0" w:evenHBand="0" w:firstRowFirstColumn="0" w:firstRowLastColumn="0" w:lastRowFirstColumn="0" w:lastRowLastColumn="0"/>
-            <w:tcW w:w="0" w:type="auto"/>
-            <w:hideMark/>
-          </w:tcPr>
-          <w:p>
-            <w:pPr>
-              <w:rPr>
-                <w:rFonts w:ascii="Times New Roman" w:hAnsi="Times New Roman" w:cs="Times New Roman"/>
-                <w:sz w:val="26"/>
-                <w:szCs w:val="26"/>
-              </w:rPr>
-            </w:pPr>
-            <w:r>
-              <w:rPr>
-                <w:rFonts w:ascii="Times New Roman" w:hAnsi="Times New Roman" w:cs="Times New Roman"/>
-                <w:sz w:val="26"/>
-                <w:szCs w:val="26"/>
-              </w:rPr>
-              <w:t>SPS &lt;-&gt; Copan</w:t>
-            </w:r>
-          </w:p>
-        </w:tc>
-        <w:tc>
-          <w:tcPr>
-            <w:tcW w:w="2618" w:type="dxa"/>
-            <w:hideMark/>
-          </w:tcPr>
-          <w:p>
-            <w:pPr>
-              <w:cnfStyle w:val="000000000000" w:firstRow="0" w:lastRow="0" w:firstColumn="0" w:lastColumn="0" w:oddVBand="0" w:evenVBand="0" w:oddHBand="0" w:evenHBand="0" w:firstRowFirstColumn="0" w:firstRowLastColumn="0" w:lastRowFirstColumn="0" w:lastRowLastColumn="0"/>
-              <w:rPr>
-                <w:rFonts w:ascii="Times New Roman" w:hAnsi="Times New Roman" w:cs="Times New Roman"/>
-                <w:sz w:val="26"/>
-                <w:szCs w:val="26"/>
-              </w:rPr>
-            </w:pPr>
-            <w:r>
-              <w:rPr>
-                <w:rFonts w:ascii="Times New Roman" w:hAnsi="Times New Roman" w:cs="Times New Roman"/>
-                <w:sz w:val="26"/>
-                <w:szCs w:val="26"/>
-              </w:rPr>
-              <w:t>2001:db8:210:8::/64</w:t>
-            </w:r>
-          </w:p>
-        </w:tc>
-        <w:tc>
-          <w:tcPr>
-            <w:tcW w:w="4789" w:type="dxa"/>
-            <w:hideMark/>
-          </w:tcPr>
-          <w:p>
-            <w:pPr>
-              <w:cnfStyle w:val="000000000000" w:firstRow="0" w:lastRow="0" w:firstColumn="0" w:lastColumn="0" w:oddVBand="0" w:evenVBand="0" w:oddHBand="0" w:evenHBand="0" w:firstRowFirstColumn="0" w:firstRowLastColumn="0" w:lastRowFirstColumn="0" w:lastRowLastColumn="0"/>
-              <w:rPr>
-                <w:rFonts w:ascii="Times New Roman" w:hAnsi="Times New Roman" w:cs="Times New Roman"/>
-                <w:sz w:val="26"/>
-                <w:szCs w:val="26"/>
-              </w:rPr>
-            </w:pPr>
-            <w:r>
-              <w:rPr>
-                <w:rFonts w:ascii="Times New Roman" w:hAnsi="Times New Roman" w:cs="Times New Roman"/>
-                <w:sz w:val="26"/>
-                <w:szCs w:val="26"/>
-              </w:rPr>
-              <w:t>Enlace punto a punto SPS-Copan</w:t>
-            </w:r>
-          </w:p>
-        </w:tc>
-        <w:tc>
-          <w:tcPr>
-            <w:tcW w:w="2238" w:type="dxa"/>
-            <w:hideMark/>
-          </w:tcPr>
-          <w:p>
-            <w:pPr>
-              <w:cnfStyle w:val="000000000000" w:firstRow="0" w:lastRow="0" w:firstColumn="0" w:lastColumn="0" w:oddVBand="0" w:evenVBand="0" w:oddHBand="0" w:evenHBand="0" w:firstRowFirstColumn="0" w:firstRowLastColumn="0" w:lastRowFirstColumn="0" w:lastRowLastColumn="0"/>
-              <w:rPr>
-                <w:rFonts w:ascii="Times New Roman" w:hAnsi="Times New Roman" w:cs="Times New Roman"/>
-                <w:sz w:val="26"/>
-                <w:szCs w:val="26"/>
-              </w:rPr>
-            </w:pPr>
-            <w:r>
-              <w:rPr>
-                <w:rFonts w:ascii="Times New Roman" w:hAnsi="Times New Roman" w:cs="Times New Roman"/>
-                <w:sz w:val="26"/>
-                <w:szCs w:val="26"/>
-              </w:rPr>
-              <w:t>2001:db8:210:8::1</w:t>
-            </w:r>
-          </w:p>
-        </w:tc>
-        <w:tc>
-          <w:tcPr>
-            <w:tcW w:w="2507" w:type="dxa"/>
-            <w:hideMark/>
-          </w:tcPr>
-          <w:p>
-            <w:pPr>
-              <w:cnfStyle w:val="000000000000" w:firstRow="0" w:lastRow="0" w:firstColumn="0" w:lastColumn="0" w:oddVBand="0" w:evenVBand="0" w:oddHBand="0" w:evenHBand="0" w:firstRowFirstColumn="0" w:firstRowLastColumn="0" w:lastRowFirstColumn="0" w:lastRowLastColumn="0"/>
-              <w:rPr>
-                <w:rFonts w:ascii="Times New Roman" w:hAnsi="Times New Roman" w:cs="Times New Roman"/>
-                <w:sz w:val="26"/>
-                <w:szCs w:val="26"/>
-              </w:rPr>
-            </w:pPr>
-            <w:r>
-              <w:rPr>
-                <w:rFonts w:ascii="Times New Roman" w:hAnsi="Times New Roman" w:cs="Times New Roman"/>
-                <w:sz w:val="26"/>
-                <w:szCs w:val="26"/>
-              </w:rPr>
-              <w:t>2001:db8:210:8::2</w:t>
-            </w:r>
-          </w:p>
-        </w:tc>
-      </w:tr>
-      <w:tr>
-        <w:trPr>
-          <w:cnfStyle w:val="000000100000" w:firstRow="0" w:lastRow="0" w:firstColumn="0" w:lastColumn="0" w:oddVBand="0" w:evenVBand="0" w:oddHBand="1" w:evenHBand="0" w:firstRowFirstColumn="0" w:firstRowLastColumn="0" w:lastRowFirstColumn="0" w:lastRowLastColumn="0"/>
-        </w:trPr>
-        <w:tc>
-          <w:tcPr>
-            <w:cnfStyle w:val="001000000000" w:firstRow="0" w:lastRow="0" w:firstColumn="1" w:lastColumn="0" w:oddVBand="0" w:evenVBand="0" w:oddHBand="0" w:evenHBand="0" w:firstRowFirstColumn="0" w:firstRowLastColumn="0" w:lastRowFirstColumn="0" w:lastRowLastColumn="0"/>
-            <w:tcW w:w="0" w:type="auto"/>
-            <w:hideMark/>
-          </w:tcPr>
-          <w:p>
-            <w:pPr>
-              <w:rPr>
-                <w:rFonts w:ascii="Times New Roman" w:hAnsi="Times New Roman" w:cs="Times New Roman"/>
-                <w:sz w:val="26"/>
-                <w:szCs w:val="26"/>
-              </w:rPr>
-            </w:pPr>
-            <w:r>
-              <w:rPr>
-                <w:rFonts w:ascii="Times New Roman" w:hAnsi="Times New Roman" w:cs="Times New Roman"/>
-                <w:sz w:val="26"/>
-                <w:szCs w:val="26"/>
-              </w:rPr>
-              <w:t>SPS &lt;-&gt; La Ceiba</w:t>
-            </w:r>
-          </w:p>
-        </w:tc>
-        <w:tc>
-          <w:tcPr>
-            <w:tcW w:w="2618" w:type="dxa"/>
-            <w:hideMark/>
-          </w:tcPr>
-          <w:p>
-            <w:pPr>
-              <w:cnfStyle w:val="000000100000" w:firstRow="0" w:lastRow="0" w:firstColumn="0" w:lastColumn="0" w:oddVBand="0" w:evenVBand="0" w:oddHBand="1" w:evenHBand="0" w:firstRowFirstColumn="0" w:firstRowLastColumn="0" w:lastRowFirstColumn="0" w:lastRowLastColumn="0"/>
-              <w:rPr>
-                <w:rFonts w:ascii="Times New Roman" w:hAnsi="Times New Roman" w:cs="Times New Roman"/>
-                <w:sz w:val="26"/>
-                <w:szCs w:val="26"/>
-              </w:rPr>
-            </w:pPr>
-            <w:r>
-              <w:rPr>
-                <w:rFonts w:ascii="Times New Roman" w:hAnsi="Times New Roman" w:cs="Times New Roman"/>
-                <w:sz w:val="26"/>
-                <w:szCs w:val="26"/>
-              </w:rPr>
-              <w:t>2001:db8:210:9::/64</w:t>
-            </w:r>
-          </w:p>
-        </w:tc>
-        <w:tc>
-          <w:tcPr>
-            <w:tcW w:w="4789" w:type="dxa"/>
-            <w:hideMark/>
-          </w:tcPr>
-          <w:p>
-            <w:pPr>
-              <w:cnfStyle w:val="000000100000" w:firstRow="0" w:lastRow="0" w:firstColumn="0" w:lastColumn="0" w:oddVBand="0" w:evenVBand="0" w:oddHBand="1" w:evenHBand="0" w:firstRowFirstColumn="0" w:firstRowLastColumn="0" w:lastRowFirstColumn="0" w:lastRowLastColumn="0"/>
-              <w:rPr>
-                <w:rFonts w:ascii="Times New Roman" w:hAnsi="Times New Roman" w:cs="Times New Roman"/>
-                <w:sz w:val="26"/>
-                <w:szCs w:val="26"/>
-              </w:rPr>
-            </w:pPr>
-            <w:r>
-              <w:rPr>
-                <w:rFonts w:ascii="Times New Roman" w:hAnsi="Times New Roman" w:cs="Times New Roman"/>
-                <w:sz w:val="26"/>
-                <w:szCs w:val="26"/>
-              </w:rPr>
-              <w:t>Enlace punto a punto SPS-La Ceiba</w:t>
-            </w:r>
-          </w:p>
-        </w:tc>
-        <w:tc>
-          <w:tcPr>
-            <w:tcW w:w="2238" w:type="dxa"/>
-            <w:hideMark/>
-          </w:tcPr>
-          <w:p>
-            <w:pPr>
-              <w:cnfStyle w:val="000000100000" w:firstRow="0" w:lastRow="0" w:firstColumn="0" w:lastColumn="0" w:oddVBand="0" w:evenVBand="0" w:oddHBand="1" w:evenHBand="0" w:firstRowFirstColumn="0" w:firstRowLastColumn="0" w:lastRowFirstColumn="0" w:lastRowLastColumn="0"/>
-              <w:rPr>
-                <w:rFonts w:ascii="Times New Roman" w:hAnsi="Times New Roman" w:cs="Times New Roman"/>
-                <w:sz w:val="26"/>
-                <w:szCs w:val="26"/>
-              </w:rPr>
-            </w:pPr>
-            <w:r>
-              <w:rPr>
-                <w:rFonts w:ascii="Times New Roman" w:hAnsi="Times New Roman" w:cs="Times New Roman"/>
-                <w:sz w:val="26"/>
-                <w:szCs w:val="26"/>
-              </w:rPr>
-              <w:t>2001:db8:210:9::1</w:t>
-            </w:r>
-          </w:p>
-        </w:tc>
-        <w:tc>
-          <w:tcPr>
-            <w:tcW w:w="2507" w:type="dxa"/>
-            <w:hideMark/>
-          </w:tcPr>
-          <w:p>
-            <w:pPr>
-              <w:cnfStyle w:val="000000100000" w:firstRow="0" w:lastRow="0" w:firstColumn="0" w:lastColumn="0" w:oddVBand="0" w:evenVBand="0" w:oddHBand="1" w:evenHBand="0" w:firstRowFirstColumn="0" w:firstRowLastColumn="0" w:lastRowFirstColumn="0" w:lastRowLastColumn="0"/>
-              <w:rPr>
-                <w:rFonts w:ascii="Times New Roman" w:hAnsi="Times New Roman" w:cs="Times New Roman"/>
-                <w:sz w:val="26"/>
-                <w:szCs w:val="26"/>
-              </w:rPr>
-            </w:pPr>
-            <w:r>
-              <w:rPr>
-                <w:rFonts w:ascii="Times New Roman" w:hAnsi="Times New Roman" w:cs="Times New Roman"/>
-                <w:sz w:val="26"/>
-                <w:szCs w:val="26"/>
-              </w:rPr>
-              <w:t>2001:db8:210:9::2</w:t>
-            </w:r>
-          </w:p>
-        </w:tc>
-      </w:tr>
-      <w:tr>
-        <w:tc>
-          <w:tcPr>
-            <w:cnfStyle w:val="001000000000" w:firstRow="0" w:lastRow="0" w:firstColumn="1" w:lastColumn="0" w:oddVBand="0" w:evenVBand="0" w:oddHBand="0" w:evenHBand="0" w:firstRowFirstColumn="0" w:firstRowLastColumn="0" w:lastRowFirstColumn="0" w:lastRowLastColumn="0"/>
-            <w:tcW w:w="0" w:type="auto"/>
-            <w:hideMark/>
-          </w:tcPr>
-          <w:p>
-            <w:pPr>
-              <w:rPr>
-                <w:rFonts w:ascii="Times New Roman" w:hAnsi="Times New Roman" w:cs="Times New Roman"/>
-                <w:sz w:val="26"/>
-                <w:szCs w:val="26"/>
-              </w:rPr>
-            </w:pPr>
-            <w:r>
-              <w:rPr>
-                <w:rFonts w:ascii="Times New Roman" w:hAnsi="Times New Roman" w:cs="Times New Roman"/>
-                <w:sz w:val="26"/>
-                <w:szCs w:val="26"/>
-              </w:rPr>
-              <w:t>Copan &lt;-&gt; La Ceiba</w:t>
-            </w:r>
-          </w:p>
-        </w:tc>
-        <w:tc>
-          <w:tcPr>
-            <w:tcW w:w="2618" w:type="dxa"/>
-            <w:hideMark/>
-          </w:tcPr>
-          <w:p>
-            <w:pPr>
-              <w:cnfStyle w:val="000000000000" w:firstRow="0" w:lastRow="0" w:firstColumn="0" w:lastColumn="0" w:oddVBand="0" w:evenVBand="0" w:oddHBand="0" w:evenHBand="0" w:firstRowFirstColumn="0" w:firstRowLastColumn="0" w:lastRowFirstColumn="0" w:lastRowLastColumn="0"/>
-              <w:rPr>
-                <w:rFonts w:ascii="Times New Roman" w:hAnsi="Times New Roman" w:cs="Times New Roman"/>
-                <w:sz w:val="26"/>
-                <w:szCs w:val="26"/>
-              </w:rPr>
-            </w:pPr>
-            <w:r>
-              <w:rPr>
-                <w:rFonts w:ascii="Times New Roman" w:hAnsi="Times New Roman" w:cs="Times New Roman"/>
-                <w:sz w:val="26"/>
-                <w:szCs w:val="26"/>
-              </w:rPr>
-              <w:t>2001:db8:210:a::/64</w:t>
-            </w:r>
-          </w:p>
-        </w:tc>
-        <w:tc>
-          <w:tcPr>
-            <w:tcW w:w="4789" w:type="dxa"/>
-            <w:hideMark/>
-          </w:tcPr>
-          <w:p>
-            <w:pPr>
-              <w:cnfStyle w:val="000000000000" w:firstRow="0" w:lastRow="0" w:firstColumn="0" w:lastColumn="0" w:oddVBand="0" w:evenVBand="0" w:oddHBand="0" w:evenHBand="0" w:firstRowFirstColumn="0" w:firstRowLastColumn="0" w:lastRowFirstColumn="0" w:lastRowLastColumn="0"/>
-              <w:rPr>
-                <w:rFonts w:ascii="Times New Roman" w:hAnsi="Times New Roman" w:cs="Times New Roman"/>
-                <w:sz w:val="26"/>
-                <w:szCs w:val="26"/>
-              </w:rPr>
-            </w:pPr>
-            <w:r>
-              <w:rPr>
-                <w:rFonts w:ascii="Times New Roman" w:hAnsi="Times New Roman" w:cs="Times New Roman"/>
-                <w:sz w:val="26"/>
-                <w:szCs w:val="26"/>
-              </w:rPr>
-              <w:t>Enlace punto a punto Copan-La Ceiba</w:t>
-            </w:r>
-          </w:p>
-        </w:tc>
-        <w:tc>
-          <w:tcPr>
-            <w:tcW w:w="2238" w:type="dxa"/>
-            <w:hideMark/>
-          </w:tcPr>
-          <w:p>
-            <w:pPr>
-              <w:cnfStyle w:val="000000000000" w:firstRow="0" w:lastRow="0" w:firstColumn="0" w:lastColumn="0" w:oddVBand="0" w:evenVBand="0" w:oddHBand="0" w:evenHBand="0" w:firstRowFirstColumn="0" w:firstRowLastColumn="0" w:lastRowFirstColumn="0" w:lastRowLastColumn="0"/>
-              <w:rPr>
-                <w:rFonts w:ascii="Times New Roman" w:hAnsi="Times New Roman" w:cs="Times New Roman"/>
-                <w:sz w:val="26"/>
-                <w:szCs w:val="26"/>
-              </w:rPr>
-            </w:pPr>
-            <w:r>
-              <w:rPr>
-                <w:rFonts w:ascii="Times New Roman" w:hAnsi="Times New Roman" w:cs="Times New Roman"/>
-                <w:sz w:val="26"/>
-                <w:szCs w:val="26"/>
-              </w:rPr>
-              <w:t>2001:db8:210:</w:t>
-            </w:r>
-            <w:proofErr w:type="gramStart"/>
-            <w:r>
-              <w:rPr>
-                <w:rFonts w:ascii="Times New Roman" w:hAnsi="Times New Roman" w:cs="Times New Roman"/>
-                <w:sz w:val="26"/>
-                <w:szCs w:val="26"/>
-              </w:rPr>
-              <w:t>a::</w:t>
-            </w:r>
-            <w:proofErr w:type="gramEnd"/>
-            <w:r>
-              <w:rPr>
-                <w:rFonts w:ascii="Times New Roman" w:hAnsi="Times New Roman" w:cs="Times New Roman"/>
-                <w:sz w:val="26"/>
-                <w:szCs w:val="26"/>
-              </w:rPr>
-              <w:t>1</w:t>
-            </w:r>
-          </w:p>
-        </w:tc>
-        <w:tc>
-          <w:tcPr>
-            <w:tcW w:w="2507" w:type="dxa"/>
-            <w:hideMark/>
-          </w:tcPr>
-          <w:p>
-            <w:pPr>
-              <w:cnfStyle w:val="000000000000" w:firstRow="0" w:lastRow="0" w:firstColumn="0" w:lastColumn="0" w:oddVBand="0" w:evenVBand="0" w:oddHBand="0" w:evenHBand="0" w:firstRowFirstColumn="0" w:firstRowLastColumn="0" w:lastRowFirstColumn="0" w:lastRowLastColumn="0"/>
-              <w:rPr>
-                <w:rFonts w:ascii="Times New Roman" w:hAnsi="Times New Roman" w:cs="Times New Roman"/>
-                <w:sz w:val="26"/>
-                <w:szCs w:val="26"/>
-              </w:rPr>
-            </w:pPr>
-            <w:r>
-              <w:rPr>
-                <w:rFonts w:ascii="Times New Roman" w:hAnsi="Times New Roman" w:cs="Times New Roman"/>
-                <w:sz w:val="26"/>
-                <w:szCs w:val="26"/>
-              </w:rPr>
-              <w:t>2001:db8:210:</w:t>
-            </w:r>
-            <w:proofErr w:type="gramStart"/>
-            <w:r>
-              <w:rPr>
-                <w:rFonts w:ascii="Times New Roman" w:hAnsi="Times New Roman" w:cs="Times New Roman"/>
-                <w:sz w:val="26"/>
-                <w:szCs w:val="26"/>
-              </w:rPr>
-              <w:t>a::</w:t>
-            </w:r>
-            <w:proofErr w:type="gramEnd"/>
-            <w:r>
-              <w:rPr>
-                <w:rFonts w:ascii="Times New Roman" w:hAnsi="Times New Roman" w:cs="Times New Roman"/>
-                <w:sz w:val="26"/>
-                <w:szCs w:val="26"/>
-              </w:rPr>
-              <w:t>2</w:t>
-            </w:r>
-          </w:p>
-        </w:tc>
-      </w:tr>
-    </w:tbl>
-    <w:p/>
     <w:sectPr>
       <w:pgSz w:w="16838" w:h="11906" w:orient="landscape"/>
-      <w:pgMar w:top="720" w:right="720" w:bottom="720" w:left="720" w:header="708" w:footer="708" w:gutter="0"/>
+      <w:pgMar w:top="720" w:right="720" w:bottom="720" w:left="720" w:header="709" w:footer="709" w:gutter="0"/>
       <w:cols w:space="708"/>
       <w:docGrid w:linePitch="360"/>
     </w:sectPr>
@@ -22804,7 +19648,6 @@
   <w:style w:type="character" w:default="1" w:styleId="DefaultParagraphFont">
     <w:name w:val="Default Paragraph Font"/>
     <w:uiPriority w:val="1"/>
-    <w:semiHidden/>
     <w:unhideWhenUsed/>
   </w:style>
   <w:style w:type="table" w:default="1" w:styleId="TableNormal">

</xml_diff>

<commit_message>
Config Base de WANs Lista
</commit_message>
<xml_diff>
--- a/Asignacion_IP_Proyecto.docx
+++ b/Asignacion_IP_Proyecto.docx
@@ -6948,16 +6948,7 @@
                 <w:sz w:val="22"/>
                 <w:szCs w:val="22"/>
               </w:rPr>
-              <w:t>2001:db</w:t>
-            </w:r>
-            <w:proofErr w:type="gramStart"/>
-            <w:r>
-              <w:rPr>
-                <w:rFonts w:ascii="Times New Roman" w:hAnsi="Times New Roman" w:cs="Times New Roman"/>
-                <w:sz w:val="22"/>
-                <w:szCs w:val="22"/>
-              </w:rPr>
-              <w:t>8:</w:t>
+              <w:t>2001:db8:</w:t>
             </w:r>
             <w:r>
               <w:rPr>
@@ -6999,7 +6990,6 @@
               </w:rPr>
               <w:t>1::</w:t>
             </w:r>
-            <w:proofErr w:type="gramEnd"/>
           </w:p>
         </w:tc>
         <w:tc>
@@ -7173,16 +7163,7 @@
                 <w:sz w:val="22"/>
                 <w:szCs w:val="22"/>
               </w:rPr>
-              <w:t xml:space="preserve"> </w:t>
-            </w:r>
-            <w:proofErr w:type="gramStart"/>
-            <w:r>
-              <w:rPr>
-                <w:rFonts w:ascii="Times New Roman" w:hAnsi="Times New Roman" w:cs="Times New Roman"/>
-                <w:sz w:val="22"/>
-                <w:szCs w:val="22"/>
-              </w:rPr>
-              <w:t>4000</w:t>
+              <w:t xml:space="preserve"> 4000</w:t>
             </w:r>
             <w:r>
               <w:rPr>
@@ -7216,7 +7197,6 @@
               </w:rPr>
               <w:t>2::</w:t>
             </w:r>
-            <w:proofErr w:type="gramEnd"/>
           </w:p>
         </w:tc>
         <w:tc>
@@ -7393,16 +7373,7 @@
                 <w:sz w:val="22"/>
                 <w:szCs w:val="22"/>
               </w:rPr>
-              <w:t xml:space="preserve"> </w:t>
-            </w:r>
-            <w:proofErr w:type="gramStart"/>
-            <w:r>
-              <w:rPr>
-                <w:rFonts w:ascii="Times New Roman" w:hAnsi="Times New Roman" w:cs="Times New Roman"/>
-                <w:sz w:val="22"/>
-                <w:szCs w:val="22"/>
-              </w:rPr>
-              <w:t>4000</w:t>
+              <w:t xml:space="preserve"> 4000</w:t>
             </w:r>
             <w:r>
               <w:rPr>
@@ -7436,7 +7407,6 @@
               </w:rPr>
               <w:t>3::</w:t>
             </w:r>
-            <w:proofErr w:type="gramEnd"/>
           </w:p>
         </w:tc>
         <w:tc>
@@ -7610,16 +7580,7 @@
                 <w:sz w:val="22"/>
                 <w:szCs w:val="22"/>
               </w:rPr>
-              <w:t xml:space="preserve"> </w:t>
-            </w:r>
-            <w:proofErr w:type="gramStart"/>
-            <w:r>
-              <w:rPr>
-                <w:rFonts w:ascii="Times New Roman" w:hAnsi="Times New Roman" w:cs="Times New Roman"/>
-                <w:sz w:val="22"/>
-                <w:szCs w:val="22"/>
-              </w:rPr>
-              <w:t>4000</w:t>
+              <w:t xml:space="preserve"> 4000</w:t>
             </w:r>
             <w:r>
               <w:rPr>
@@ -7653,7 +7614,6 @@
               </w:rPr>
               <w:t>4::</w:t>
             </w:r>
-            <w:proofErr w:type="gramEnd"/>
           </w:p>
         </w:tc>
         <w:tc>
@@ -7830,16 +7790,7 @@
                 <w:sz w:val="22"/>
                 <w:szCs w:val="22"/>
               </w:rPr>
-              <w:t xml:space="preserve"> </w:t>
-            </w:r>
-            <w:proofErr w:type="gramStart"/>
-            <w:r>
-              <w:rPr>
-                <w:rFonts w:ascii="Times New Roman" w:hAnsi="Times New Roman" w:cs="Times New Roman"/>
-                <w:sz w:val="22"/>
-                <w:szCs w:val="22"/>
-              </w:rPr>
-              <w:t>4000</w:t>
+              <w:t xml:space="preserve"> 4000</w:t>
             </w:r>
             <w:r>
               <w:rPr>
@@ -7865,7 +7816,6 @@
               </w:rPr>
               <w:t>10::</w:t>
             </w:r>
-            <w:proofErr w:type="gramEnd"/>
           </w:p>
         </w:tc>
         <w:tc>
@@ -8031,16 +7981,7 @@
                 <w:sz w:val="22"/>
                 <w:szCs w:val="22"/>
               </w:rPr>
-              <w:t xml:space="preserve"> </w:t>
-            </w:r>
-            <w:proofErr w:type="gramStart"/>
-            <w:r>
-              <w:rPr>
-                <w:rFonts w:ascii="Times New Roman" w:hAnsi="Times New Roman" w:cs="Times New Roman"/>
-                <w:sz w:val="22"/>
-                <w:szCs w:val="22"/>
-              </w:rPr>
-              <w:t>4000</w:t>
+              <w:t xml:space="preserve"> 4000</w:t>
             </w:r>
             <w:r>
               <w:rPr>
@@ -8066,7 +8007,6 @@
               </w:rPr>
               <w:t>11::</w:t>
             </w:r>
-            <w:proofErr w:type="gramEnd"/>
           </w:p>
         </w:tc>
         <w:tc>
@@ -8245,16 +8185,7 @@
                 <w:sz w:val="22"/>
                 <w:szCs w:val="22"/>
               </w:rPr>
-              <w:t xml:space="preserve"> </w:t>
-            </w:r>
-            <w:proofErr w:type="gramStart"/>
-            <w:r>
-              <w:rPr>
-                <w:rFonts w:ascii="Times New Roman" w:hAnsi="Times New Roman" w:cs="Times New Roman"/>
-                <w:sz w:val="22"/>
-                <w:szCs w:val="22"/>
-              </w:rPr>
-              <w:t>4000</w:t>
+              <w:t xml:space="preserve"> 4000</w:t>
             </w:r>
             <w:r>
               <w:rPr>
@@ -8280,7 +8211,6 @@
               </w:rPr>
               <w:t>0::</w:t>
             </w:r>
-            <w:proofErr w:type="gramEnd"/>
           </w:p>
         </w:tc>
         <w:tc>
@@ -8492,16 +8422,7 @@
                 <w:sz w:val="22"/>
                 <w:szCs w:val="22"/>
               </w:rPr>
-              <w:t xml:space="preserve"> </w:t>
-            </w:r>
-            <w:proofErr w:type="gramStart"/>
-            <w:r>
-              <w:rPr>
-                <w:rFonts w:ascii="Times New Roman" w:hAnsi="Times New Roman" w:cs="Times New Roman"/>
-                <w:sz w:val="22"/>
-                <w:szCs w:val="22"/>
-              </w:rPr>
-              <w:t>4000</w:t>
+              <w:t xml:space="preserve"> 4000</w:t>
             </w:r>
             <w:r>
               <w:rPr>
@@ -8535,7 +8456,6 @@
               </w:rPr>
               <w:t>::</w:t>
             </w:r>
-            <w:proofErr w:type="gramEnd"/>
           </w:p>
         </w:tc>
         <w:tc>
@@ -12832,7 +12752,6 @@
               <w:t xml:space="preserve">IP </w:t>
             </w:r>
             <w:proofErr w:type="spellStart"/>
-            <w:proofErr w:type="gramStart"/>
             <w:r>
               <w:rPr>
                 <w:rFonts w:ascii="Times New Roman" w:hAnsi="Times New Roman" w:cs="Times New Roman"/>
@@ -12862,18 +12781,7 @@
                 <w:sz w:val="22"/>
                 <w:szCs w:val="22"/>
               </w:rPr>
-              <w:t xml:space="preserve"> Sede</w:t>
-            </w:r>
-            <w:proofErr w:type="gramEnd"/>
-            <w:r>
-              <w:rPr>
-                <w:rFonts w:ascii="Times New Roman" w:hAnsi="Times New Roman" w:cs="Times New Roman"/>
-                <w:i/>
-                <w:iCs/>
-                <w:sz w:val="22"/>
-                <w:szCs w:val="22"/>
-              </w:rPr>
-              <w:t>/</w:t>
+              <w:t xml:space="preserve"> Sede/</w:t>
             </w:r>
             <w:proofErr w:type="spellStart"/>
             <w:r>
@@ -13944,6 +13852,7 @@
       <w:tr>
         <w:trPr>
           <w:cnfStyle w:val="000000100000" w:firstRow="0" w:lastRow="0" w:firstColumn="0" w:lastColumn="0" w:oddVBand="0" w:evenVBand="0" w:oddHBand="1" w:evenHBand="0" w:firstRowFirstColumn="0" w:firstRowLastColumn="0" w:lastRowFirstColumn="0" w:lastRowLastColumn="0"/>
+          <w:trHeight w:val="367"/>
         </w:trPr>
         <w:tc>
           <w:tcPr>
@@ -14191,7 +14100,6 @@
           <w:tcPr>
             <w:cnfStyle w:val="001000000000" w:firstRow="0" w:lastRow="0" w:firstColumn="1" w:lastColumn="0" w:oddVBand="0" w:evenVBand="0" w:oddHBand="0" w:evenHBand="0" w:firstRowFirstColumn="0" w:firstRowLastColumn="0" w:lastRowFirstColumn="0" w:lastRowLastColumn="0"/>
             <w:tcW w:w="0" w:type="auto"/>
-            <w:hideMark/>
           </w:tcPr>
           <w:p>
             <w:pPr>
@@ -14203,22 +14111,11 @@
                 <w:szCs w:val="22"/>
               </w:rPr>
             </w:pPr>
-            <w:r>
-              <w:rPr>
-                <w:rFonts w:ascii="Times New Roman" w:hAnsi="Times New Roman" w:cs="Times New Roman"/>
-                <w:i w:val="0"/>
-                <w:iCs w:val="0"/>
-                <w:sz w:val="22"/>
-                <w:szCs w:val="22"/>
-              </w:rPr>
-              <w:t>SPS</w:t>
-            </w:r>
-          </w:p>
-        </w:tc>
-        <w:tc>
-          <w:tcPr>
-            <w:tcW w:w="0" w:type="auto"/>
-            <w:hideMark/>
+          </w:p>
+        </w:tc>
+        <w:tc>
+          <w:tcPr>
+            <w:tcW w:w="0" w:type="auto"/>
           </w:tcPr>
           <w:p>
             <w:pPr>
@@ -14229,15 +14126,12 @@
                 <w:szCs w:val="22"/>
               </w:rPr>
             </w:pPr>
-            <w:r>
-              <w:rPr>
-                <w:rFonts w:ascii="Times New Roman" w:hAnsi="Times New Roman" w:cs="Times New Roman"/>
-                <w:sz w:val="22"/>
-                <w:szCs w:val="22"/>
-              </w:rPr>
-              <w:t>Sucursal &lt;-&gt; DC</w:t>
-            </w:r>
-          </w:p>
+          </w:p>
+        </w:tc>
+        <w:tc>
+          <w:tcPr>
+            <w:tcW w:w="0" w:type="auto"/>
+          </w:tcPr>
           <w:p>
             <w:pPr>
               <w:cnfStyle w:val="000000000000" w:firstRow="0" w:lastRow="0" w:firstColumn="0" w:lastColumn="0" w:oddVBand="0" w:evenVBand="0" w:oddHBand="0" w:evenHBand="0" w:firstRowFirstColumn="0" w:firstRowLastColumn="0" w:lastRowFirstColumn="0" w:lastRowLastColumn="0"/>
@@ -14248,6 +14142,11 @@
               </w:rPr>
             </w:pPr>
           </w:p>
+        </w:tc>
+        <w:tc>
+          <w:tcPr>
+            <w:tcW w:w="0" w:type="auto"/>
+          </w:tcPr>
           <w:p>
             <w:pPr>
               <w:cnfStyle w:val="000000000000" w:firstRow="0" w:lastRow="0" w:firstColumn="0" w:lastColumn="0" w:oddVBand="0" w:evenVBand="0" w:oddHBand="0" w:evenHBand="0" w:firstRowFirstColumn="0" w:firstRowLastColumn="0" w:lastRowFirstColumn="0" w:lastRowLastColumn="0"/>
@@ -14262,7 +14161,6 @@
         <w:tc>
           <w:tcPr>
             <w:tcW w:w="0" w:type="auto"/>
-            <w:hideMark/>
           </w:tcPr>
           <w:p>
             <w:pPr>
@@ -14273,28 +14171,11 @@
                 <w:szCs w:val="22"/>
               </w:rPr>
             </w:pPr>
-            <w:r>
-              <w:rPr>
-                <w:rFonts w:ascii="Times New Roman" w:hAnsi="Times New Roman" w:cs="Times New Roman"/>
-                <w:sz w:val="22"/>
-                <w:szCs w:val="22"/>
-              </w:rPr>
-              <w:t>2001:db8:202:1::/</w:t>
-            </w:r>
-            <w:r>
-              <w:rPr>
-                <w:rFonts w:ascii="Times New Roman" w:hAnsi="Times New Roman" w:cs="Times New Roman"/>
-                <w:sz w:val="22"/>
-                <w:szCs w:val="22"/>
-              </w:rPr>
-              <w:t>64</w:t>
-            </w:r>
-          </w:p>
-        </w:tc>
-        <w:tc>
-          <w:tcPr>
-            <w:tcW w:w="0" w:type="auto"/>
-            <w:hideMark/>
+          </w:p>
+        </w:tc>
+        <w:tc>
+          <w:tcPr>
+            <w:tcW w:w="0" w:type="auto"/>
           </w:tcPr>
           <w:p>
             <w:pPr>
@@ -14305,28 +14186,11 @@
                 <w:szCs w:val="22"/>
               </w:rPr>
             </w:pPr>
-            <w:r>
-              <w:rPr>
-                <w:rFonts w:ascii="Times New Roman" w:hAnsi="Times New Roman" w:cs="Times New Roman"/>
-                <w:sz w:val="22"/>
-                <w:szCs w:val="22"/>
-              </w:rPr>
-              <w:t>/</w:t>
-            </w:r>
-            <w:r>
-              <w:rPr>
-                <w:rFonts w:ascii="Times New Roman" w:hAnsi="Times New Roman" w:cs="Times New Roman"/>
-                <w:sz w:val="22"/>
-                <w:szCs w:val="22"/>
-              </w:rPr>
-              <w:t>64</w:t>
-            </w:r>
-          </w:p>
-        </w:tc>
-        <w:tc>
-          <w:tcPr>
-            <w:tcW w:w="0" w:type="auto"/>
-            <w:hideMark/>
+          </w:p>
+        </w:tc>
+        <w:tc>
+          <w:tcPr>
+            <w:tcW w:w="0" w:type="auto"/>
           </w:tcPr>
           <w:p>
             <w:pPr>
@@ -14337,94 +14201,6 @@
                 <w:szCs w:val="22"/>
               </w:rPr>
             </w:pPr>
-            <w:r>
-              <w:rPr>
-                <w:rFonts w:ascii="Times New Roman" w:hAnsi="Times New Roman" w:cs="Times New Roman"/>
-                <w:sz w:val="22"/>
-                <w:szCs w:val="22"/>
-              </w:rPr>
-              <w:t>Enlace punto a punto SPS-DC</w:t>
-            </w:r>
-          </w:p>
-        </w:tc>
-        <w:tc>
-          <w:tcPr>
-            <w:tcW w:w="0" w:type="auto"/>
-            <w:hideMark/>
-          </w:tcPr>
-          <w:p>
-            <w:pPr>
-              <w:cnfStyle w:val="000000000000" w:firstRow="0" w:lastRow="0" w:firstColumn="0" w:lastColumn="0" w:oddVBand="0" w:evenVBand="0" w:oddHBand="0" w:evenHBand="0" w:firstRowFirstColumn="0" w:firstRowLastColumn="0" w:lastRowFirstColumn="0" w:lastRowLastColumn="0"/>
-              <w:rPr>
-                <w:rFonts w:ascii="Times New Roman" w:hAnsi="Times New Roman" w:cs="Times New Roman"/>
-                <w:sz w:val="22"/>
-                <w:szCs w:val="22"/>
-              </w:rPr>
-            </w:pPr>
-            <w:r>
-              <w:rPr>
-                <w:rFonts w:ascii="Times New Roman" w:hAnsi="Times New Roman" w:cs="Times New Roman"/>
-                <w:sz w:val="22"/>
-                <w:szCs w:val="22"/>
-              </w:rPr>
-              <w:t>2001:db8:202:</w:t>
-            </w:r>
-            <w:r>
-              <w:rPr>
-                <w:rFonts w:ascii="Times New Roman" w:hAnsi="Times New Roman" w:cs="Times New Roman"/>
-                <w:sz w:val="22"/>
-                <w:szCs w:val="22"/>
-              </w:rPr>
-              <w:t>2</w:t>
-            </w:r>
-            <w:r>
-              <w:rPr>
-                <w:rFonts w:ascii="Times New Roman" w:hAnsi="Times New Roman" w:cs="Times New Roman"/>
-                <w:sz w:val="22"/>
-                <w:szCs w:val="22"/>
-              </w:rPr>
-              <w:t>::1</w:t>
-            </w:r>
-          </w:p>
-        </w:tc>
-        <w:tc>
-          <w:tcPr>
-            <w:tcW w:w="0" w:type="auto"/>
-            <w:hideMark/>
-          </w:tcPr>
-          <w:p>
-            <w:pPr>
-              <w:cnfStyle w:val="000000000000" w:firstRow="0" w:lastRow="0" w:firstColumn="0" w:lastColumn="0" w:oddVBand="0" w:evenVBand="0" w:oddHBand="0" w:evenHBand="0" w:firstRowFirstColumn="0" w:firstRowLastColumn="0" w:lastRowFirstColumn="0" w:lastRowLastColumn="0"/>
-              <w:rPr>
-                <w:rFonts w:ascii="Times New Roman" w:hAnsi="Times New Roman" w:cs="Times New Roman"/>
-                <w:sz w:val="22"/>
-                <w:szCs w:val="22"/>
-              </w:rPr>
-            </w:pPr>
-            <w:r>
-              <w:rPr>
-                <w:rFonts w:ascii="Times New Roman" w:hAnsi="Times New Roman" w:cs="Times New Roman"/>
-                <w:sz w:val="22"/>
-                <w:szCs w:val="22"/>
-              </w:rPr>
-              <w:t>2001:db8:202:</w:t>
-            </w:r>
-            <w:r>
-              <w:rPr>
-                <w:rFonts w:ascii="Times New Roman" w:hAnsi="Times New Roman" w:cs="Times New Roman"/>
-                <w:sz w:val="22"/>
-                <w:szCs w:val="22"/>
-              </w:rPr>
-              <w:t>2</w:t>
-            </w:r>
-            <w:r>
-              <w:rPr>
-                <w:rFonts w:ascii="Times New Roman" w:hAnsi="Times New Roman" w:cs="Times New Roman"/>
-                <w:sz w:val="22"/>
-                <w:szCs w:val="22"/>
-              </w:rPr>
-              <w:t>::2</w:t>
-            </w:r>
           </w:p>
         </w:tc>
       </w:tr>

</xml_diff>

<commit_message>
Config de Copan Ceiba y CHolu listo, excepto lo del internet
</commit_message>
<xml_diff>
--- a/Asignacion_IP_Proyecto.docx
+++ b/Asignacion_IP_Proyecto.docx
@@ -11,7 +11,6 @@
           <w:rFonts w:ascii="Aptos Display" w:eastAsia="Times New Roman" w:hAnsi="Aptos Display" w:cs="Times New Roman"/>
           <w:noProof/>
           <w:sz w:val="96"/>
-          <w:lang w:val="en-US"/>
           <w14:ligatures w14:val="none"/>
         </w:rPr>
       </w:pPr>
@@ -263,7 +262,6 @@
           <w:rFonts w:ascii="Aptos Display" w:eastAsia="Times New Roman" w:hAnsi="Aptos Display" w:cs="Times New Roman"/>
           <w:noProof/>
           <w:sz w:val="96"/>
-          <w:lang w:val="en-US"/>
           <w14:ligatures w14:val="none"/>
         </w:rPr>
         <w:t>3</w:t>
@@ -3288,7 +3286,21 @@
         <w:rPr>
           <w:rFonts w:ascii="Times New Roman" w:hAnsi="Times New Roman" w:cs="Times New Roman"/>
         </w:rPr>
-        <w:t>La empresa ha ampliado recientemente sus oficinas centrales a un nuevo edificio corporativo y establecido un Data Center de respaldo en San Pedro Sula, creando la necesidad de consolidar su red nacional mediante la interconexión de cinco sucursales regionales con capacidades de redundancia y failover automático.</w:t>
+        <w:t xml:space="preserve">La empresa ha ampliado recientemente sus oficinas centrales a un nuevo edificio corporativo y establecido un Data Center de respaldo en San Pedro Sula, creando la necesidad de consolidar su red nacional mediante la interconexión de cinco sucursales regionales con capacidades de redundancia y </w:t>
+      </w:r>
+      <w:proofErr w:type="spellStart"/>
+      <w:r>
+        <w:rPr>
+          <w:rFonts w:ascii="Times New Roman" w:hAnsi="Times New Roman" w:cs="Times New Roman"/>
+        </w:rPr>
+        <w:t>failover</w:t>
+      </w:r>
+      <w:proofErr w:type="spellEnd"/>
+      <w:r>
+        <w:rPr>
+          <w:rFonts w:ascii="Times New Roman" w:hAnsi="Times New Roman" w:cs="Times New Roman"/>
+        </w:rPr>
+        <w:t xml:space="preserve"> automático.</w:t>
       </w:r>
     </w:p>
     <w:p>
@@ -3488,7 +3500,21 @@
         <w:rPr>
           <w:rFonts w:ascii="Times New Roman" w:hAnsi="Times New Roman" w:cs="Times New Roman"/>
         </w:rPr>
-        <w:t>Sin capacidades de failover o recuperación ante desastres</w:t>
+        <w:t xml:space="preserve">Sin capacidades de </w:t>
+      </w:r>
+      <w:proofErr w:type="spellStart"/>
+      <w:r>
+        <w:rPr>
+          <w:rFonts w:ascii="Times New Roman" w:hAnsi="Times New Roman" w:cs="Times New Roman"/>
+        </w:rPr>
+        <w:t>failover</w:t>
+      </w:r>
+      <w:proofErr w:type="spellEnd"/>
+      <w:r>
+        <w:rPr>
+          <w:rFonts w:ascii="Times New Roman" w:hAnsi="Times New Roman" w:cs="Times New Roman"/>
+        </w:rPr>
+        <w:t xml:space="preserve"> o recuperación ante desastres</w:t>
       </w:r>
     </w:p>
     <w:p>
@@ -3883,8 +3909,21 @@
           <w:lang w:eastAsia="es-HN"/>
           <w14:ligatures w14:val="none"/>
         </w:rPr>
-        <w:t>Configurar enrutamiento dual-stack</w:t>
+        <w:t>Configurar enrutamiento dual-</w:t>
       </w:r>
+      <w:proofErr w:type="spellStart"/>
+      <w:r>
+        <w:rPr>
+          <w:rFonts w:ascii="Times New Roman" w:eastAsia="Times New Roman" w:hAnsi="Times New Roman" w:cs="Times New Roman"/>
+          <w:b/>
+          <w:bCs/>
+          <w:kern w:val="0"/>
+          <w:lang w:eastAsia="es-HN"/>
+          <w14:ligatures w14:val="none"/>
+        </w:rPr>
+        <w:t>stack</w:t>
+      </w:r>
+      <w:proofErr w:type="spellEnd"/>
       <w:r>
         <w:rPr>
           <w:rFonts w:ascii="Times New Roman" w:eastAsia="Times New Roman" w:hAnsi="Times New Roman" w:cs="Times New Roman"/>
@@ -4087,7 +4126,21 @@
         <w:rPr>
           <w:rFonts w:ascii="Times New Roman" w:hAnsi="Times New Roman" w:cs="Times New Roman"/>
         </w:rPr>
-        <w:t>Red LAN jerárquica en sede principal con 4 VLANs departamentales</w:t>
+        <w:t xml:space="preserve">Red LAN jerárquica en sede principal con 4 </w:t>
+      </w:r>
+      <w:proofErr w:type="spellStart"/>
+      <w:r>
+        <w:rPr>
+          <w:rFonts w:ascii="Times New Roman" w:hAnsi="Times New Roman" w:cs="Times New Roman"/>
+        </w:rPr>
+        <w:t>VLANs</w:t>
+      </w:r>
+      <w:proofErr w:type="spellEnd"/>
+      <w:r>
+        <w:rPr>
+          <w:rFonts w:ascii="Times New Roman" w:hAnsi="Times New Roman" w:cs="Times New Roman"/>
+        </w:rPr>
+        <w:t xml:space="preserve"> departamentales</w:t>
       </w:r>
     </w:p>
     <w:p>
@@ -4159,7 +4212,21 @@
         <w:rPr>
           <w:rFonts w:ascii="Times New Roman" w:hAnsi="Times New Roman" w:cs="Times New Roman"/>
         </w:rPr>
-        <w:t>Configuración de redundancia y failover automático</w:t>
+        <w:t xml:space="preserve">Configuración de redundancia y </w:t>
+      </w:r>
+      <w:proofErr w:type="spellStart"/>
+      <w:r>
+        <w:rPr>
+          <w:rFonts w:ascii="Times New Roman" w:hAnsi="Times New Roman" w:cs="Times New Roman"/>
+        </w:rPr>
+        <w:t>failover</w:t>
+      </w:r>
+      <w:proofErr w:type="spellEnd"/>
+      <w:r>
+        <w:rPr>
+          <w:rFonts w:ascii="Times New Roman" w:hAnsi="Times New Roman" w:cs="Times New Roman"/>
+        </w:rPr>
+        <w:t xml:space="preserve"> automático</w:t>
       </w:r>
     </w:p>
     <w:p>
@@ -4298,7 +4365,49 @@
         <w:rPr>
           <w:rFonts w:ascii="Times New Roman" w:hAnsi="Times New Roman" w:cs="Times New Roman"/>
         </w:rPr>
-        <w:t>El presente documento detalla el esquema de asignación de direcciones IP para una infraestructura de red empresarial que incluye un datacenter principal en Tegucigalpa (TGU), un datacenter secundario en San Pedro Sula (SPS), y cinco sucursales distribuidas geográficamente. La arquitectura implementa dual-stack (IPv4 e IPv6) para garantizar compatibilidad y escalabilidad futura, siguiendo las mejores prácticas de la industria y estándares RFC establecidos.</w:t>
+        <w:t xml:space="preserve">El presente documento detalla el esquema de asignación de direcciones IP para una infraestructura de red empresarial que incluye un </w:t>
+      </w:r>
+      <w:proofErr w:type="spellStart"/>
+      <w:r>
+        <w:rPr>
+          <w:rFonts w:ascii="Times New Roman" w:hAnsi="Times New Roman" w:cs="Times New Roman"/>
+        </w:rPr>
+        <w:t>datacenter</w:t>
+      </w:r>
+      <w:proofErr w:type="spellEnd"/>
+      <w:r>
+        <w:rPr>
+          <w:rFonts w:ascii="Times New Roman" w:hAnsi="Times New Roman" w:cs="Times New Roman"/>
+        </w:rPr>
+        <w:t xml:space="preserve"> principal en Tegucigalpa (TGU), un </w:t>
+      </w:r>
+      <w:proofErr w:type="spellStart"/>
+      <w:r>
+        <w:rPr>
+          <w:rFonts w:ascii="Times New Roman" w:hAnsi="Times New Roman" w:cs="Times New Roman"/>
+        </w:rPr>
+        <w:t>datacenter</w:t>
+      </w:r>
+      <w:proofErr w:type="spellEnd"/>
+      <w:r>
+        <w:rPr>
+          <w:rFonts w:ascii="Times New Roman" w:hAnsi="Times New Roman" w:cs="Times New Roman"/>
+        </w:rPr>
+        <w:t xml:space="preserve"> secundario en San Pedro Sula (SPS), y cinco sucursales distribuidas geográficamente. La arquitectura implementa dual-</w:t>
+      </w:r>
+      <w:proofErr w:type="spellStart"/>
+      <w:r>
+        <w:rPr>
+          <w:rFonts w:ascii="Times New Roman" w:hAnsi="Times New Roman" w:cs="Times New Roman"/>
+        </w:rPr>
+        <w:t>stack</w:t>
+      </w:r>
+      <w:proofErr w:type="spellEnd"/>
+      <w:r>
+        <w:rPr>
+          <w:rFonts w:ascii="Times New Roman" w:hAnsi="Times New Roman" w:cs="Times New Roman"/>
+        </w:rPr>
+        <w:t xml:space="preserve"> (IPv4 e IPv6) para garantizar compatibilidad y escalabilidad futura, siguiendo las mejores prácticas de la industria y estándares RFC establecidos.</w:t>
       </w:r>
     </w:p>
     <w:p>
@@ -4499,9 +4608,49 @@
           <w:sz w:val="28"/>
           <w:szCs w:val="28"/>
         </w:rPr>
-        <w:t>Topología en Packet Tracer</w:t>
+        <w:t xml:space="preserve">Topología en </w:t>
+      </w:r>
+      <w:proofErr w:type="spellStart"/>
+      <w:r>
+        <w:rPr>
+          <w:rFonts w:ascii="Times New Roman" w:hAnsi="Times New Roman" w:cs="Times New Roman"/>
+          <w:b/>
+          <w:bCs/>
+          <w:color w:val="000000" w:themeColor="text1"/>
+          <w:kern w:val="0"/>
+          <w:sz w:val="28"/>
+          <w:szCs w:val="28"/>
+        </w:rPr>
+        <w:t>Packet</w:t>
+      </w:r>
+      <w:proofErr w:type="spellEnd"/>
+      <w:r>
+        <w:rPr>
+          <w:rFonts w:ascii="Times New Roman" w:hAnsi="Times New Roman" w:cs="Times New Roman"/>
+          <w:b/>
+          <w:bCs/>
+          <w:color w:val="000000" w:themeColor="text1"/>
+          <w:kern w:val="0"/>
+          <w:sz w:val="28"/>
+          <w:szCs w:val="28"/>
+        </w:rPr>
+        <w:t xml:space="preserve"> </w:t>
+      </w:r>
+      <w:proofErr w:type="spellStart"/>
+      <w:r>
+        <w:rPr>
+          <w:rFonts w:ascii="Times New Roman" w:hAnsi="Times New Roman" w:cs="Times New Roman"/>
+          <w:b/>
+          <w:bCs/>
+          <w:color w:val="000000" w:themeColor="text1"/>
+          <w:kern w:val="0"/>
+          <w:sz w:val="28"/>
+          <w:szCs w:val="28"/>
+        </w:rPr>
+        <w:t>Tracer</w:t>
       </w:r>
       <w:bookmarkEnd w:id="12"/>
+      <w:proofErr w:type="spellEnd"/>
     </w:p>
     <w:p>
       <w:pPr>
@@ -4622,13 +4771,23 @@
           <w:rFonts w:ascii="Times New Roman" w:hAnsi="Times New Roman" w:cs="Times New Roman"/>
         </w:rPr>
       </w:pPr>
+      <w:proofErr w:type="spellStart"/>
       <w:r>
         <w:rPr>
           <w:rFonts w:ascii="Times New Roman" w:hAnsi="Times New Roman" w:cs="Times New Roman"/>
           <w:b/>
           <w:bCs/>
         </w:rPr>
-        <w:t>Datacenter Principal:</w:t>
+        <w:t>Datacenter</w:t>
+      </w:r>
+      <w:proofErr w:type="spellEnd"/>
+      <w:r>
+        <w:rPr>
+          <w:rFonts w:ascii="Times New Roman" w:hAnsi="Times New Roman" w:cs="Times New Roman"/>
+          <w:b/>
+          <w:bCs/>
+        </w:rPr>
+        <w:t xml:space="preserve"> Principal:</w:t>
       </w:r>
       <w:r>
         <w:rPr>
@@ -4647,13 +4806,23 @@
           <w:rFonts w:ascii="Times New Roman" w:hAnsi="Times New Roman" w:cs="Times New Roman"/>
         </w:rPr>
       </w:pPr>
+      <w:proofErr w:type="spellStart"/>
       <w:r>
         <w:rPr>
           <w:rFonts w:ascii="Times New Roman" w:hAnsi="Times New Roman" w:cs="Times New Roman"/>
           <w:b/>
           <w:bCs/>
         </w:rPr>
-        <w:t>Datacenter Secundario:</w:t>
+        <w:t>Datacenter</w:t>
+      </w:r>
+      <w:proofErr w:type="spellEnd"/>
+      <w:r>
+        <w:rPr>
+          <w:rFonts w:ascii="Times New Roman" w:hAnsi="Times New Roman" w:cs="Times New Roman"/>
+          <w:b/>
+          <w:bCs/>
+        </w:rPr>
+        <w:t xml:space="preserve"> Secundario:</w:t>
       </w:r>
       <w:r>
         <w:rPr>
@@ -4952,13 +5121,23 @@
           <w:rFonts w:ascii="Times New Roman" w:hAnsi="Times New Roman" w:cs="Times New Roman"/>
         </w:rPr>
       </w:pPr>
+      <w:proofErr w:type="spellStart"/>
       <w:r>
         <w:rPr>
           <w:rFonts w:ascii="Times New Roman" w:hAnsi="Times New Roman" w:cs="Times New Roman"/>
           <w:b/>
           <w:bCs/>
         </w:rPr>
-        <w:t>Backup:</w:t>
+        <w:t>Backup</w:t>
+      </w:r>
+      <w:proofErr w:type="spellEnd"/>
+      <w:r>
+        <w:rPr>
+          <w:rFonts w:ascii="Times New Roman" w:hAnsi="Times New Roman" w:cs="Times New Roman"/>
+          <w:b/>
+          <w:bCs/>
+        </w:rPr>
+        <w:t>:</w:t>
       </w:r>
       <w:r>
         <w:rPr>
@@ -5888,13 +6067,23 @@
                 <w:szCs w:val="22"/>
               </w:rPr>
             </w:pPr>
-            <w:r>
-              <w:rPr>
-                <w:rFonts w:ascii="Times New Roman" w:hAnsi="Times New Roman" w:cs="Times New Roman"/>
-                <w:sz w:val="22"/>
-                <w:szCs w:val="22"/>
-              </w:rPr>
-              <w:t>Router Sede Central</w:t>
+            <w:proofErr w:type="spellStart"/>
+            <w:r>
+              <w:rPr>
+                <w:rFonts w:ascii="Times New Roman" w:hAnsi="Times New Roman" w:cs="Times New Roman"/>
+                <w:sz w:val="22"/>
+                <w:szCs w:val="22"/>
+              </w:rPr>
+              <w:t>Router</w:t>
+            </w:r>
+            <w:proofErr w:type="spellEnd"/>
+            <w:r>
+              <w:rPr>
+                <w:rFonts w:ascii="Times New Roman" w:hAnsi="Times New Roman" w:cs="Times New Roman"/>
+                <w:sz w:val="22"/>
+                <w:szCs w:val="22"/>
+              </w:rPr>
+              <w:t xml:space="preserve"> Sede Central</w:t>
             </w:r>
           </w:p>
         </w:tc>
@@ -5985,7 +6174,25 @@
                 <w:sz w:val="22"/>
                 <w:szCs w:val="22"/>
               </w:rPr>
-              <w:t>Enlace y gestión con router sede central</w:t>
+              <w:t xml:space="preserve">Enlace y gestión con </w:t>
+            </w:r>
+            <w:proofErr w:type="spellStart"/>
+            <w:r>
+              <w:rPr>
+                <w:rFonts w:ascii="Times New Roman" w:hAnsi="Times New Roman" w:cs="Times New Roman"/>
+                <w:sz w:val="22"/>
+                <w:szCs w:val="22"/>
+              </w:rPr>
+              <w:t>router</w:t>
+            </w:r>
+            <w:proofErr w:type="spellEnd"/>
+            <w:r>
+              <w:rPr>
+                <w:rFonts w:ascii="Times New Roman" w:hAnsi="Times New Roman" w:cs="Times New Roman"/>
+                <w:sz w:val="22"/>
+                <w:szCs w:val="22"/>
+              </w:rPr>
+              <w:t xml:space="preserve"> sede central</w:t>
             </w:r>
           </w:p>
         </w:tc>
@@ -6260,7 +6467,16 @@
                 <w:sz w:val="22"/>
                 <w:szCs w:val="22"/>
               </w:rPr>
-              <w:t>2001:db8:</w:t>
+              <w:t>2001:db</w:t>
+            </w:r>
+            <w:proofErr w:type="gramStart"/>
+            <w:r>
+              <w:rPr>
+                <w:rFonts w:ascii="Times New Roman" w:hAnsi="Times New Roman" w:cs="Times New Roman"/>
+                <w:sz w:val="22"/>
+                <w:szCs w:val="22"/>
+              </w:rPr>
+              <w:t>8:</w:t>
             </w:r>
             <w:r>
               <w:rPr>
@@ -6310,6 +6526,7 @@
               </w:rPr>
               <w:t>::</w:t>
             </w:r>
+            <w:proofErr w:type="gramEnd"/>
           </w:p>
         </w:tc>
         <w:tc>
@@ -6491,7 +6708,16 @@
                 <w:sz w:val="22"/>
                 <w:szCs w:val="22"/>
               </w:rPr>
-              <w:t xml:space="preserve"> 4000</w:t>
+              <w:t xml:space="preserve"> </w:t>
+            </w:r>
+            <w:proofErr w:type="gramStart"/>
+            <w:r>
+              <w:rPr>
+                <w:rFonts w:ascii="Times New Roman" w:hAnsi="Times New Roman" w:cs="Times New Roman"/>
+                <w:sz w:val="22"/>
+                <w:szCs w:val="22"/>
+              </w:rPr>
+              <w:t>4000</w:t>
             </w:r>
             <w:r>
               <w:rPr>
@@ -6533,6 +6759,7 @@
               </w:rPr>
               <w:t>::</w:t>
             </w:r>
+            <w:proofErr w:type="gramEnd"/>
           </w:p>
         </w:tc>
         <w:tc>
@@ -6709,7 +6936,16 @@
                 <w:sz w:val="22"/>
                 <w:szCs w:val="22"/>
               </w:rPr>
-              <w:t xml:space="preserve"> 4000</w:t>
+              <w:t xml:space="preserve"> </w:t>
+            </w:r>
+            <w:proofErr w:type="gramStart"/>
+            <w:r>
+              <w:rPr>
+                <w:rFonts w:ascii="Times New Roman" w:hAnsi="Times New Roman" w:cs="Times New Roman"/>
+                <w:sz w:val="22"/>
+                <w:szCs w:val="22"/>
+              </w:rPr>
+              <w:t>4000</w:t>
             </w:r>
             <w:r>
               <w:rPr>
@@ -6735,6 +6971,7 @@
               </w:rPr>
               <w:t>10::</w:t>
             </w:r>
+            <w:proofErr w:type="gramEnd"/>
           </w:p>
         </w:tc>
         <w:tc>
@@ -6900,7 +7137,16 @@
                 <w:sz w:val="22"/>
                 <w:szCs w:val="22"/>
               </w:rPr>
-              <w:t xml:space="preserve"> 4000</w:t>
+              <w:t xml:space="preserve"> </w:t>
+            </w:r>
+            <w:proofErr w:type="gramStart"/>
+            <w:r>
+              <w:rPr>
+                <w:rFonts w:ascii="Times New Roman" w:hAnsi="Times New Roman" w:cs="Times New Roman"/>
+                <w:sz w:val="22"/>
+                <w:szCs w:val="22"/>
+              </w:rPr>
+              <w:t>4000</w:t>
             </w:r>
             <w:r>
               <w:rPr>
@@ -6926,6 +7172,7 @@
               </w:rPr>
               <w:t>11::</w:t>
             </w:r>
+            <w:proofErr w:type="gramEnd"/>
           </w:p>
         </w:tc>
         <w:tc>
@@ -7055,13 +7302,23 @@
                 <w:szCs w:val="22"/>
               </w:rPr>
             </w:pPr>
-            <w:r>
-              <w:rPr>
-                <w:rFonts w:ascii="Times New Roman" w:hAnsi="Times New Roman" w:cs="Times New Roman"/>
-                <w:sz w:val="22"/>
-                <w:szCs w:val="22"/>
-              </w:rPr>
-              <w:t>Router Sede Central</w:t>
+            <w:proofErr w:type="spellStart"/>
+            <w:r>
+              <w:rPr>
+                <w:rFonts w:ascii="Times New Roman" w:hAnsi="Times New Roman" w:cs="Times New Roman"/>
+                <w:sz w:val="22"/>
+                <w:szCs w:val="22"/>
+              </w:rPr>
+              <w:t>Router</w:t>
+            </w:r>
+            <w:proofErr w:type="spellEnd"/>
+            <w:r>
+              <w:rPr>
+                <w:rFonts w:ascii="Times New Roman" w:hAnsi="Times New Roman" w:cs="Times New Roman"/>
+                <w:sz w:val="22"/>
+                <w:szCs w:val="22"/>
+              </w:rPr>
+              <w:t xml:space="preserve"> Sede Central</w:t>
             </w:r>
           </w:p>
         </w:tc>
@@ -7094,7 +7351,16 @@
                 <w:sz w:val="22"/>
                 <w:szCs w:val="22"/>
               </w:rPr>
-              <w:t xml:space="preserve"> 4000</w:t>
+              <w:t xml:space="preserve"> </w:t>
+            </w:r>
+            <w:proofErr w:type="gramStart"/>
+            <w:r>
+              <w:rPr>
+                <w:rFonts w:ascii="Times New Roman" w:hAnsi="Times New Roman" w:cs="Times New Roman"/>
+                <w:sz w:val="22"/>
+                <w:szCs w:val="22"/>
+              </w:rPr>
+              <w:t>4000</w:t>
             </w:r>
             <w:r>
               <w:rPr>
@@ -7120,6 +7386,7 @@
               </w:rPr>
               <w:t>0::</w:t>
             </w:r>
+            <w:proofErr w:type="gramEnd"/>
           </w:p>
         </w:tc>
         <w:tc>
@@ -7168,7 +7435,25 @@
                 <w:sz w:val="22"/>
                 <w:szCs w:val="22"/>
               </w:rPr>
-              <w:t>Enlace y gestión con router sede central</w:t>
+              <w:t xml:space="preserve">Enlace y gestión con </w:t>
+            </w:r>
+            <w:proofErr w:type="spellStart"/>
+            <w:r>
+              <w:rPr>
+                <w:rFonts w:ascii="Times New Roman" w:hAnsi="Times New Roman" w:cs="Times New Roman"/>
+                <w:sz w:val="22"/>
+                <w:szCs w:val="22"/>
+              </w:rPr>
+              <w:t>router</w:t>
+            </w:r>
+            <w:proofErr w:type="spellEnd"/>
+            <w:r>
+              <w:rPr>
+                <w:rFonts w:ascii="Times New Roman" w:hAnsi="Times New Roman" w:cs="Times New Roman"/>
+                <w:sz w:val="22"/>
+                <w:szCs w:val="22"/>
+              </w:rPr>
+              <w:t xml:space="preserve"> sede central</w:t>
             </w:r>
           </w:p>
         </w:tc>
@@ -8188,13 +8473,41 @@
                 <w:szCs w:val="22"/>
               </w:rPr>
             </w:pPr>
-            <w:r>
-              <w:rPr>
-                <w:rFonts w:ascii="Times New Roman" w:hAnsi="Times New Roman" w:cs="Times New Roman"/>
-                <w:sz w:val="22"/>
-                <w:szCs w:val="22"/>
-              </w:rPr>
-              <w:t>Router DataCenter SPS</w:t>
+            <w:proofErr w:type="spellStart"/>
+            <w:r>
+              <w:rPr>
+                <w:rFonts w:ascii="Times New Roman" w:hAnsi="Times New Roman" w:cs="Times New Roman"/>
+                <w:sz w:val="22"/>
+                <w:szCs w:val="22"/>
+              </w:rPr>
+              <w:t>Router</w:t>
+            </w:r>
+            <w:proofErr w:type="spellEnd"/>
+            <w:r>
+              <w:rPr>
+                <w:rFonts w:ascii="Times New Roman" w:hAnsi="Times New Roman" w:cs="Times New Roman"/>
+                <w:sz w:val="22"/>
+                <w:szCs w:val="22"/>
+              </w:rPr>
+              <w:t xml:space="preserve"> </w:t>
+            </w:r>
+            <w:proofErr w:type="spellStart"/>
+            <w:r>
+              <w:rPr>
+                <w:rFonts w:ascii="Times New Roman" w:hAnsi="Times New Roman" w:cs="Times New Roman"/>
+                <w:sz w:val="22"/>
+                <w:szCs w:val="22"/>
+              </w:rPr>
+              <w:t>DataCenter</w:t>
+            </w:r>
+            <w:proofErr w:type="spellEnd"/>
+            <w:r>
+              <w:rPr>
+                <w:rFonts w:ascii="Times New Roman" w:hAnsi="Times New Roman" w:cs="Times New Roman"/>
+                <w:sz w:val="22"/>
+                <w:szCs w:val="22"/>
+              </w:rPr>
+              <w:t xml:space="preserve"> SPS</w:t>
             </w:r>
           </w:p>
         </w:tc>
@@ -8285,8 +8598,36 @@
                 <w:sz w:val="22"/>
                 <w:szCs w:val="22"/>
               </w:rPr>
-              <w:t>Enlace y gestión con router datacenter</w:t>
-            </w:r>
+              <w:t xml:space="preserve">Enlace y gestión con </w:t>
+            </w:r>
+            <w:proofErr w:type="spellStart"/>
+            <w:r>
+              <w:rPr>
+                <w:rFonts w:ascii="Times New Roman" w:hAnsi="Times New Roman" w:cs="Times New Roman"/>
+                <w:sz w:val="22"/>
+                <w:szCs w:val="22"/>
+              </w:rPr>
+              <w:t>router</w:t>
+            </w:r>
+            <w:proofErr w:type="spellEnd"/>
+            <w:r>
+              <w:rPr>
+                <w:rFonts w:ascii="Times New Roman" w:hAnsi="Times New Roman" w:cs="Times New Roman"/>
+                <w:sz w:val="22"/>
+                <w:szCs w:val="22"/>
+              </w:rPr>
+              <w:t xml:space="preserve"> </w:t>
+            </w:r>
+            <w:proofErr w:type="spellStart"/>
+            <w:r>
+              <w:rPr>
+                <w:rFonts w:ascii="Times New Roman" w:hAnsi="Times New Roman" w:cs="Times New Roman"/>
+                <w:sz w:val="22"/>
+                <w:szCs w:val="22"/>
+              </w:rPr>
+              <w:t>datacenter</w:t>
+            </w:r>
+            <w:proofErr w:type="spellEnd"/>
           </w:p>
         </w:tc>
         <w:tc>
@@ -8359,7 +8700,29 @@
           <w:sz w:val="32"/>
           <w:szCs w:val="32"/>
         </w:rPr>
-        <w:t>DATACENTER TGU IPV6</w:t>
+        <w:t xml:space="preserve">DATACENTER </w:t>
+      </w:r>
+      <w:r>
+        <w:rPr>
+          <w:rFonts w:ascii="Times New Roman" w:hAnsi="Times New Roman" w:cs="Times New Roman"/>
+          <w:b/>
+          <w:bCs/>
+          <w:color w:val="auto"/>
+          <w:sz w:val="32"/>
+          <w:szCs w:val="32"/>
+        </w:rPr>
+        <w:t>SPS</w:t>
+      </w:r>
+      <w:r>
+        <w:rPr>
+          <w:rFonts w:ascii="Times New Roman" w:hAnsi="Times New Roman" w:cs="Times New Roman"/>
+          <w:b/>
+          <w:bCs/>
+          <w:color w:val="auto"/>
+          <w:sz w:val="32"/>
+          <w:szCs w:val="32"/>
+        </w:rPr>
+        <w:t xml:space="preserve"> IPV6</w:t>
       </w:r>
     </w:p>
     <w:tbl>
@@ -8556,7 +8919,16 @@
                 <w:sz w:val="22"/>
                 <w:szCs w:val="22"/>
               </w:rPr>
-              <w:t>2001:db8:</w:t>
+              <w:t>2001:db</w:t>
+            </w:r>
+            <w:proofErr w:type="gramStart"/>
+            <w:r>
+              <w:rPr>
+                <w:rFonts w:ascii="Times New Roman" w:hAnsi="Times New Roman" w:cs="Times New Roman"/>
+                <w:sz w:val="22"/>
+                <w:szCs w:val="22"/>
+              </w:rPr>
+              <w:t>8:</w:t>
             </w:r>
             <w:r>
               <w:rPr>
@@ -8598,6 +8970,7 @@
               </w:rPr>
               <w:t>::</w:t>
             </w:r>
+            <w:proofErr w:type="gramEnd"/>
           </w:p>
         </w:tc>
         <w:tc>
@@ -8771,7 +9144,16 @@
                 <w:sz w:val="22"/>
                 <w:szCs w:val="22"/>
               </w:rPr>
-              <w:t xml:space="preserve"> 4000</w:t>
+              <w:t xml:space="preserve"> </w:t>
+            </w:r>
+            <w:proofErr w:type="gramStart"/>
+            <w:r>
+              <w:rPr>
+                <w:rFonts w:ascii="Times New Roman" w:hAnsi="Times New Roman" w:cs="Times New Roman"/>
+                <w:sz w:val="22"/>
+                <w:szCs w:val="22"/>
+              </w:rPr>
+              <w:t>4000</w:t>
             </w:r>
             <w:r>
               <w:rPr>
@@ -8805,6 +9187,7 @@
               </w:rPr>
               <w:t>::</w:t>
             </w:r>
+            <w:proofErr w:type="gramEnd"/>
           </w:p>
         </w:tc>
         <w:tc>
@@ -8981,7 +9364,16 @@
                 <w:sz w:val="22"/>
                 <w:szCs w:val="22"/>
               </w:rPr>
-              <w:t xml:space="preserve"> 4000</w:t>
+              <w:t xml:space="preserve"> </w:t>
+            </w:r>
+            <w:proofErr w:type="gramStart"/>
+            <w:r>
+              <w:rPr>
+                <w:rFonts w:ascii="Times New Roman" w:hAnsi="Times New Roman" w:cs="Times New Roman"/>
+                <w:sz w:val="22"/>
+                <w:szCs w:val="22"/>
+              </w:rPr>
+              <w:t>4000</w:t>
             </w:r>
             <w:r>
               <w:rPr>
@@ -9015,6 +9407,7 @@
               </w:rPr>
               <w:t>0::</w:t>
             </w:r>
+            <w:proofErr w:type="gramEnd"/>
           </w:p>
         </w:tc>
         <w:tc>
@@ -9188,7 +9581,16 @@
                 <w:sz w:val="22"/>
                 <w:szCs w:val="22"/>
               </w:rPr>
-              <w:t xml:space="preserve"> 4000</w:t>
+              <w:t xml:space="preserve"> </w:t>
+            </w:r>
+            <w:proofErr w:type="gramStart"/>
+            <w:r>
+              <w:rPr>
+                <w:rFonts w:ascii="Times New Roman" w:hAnsi="Times New Roman" w:cs="Times New Roman"/>
+                <w:sz w:val="22"/>
+                <w:szCs w:val="22"/>
+              </w:rPr>
+              <w:t>4000</w:t>
             </w:r>
             <w:r>
               <w:rPr>
@@ -9222,6 +9624,7 @@
               </w:rPr>
               <w:t>1::</w:t>
             </w:r>
+            <w:proofErr w:type="gramEnd"/>
           </w:p>
         </w:tc>
         <w:tc>
@@ -9359,13 +9762,41 @@
                 <w:szCs w:val="22"/>
               </w:rPr>
             </w:pPr>
-            <w:r>
-              <w:rPr>
-                <w:rFonts w:ascii="Times New Roman" w:hAnsi="Times New Roman" w:cs="Times New Roman"/>
-                <w:sz w:val="22"/>
-                <w:szCs w:val="22"/>
-              </w:rPr>
-              <w:t>Router DataCenter SPS</w:t>
+            <w:proofErr w:type="spellStart"/>
+            <w:r>
+              <w:rPr>
+                <w:rFonts w:ascii="Times New Roman" w:hAnsi="Times New Roman" w:cs="Times New Roman"/>
+                <w:sz w:val="22"/>
+                <w:szCs w:val="22"/>
+              </w:rPr>
+              <w:t>Router</w:t>
+            </w:r>
+            <w:proofErr w:type="spellEnd"/>
+            <w:r>
+              <w:rPr>
+                <w:rFonts w:ascii="Times New Roman" w:hAnsi="Times New Roman" w:cs="Times New Roman"/>
+                <w:sz w:val="22"/>
+                <w:szCs w:val="22"/>
+              </w:rPr>
+              <w:t xml:space="preserve"> </w:t>
+            </w:r>
+            <w:proofErr w:type="spellStart"/>
+            <w:r>
+              <w:rPr>
+                <w:rFonts w:ascii="Times New Roman" w:hAnsi="Times New Roman" w:cs="Times New Roman"/>
+                <w:sz w:val="22"/>
+                <w:szCs w:val="22"/>
+              </w:rPr>
+              <w:t>DataCenter</w:t>
+            </w:r>
+            <w:proofErr w:type="spellEnd"/>
+            <w:r>
+              <w:rPr>
+                <w:rFonts w:ascii="Times New Roman" w:hAnsi="Times New Roman" w:cs="Times New Roman"/>
+                <w:sz w:val="22"/>
+                <w:szCs w:val="22"/>
+              </w:rPr>
+              <w:t xml:space="preserve"> SPS</w:t>
             </w:r>
           </w:p>
         </w:tc>
@@ -9398,7 +9829,16 @@
                 <w:sz w:val="22"/>
                 <w:szCs w:val="22"/>
               </w:rPr>
-              <w:t xml:space="preserve"> 4000</w:t>
+              <w:t xml:space="preserve"> </w:t>
+            </w:r>
+            <w:proofErr w:type="gramStart"/>
+            <w:r>
+              <w:rPr>
+                <w:rFonts w:ascii="Times New Roman" w:hAnsi="Times New Roman" w:cs="Times New Roman"/>
+                <w:sz w:val="22"/>
+                <w:szCs w:val="22"/>
+              </w:rPr>
+              <w:t>4000</w:t>
             </w:r>
             <w:r>
               <w:rPr>
@@ -9424,6 +9864,7 @@
               </w:rPr>
               <w:t>::</w:t>
             </w:r>
+            <w:proofErr w:type="gramEnd"/>
           </w:p>
         </w:tc>
         <w:tc>
@@ -9472,8 +9913,36 @@
                 <w:sz w:val="22"/>
                 <w:szCs w:val="22"/>
               </w:rPr>
-              <w:t>Enlace y gestión con router datacenter</w:t>
-            </w:r>
+              <w:t xml:space="preserve">Enlace y gestión con </w:t>
+            </w:r>
+            <w:proofErr w:type="spellStart"/>
+            <w:r>
+              <w:rPr>
+                <w:rFonts w:ascii="Times New Roman" w:hAnsi="Times New Roman" w:cs="Times New Roman"/>
+                <w:sz w:val="22"/>
+                <w:szCs w:val="22"/>
+              </w:rPr>
+              <w:t>router</w:t>
+            </w:r>
+            <w:proofErr w:type="spellEnd"/>
+            <w:r>
+              <w:rPr>
+                <w:rFonts w:ascii="Times New Roman" w:hAnsi="Times New Roman" w:cs="Times New Roman"/>
+                <w:sz w:val="22"/>
+                <w:szCs w:val="22"/>
+              </w:rPr>
+              <w:t xml:space="preserve"> </w:t>
+            </w:r>
+            <w:proofErr w:type="spellStart"/>
+            <w:r>
+              <w:rPr>
+                <w:rFonts w:ascii="Times New Roman" w:hAnsi="Times New Roman" w:cs="Times New Roman"/>
+                <w:sz w:val="22"/>
+                <w:szCs w:val="22"/>
+              </w:rPr>
+              <w:t>datacenter</w:t>
+            </w:r>
+            <w:proofErr w:type="spellEnd"/>
           </w:p>
         </w:tc>
         <w:tc>
@@ -10486,8 +10955,16 @@
               <w:rPr>
                 <w:rFonts w:ascii="Times New Roman" w:hAnsi="Times New Roman" w:cs="Times New Roman"/>
               </w:rPr>
-              <w:t>2001:db8:3000:1::</w:t>
-            </w:r>
+              <w:t>2001:db</w:t>
+            </w:r>
+            <w:proofErr w:type="gramStart"/>
+            <w:r>
+              <w:rPr>
+                <w:rFonts w:ascii="Times New Roman" w:hAnsi="Times New Roman" w:cs="Times New Roman"/>
+              </w:rPr>
+              <w:t>8:3000:1::</w:t>
+            </w:r>
+            <w:proofErr w:type="gramEnd"/>
           </w:p>
         </w:tc>
         <w:tc>
@@ -10614,8 +11091,16 @@
               <w:rPr>
                 <w:rFonts w:ascii="Times New Roman" w:hAnsi="Times New Roman" w:cs="Times New Roman"/>
               </w:rPr>
-              <w:t>2001:db8:3000:2::</w:t>
-            </w:r>
+              <w:t>2001:db</w:t>
+            </w:r>
+            <w:proofErr w:type="gramStart"/>
+            <w:r>
+              <w:rPr>
+                <w:rFonts w:ascii="Times New Roman" w:hAnsi="Times New Roman" w:cs="Times New Roman"/>
+              </w:rPr>
+              <w:t>8:3000:2::</w:t>
+            </w:r>
+            <w:proofErr w:type="gramEnd"/>
           </w:p>
         </w:tc>
         <w:tc>
@@ -10745,8 +11230,16 @@
               <w:rPr>
                 <w:rFonts w:ascii="Times New Roman" w:hAnsi="Times New Roman" w:cs="Times New Roman"/>
               </w:rPr>
-              <w:t>2001:db8:3000:4::</w:t>
-            </w:r>
+              <w:t>2001:db</w:t>
+            </w:r>
+            <w:proofErr w:type="gramStart"/>
+            <w:r>
+              <w:rPr>
+                <w:rFonts w:ascii="Times New Roman" w:hAnsi="Times New Roman" w:cs="Times New Roman"/>
+              </w:rPr>
+              <w:t>8:3000:4::</w:t>
+            </w:r>
+            <w:proofErr w:type="gramEnd"/>
           </w:p>
         </w:tc>
         <w:tc>
@@ -10873,8 +11366,16 @@
               <w:rPr>
                 <w:rFonts w:ascii="Times New Roman" w:hAnsi="Times New Roman" w:cs="Times New Roman"/>
               </w:rPr>
-              <w:t>2001:db8:3000:5::</w:t>
-            </w:r>
+              <w:t>2001:db</w:t>
+            </w:r>
+            <w:proofErr w:type="gramStart"/>
+            <w:r>
+              <w:rPr>
+                <w:rFonts w:ascii="Times New Roman" w:hAnsi="Times New Roman" w:cs="Times New Roman"/>
+              </w:rPr>
+              <w:t>8:3000:5::</w:t>
+            </w:r>
+            <w:proofErr w:type="gramEnd"/>
           </w:p>
         </w:tc>
         <w:tc>
@@ -11126,16 +11627,44 @@
                 <w:sz w:val="22"/>
                 <w:szCs w:val="22"/>
               </w:rPr>
-              <w:t xml:space="preserve">IP Router </w:t>
-            </w:r>
-            <w:r>
-              <w:rPr>
-                <w:rFonts w:ascii="Times New Roman" w:hAnsi="Times New Roman" w:cs="Times New Roman"/>
-                <w:sz w:val="22"/>
-                <w:szCs w:val="22"/>
-              </w:rPr>
-              <w:t>Sede/DataCenter</w:t>
-            </w:r>
+              <w:t xml:space="preserve">IP </w:t>
+            </w:r>
+            <w:proofErr w:type="spellStart"/>
+            <w:r>
+              <w:rPr>
+                <w:rFonts w:ascii="Times New Roman" w:hAnsi="Times New Roman" w:cs="Times New Roman"/>
+                <w:sz w:val="22"/>
+                <w:szCs w:val="22"/>
+              </w:rPr>
+              <w:t>Router</w:t>
+            </w:r>
+            <w:proofErr w:type="spellEnd"/>
+            <w:r>
+              <w:rPr>
+                <w:rFonts w:ascii="Times New Roman" w:hAnsi="Times New Roman" w:cs="Times New Roman"/>
+                <w:sz w:val="22"/>
+                <w:szCs w:val="22"/>
+              </w:rPr>
+              <w:t xml:space="preserve"> </w:t>
+            </w:r>
+            <w:r>
+              <w:rPr>
+                <w:rFonts w:ascii="Times New Roman" w:hAnsi="Times New Roman" w:cs="Times New Roman"/>
+                <w:sz w:val="22"/>
+                <w:szCs w:val="22"/>
+              </w:rPr>
+              <w:t>Sede/</w:t>
+            </w:r>
+            <w:proofErr w:type="spellStart"/>
+            <w:r>
+              <w:rPr>
+                <w:rFonts w:ascii="Times New Roman" w:hAnsi="Times New Roman" w:cs="Times New Roman"/>
+                <w:sz w:val="22"/>
+                <w:szCs w:val="22"/>
+              </w:rPr>
+              <w:t>DataCenter</w:t>
+            </w:r>
+            <w:proofErr w:type="spellEnd"/>
           </w:p>
         </w:tc>
         <w:tc>
@@ -11159,8 +11688,18 @@
                 <w:sz w:val="22"/>
                 <w:szCs w:val="22"/>
               </w:rPr>
-              <w:t>IP Router</w:t>
-            </w:r>
+              <w:t xml:space="preserve">IP </w:t>
+            </w:r>
+            <w:proofErr w:type="spellStart"/>
+            <w:r>
+              <w:rPr>
+                <w:rFonts w:ascii="Times New Roman" w:hAnsi="Times New Roman" w:cs="Times New Roman"/>
+                <w:sz w:val="22"/>
+                <w:szCs w:val="22"/>
+              </w:rPr>
+              <w:t>Router</w:t>
+            </w:r>
+            <w:proofErr w:type="spellEnd"/>
             <w:r>
               <w:rPr>
                 <w:rFonts w:ascii="Times New Roman" w:hAnsi="Times New Roman" w:cs="Times New Roman"/>
@@ -11399,8 +11938,18 @@
                 <w:sz w:val="22"/>
                 <w:szCs w:val="22"/>
               </w:rPr>
-              <w:t>Sucursal &lt;-&gt; DataCenter</w:t>
-            </w:r>
+              <w:t xml:space="preserve">Sucursal &lt;-&gt; </w:t>
+            </w:r>
+            <w:proofErr w:type="spellStart"/>
+            <w:r>
+              <w:rPr>
+                <w:rFonts w:ascii="Times New Roman" w:hAnsi="Times New Roman" w:cs="Times New Roman"/>
+                <w:sz w:val="22"/>
+                <w:szCs w:val="22"/>
+              </w:rPr>
+              <w:t>DataCenter</w:t>
+            </w:r>
+            <w:proofErr w:type="spellEnd"/>
           </w:p>
         </w:tc>
         <w:tc>
@@ -11756,8 +12305,18 @@
                 <w:sz w:val="22"/>
                 <w:szCs w:val="22"/>
               </w:rPr>
-              <w:t>Sucursal &lt;-&gt; DataCenter</w:t>
-            </w:r>
+              <w:t xml:space="preserve">Sucursal &lt;-&gt; </w:t>
+            </w:r>
+            <w:proofErr w:type="spellStart"/>
+            <w:r>
+              <w:rPr>
+                <w:rFonts w:ascii="Times New Roman" w:hAnsi="Times New Roman" w:cs="Times New Roman"/>
+                <w:sz w:val="22"/>
+                <w:szCs w:val="22"/>
+              </w:rPr>
+              <w:t>DataCenter</w:t>
+            </w:r>
+            <w:proofErr w:type="spellEnd"/>
           </w:p>
         </w:tc>
         <w:tc>
@@ -12317,8 +12876,18 @@
                 <w:sz w:val="22"/>
                 <w:szCs w:val="22"/>
               </w:rPr>
-              <w:t>Sucursal &lt;-&gt; DataCenter</w:t>
-            </w:r>
+              <w:t xml:space="preserve">Sucursal &lt;-&gt; </w:t>
+            </w:r>
+            <w:proofErr w:type="spellStart"/>
+            <w:r>
+              <w:rPr>
+                <w:rFonts w:ascii="Times New Roman" w:hAnsi="Times New Roman" w:cs="Times New Roman"/>
+                <w:sz w:val="22"/>
+                <w:szCs w:val="22"/>
+              </w:rPr>
+              <w:t>DataCenter</w:t>
+            </w:r>
+            <w:proofErr w:type="spellEnd"/>
           </w:p>
         </w:tc>
         <w:tc>
@@ -12722,8 +13291,18 @@
                 <w:sz w:val="22"/>
                 <w:szCs w:val="22"/>
               </w:rPr>
-              <w:t>Sucursal &lt;-&gt; DataCenter</w:t>
-            </w:r>
+              <w:t xml:space="preserve">Sucursal &lt;-&gt; </w:t>
+            </w:r>
+            <w:proofErr w:type="spellStart"/>
+            <w:r>
+              <w:rPr>
+                <w:rFonts w:ascii="Times New Roman" w:hAnsi="Times New Roman" w:cs="Times New Roman"/>
+                <w:sz w:val="22"/>
+                <w:szCs w:val="22"/>
+              </w:rPr>
+              <w:t>DataCenter</w:t>
+            </w:r>
+            <w:proofErr w:type="spellEnd"/>
           </w:p>
         </w:tc>
         <w:tc>
@@ -13160,8 +13739,10 @@
                 <w:sz w:val="22"/>
                 <w:szCs w:val="22"/>
               </w:rPr>
-              <w:t xml:space="preserve">IP Router </w:t>
-            </w:r>
+              <w:t xml:space="preserve">IP </w:t>
+            </w:r>
+            <w:proofErr w:type="spellStart"/>
+            <w:proofErr w:type="gramStart"/>
             <w:r>
               <w:rPr>
                 <w:rFonts w:ascii="Times New Roman" w:hAnsi="Times New Roman" w:cs="Times New Roman"/>
@@ -13170,18 +13751,10 @@
                 <w:sz w:val="22"/>
                 <w:szCs w:val="22"/>
               </w:rPr>
-              <w:t xml:space="preserve"> Sede/DataCenter</w:t>
-            </w:r>
-          </w:p>
-        </w:tc>
-        <w:tc>
-          <w:tcPr>
-            <w:tcW w:w="0" w:type="auto"/>
-            <w:hideMark/>
-          </w:tcPr>
-          <w:p>
-            <w:pPr>
-              <w:cnfStyle w:val="100000000000" w:firstRow="1" w:lastRow="0" w:firstColumn="0" w:lastColumn="0" w:oddVBand="0" w:evenVBand="0" w:oddHBand="0" w:evenHBand="0" w:firstRowFirstColumn="0" w:firstRowLastColumn="0" w:lastRowFirstColumn="0" w:lastRowLastColumn="0"/>
+              <w:t>Router</w:t>
+            </w:r>
+            <w:proofErr w:type="spellEnd"/>
+            <w:r>
               <w:rPr>
                 <w:rFonts w:ascii="Times New Roman" w:hAnsi="Times New Roman" w:cs="Times New Roman"/>
                 <w:i/>
@@ -13189,7 +13762,8 @@
                 <w:sz w:val="22"/>
                 <w:szCs w:val="22"/>
               </w:rPr>
-            </w:pPr>
+              <w:t xml:space="preserve"> </w:t>
+            </w:r>
             <w:r>
               <w:rPr>
                 <w:rFonts w:ascii="Times New Roman" w:hAnsi="Times New Roman" w:cs="Times New Roman"/>
@@ -13198,8 +13772,71 @@
                 <w:sz w:val="22"/>
                 <w:szCs w:val="22"/>
               </w:rPr>
-              <w:t>IP Router</w:t>
-            </w:r>
+              <w:t xml:space="preserve"> Sede</w:t>
+            </w:r>
+            <w:proofErr w:type="gramEnd"/>
+            <w:r>
+              <w:rPr>
+                <w:rFonts w:ascii="Times New Roman" w:hAnsi="Times New Roman" w:cs="Times New Roman"/>
+                <w:i/>
+                <w:iCs/>
+                <w:sz w:val="22"/>
+                <w:szCs w:val="22"/>
+              </w:rPr>
+              <w:t>/</w:t>
+            </w:r>
+            <w:proofErr w:type="spellStart"/>
+            <w:r>
+              <w:rPr>
+                <w:rFonts w:ascii="Times New Roman" w:hAnsi="Times New Roman" w:cs="Times New Roman"/>
+                <w:i/>
+                <w:iCs/>
+                <w:sz w:val="22"/>
+                <w:szCs w:val="22"/>
+              </w:rPr>
+              <w:t>DataCenter</w:t>
+            </w:r>
+            <w:proofErr w:type="spellEnd"/>
+          </w:p>
+        </w:tc>
+        <w:tc>
+          <w:tcPr>
+            <w:tcW w:w="0" w:type="auto"/>
+            <w:hideMark/>
+          </w:tcPr>
+          <w:p>
+            <w:pPr>
+              <w:cnfStyle w:val="100000000000" w:firstRow="1" w:lastRow="0" w:firstColumn="0" w:lastColumn="0" w:oddVBand="0" w:evenVBand="0" w:oddHBand="0" w:evenHBand="0" w:firstRowFirstColumn="0" w:firstRowLastColumn="0" w:lastRowFirstColumn="0" w:lastRowLastColumn="0"/>
+              <w:rPr>
+                <w:rFonts w:ascii="Times New Roman" w:hAnsi="Times New Roman" w:cs="Times New Roman"/>
+                <w:i/>
+                <w:iCs/>
+                <w:sz w:val="22"/>
+                <w:szCs w:val="22"/>
+              </w:rPr>
+            </w:pPr>
+            <w:r>
+              <w:rPr>
+                <w:rFonts w:ascii="Times New Roman" w:hAnsi="Times New Roman" w:cs="Times New Roman"/>
+                <w:i/>
+                <w:iCs/>
+                <w:sz w:val="22"/>
+                <w:szCs w:val="22"/>
+              </w:rPr>
+              <w:t xml:space="preserve">IP </w:t>
+            </w:r>
+            <w:proofErr w:type="spellStart"/>
+            <w:r>
+              <w:rPr>
+                <w:rFonts w:ascii="Times New Roman" w:hAnsi="Times New Roman" w:cs="Times New Roman"/>
+                <w:i/>
+                <w:iCs/>
+                <w:sz w:val="22"/>
+                <w:szCs w:val="22"/>
+              </w:rPr>
+              <w:t>Router</w:t>
+            </w:r>
+            <w:proofErr w:type="spellEnd"/>
             <w:r>
               <w:rPr>
                 <w:rFonts w:ascii="Times New Roman" w:hAnsi="Times New Roman" w:cs="Times New Roman"/>
@@ -13309,8 +13946,18 @@
                 <w:sz w:val="22"/>
                 <w:szCs w:val="22"/>
               </w:rPr>
-              <w:t>2001:db8:200::/</w:t>
-            </w:r>
+              <w:t>2001:db</w:t>
+            </w:r>
+            <w:proofErr w:type="gramStart"/>
+            <w:r>
+              <w:rPr>
+                <w:rFonts w:ascii="Times New Roman" w:hAnsi="Times New Roman" w:cs="Times New Roman"/>
+                <w:sz w:val="22"/>
+                <w:szCs w:val="22"/>
+              </w:rPr>
+              <w:t>8:200::/</w:t>
+            </w:r>
+            <w:proofErr w:type="gramEnd"/>
             <w:r>
               <w:rPr>
                 <w:rFonts w:ascii="Times New Roman" w:hAnsi="Times New Roman" w:cs="Times New Roman"/>
@@ -13551,8 +14198,18 @@
                 <w:sz w:val="22"/>
                 <w:szCs w:val="22"/>
               </w:rPr>
-              <w:t>2001:db8:200:1::/</w:t>
-            </w:r>
+              <w:t>2001:db</w:t>
+            </w:r>
+            <w:proofErr w:type="gramStart"/>
+            <w:r>
+              <w:rPr>
+                <w:rFonts w:ascii="Times New Roman" w:hAnsi="Times New Roman" w:cs="Times New Roman"/>
+                <w:sz w:val="22"/>
+                <w:szCs w:val="22"/>
+              </w:rPr>
+              <w:t>8:200:1::/</w:t>
+            </w:r>
+            <w:proofErr w:type="gramEnd"/>
             <w:r>
               <w:rPr>
                 <w:rFonts w:ascii="Times New Roman" w:hAnsi="Times New Roman" w:cs="Times New Roman"/>
@@ -13796,8 +14453,18 @@
                 <w:sz w:val="22"/>
                 <w:szCs w:val="22"/>
               </w:rPr>
-              <w:t>2001:db8:201::/</w:t>
-            </w:r>
+              <w:t>2001:db</w:t>
+            </w:r>
+            <w:proofErr w:type="gramStart"/>
+            <w:r>
+              <w:rPr>
+                <w:rFonts w:ascii="Times New Roman" w:hAnsi="Times New Roman" w:cs="Times New Roman"/>
+                <w:sz w:val="22"/>
+                <w:szCs w:val="22"/>
+              </w:rPr>
+              <w:t>8:201::/</w:t>
+            </w:r>
+            <w:proofErr w:type="gramEnd"/>
             <w:r>
               <w:rPr>
                 <w:rFonts w:ascii="Times New Roman" w:hAnsi="Times New Roman" w:cs="Times New Roman"/>
@@ -14045,8 +14712,18 @@
                 <w:sz w:val="22"/>
                 <w:szCs w:val="22"/>
               </w:rPr>
-              <w:t>2001:db8:201:1::/</w:t>
-            </w:r>
+              <w:t>2001:db</w:t>
+            </w:r>
+            <w:proofErr w:type="gramStart"/>
+            <w:r>
+              <w:rPr>
+                <w:rFonts w:ascii="Times New Roman" w:hAnsi="Times New Roman" w:cs="Times New Roman"/>
+                <w:sz w:val="22"/>
+                <w:szCs w:val="22"/>
+              </w:rPr>
+              <w:t>8:201:1::/</w:t>
+            </w:r>
+            <w:proofErr w:type="gramEnd"/>
             <w:r>
               <w:rPr>
                 <w:rFonts w:ascii="Times New Roman" w:hAnsi="Times New Roman" w:cs="Times New Roman"/>
@@ -14311,8 +14988,18 @@
                 <w:sz w:val="22"/>
                 <w:szCs w:val="22"/>
               </w:rPr>
-              <w:t>2001:db8:202::/</w:t>
-            </w:r>
+              <w:t>2001:db</w:t>
+            </w:r>
+            <w:proofErr w:type="gramStart"/>
+            <w:r>
+              <w:rPr>
+                <w:rFonts w:ascii="Times New Roman" w:hAnsi="Times New Roman" w:cs="Times New Roman"/>
+                <w:sz w:val="22"/>
+                <w:szCs w:val="22"/>
+              </w:rPr>
+              <w:t>8:202::/</w:t>
+            </w:r>
+            <w:proofErr w:type="gramEnd"/>
             <w:r>
               <w:rPr>
                 <w:rFonts w:ascii="Times New Roman" w:hAnsi="Times New Roman" w:cs="Times New Roman"/>
@@ -14553,7 +15240,16 @@
                 <w:sz w:val="22"/>
                 <w:szCs w:val="22"/>
               </w:rPr>
-              <w:t>2001:db8:20</w:t>
+              <w:t>2001:db</w:t>
+            </w:r>
+            <w:proofErr w:type="gramStart"/>
+            <w:r>
+              <w:rPr>
+                <w:rFonts w:ascii="Times New Roman" w:hAnsi="Times New Roman" w:cs="Times New Roman"/>
+                <w:sz w:val="22"/>
+                <w:szCs w:val="22"/>
+              </w:rPr>
+              <w:t>8:20</w:t>
             </w:r>
             <w:r>
               <w:rPr>
@@ -14571,6 +15267,7 @@
               </w:rPr>
               <w:t>::/</w:t>
             </w:r>
+            <w:proofErr w:type="gramEnd"/>
             <w:r>
               <w:rPr>
                 <w:rFonts w:ascii="Times New Roman" w:hAnsi="Times New Roman" w:cs="Times New Roman"/>
@@ -14830,7 +15527,16 @@
                 <w:sz w:val="22"/>
                 <w:szCs w:val="22"/>
               </w:rPr>
-              <w:t>2001:db8:20</w:t>
+              <w:t>2001:db</w:t>
+            </w:r>
+            <w:proofErr w:type="gramStart"/>
+            <w:r>
+              <w:rPr>
+                <w:rFonts w:ascii="Times New Roman" w:hAnsi="Times New Roman" w:cs="Times New Roman"/>
+                <w:sz w:val="22"/>
+                <w:szCs w:val="22"/>
+              </w:rPr>
+              <w:t>8:20</w:t>
             </w:r>
             <w:r>
               <w:rPr>
@@ -14854,7 +15560,16 @@
                 <w:sz w:val="22"/>
                 <w:szCs w:val="22"/>
               </w:rPr>
-              <w:t>1::/64</w:t>
+              <w:t>1::/</w:t>
+            </w:r>
+            <w:proofErr w:type="gramEnd"/>
+            <w:r>
+              <w:rPr>
+                <w:rFonts w:ascii="Times New Roman" w:hAnsi="Times New Roman" w:cs="Times New Roman"/>
+                <w:sz w:val="22"/>
+                <w:szCs w:val="22"/>
+              </w:rPr>
+              <w:t>64</w:t>
             </w:r>
           </w:p>
         </w:tc>
@@ -15104,7 +15819,16 @@
                 <w:sz w:val="22"/>
                 <w:szCs w:val="22"/>
               </w:rPr>
-              <w:t>2001:db8:20</w:t>
+              <w:t>2001:db</w:t>
+            </w:r>
+            <w:proofErr w:type="gramStart"/>
+            <w:r>
+              <w:rPr>
+                <w:rFonts w:ascii="Times New Roman" w:hAnsi="Times New Roman" w:cs="Times New Roman"/>
+                <w:sz w:val="22"/>
+                <w:szCs w:val="22"/>
+              </w:rPr>
+              <w:t>8:20</w:t>
             </w:r>
             <w:r>
               <w:rPr>
@@ -15120,7 +15844,16 @@
                 <w:sz w:val="22"/>
                 <w:szCs w:val="22"/>
               </w:rPr>
-              <w:t>::/64</w:t>
+              <w:t>::/</w:t>
+            </w:r>
+            <w:proofErr w:type="gramEnd"/>
+            <w:r>
+              <w:rPr>
+                <w:rFonts w:ascii="Times New Roman" w:hAnsi="Times New Roman" w:cs="Times New Roman"/>
+                <w:sz w:val="22"/>
+                <w:szCs w:val="22"/>
+              </w:rPr>
+              <w:t>64</w:t>
             </w:r>
           </w:p>
         </w:tc>
@@ -15373,7 +16106,16 @@
                 <w:sz w:val="22"/>
                 <w:szCs w:val="22"/>
               </w:rPr>
-              <w:t>2001:db8:20</w:t>
+              <w:t>2001:db</w:t>
+            </w:r>
+            <w:proofErr w:type="gramStart"/>
+            <w:r>
+              <w:rPr>
+                <w:rFonts w:ascii="Times New Roman" w:hAnsi="Times New Roman" w:cs="Times New Roman"/>
+                <w:sz w:val="22"/>
+                <w:szCs w:val="22"/>
+              </w:rPr>
+              <w:t>8:20</w:t>
             </w:r>
             <w:r>
               <w:rPr>
@@ -15389,7 +16131,16 @@
                 <w:sz w:val="22"/>
                 <w:szCs w:val="22"/>
               </w:rPr>
-              <w:t>:1::/64</w:t>
+              <w:t>:1::/</w:t>
+            </w:r>
+            <w:proofErr w:type="gramEnd"/>
+            <w:r>
+              <w:rPr>
+                <w:rFonts w:ascii="Times New Roman" w:hAnsi="Times New Roman" w:cs="Times New Roman"/>
+                <w:sz w:val="22"/>
+                <w:szCs w:val="22"/>
+              </w:rPr>
+              <w:t>64</w:t>
             </w:r>
           </w:p>
         </w:tc>

</xml_diff>

<commit_message>
Core, Distribution & Access SPS Ready...
</commit_message>
<xml_diff>
--- a/Asignacion_IP_Proyecto.docx
+++ b/Asignacion_IP_Proyecto.docx
@@ -638,7 +638,6 @@
           <w:rFonts w:ascii="Times New Roman" w:eastAsia="Times New Roman" w:hAnsi="Times New Roman" w:cs="Times New Roman"/>
           <w:noProof/>
           <w:sz w:val="36"/>
-          <w:lang w:val="en-US"/>
           <w14:ligatures w14:val="none"/>
         </w:rPr>
       </w:pPr>
@@ -647,7 +646,6 @@
           <w:rFonts w:ascii="Times New Roman" w:eastAsia="Times New Roman" w:hAnsi="Times New Roman" w:cs="Times New Roman"/>
           <w:noProof/>
           <w:sz w:val="36"/>
-          <w:lang w:val="en-US"/>
           <w14:ligatures w14:val="none"/>
         </w:rPr>
         <w:t>UNITEC</w:t>
@@ -658,7 +656,6 @@
           <w:noProof/>
           <w:spacing w:val="-10"/>
           <w:sz w:val="36"/>
-          <w:lang w:val="en-US"/>
           <w14:ligatures w14:val="none"/>
         </w:rPr>
         <w:t xml:space="preserve"> </w:t>
@@ -669,7 +666,6 @@
           <w:noProof/>
           <w:spacing w:val="-5"/>
           <w:sz w:val="36"/>
-          <w:lang w:val="en-US"/>
           <w14:ligatures w14:val="none"/>
         </w:rPr>
         <w:t>TGU</w:t>
@@ -686,7 +682,6 @@
           <w:noProof/>
           <w:sz w:val="8"/>
           <w:szCs w:val="2"/>
-          <w:lang w:val="en-US"/>
           <w14:ligatures w14:val="none"/>
         </w:rPr>
       </w:pPr>
@@ -702,7 +697,6 @@
           <w:b/>
           <w:noProof/>
           <w:sz w:val="36"/>
-          <w:lang w:val="en-US"/>
           <w14:ligatures w14:val="none"/>
         </w:rPr>
       </w:pPr>
@@ -714,7 +708,6 @@
           <w:color w:val="1F487C"/>
           <w:spacing w:val="-2"/>
           <w:sz w:val="36"/>
-          <w:lang w:val="en-US"/>
           <w14:ligatures w14:val="none"/>
         </w:rPr>
         <w:t>Docente:</w:t>
@@ -731,7 +724,6 @@
           <w:rFonts w:ascii="Times New Roman" w:eastAsia="Times New Roman" w:hAnsi="Times New Roman" w:cs="Times New Roman"/>
           <w:noProof/>
           <w:sz w:val="36"/>
-          <w:lang w:val="en-US"/>
           <w14:ligatures w14:val="none"/>
         </w:rPr>
       </w:pPr>
@@ -740,7 +732,6 @@
           <w:rFonts w:ascii="Times New Roman" w:eastAsia="Times New Roman" w:hAnsi="Times New Roman" w:cs="Times New Roman"/>
           <w:noProof/>
           <w:sz w:val="36"/>
-          <w:lang w:val="en-US"/>
           <w14:ligatures w14:val="none"/>
         </w:rPr>
         <w:t>Ing. Jose David Reyes Matute</w:t>
@@ -757,7 +748,6 @@
           <w:noProof/>
           <w:sz w:val="8"/>
           <w:szCs w:val="2"/>
-          <w:lang w:val="en-US"/>
           <w14:ligatures w14:val="none"/>
         </w:rPr>
       </w:pPr>
@@ -20265,11 +20255,13 @@
         <w:spacing w:after="0" w:line="240" w:lineRule="auto"/>
         <w:rPr>
           <w:rFonts w:ascii="Times New Roman" w:hAnsi="Times New Roman" w:cs="Times New Roman"/>
-        </w:rPr>
-      </w:pPr>
-      <w:r>
-        <w:rPr>
-          <w:rFonts w:ascii="Times New Roman" w:hAnsi="Times New Roman" w:cs="Times New Roman"/>
+          <w:lang w:val="en-US"/>
+        </w:rPr>
+      </w:pPr>
+      <w:r>
+        <w:rPr>
+          <w:rFonts w:ascii="Times New Roman" w:hAnsi="Times New Roman" w:cs="Times New Roman"/>
+          <w:lang w:val="en-US"/>
         </w:rPr>
         <w:t>interface GigabitEthernet0/0.300</w:t>
       </w:r>
@@ -20279,11 +20271,13 @@
         <w:spacing w:after="0" w:line="240" w:lineRule="auto"/>
         <w:rPr>
           <w:rFonts w:ascii="Times New Roman" w:hAnsi="Times New Roman" w:cs="Times New Roman"/>
-        </w:rPr>
-      </w:pPr>
-      <w:r>
-        <w:rPr>
-          <w:rFonts w:ascii="Times New Roman" w:hAnsi="Times New Roman" w:cs="Times New Roman"/>
+          <w:lang w:val="en-US"/>
+        </w:rPr>
+      </w:pPr>
+      <w:r>
+        <w:rPr>
+          <w:rFonts w:ascii="Times New Roman" w:hAnsi="Times New Roman" w:cs="Times New Roman"/>
+          <w:lang w:val="en-US"/>
         </w:rPr>
         <w:t xml:space="preserve"> description VLAN300-DESARROLLO_DE_SOFTWARE</w:t>
       </w:r>
@@ -20299,6 +20293,7 @@
       <w:r>
         <w:rPr>
           <w:rFonts w:ascii="Times New Roman" w:hAnsi="Times New Roman" w:cs="Times New Roman"/>
+          <w:lang w:val="en-US"/>
         </w:rPr>
         <w:t xml:space="preserve"> </w:t>
       </w:r>
@@ -20482,7 +20477,6 @@
         <w:spacing w:after="0" w:line="240" w:lineRule="auto"/>
         <w:rPr>
           <w:rFonts w:ascii="Times New Roman" w:hAnsi="Times New Roman" w:cs="Times New Roman"/>
-          <w:lang w:val="en-US"/>
         </w:rPr>
       </w:pPr>
       <w:r>
@@ -20495,7 +20489,6 @@
       <w:r>
         <w:rPr>
           <w:rFonts w:ascii="Times New Roman" w:hAnsi="Times New Roman" w:cs="Times New Roman"/>
-          <w:lang w:val="en-US"/>
         </w:rPr>
         <w:t xml:space="preserve">no shutdown </w:t>
       </w:r>
@@ -20510,7 +20503,6 @@
       <w:r>
         <w:rPr>
           <w:rFonts w:ascii="Times New Roman" w:hAnsi="Times New Roman" w:cs="Times New Roman"/>
-          <w:lang w:val="en-US"/>
         </w:rPr>
         <w:t xml:space="preserve"> </w:t>
       </w:r>
@@ -22350,13 +22342,11 @@
         <w:spacing w:after="0" w:line="240" w:lineRule="auto"/>
         <w:rPr>
           <w:rFonts w:ascii="Times New Roman" w:hAnsi="Times New Roman" w:cs="Times New Roman"/>
-          <w:lang w:val="en-US"/>
-        </w:rPr>
-      </w:pPr>
-      <w:r>
-        <w:rPr>
-          <w:rFonts w:ascii="Times New Roman" w:hAnsi="Times New Roman" w:cs="Times New Roman"/>
-          <w:lang w:val="en-US"/>
+        </w:rPr>
+      </w:pPr>
+      <w:r>
+        <w:rPr>
+          <w:rFonts w:ascii="Times New Roman" w:hAnsi="Times New Roman" w:cs="Times New Roman"/>
         </w:rPr>
         <w:t>exit</w:t>
       </w:r>
@@ -22366,7 +22356,6 @@
         <w:spacing w:after="0" w:line="240" w:lineRule="auto"/>
         <w:rPr>
           <w:rFonts w:ascii="Times New Roman" w:hAnsi="Times New Roman" w:cs="Times New Roman"/>
-          <w:lang w:val="en-US"/>
         </w:rPr>
       </w:pPr>
     </w:p>
@@ -22565,13 +22554,11 @@
         <w:spacing w:after="0" w:line="240" w:lineRule="auto"/>
         <w:rPr>
           <w:rFonts w:ascii="Times New Roman" w:hAnsi="Times New Roman" w:cs="Times New Roman"/>
-          <w:lang w:val="en-US"/>
-        </w:rPr>
-      </w:pPr>
-      <w:r>
-        <w:rPr>
-          <w:rFonts w:ascii="Times New Roman" w:hAnsi="Times New Roman" w:cs="Times New Roman"/>
-          <w:lang w:val="en-US"/>
+        </w:rPr>
+      </w:pPr>
+      <w:r>
+        <w:rPr>
+          <w:rFonts w:ascii="Times New Roman" w:hAnsi="Times New Roman" w:cs="Times New Roman"/>
         </w:rPr>
         <w:t>exit</w:t>
       </w:r>
@@ -22581,7 +22568,6 @@
         <w:spacing w:after="0" w:line="240" w:lineRule="auto"/>
         <w:rPr>
           <w:rFonts w:ascii="Times New Roman" w:hAnsi="Times New Roman" w:cs="Times New Roman"/>
-          <w:lang w:val="en-US"/>
         </w:rPr>
       </w:pPr>
     </w:p>
@@ -23023,6 +23009,592 @@
         <w:spacing w:after="0" w:line="240" w:lineRule="auto"/>
         <w:rPr>
           <w:rFonts w:ascii="Times New Roman" w:hAnsi="Times New Roman" w:cs="Times New Roman"/>
+        </w:rPr>
+      </w:pPr>
+      <w:r>
+        <w:rPr>
+          <w:rFonts w:ascii="Times New Roman" w:hAnsi="Times New Roman" w:cs="Times New Roman"/>
+        </w:rPr>
+        <w:t>ipv6 unicast-routing</w:t>
+      </w:r>
+    </w:p>
+    <w:p>
+      <w:pPr>
+        <w:spacing w:after="0" w:line="240" w:lineRule="auto"/>
+        <w:rPr>
+          <w:rFonts w:ascii="Times New Roman" w:hAnsi="Times New Roman" w:cs="Times New Roman"/>
+        </w:rPr>
+      </w:pPr>
+      <w:r>
+        <w:rPr>
+          <w:rFonts w:ascii="Times New Roman" w:hAnsi="Times New Roman" w:cs="Times New Roman"/>
+        </w:rPr>
+        <w:t>banner motd # GRUPO ARRIETA LA CEIBA - SOLO ACCESO AUTORIZADO #</w:t>
+      </w:r>
+    </w:p>
+    <w:p>
+      <w:pPr>
+        <w:spacing w:after="0" w:line="240" w:lineRule="auto"/>
+        <w:rPr>
+          <w:rFonts w:ascii="Times New Roman" w:hAnsi="Times New Roman" w:cs="Times New Roman"/>
+        </w:rPr>
+      </w:pPr>
+    </w:p>
+    <w:p>
+      <w:pPr>
+        <w:spacing w:after="0" w:line="240" w:lineRule="auto"/>
+        <w:rPr>
+          <w:rFonts w:ascii="Times New Roman" w:hAnsi="Times New Roman" w:cs="Times New Roman"/>
+          <w:lang w:val="en-US"/>
+        </w:rPr>
+      </w:pPr>
+      <w:r>
+        <w:rPr>
+          <w:rFonts w:ascii="Times New Roman" w:hAnsi="Times New Roman" w:cs="Times New Roman"/>
+          <w:lang w:val="en-US"/>
+        </w:rPr>
+        <w:t>ip domain-name arrieta.hn</w:t>
+      </w:r>
+    </w:p>
+    <w:p>
+      <w:pPr>
+        <w:spacing w:after="0" w:line="240" w:lineRule="auto"/>
+        <w:rPr>
+          <w:rFonts w:ascii="Times New Roman" w:hAnsi="Times New Roman" w:cs="Times New Roman"/>
+          <w:lang w:val="en-US"/>
+        </w:rPr>
+      </w:pPr>
+      <w:r>
+        <w:rPr>
+          <w:rFonts w:ascii="Times New Roman" w:hAnsi="Times New Roman" w:cs="Times New Roman"/>
+          <w:lang w:val="en-US"/>
+        </w:rPr>
+        <w:t>username admin privilege 15 secret Arrieta2025</w:t>
+      </w:r>
+    </w:p>
+    <w:p>
+      <w:pPr>
+        <w:spacing w:after="0" w:line="240" w:lineRule="auto"/>
+        <w:rPr>
+          <w:rFonts w:ascii="Times New Roman" w:hAnsi="Times New Roman" w:cs="Times New Roman"/>
+          <w:lang w:val="en-US"/>
+        </w:rPr>
+      </w:pPr>
+      <w:r>
+        <w:rPr>
+          <w:rFonts w:ascii="Times New Roman" w:hAnsi="Times New Roman" w:cs="Times New Roman"/>
+          <w:lang w:val="en-US"/>
+        </w:rPr>
+        <w:t>crypto key generate rsa general-keys modulus 1024</w:t>
+      </w:r>
+    </w:p>
+    <w:p>
+      <w:pPr>
+        <w:spacing w:after="0" w:line="240" w:lineRule="auto"/>
+        <w:rPr>
+          <w:rFonts w:ascii="Times New Roman" w:hAnsi="Times New Roman" w:cs="Times New Roman"/>
+          <w:lang w:val="en-US"/>
+        </w:rPr>
+      </w:pPr>
+    </w:p>
+    <w:p>
+      <w:pPr>
+        <w:spacing w:after="0" w:line="240" w:lineRule="auto"/>
+        <w:rPr>
+          <w:rFonts w:ascii="Times New Roman" w:hAnsi="Times New Roman" w:cs="Times New Roman"/>
+        </w:rPr>
+      </w:pPr>
+      <w:r>
+        <w:rPr>
+          <w:rFonts w:ascii="Times New Roman" w:hAnsi="Times New Roman" w:cs="Times New Roman"/>
+        </w:rPr>
+        <w:t>! ACL que permite solo SSH desde VLAN 400</w:t>
+      </w:r>
+    </w:p>
+    <w:p>
+      <w:pPr>
+        <w:spacing w:after="0" w:line="240" w:lineRule="auto"/>
+        <w:rPr>
+          <w:rFonts w:ascii="Times New Roman" w:hAnsi="Times New Roman" w:cs="Times New Roman"/>
+          <w:lang w:val="en-US"/>
+        </w:rPr>
+      </w:pPr>
+      <w:r>
+        <w:rPr>
+          <w:rFonts w:ascii="Times New Roman" w:hAnsi="Times New Roman" w:cs="Times New Roman"/>
+          <w:lang w:val="en-US"/>
+        </w:rPr>
+        <w:t>access-list 10 permit 192.168.5.192 0.0.0.63</w:t>
+      </w:r>
+    </w:p>
+    <w:p>
+      <w:pPr>
+        <w:spacing w:after="0" w:line="240" w:lineRule="auto"/>
+        <w:rPr>
+          <w:rFonts w:ascii="Times New Roman" w:hAnsi="Times New Roman" w:cs="Times New Roman"/>
+          <w:lang w:val="en-US"/>
+        </w:rPr>
+      </w:pPr>
+      <w:r>
+        <w:rPr>
+          <w:rFonts w:ascii="Times New Roman" w:hAnsi="Times New Roman" w:cs="Times New Roman"/>
+          <w:lang w:val="en-US"/>
+        </w:rPr>
+        <w:t>access-list 10 deny any</w:t>
+      </w:r>
+    </w:p>
+    <w:p>
+      <w:pPr>
+        <w:spacing w:after="0" w:line="240" w:lineRule="auto"/>
+        <w:rPr>
+          <w:rFonts w:ascii="Times New Roman" w:hAnsi="Times New Roman" w:cs="Times New Roman"/>
+          <w:lang w:val="en-US"/>
+        </w:rPr>
+      </w:pPr>
+    </w:p>
+    <w:p>
+      <w:pPr>
+        <w:spacing w:after="0" w:line="240" w:lineRule="auto"/>
+        <w:rPr>
+          <w:rFonts w:ascii="Times New Roman" w:hAnsi="Times New Roman" w:cs="Times New Roman"/>
+        </w:rPr>
+      </w:pPr>
+      <w:r>
+        <w:rPr>
+          <w:rFonts w:ascii="Times New Roman" w:hAnsi="Times New Roman" w:cs="Times New Roman"/>
+        </w:rPr>
+        <w:t>! LÍNEAS VTY CON RESTRICCIÓN ACL</w:t>
+      </w:r>
+    </w:p>
+    <w:p>
+      <w:pPr>
+        <w:spacing w:after="0" w:line="240" w:lineRule="auto"/>
+        <w:rPr>
+          <w:rFonts w:ascii="Times New Roman" w:hAnsi="Times New Roman" w:cs="Times New Roman"/>
+        </w:rPr>
+      </w:pPr>
+      <w:r>
+        <w:rPr>
+          <w:rFonts w:ascii="Times New Roman" w:hAnsi="Times New Roman" w:cs="Times New Roman"/>
+        </w:rPr>
+        <w:t>line vty 0 15</w:t>
+      </w:r>
+    </w:p>
+    <w:p>
+      <w:pPr>
+        <w:spacing w:after="0" w:line="240" w:lineRule="auto"/>
+        <w:rPr>
+          <w:rFonts w:ascii="Times New Roman" w:hAnsi="Times New Roman" w:cs="Times New Roman"/>
+          <w:lang w:val="en-US"/>
+        </w:rPr>
+      </w:pPr>
+      <w:r>
+        <w:rPr>
+          <w:rFonts w:ascii="Times New Roman" w:hAnsi="Times New Roman" w:cs="Times New Roman"/>
+        </w:rPr>
+        <w:t xml:space="preserve"> </w:t>
+      </w:r>
+      <w:r>
+        <w:rPr>
+          <w:rFonts w:ascii="Times New Roman" w:hAnsi="Times New Roman" w:cs="Times New Roman"/>
+          <w:lang w:val="en-US"/>
+        </w:rPr>
+        <w:t>login local</w:t>
+      </w:r>
+    </w:p>
+    <w:p>
+      <w:pPr>
+        <w:spacing w:after="0" w:line="240" w:lineRule="auto"/>
+        <w:rPr>
+          <w:rFonts w:ascii="Times New Roman" w:hAnsi="Times New Roman" w:cs="Times New Roman"/>
+          <w:lang w:val="en-US"/>
+        </w:rPr>
+      </w:pPr>
+      <w:r>
+        <w:rPr>
+          <w:rFonts w:ascii="Times New Roman" w:hAnsi="Times New Roman" w:cs="Times New Roman"/>
+          <w:lang w:val="en-US"/>
+        </w:rPr>
+        <w:t xml:space="preserve"> transport input ssh</w:t>
+      </w:r>
+    </w:p>
+    <w:p>
+      <w:pPr>
+        <w:spacing w:after="0" w:line="240" w:lineRule="auto"/>
+        <w:rPr>
+          <w:rFonts w:ascii="Times New Roman" w:hAnsi="Times New Roman" w:cs="Times New Roman"/>
+          <w:lang w:val="en-US"/>
+        </w:rPr>
+      </w:pPr>
+      <w:r>
+        <w:rPr>
+          <w:rFonts w:ascii="Times New Roman" w:hAnsi="Times New Roman" w:cs="Times New Roman"/>
+          <w:lang w:val="en-US"/>
+        </w:rPr>
+        <w:t xml:space="preserve"> access-class 10 in</w:t>
+      </w:r>
+    </w:p>
+    <w:p>
+      <w:pPr>
+        <w:spacing w:after="0" w:line="240" w:lineRule="auto"/>
+        <w:rPr>
+          <w:rFonts w:ascii="Times New Roman" w:hAnsi="Times New Roman" w:cs="Times New Roman"/>
+          <w:lang w:val="en-US"/>
+        </w:rPr>
+      </w:pPr>
+      <w:r>
+        <w:rPr>
+          <w:rFonts w:ascii="Times New Roman" w:hAnsi="Times New Roman" w:cs="Times New Roman"/>
+          <w:lang w:val="en-US"/>
+        </w:rPr>
+        <w:t xml:space="preserve"> privilege level 15</w:t>
+      </w:r>
+    </w:p>
+    <w:p>
+      <w:pPr>
+        <w:spacing w:after="0" w:line="240" w:lineRule="auto"/>
+        <w:rPr>
+          <w:rFonts w:ascii="Times New Roman" w:hAnsi="Times New Roman" w:cs="Times New Roman"/>
+          <w:lang w:val="en-US"/>
+        </w:rPr>
+      </w:pPr>
+      <w:r>
+        <w:rPr>
+          <w:rFonts w:ascii="Times New Roman" w:hAnsi="Times New Roman" w:cs="Times New Roman"/>
+          <w:lang w:val="en-US"/>
+        </w:rPr>
+        <w:t xml:space="preserve"> exit</w:t>
+      </w:r>
+    </w:p>
+    <w:p>
+      <w:pPr>
+        <w:spacing w:after="0" w:line="240" w:lineRule="auto"/>
+        <w:rPr>
+          <w:rFonts w:ascii="Times New Roman" w:hAnsi="Times New Roman" w:cs="Times New Roman"/>
+          <w:lang w:val="en-US"/>
+        </w:rPr>
+      </w:pPr>
+    </w:p>
+    <w:p>
+      <w:pPr>
+        <w:spacing w:after="0" w:line="240" w:lineRule="auto"/>
+        <w:rPr>
+          <w:rFonts w:ascii="Times New Roman" w:hAnsi="Times New Roman" w:cs="Times New Roman"/>
+          <w:lang w:val="en-US"/>
+        </w:rPr>
+      </w:pPr>
+      <w:r>
+        <w:rPr>
+          <w:rFonts w:ascii="Times New Roman" w:hAnsi="Times New Roman" w:cs="Times New Roman"/>
+          <w:lang w:val="en-US"/>
+        </w:rPr>
+        <w:t>line con 0</w:t>
+      </w:r>
+    </w:p>
+    <w:p>
+      <w:pPr>
+        <w:spacing w:after="0" w:line="240" w:lineRule="auto"/>
+        <w:rPr>
+          <w:rFonts w:ascii="Times New Roman" w:hAnsi="Times New Roman" w:cs="Times New Roman"/>
+          <w:lang w:val="en-US"/>
+        </w:rPr>
+      </w:pPr>
+      <w:r>
+        <w:rPr>
+          <w:rFonts w:ascii="Times New Roman" w:hAnsi="Times New Roman" w:cs="Times New Roman"/>
+          <w:lang w:val="en-US"/>
+        </w:rPr>
+        <w:t xml:space="preserve"> login local</w:t>
+      </w:r>
+    </w:p>
+    <w:p>
+      <w:pPr>
+        <w:spacing w:after="0" w:line="240" w:lineRule="auto"/>
+        <w:rPr>
+          <w:rFonts w:ascii="Times New Roman" w:hAnsi="Times New Roman" w:cs="Times New Roman"/>
+          <w:lang w:val="en-US"/>
+        </w:rPr>
+      </w:pPr>
+      <w:r>
+        <w:rPr>
+          <w:rFonts w:ascii="Times New Roman" w:hAnsi="Times New Roman" w:cs="Times New Roman"/>
+          <w:lang w:val="en-US"/>
+        </w:rPr>
+        <w:t xml:space="preserve"> exit</w:t>
+      </w:r>
+    </w:p>
+    <w:p>
+      <w:pPr>
+        <w:spacing w:after="0" w:line="240" w:lineRule="auto"/>
+        <w:rPr>
+          <w:rFonts w:ascii="Times New Roman" w:hAnsi="Times New Roman" w:cs="Times New Roman"/>
+          <w:lang w:val="en-US"/>
+        </w:rPr>
+      </w:pPr>
+    </w:p>
+    <w:p>
+      <w:pPr>
+        <w:spacing w:after="0" w:line="240" w:lineRule="auto"/>
+        <w:rPr>
+          <w:rFonts w:ascii="Times New Roman" w:hAnsi="Times New Roman" w:cs="Times New Roman"/>
+          <w:lang w:val="en-US"/>
+        </w:rPr>
+      </w:pPr>
+      <w:r>
+        <w:rPr>
+          <w:rFonts w:ascii="Times New Roman" w:hAnsi="Times New Roman" w:cs="Times New Roman"/>
+          <w:lang w:val="en-US"/>
+        </w:rPr>
+        <w:t>interface Serial0/0/0</w:t>
+      </w:r>
+    </w:p>
+    <w:p>
+      <w:pPr>
+        <w:spacing w:after="0" w:line="240" w:lineRule="auto"/>
+        <w:rPr>
+          <w:rFonts w:ascii="Times New Roman" w:hAnsi="Times New Roman" w:cs="Times New Roman"/>
+          <w:lang w:val="en-US"/>
+        </w:rPr>
+      </w:pPr>
+      <w:r>
+        <w:rPr>
+          <w:rFonts w:ascii="Times New Roman" w:hAnsi="Times New Roman" w:cs="Times New Roman"/>
+          <w:lang w:val="en-US"/>
+        </w:rPr>
+        <w:t>description ENLACE-LA-CEIBA-TGU</w:t>
+      </w:r>
+    </w:p>
+    <w:p>
+      <w:pPr>
+        <w:spacing w:after="0" w:line="240" w:lineRule="auto"/>
+        <w:rPr>
+          <w:rFonts w:ascii="Times New Roman" w:hAnsi="Times New Roman" w:cs="Times New Roman"/>
+          <w:lang w:val="en-US"/>
+        </w:rPr>
+      </w:pPr>
+      <w:r>
+        <w:rPr>
+          <w:rFonts w:ascii="Times New Roman" w:hAnsi="Times New Roman" w:cs="Times New Roman"/>
+          <w:lang w:val="en-US"/>
+        </w:rPr>
+        <w:t>ip address 192.168.204.2 255.255.255.252</w:t>
+      </w:r>
+    </w:p>
+    <w:p>
+      <w:pPr>
+        <w:spacing w:after="0" w:line="240" w:lineRule="auto"/>
+        <w:rPr>
+          <w:rFonts w:ascii="Times New Roman" w:hAnsi="Times New Roman" w:cs="Times New Roman"/>
+          <w:lang w:val="en-US"/>
+        </w:rPr>
+      </w:pPr>
+      <w:r>
+        <w:rPr>
+          <w:rFonts w:ascii="Times New Roman" w:hAnsi="Times New Roman" w:cs="Times New Roman"/>
+          <w:lang w:val="en-US"/>
+        </w:rPr>
+        <w:t>ipv6 address 2001:db8:204:1::2/64</w:t>
+      </w:r>
+    </w:p>
+    <w:p>
+      <w:pPr>
+        <w:spacing w:after="0" w:line="240" w:lineRule="auto"/>
+        <w:rPr>
+          <w:rFonts w:ascii="Times New Roman" w:hAnsi="Times New Roman" w:cs="Times New Roman"/>
+          <w:lang w:val="en-US"/>
+        </w:rPr>
+      </w:pPr>
+      <w:r>
+        <w:rPr>
+          <w:rFonts w:ascii="Times New Roman" w:hAnsi="Times New Roman" w:cs="Times New Roman"/>
+          <w:lang w:val="en-US"/>
+        </w:rPr>
+        <w:t>no shutdown</w:t>
+      </w:r>
+    </w:p>
+    <w:p>
+      <w:pPr>
+        <w:spacing w:after="0" w:line="240" w:lineRule="auto"/>
+        <w:rPr>
+          <w:rFonts w:ascii="Times New Roman" w:hAnsi="Times New Roman" w:cs="Times New Roman"/>
+          <w:lang w:val="en-US"/>
+        </w:rPr>
+      </w:pPr>
+      <w:r>
+        <w:rPr>
+          <w:rFonts w:ascii="Times New Roman" w:hAnsi="Times New Roman" w:cs="Times New Roman"/>
+          <w:lang w:val="en-US"/>
+        </w:rPr>
+        <w:t>exit</w:t>
+      </w:r>
+    </w:p>
+    <w:p>
+      <w:pPr>
+        <w:spacing w:after="0" w:line="240" w:lineRule="auto"/>
+        <w:rPr>
+          <w:rFonts w:ascii="Times New Roman" w:hAnsi="Times New Roman" w:cs="Times New Roman"/>
+          <w:lang w:val="en-US"/>
+        </w:rPr>
+      </w:pPr>
+    </w:p>
+    <w:p>
+      <w:pPr>
+        <w:spacing w:after="0" w:line="240" w:lineRule="auto"/>
+        <w:rPr>
+          <w:rFonts w:ascii="Times New Roman" w:hAnsi="Times New Roman" w:cs="Times New Roman"/>
+          <w:lang w:val="en-US"/>
+        </w:rPr>
+      </w:pPr>
+      <w:r>
+        <w:rPr>
+          <w:rFonts w:ascii="Times New Roman" w:hAnsi="Times New Roman" w:cs="Times New Roman"/>
+          <w:lang w:val="en-US"/>
+        </w:rPr>
+        <w:t>interface Serial0/0/1</w:t>
+      </w:r>
+    </w:p>
+    <w:p>
+      <w:pPr>
+        <w:spacing w:after="0" w:line="240" w:lineRule="auto"/>
+        <w:rPr>
+          <w:rFonts w:ascii="Times New Roman" w:hAnsi="Times New Roman" w:cs="Times New Roman"/>
+          <w:lang w:val="en-US"/>
+        </w:rPr>
+      </w:pPr>
+      <w:r>
+        <w:rPr>
+          <w:rFonts w:ascii="Times New Roman" w:hAnsi="Times New Roman" w:cs="Times New Roman"/>
+          <w:lang w:val="en-US"/>
+        </w:rPr>
+        <w:t>description WAN-LA-CEIBA-DCRESPALDO</w:t>
+      </w:r>
+    </w:p>
+    <w:p>
+      <w:pPr>
+        <w:spacing w:after="0" w:line="240" w:lineRule="auto"/>
+        <w:rPr>
+          <w:rFonts w:ascii="Times New Roman" w:hAnsi="Times New Roman" w:cs="Times New Roman"/>
+          <w:lang w:val="en-US"/>
+        </w:rPr>
+      </w:pPr>
+      <w:r>
+        <w:rPr>
+          <w:rFonts w:ascii="Times New Roman" w:hAnsi="Times New Roman" w:cs="Times New Roman"/>
+          <w:lang w:val="en-US"/>
+        </w:rPr>
+        <w:t>ip address 192.168.204.6 255.255.255.252</w:t>
+      </w:r>
+    </w:p>
+    <w:p>
+      <w:pPr>
+        <w:spacing w:after="0" w:line="240" w:lineRule="auto"/>
+        <w:rPr>
+          <w:rFonts w:ascii="Times New Roman" w:hAnsi="Times New Roman" w:cs="Times New Roman"/>
+          <w:lang w:val="en-US"/>
+        </w:rPr>
+      </w:pPr>
+      <w:r>
+        <w:rPr>
+          <w:rFonts w:ascii="Times New Roman" w:hAnsi="Times New Roman" w:cs="Times New Roman"/>
+          <w:lang w:val="en-US"/>
+        </w:rPr>
+        <w:t>ipv6 address 2001:db8:204:2::2/64</w:t>
+      </w:r>
+    </w:p>
+    <w:p>
+      <w:pPr>
+        <w:spacing w:after="0" w:line="240" w:lineRule="auto"/>
+        <w:rPr>
+          <w:rFonts w:ascii="Times New Roman" w:hAnsi="Times New Roman" w:cs="Times New Roman"/>
+          <w:lang w:val="en-US"/>
+        </w:rPr>
+      </w:pPr>
+      <w:r>
+        <w:rPr>
+          <w:rFonts w:ascii="Times New Roman" w:hAnsi="Times New Roman" w:cs="Times New Roman"/>
+          <w:lang w:val="en-US"/>
+        </w:rPr>
+        <w:t>no shutdown</w:t>
+      </w:r>
+    </w:p>
+    <w:p>
+      <w:pPr>
+        <w:spacing w:after="0" w:line="240" w:lineRule="auto"/>
+        <w:rPr>
+          <w:rFonts w:ascii="Times New Roman" w:hAnsi="Times New Roman" w:cs="Times New Roman"/>
+          <w:lang w:val="en-US"/>
+        </w:rPr>
+      </w:pPr>
+      <w:r>
+        <w:rPr>
+          <w:rFonts w:ascii="Times New Roman" w:hAnsi="Times New Roman" w:cs="Times New Roman"/>
+          <w:lang w:val="en-US"/>
+        </w:rPr>
+        <w:t>exit</w:t>
+      </w:r>
+    </w:p>
+    <w:p>
+      <w:pPr>
+        <w:spacing w:after="0" w:line="240" w:lineRule="auto"/>
+        <w:rPr>
+          <w:rFonts w:ascii="Times New Roman" w:hAnsi="Times New Roman" w:cs="Times New Roman"/>
+          <w:lang w:val="en-US"/>
+        </w:rPr>
+      </w:pPr>
+    </w:p>
+    <w:p>
+      <w:pPr>
+        <w:spacing w:after="0" w:line="240" w:lineRule="auto"/>
+        <w:rPr>
+          <w:rFonts w:ascii="Times New Roman" w:hAnsi="Times New Roman" w:cs="Times New Roman"/>
+          <w:lang w:val="en-US"/>
+        </w:rPr>
+      </w:pPr>
+      <w:r>
+        <w:rPr>
+          <w:rFonts w:ascii="Times New Roman" w:hAnsi="Times New Roman" w:cs="Times New Roman"/>
+          <w:lang w:val="en-US"/>
+        </w:rPr>
+        <w:t>interface GigabitEthernet0/0</w:t>
+      </w:r>
+    </w:p>
+    <w:p>
+      <w:pPr>
+        <w:spacing w:after="0" w:line="240" w:lineRule="auto"/>
+        <w:rPr>
+          <w:rFonts w:ascii="Times New Roman" w:hAnsi="Times New Roman" w:cs="Times New Roman"/>
+          <w:lang w:val="en-US"/>
+        </w:rPr>
+      </w:pPr>
+      <w:r>
+        <w:rPr>
+          <w:rFonts w:ascii="Times New Roman" w:hAnsi="Times New Roman" w:cs="Times New Roman"/>
+          <w:lang w:val="en-US"/>
+        </w:rPr>
+        <w:t>description ENLACE-SWITCH-LOCAL</w:t>
+      </w:r>
+    </w:p>
+    <w:p>
+      <w:pPr>
+        <w:spacing w:after="0" w:line="240" w:lineRule="auto"/>
+        <w:rPr>
+          <w:rFonts w:ascii="Times New Roman" w:hAnsi="Times New Roman" w:cs="Times New Roman"/>
+          <w:lang w:val="en-US"/>
+        </w:rPr>
+      </w:pPr>
+      <w:r>
+        <w:rPr>
+          <w:rFonts w:ascii="Times New Roman" w:hAnsi="Times New Roman" w:cs="Times New Roman"/>
+          <w:lang w:val="en-US"/>
+        </w:rPr>
+        <w:t>no shutdown</w:t>
+      </w:r>
+    </w:p>
+    <w:p>
+      <w:pPr>
+        <w:spacing w:after="0" w:line="240" w:lineRule="auto"/>
+        <w:rPr>
+          <w:rFonts w:ascii="Times New Roman" w:hAnsi="Times New Roman" w:cs="Times New Roman"/>
           <w:lang w:val="fr-FR"/>
         </w:rPr>
       </w:pPr>
@@ -23031,385 +23603,87 @@
           <w:rFonts w:ascii="Times New Roman" w:hAnsi="Times New Roman" w:cs="Times New Roman"/>
           <w:lang w:val="fr-FR"/>
         </w:rPr>
-        <w:t>ipv6 unicast-routing</w:t>
-      </w:r>
-    </w:p>
-    <w:p>
-      <w:pPr>
-        <w:spacing w:after="0" w:line="240" w:lineRule="auto"/>
-        <w:rPr>
-          <w:rFonts w:ascii="Times New Roman" w:hAnsi="Times New Roman" w:cs="Times New Roman"/>
-        </w:rPr>
-      </w:pPr>
-      <w:r>
-        <w:rPr>
-          <w:rFonts w:ascii="Times New Roman" w:hAnsi="Times New Roman" w:cs="Times New Roman"/>
-        </w:rPr>
-        <w:t>banner motd # GRUPO ARRIETA LA CEIBA - SOLO ACCESO AUTORIZADO #</w:t>
-      </w:r>
-    </w:p>
-    <w:p>
-      <w:pPr>
-        <w:spacing w:after="0" w:line="240" w:lineRule="auto"/>
-        <w:rPr>
-          <w:rFonts w:ascii="Times New Roman" w:hAnsi="Times New Roman" w:cs="Times New Roman"/>
-        </w:rPr>
-      </w:pPr>
-    </w:p>
-    <w:p>
-      <w:pPr>
-        <w:spacing w:after="0" w:line="240" w:lineRule="auto"/>
-        <w:rPr>
-          <w:rFonts w:ascii="Times New Roman" w:hAnsi="Times New Roman" w:cs="Times New Roman"/>
-          <w:lang w:val="en-US"/>
-        </w:rPr>
-      </w:pPr>
-      <w:r>
-        <w:rPr>
-          <w:rFonts w:ascii="Times New Roman" w:hAnsi="Times New Roman" w:cs="Times New Roman"/>
-          <w:lang w:val="en-US"/>
-        </w:rPr>
-        <w:t>ip domain-name arrieta.hn</w:t>
-      </w:r>
-    </w:p>
-    <w:p>
-      <w:pPr>
-        <w:spacing w:after="0" w:line="240" w:lineRule="auto"/>
-        <w:rPr>
-          <w:rFonts w:ascii="Times New Roman" w:hAnsi="Times New Roman" w:cs="Times New Roman"/>
-          <w:lang w:val="en-US"/>
-        </w:rPr>
-      </w:pPr>
-      <w:r>
-        <w:rPr>
-          <w:rFonts w:ascii="Times New Roman" w:hAnsi="Times New Roman" w:cs="Times New Roman"/>
-          <w:lang w:val="en-US"/>
-        </w:rPr>
-        <w:t>username admin privilege 15 secret Arrieta2025</w:t>
-      </w:r>
-    </w:p>
-    <w:p>
-      <w:pPr>
-        <w:spacing w:after="0" w:line="240" w:lineRule="auto"/>
-        <w:rPr>
-          <w:rFonts w:ascii="Times New Roman" w:hAnsi="Times New Roman" w:cs="Times New Roman"/>
-          <w:lang w:val="en-US"/>
-        </w:rPr>
-      </w:pPr>
-      <w:r>
-        <w:rPr>
-          <w:rFonts w:ascii="Times New Roman" w:hAnsi="Times New Roman" w:cs="Times New Roman"/>
-          <w:lang w:val="en-US"/>
-        </w:rPr>
-        <w:t>crypto key generate rsa general-keys modulus 1024</w:t>
-      </w:r>
-    </w:p>
-    <w:p>
-      <w:pPr>
-        <w:spacing w:after="0" w:line="240" w:lineRule="auto"/>
-        <w:rPr>
-          <w:rFonts w:ascii="Times New Roman" w:hAnsi="Times New Roman" w:cs="Times New Roman"/>
-          <w:lang w:val="en-US"/>
-        </w:rPr>
-      </w:pPr>
-    </w:p>
-    <w:p>
-      <w:pPr>
-        <w:spacing w:after="0" w:line="240" w:lineRule="auto"/>
-        <w:rPr>
-          <w:rFonts w:ascii="Times New Roman" w:hAnsi="Times New Roman" w:cs="Times New Roman"/>
-        </w:rPr>
-      </w:pPr>
-      <w:r>
-        <w:rPr>
-          <w:rFonts w:ascii="Times New Roman" w:hAnsi="Times New Roman" w:cs="Times New Roman"/>
-        </w:rPr>
-        <w:t>! ACL que permite solo SSH desde VLAN 400</w:t>
-      </w:r>
-    </w:p>
-    <w:p>
-      <w:pPr>
-        <w:spacing w:after="0" w:line="240" w:lineRule="auto"/>
-        <w:rPr>
-          <w:rFonts w:ascii="Times New Roman" w:hAnsi="Times New Roman" w:cs="Times New Roman"/>
-          <w:lang w:val="en-US"/>
-        </w:rPr>
-      </w:pPr>
-      <w:r>
-        <w:rPr>
-          <w:rFonts w:ascii="Times New Roman" w:hAnsi="Times New Roman" w:cs="Times New Roman"/>
-          <w:lang w:val="en-US"/>
-        </w:rPr>
-        <w:t>access-list 10 permit 192.168.5.192 0.0.0.63</w:t>
-      </w:r>
-    </w:p>
-    <w:p>
-      <w:pPr>
-        <w:spacing w:after="0" w:line="240" w:lineRule="auto"/>
-        <w:rPr>
-          <w:rFonts w:ascii="Times New Roman" w:hAnsi="Times New Roman" w:cs="Times New Roman"/>
-          <w:lang w:val="en-US"/>
-        </w:rPr>
-      </w:pPr>
-      <w:r>
-        <w:rPr>
-          <w:rFonts w:ascii="Times New Roman" w:hAnsi="Times New Roman" w:cs="Times New Roman"/>
-          <w:lang w:val="en-US"/>
-        </w:rPr>
-        <w:t>access-list 10 deny any</w:t>
-      </w:r>
-    </w:p>
-    <w:p>
-      <w:pPr>
-        <w:spacing w:after="0" w:line="240" w:lineRule="auto"/>
-        <w:rPr>
-          <w:rFonts w:ascii="Times New Roman" w:hAnsi="Times New Roman" w:cs="Times New Roman"/>
-          <w:lang w:val="en-US"/>
-        </w:rPr>
-      </w:pPr>
-    </w:p>
-    <w:p>
-      <w:pPr>
-        <w:spacing w:after="0" w:line="240" w:lineRule="auto"/>
-        <w:rPr>
-          <w:rFonts w:ascii="Times New Roman" w:hAnsi="Times New Roman" w:cs="Times New Roman"/>
-        </w:rPr>
-      </w:pPr>
-      <w:r>
-        <w:rPr>
-          <w:rFonts w:ascii="Times New Roman" w:hAnsi="Times New Roman" w:cs="Times New Roman"/>
-        </w:rPr>
-        <w:t>! LÍNEAS VTY CON RESTRICCIÓN ACL</w:t>
-      </w:r>
-    </w:p>
-    <w:p>
-      <w:pPr>
-        <w:spacing w:after="0" w:line="240" w:lineRule="auto"/>
-        <w:rPr>
-          <w:rFonts w:ascii="Times New Roman" w:hAnsi="Times New Roman" w:cs="Times New Roman"/>
-        </w:rPr>
-      </w:pPr>
-      <w:r>
-        <w:rPr>
-          <w:rFonts w:ascii="Times New Roman" w:hAnsi="Times New Roman" w:cs="Times New Roman"/>
-        </w:rPr>
-        <w:t>line vty 0 15</w:t>
-      </w:r>
-    </w:p>
-    <w:p>
-      <w:pPr>
-        <w:spacing w:after="0" w:line="240" w:lineRule="auto"/>
-        <w:rPr>
-          <w:rFonts w:ascii="Times New Roman" w:hAnsi="Times New Roman" w:cs="Times New Roman"/>
-          <w:lang w:val="en-US"/>
-        </w:rPr>
-      </w:pPr>
-      <w:r>
-        <w:rPr>
-          <w:rFonts w:ascii="Times New Roman" w:hAnsi="Times New Roman" w:cs="Times New Roman"/>
-        </w:rPr>
-        <w:t xml:space="preserve"> </w:t>
-      </w:r>
-      <w:r>
-        <w:rPr>
-          <w:rFonts w:ascii="Times New Roman" w:hAnsi="Times New Roman" w:cs="Times New Roman"/>
-          <w:lang w:val="en-US"/>
-        </w:rPr>
-        <w:t>login local</w:t>
-      </w:r>
-    </w:p>
-    <w:p>
-      <w:pPr>
-        <w:spacing w:after="0" w:line="240" w:lineRule="auto"/>
-        <w:rPr>
-          <w:rFonts w:ascii="Times New Roman" w:hAnsi="Times New Roman" w:cs="Times New Roman"/>
-          <w:lang w:val="en-US"/>
-        </w:rPr>
-      </w:pPr>
-      <w:r>
-        <w:rPr>
-          <w:rFonts w:ascii="Times New Roman" w:hAnsi="Times New Roman" w:cs="Times New Roman"/>
-          <w:lang w:val="en-US"/>
-        </w:rPr>
-        <w:t xml:space="preserve"> transport input ssh</w:t>
-      </w:r>
-    </w:p>
-    <w:p>
-      <w:pPr>
-        <w:spacing w:after="0" w:line="240" w:lineRule="auto"/>
-        <w:rPr>
-          <w:rFonts w:ascii="Times New Roman" w:hAnsi="Times New Roman" w:cs="Times New Roman"/>
-          <w:lang w:val="en-US"/>
-        </w:rPr>
-      </w:pPr>
-      <w:r>
-        <w:rPr>
-          <w:rFonts w:ascii="Times New Roman" w:hAnsi="Times New Roman" w:cs="Times New Roman"/>
-          <w:lang w:val="en-US"/>
-        </w:rPr>
-        <w:t xml:space="preserve"> access-class 10 in</w:t>
-      </w:r>
-    </w:p>
-    <w:p>
-      <w:pPr>
-        <w:spacing w:after="0" w:line="240" w:lineRule="auto"/>
-        <w:rPr>
-          <w:rFonts w:ascii="Times New Roman" w:hAnsi="Times New Roman" w:cs="Times New Roman"/>
-          <w:lang w:val="en-US"/>
-        </w:rPr>
-      </w:pPr>
-      <w:r>
-        <w:rPr>
-          <w:rFonts w:ascii="Times New Roman" w:hAnsi="Times New Roman" w:cs="Times New Roman"/>
-          <w:lang w:val="en-US"/>
-        </w:rPr>
-        <w:t xml:space="preserve"> privilege level 15</w:t>
-      </w:r>
-    </w:p>
-    <w:p>
-      <w:pPr>
-        <w:spacing w:after="0" w:line="240" w:lineRule="auto"/>
-        <w:rPr>
-          <w:rFonts w:ascii="Times New Roman" w:hAnsi="Times New Roman" w:cs="Times New Roman"/>
-          <w:lang w:val="en-US"/>
-        </w:rPr>
-      </w:pPr>
-      <w:r>
-        <w:rPr>
-          <w:rFonts w:ascii="Times New Roman" w:hAnsi="Times New Roman" w:cs="Times New Roman"/>
-          <w:lang w:val="en-US"/>
-        </w:rPr>
-        <w:t xml:space="preserve"> exit</w:t>
-      </w:r>
-    </w:p>
-    <w:p>
-      <w:pPr>
-        <w:spacing w:after="0" w:line="240" w:lineRule="auto"/>
-        <w:rPr>
-          <w:rFonts w:ascii="Times New Roman" w:hAnsi="Times New Roman" w:cs="Times New Roman"/>
-          <w:lang w:val="en-US"/>
-        </w:rPr>
-      </w:pPr>
-    </w:p>
-    <w:p>
-      <w:pPr>
-        <w:spacing w:after="0" w:line="240" w:lineRule="auto"/>
-        <w:rPr>
-          <w:rFonts w:ascii="Times New Roman" w:hAnsi="Times New Roman" w:cs="Times New Roman"/>
-          <w:lang w:val="en-US"/>
-        </w:rPr>
-      </w:pPr>
-      <w:r>
-        <w:rPr>
-          <w:rFonts w:ascii="Times New Roman" w:hAnsi="Times New Roman" w:cs="Times New Roman"/>
-          <w:lang w:val="en-US"/>
-        </w:rPr>
-        <w:t>line con 0</w:t>
-      </w:r>
-    </w:p>
-    <w:p>
-      <w:pPr>
-        <w:spacing w:after="0" w:line="240" w:lineRule="auto"/>
-        <w:rPr>
-          <w:rFonts w:ascii="Times New Roman" w:hAnsi="Times New Roman" w:cs="Times New Roman"/>
-          <w:lang w:val="en-US"/>
-        </w:rPr>
-      </w:pPr>
-      <w:r>
-        <w:rPr>
-          <w:rFonts w:ascii="Times New Roman" w:hAnsi="Times New Roman" w:cs="Times New Roman"/>
-          <w:lang w:val="en-US"/>
-        </w:rPr>
-        <w:t xml:space="preserve"> login local</w:t>
-      </w:r>
-    </w:p>
-    <w:p>
-      <w:pPr>
-        <w:spacing w:after="0" w:line="240" w:lineRule="auto"/>
-        <w:rPr>
-          <w:rFonts w:ascii="Times New Roman" w:hAnsi="Times New Roman" w:cs="Times New Roman"/>
-          <w:lang w:val="en-US"/>
-        </w:rPr>
-      </w:pPr>
-      <w:r>
-        <w:rPr>
-          <w:rFonts w:ascii="Times New Roman" w:hAnsi="Times New Roman" w:cs="Times New Roman"/>
-          <w:lang w:val="en-US"/>
-        </w:rPr>
-        <w:t xml:space="preserve"> exit</w:t>
-      </w:r>
-    </w:p>
-    <w:p>
-      <w:pPr>
-        <w:spacing w:after="0" w:line="240" w:lineRule="auto"/>
-        <w:rPr>
-          <w:rFonts w:ascii="Times New Roman" w:hAnsi="Times New Roman" w:cs="Times New Roman"/>
-          <w:lang w:val="en-US"/>
-        </w:rPr>
-      </w:pPr>
-    </w:p>
-    <w:p>
-      <w:pPr>
-        <w:spacing w:after="0" w:line="240" w:lineRule="auto"/>
-        <w:rPr>
-          <w:rFonts w:ascii="Times New Roman" w:hAnsi="Times New Roman" w:cs="Times New Roman"/>
-          <w:lang w:val="en-US"/>
-        </w:rPr>
-      </w:pPr>
-      <w:r>
-        <w:rPr>
-          <w:rFonts w:ascii="Times New Roman" w:hAnsi="Times New Roman" w:cs="Times New Roman"/>
-          <w:lang w:val="en-US"/>
-        </w:rPr>
-        <w:t>interface Serial0/0/0</w:t>
-      </w:r>
-    </w:p>
-    <w:p>
-      <w:pPr>
-        <w:spacing w:after="0" w:line="240" w:lineRule="auto"/>
-        <w:rPr>
-          <w:rFonts w:ascii="Times New Roman" w:hAnsi="Times New Roman" w:cs="Times New Roman"/>
-          <w:lang w:val="en-US"/>
-        </w:rPr>
-      </w:pPr>
-      <w:r>
-        <w:rPr>
-          <w:rFonts w:ascii="Times New Roman" w:hAnsi="Times New Roman" w:cs="Times New Roman"/>
-          <w:lang w:val="en-US"/>
-        </w:rPr>
-        <w:t>description ENLACE-LA-CEIBA-TGU</w:t>
-      </w:r>
-    </w:p>
-    <w:p>
-      <w:pPr>
-        <w:spacing w:after="0" w:line="240" w:lineRule="auto"/>
-        <w:rPr>
-          <w:rFonts w:ascii="Times New Roman" w:hAnsi="Times New Roman" w:cs="Times New Roman"/>
-          <w:lang w:val="en-US"/>
-        </w:rPr>
-      </w:pPr>
-      <w:r>
-        <w:rPr>
-          <w:rFonts w:ascii="Times New Roman" w:hAnsi="Times New Roman" w:cs="Times New Roman"/>
-          <w:lang w:val="en-US"/>
-        </w:rPr>
-        <w:t>ip address 192.168.204.2 255.255.255.252</w:t>
-      </w:r>
-    </w:p>
-    <w:p>
-      <w:pPr>
-        <w:spacing w:after="0" w:line="240" w:lineRule="auto"/>
-        <w:rPr>
-          <w:rFonts w:ascii="Times New Roman" w:hAnsi="Times New Roman" w:cs="Times New Roman"/>
-          <w:lang w:val="en-US"/>
-        </w:rPr>
-      </w:pPr>
-      <w:r>
-        <w:rPr>
-          <w:rFonts w:ascii="Times New Roman" w:hAnsi="Times New Roman" w:cs="Times New Roman"/>
-          <w:lang w:val="en-US"/>
-        </w:rPr>
-        <w:t>ipv6 address 2001:db8:204:1::2/64</w:t>
+        <w:t>exit</w:t>
+      </w:r>
+    </w:p>
+    <w:p>
+      <w:pPr>
+        <w:spacing w:after="0" w:line="240" w:lineRule="auto"/>
+        <w:rPr>
+          <w:rFonts w:ascii="Times New Roman" w:hAnsi="Times New Roman" w:cs="Times New Roman"/>
+          <w:lang w:val="fr-FR"/>
+        </w:rPr>
+      </w:pPr>
+      <w:r>
+        <w:rPr>
+          <w:rFonts w:ascii="Times New Roman" w:hAnsi="Times New Roman" w:cs="Times New Roman"/>
+          <w:lang w:val="fr-FR"/>
+        </w:rPr>
+        <w:t>interface GigabitEthernet0/0.100</w:t>
+      </w:r>
+    </w:p>
+    <w:p>
+      <w:pPr>
+        <w:spacing w:after="0" w:line="240" w:lineRule="auto"/>
+        <w:rPr>
+          <w:rFonts w:ascii="Times New Roman" w:hAnsi="Times New Roman" w:cs="Times New Roman"/>
+          <w:lang w:val="fr-FR"/>
+        </w:rPr>
+      </w:pPr>
+      <w:r>
+        <w:rPr>
+          <w:rFonts w:ascii="Times New Roman" w:hAnsi="Times New Roman" w:cs="Times New Roman"/>
+          <w:lang w:val="fr-FR"/>
+        </w:rPr>
+        <w:t>description VLAN100-LOGISTICA</w:t>
+      </w:r>
+    </w:p>
+    <w:p>
+      <w:pPr>
+        <w:spacing w:after="0" w:line="240" w:lineRule="auto"/>
+        <w:rPr>
+          <w:rFonts w:ascii="Times New Roman" w:hAnsi="Times New Roman" w:cs="Times New Roman"/>
+          <w:lang w:val="fr-FR"/>
+        </w:rPr>
+      </w:pPr>
+      <w:r>
+        <w:rPr>
+          <w:rFonts w:ascii="Times New Roman" w:hAnsi="Times New Roman" w:cs="Times New Roman"/>
+          <w:lang w:val="fr-FR"/>
+        </w:rPr>
+        <w:t>encapsulation dot1q 100</w:t>
+      </w:r>
+    </w:p>
+    <w:p>
+      <w:pPr>
+        <w:spacing w:after="0" w:line="240" w:lineRule="auto"/>
+        <w:rPr>
+          <w:rFonts w:ascii="Times New Roman" w:hAnsi="Times New Roman" w:cs="Times New Roman"/>
+          <w:lang w:val="en-US"/>
+        </w:rPr>
+      </w:pPr>
+      <w:r>
+        <w:rPr>
+          <w:rFonts w:ascii="Times New Roman" w:hAnsi="Times New Roman" w:cs="Times New Roman"/>
+          <w:lang w:val="en-US"/>
+        </w:rPr>
+        <w:t>ip address 192.168.5.1 255.255.255.192</w:t>
+      </w:r>
+    </w:p>
+    <w:p>
+      <w:pPr>
+        <w:spacing w:after="0" w:line="240" w:lineRule="auto"/>
+        <w:rPr>
+          <w:rFonts w:ascii="Times New Roman" w:hAnsi="Times New Roman" w:cs="Times New Roman"/>
+          <w:lang w:val="en-US"/>
+        </w:rPr>
+      </w:pPr>
+      <w:r>
+        <w:rPr>
+          <w:rFonts w:ascii="Times New Roman" w:hAnsi="Times New Roman" w:cs="Times New Roman"/>
+          <w:lang w:val="en-US"/>
+        </w:rPr>
+        <w:t>ipv6 address 2001:db8:3100:5::1/64</w:t>
       </w:r>
     </w:p>
     <w:p>
@@ -23458,59 +23732,79 @@
         <w:spacing w:after="0" w:line="240" w:lineRule="auto"/>
         <w:rPr>
           <w:rFonts w:ascii="Times New Roman" w:hAnsi="Times New Roman" w:cs="Times New Roman"/>
-        </w:rPr>
-      </w:pPr>
-      <w:r>
-        <w:rPr>
-          <w:rFonts w:ascii="Times New Roman" w:hAnsi="Times New Roman" w:cs="Times New Roman"/>
-        </w:rPr>
-        <w:t>interface Serial0/0/1</w:t>
-      </w:r>
-    </w:p>
-    <w:p>
-      <w:pPr>
-        <w:spacing w:after="0" w:line="240" w:lineRule="auto"/>
-        <w:rPr>
-          <w:rFonts w:ascii="Times New Roman" w:hAnsi="Times New Roman" w:cs="Times New Roman"/>
-        </w:rPr>
-      </w:pPr>
-      <w:r>
-        <w:rPr>
-          <w:rFonts w:ascii="Times New Roman" w:hAnsi="Times New Roman" w:cs="Times New Roman"/>
-        </w:rPr>
-        <w:t>description WAN-LA-CEIBA-DCRESPALDO</w:t>
-      </w:r>
-    </w:p>
-    <w:p>
-      <w:pPr>
-        <w:spacing w:after="0" w:line="240" w:lineRule="auto"/>
-        <w:rPr>
-          <w:rFonts w:ascii="Times New Roman" w:hAnsi="Times New Roman" w:cs="Times New Roman"/>
-          <w:lang w:val="en-US"/>
-        </w:rPr>
-      </w:pPr>
-      <w:r>
-        <w:rPr>
-          <w:rFonts w:ascii="Times New Roman" w:hAnsi="Times New Roman" w:cs="Times New Roman"/>
-          <w:lang w:val="en-US"/>
-        </w:rPr>
-        <w:t>ip address 192.168.204.6 255.255.255.252</w:t>
-      </w:r>
-    </w:p>
-    <w:p>
-      <w:pPr>
-        <w:spacing w:after="0" w:line="240" w:lineRule="auto"/>
-        <w:rPr>
-          <w:rFonts w:ascii="Times New Roman" w:hAnsi="Times New Roman" w:cs="Times New Roman"/>
-          <w:lang w:val="en-US"/>
-        </w:rPr>
-      </w:pPr>
-      <w:r>
-        <w:rPr>
-          <w:rFonts w:ascii="Times New Roman" w:hAnsi="Times New Roman" w:cs="Times New Roman"/>
-          <w:lang w:val="en-US"/>
-        </w:rPr>
-        <w:t>ipv6 address 2001:db8:204:2::2/64</w:t>
+          <w:lang w:val="en-US"/>
+        </w:rPr>
+      </w:pPr>
+      <w:r>
+        <w:rPr>
+          <w:rFonts w:ascii="Times New Roman" w:hAnsi="Times New Roman" w:cs="Times New Roman"/>
+          <w:lang w:val="en-US"/>
+        </w:rPr>
+        <w:t>interface GigabitEthernet0/0.200</w:t>
+      </w:r>
+    </w:p>
+    <w:p>
+      <w:pPr>
+        <w:spacing w:after="0" w:line="240" w:lineRule="auto"/>
+        <w:rPr>
+          <w:rFonts w:ascii="Times New Roman" w:hAnsi="Times New Roman" w:cs="Times New Roman"/>
+          <w:lang w:val="en-US"/>
+        </w:rPr>
+      </w:pPr>
+      <w:r>
+        <w:rPr>
+          <w:rFonts w:ascii="Times New Roman" w:hAnsi="Times New Roman" w:cs="Times New Roman"/>
+          <w:lang w:val="en-US"/>
+        </w:rPr>
+        <w:t>description VLAN200-SOPORTE_TECNICO</w:t>
+      </w:r>
+    </w:p>
+    <w:p>
+      <w:pPr>
+        <w:spacing w:after="0" w:line="240" w:lineRule="auto"/>
+        <w:rPr>
+          <w:rFonts w:ascii="Times New Roman" w:hAnsi="Times New Roman" w:cs="Times New Roman"/>
+          <w:lang w:val="en-US"/>
+        </w:rPr>
+      </w:pPr>
+      <w:r>
+        <w:rPr>
+          <w:rFonts w:ascii="Times New Roman" w:hAnsi="Times New Roman" w:cs="Times New Roman"/>
+          <w:lang w:val="en-US"/>
+        </w:rPr>
+        <w:t>encapsulation dot1q 200</w:t>
+      </w:r>
+    </w:p>
+    <w:p>
+      <w:pPr>
+        <w:spacing w:after="0" w:line="240" w:lineRule="auto"/>
+        <w:rPr>
+          <w:rFonts w:ascii="Times New Roman" w:hAnsi="Times New Roman" w:cs="Times New Roman"/>
+          <w:lang w:val="en-US"/>
+        </w:rPr>
+      </w:pPr>
+      <w:r>
+        <w:rPr>
+          <w:rFonts w:ascii="Times New Roman" w:hAnsi="Times New Roman" w:cs="Times New Roman"/>
+          <w:lang w:val="en-US"/>
+        </w:rPr>
+        <w:t>ip address 192.168.5.65 255.255.255.192</w:t>
+      </w:r>
+    </w:p>
+    <w:p>
+      <w:pPr>
+        <w:spacing w:after="0" w:line="240" w:lineRule="auto"/>
+        <w:rPr>
+          <w:rFonts w:ascii="Times New Roman" w:hAnsi="Times New Roman" w:cs="Times New Roman"/>
+          <w:lang w:val="en-US"/>
+        </w:rPr>
+      </w:pPr>
+      <w:r>
+        <w:rPr>
+          <w:rFonts w:ascii="Times New Roman" w:hAnsi="Times New Roman" w:cs="Times New Roman"/>
+          <w:lang w:val="en-US"/>
+        </w:rPr>
+        <w:t>ipv6 address 2001:db8:3200:5::1/64</w:t>
       </w:r>
     </w:p>
     <w:p>
@@ -23567,23 +23861,71 @@
           <w:rFonts w:ascii="Times New Roman" w:hAnsi="Times New Roman" w:cs="Times New Roman"/>
           <w:lang w:val="en-US"/>
         </w:rPr>
-        <w:t>interface GigabitEthernet0/0</w:t>
-      </w:r>
-    </w:p>
-    <w:p>
-      <w:pPr>
-        <w:spacing w:after="0" w:line="240" w:lineRule="auto"/>
-        <w:rPr>
-          <w:rFonts w:ascii="Times New Roman" w:hAnsi="Times New Roman" w:cs="Times New Roman"/>
-          <w:lang w:val="en-US"/>
-        </w:rPr>
-      </w:pPr>
-      <w:r>
-        <w:rPr>
-          <w:rFonts w:ascii="Times New Roman" w:hAnsi="Times New Roman" w:cs="Times New Roman"/>
-          <w:lang w:val="en-US"/>
-        </w:rPr>
-        <w:t>description ENLACE-SWITCH-LOCAL</w:t>
+        <w:t>interface GigabitEthernet0/0.300</w:t>
+      </w:r>
+    </w:p>
+    <w:p>
+      <w:pPr>
+        <w:spacing w:after="0" w:line="240" w:lineRule="auto"/>
+        <w:rPr>
+          <w:rFonts w:ascii="Times New Roman" w:hAnsi="Times New Roman" w:cs="Times New Roman"/>
+          <w:lang w:val="en-US"/>
+        </w:rPr>
+      </w:pPr>
+      <w:r>
+        <w:rPr>
+          <w:rFonts w:ascii="Times New Roman" w:hAnsi="Times New Roman" w:cs="Times New Roman"/>
+          <w:lang w:val="en-US"/>
+        </w:rPr>
+        <w:t>description VLAN300-DESARROLLO_DE_SOFTWARE</w:t>
+      </w:r>
+    </w:p>
+    <w:p>
+      <w:pPr>
+        <w:spacing w:after="0" w:line="240" w:lineRule="auto"/>
+        <w:rPr>
+          <w:rFonts w:ascii="Times New Roman" w:hAnsi="Times New Roman" w:cs="Times New Roman"/>
+          <w:lang w:val="en-US"/>
+        </w:rPr>
+      </w:pPr>
+      <w:r>
+        <w:rPr>
+          <w:rFonts w:ascii="Times New Roman" w:hAnsi="Times New Roman" w:cs="Times New Roman"/>
+          <w:lang w:val="en-US"/>
+        </w:rPr>
+        <w:t>encapsulation dot1q 300</w:t>
+      </w:r>
+    </w:p>
+    <w:p>
+      <w:pPr>
+        <w:spacing w:after="0" w:line="240" w:lineRule="auto"/>
+        <w:rPr>
+          <w:rFonts w:ascii="Times New Roman" w:hAnsi="Times New Roman" w:cs="Times New Roman"/>
+          <w:lang w:val="en-US"/>
+        </w:rPr>
+      </w:pPr>
+      <w:r>
+        <w:rPr>
+          <w:rFonts w:ascii="Times New Roman" w:hAnsi="Times New Roman" w:cs="Times New Roman"/>
+          <w:lang w:val="en-US"/>
+        </w:rPr>
+        <w:t>ip address 192.168.5.129 255.255.255.192</w:t>
+      </w:r>
+    </w:p>
+    <w:p>
+      <w:pPr>
+        <w:spacing w:after="0" w:line="240" w:lineRule="auto"/>
+        <w:rPr>
+          <w:rFonts w:ascii="Times New Roman" w:hAnsi="Times New Roman" w:cs="Times New Roman"/>
+          <w:lang w:val="en-US"/>
+        </w:rPr>
+      </w:pPr>
+      <w:r>
+        <w:rPr>
+          <w:rFonts w:ascii="Times New Roman" w:hAnsi="Times New Roman" w:cs="Times New Roman"/>
+          <w:lang w:val="en-US"/>
+        </w:rPr>
+        <w:t>ipv6 address 2001:db8:3300:5::1/64</w:t>
       </w:r>
     </w:p>
     <w:p>
@@ -23607,6 +23949,47 @@
         <w:spacing w:after="0" w:line="240" w:lineRule="auto"/>
         <w:rPr>
           <w:rFonts w:ascii="Times New Roman" w:hAnsi="Times New Roman" w:cs="Times New Roman"/>
+          <w:lang w:val="en-US"/>
+        </w:rPr>
+      </w:pPr>
+      <w:r>
+        <w:rPr>
+          <w:rFonts w:ascii="Times New Roman" w:hAnsi="Times New Roman" w:cs="Times New Roman"/>
+          <w:lang w:val="en-US"/>
+        </w:rPr>
+        <w:t>exit</w:t>
+      </w:r>
+    </w:p>
+    <w:p>
+      <w:pPr>
+        <w:spacing w:after="0" w:line="240" w:lineRule="auto"/>
+        <w:rPr>
+          <w:rFonts w:ascii="Times New Roman" w:hAnsi="Times New Roman" w:cs="Times New Roman"/>
+          <w:lang w:val="en-US"/>
+        </w:rPr>
+      </w:pPr>
+    </w:p>
+    <w:p>
+      <w:pPr>
+        <w:spacing w:after="0" w:line="240" w:lineRule="auto"/>
+        <w:rPr>
+          <w:rFonts w:ascii="Times New Roman" w:hAnsi="Times New Roman" w:cs="Times New Roman"/>
+          <w:lang w:val="en-US"/>
+        </w:rPr>
+      </w:pPr>
+      <w:r>
+        <w:rPr>
+          <w:rFonts w:ascii="Times New Roman" w:hAnsi="Times New Roman" w:cs="Times New Roman"/>
+          <w:lang w:val="en-US"/>
+        </w:rPr>
+        <w:t>interface GigabitEthernet0/0.400</w:t>
+      </w:r>
+    </w:p>
+    <w:p>
+      <w:pPr>
+        <w:spacing w:after="0" w:line="240" w:lineRule="auto"/>
+        <w:rPr>
+          <w:rFonts w:ascii="Times New Roman" w:hAnsi="Times New Roman" w:cs="Times New Roman"/>
           <w:lang w:val="fr-FR"/>
         </w:rPr>
       </w:pPr>
@@ -23615,6 +23998,86 @@
           <w:rFonts w:ascii="Times New Roman" w:hAnsi="Times New Roman" w:cs="Times New Roman"/>
           <w:lang w:val="fr-FR"/>
         </w:rPr>
+        <w:t>description VLAN400-ADMINISTRACION</w:t>
+      </w:r>
+    </w:p>
+    <w:p>
+      <w:pPr>
+        <w:spacing w:after="0" w:line="240" w:lineRule="auto"/>
+        <w:rPr>
+          <w:rFonts w:ascii="Times New Roman" w:hAnsi="Times New Roman" w:cs="Times New Roman"/>
+          <w:lang w:val="fr-FR"/>
+        </w:rPr>
+      </w:pPr>
+      <w:r>
+        <w:rPr>
+          <w:rFonts w:ascii="Times New Roman" w:hAnsi="Times New Roman" w:cs="Times New Roman"/>
+          <w:lang w:val="fr-FR"/>
+        </w:rPr>
+        <w:t>encapsulation dot1q 400</w:t>
+      </w:r>
+    </w:p>
+    <w:p>
+      <w:pPr>
+        <w:spacing w:after="0" w:line="240" w:lineRule="auto"/>
+        <w:rPr>
+          <w:rFonts w:ascii="Times New Roman" w:hAnsi="Times New Roman" w:cs="Times New Roman"/>
+          <w:lang w:val="en-US"/>
+        </w:rPr>
+      </w:pPr>
+      <w:r>
+        <w:rPr>
+          <w:rFonts w:ascii="Times New Roman" w:hAnsi="Times New Roman" w:cs="Times New Roman"/>
+          <w:lang w:val="en-US"/>
+        </w:rPr>
+        <w:t>ip address 192.168.5.193 255.255.255.192</w:t>
+      </w:r>
+    </w:p>
+    <w:p>
+      <w:pPr>
+        <w:spacing w:after="0" w:line="240" w:lineRule="auto"/>
+        <w:rPr>
+          <w:rFonts w:ascii="Times New Roman" w:hAnsi="Times New Roman" w:cs="Times New Roman"/>
+          <w:lang w:val="en-US"/>
+        </w:rPr>
+      </w:pPr>
+      <w:r>
+        <w:rPr>
+          <w:rFonts w:ascii="Times New Roman" w:hAnsi="Times New Roman" w:cs="Times New Roman"/>
+          <w:lang w:val="en-US"/>
+        </w:rPr>
+        <w:t>ipv6 address 2001:db8:3400:5::1/64</w:t>
+      </w:r>
+    </w:p>
+    <w:p>
+      <w:pPr>
+        <w:spacing w:after="0" w:line="240" w:lineRule="auto"/>
+        <w:rPr>
+          <w:rFonts w:ascii="Times New Roman" w:hAnsi="Times New Roman" w:cs="Times New Roman"/>
+          <w:lang w:val="en-US"/>
+        </w:rPr>
+      </w:pPr>
+      <w:r>
+        <w:rPr>
+          <w:rFonts w:ascii="Times New Roman" w:hAnsi="Times New Roman" w:cs="Times New Roman"/>
+          <w:lang w:val="en-US"/>
+        </w:rPr>
+        <w:t>no shutdown</w:t>
+      </w:r>
+    </w:p>
+    <w:p>
+      <w:pPr>
+        <w:spacing w:after="0" w:line="240" w:lineRule="auto"/>
+        <w:rPr>
+          <w:rFonts w:ascii="Times New Roman" w:hAnsi="Times New Roman" w:cs="Times New Roman"/>
+          <w:lang w:val="en-US"/>
+        </w:rPr>
+      </w:pPr>
+      <w:r>
+        <w:rPr>
+          <w:rFonts w:ascii="Times New Roman" w:hAnsi="Times New Roman" w:cs="Times New Roman"/>
+          <w:lang w:val="en-US"/>
+        </w:rPr>
         <w:t>exit</w:t>
       </w:r>
     </w:p>
@@ -23623,109 +24086,116 @@
         <w:spacing w:after="0" w:line="240" w:lineRule="auto"/>
         <w:rPr>
           <w:rFonts w:ascii="Times New Roman" w:hAnsi="Times New Roman" w:cs="Times New Roman"/>
-          <w:lang w:val="fr-FR"/>
-        </w:rPr>
-      </w:pPr>
-      <w:r>
-        <w:rPr>
-          <w:rFonts w:ascii="Times New Roman" w:hAnsi="Times New Roman" w:cs="Times New Roman"/>
-          <w:lang w:val="fr-FR"/>
-        </w:rPr>
-        <w:t>interface GigabitEthernet0/0.100</w:t>
-      </w:r>
-    </w:p>
-    <w:p>
-      <w:pPr>
-        <w:spacing w:after="0" w:line="240" w:lineRule="auto"/>
-        <w:rPr>
-          <w:rFonts w:ascii="Times New Roman" w:hAnsi="Times New Roman" w:cs="Times New Roman"/>
-          <w:lang w:val="fr-FR"/>
-        </w:rPr>
-      </w:pPr>
-      <w:r>
-        <w:rPr>
-          <w:rFonts w:ascii="Times New Roman" w:hAnsi="Times New Roman" w:cs="Times New Roman"/>
-          <w:lang w:val="fr-FR"/>
-        </w:rPr>
-        <w:t>description VLAN100-LOGISTICA</w:t>
-      </w:r>
-    </w:p>
-    <w:p>
-      <w:pPr>
-        <w:spacing w:after="0" w:line="240" w:lineRule="auto"/>
-        <w:rPr>
-          <w:rFonts w:ascii="Times New Roman" w:hAnsi="Times New Roman" w:cs="Times New Roman"/>
-          <w:lang w:val="fr-FR"/>
-        </w:rPr>
-      </w:pPr>
-      <w:r>
-        <w:rPr>
-          <w:rFonts w:ascii="Times New Roman" w:hAnsi="Times New Roman" w:cs="Times New Roman"/>
-          <w:lang w:val="fr-FR"/>
-        </w:rPr>
-        <w:t>encapsulation dot1q 100</w:t>
-      </w:r>
-    </w:p>
-    <w:p>
-      <w:pPr>
-        <w:spacing w:after="0" w:line="240" w:lineRule="auto"/>
-        <w:rPr>
-          <w:rFonts w:ascii="Times New Roman" w:hAnsi="Times New Roman" w:cs="Times New Roman"/>
-          <w:lang w:val="en-US"/>
-        </w:rPr>
-      </w:pPr>
-      <w:r>
-        <w:rPr>
-          <w:rFonts w:ascii="Times New Roman" w:hAnsi="Times New Roman" w:cs="Times New Roman"/>
-          <w:lang w:val="en-US"/>
-        </w:rPr>
-        <w:t>ip address 192.168.5.1 255.255.255.192</w:t>
-      </w:r>
-    </w:p>
-    <w:p>
-      <w:pPr>
-        <w:spacing w:after="0" w:line="240" w:lineRule="auto"/>
-        <w:rPr>
-          <w:rFonts w:ascii="Times New Roman" w:hAnsi="Times New Roman" w:cs="Times New Roman"/>
-          <w:lang w:val="en-US"/>
-        </w:rPr>
-      </w:pPr>
-      <w:r>
-        <w:rPr>
-          <w:rFonts w:ascii="Times New Roman" w:hAnsi="Times New Roman" w:cs="Times New Roman"/>
-          <w:lang w:val="en-US"/>
-        </w:rPr>
-        <w:t>ipv6 address 2001:db8:3100:5::1/64</w:t>
-      </w:r>
-    </w:p>
-    <w:p>
-      <w:pPr>
-        <w:spacing w:after="0" w:line="240" w:lineRule="auto"/>
-        <w:rPr>
-          <w:rFonts w:ascii="Times New Roman" w:hAnsi="Times New Roman" w:cs="Times New Roman"/>
-          <w:lang w:val="en-US"/>
-        </w:rPr>
-      </w:pPr>
-      <w:r>
-        <w:rPr>
-          <w:rFonts w:ascii="Times New Roman" w:hAnsi="Times New Roman" w:cs="Times New Roman"/>
-          <w:lang w:val="en-US"/>
-        </w:rPr>
-        <w:t>no shutdown</w:t>
-      </w:r>
-    </w:p>
-    <w:p>
-      <w:pPr>
-        <w:spacing w:after="0" w:line="240" w:lineRule="auto"/>
-        <w:rPr>
-          <w:rFonts w:ascii="Times New Roman" w:hAnsi="Times New Roman" w:cs="Times New Roman"/>
-          <w:lang w:val="en-US"/>
-        </w:rPr>
-      </w:pPr>
-      <w:r>
-        <w:rPr>
-          <w:rFonts w:ascii="Times New Roman" w:hAnsi="Times New Roman" w:cs="Times New Roman"/>
-          <w:lang w:val="en-US"/>
+          <w:lang w:val="en-US"/>
+        </w:rPr>
+      </w:pPr>
+    </w:p>
+    <w:p>
+      <w:pPr>
+        <w:spacing w:after="0" w:line="240" w:lineRule="auto"/>
+        <w:rPr>
+          <w:rFonts w:ascii="Times New Roman" w:hAnsi="Times New Roman" w:cs="Times New Roman"/>
+          <w:lang w:val="en-US"/>
+        </w:rPr>
+      </w:pPr>
+      <w:r>
+        <w:rPr>
+          <w:rFonts w:ascii="Times New Roman" w:hAnsi="Times New Roman" w:cs="Times New Roman"/>
+          <w:lang w:val="en-US"/>
+        </w:rPr>
+        <w:t>! Configuración EIGRP IPv4</w:t>
+      </w:r>
+    </w:p>
+    <w:p>
+      <w:pPr>
+        <w:spacing w:after="0" w:line="240" w:lineRule="auto"/>
+        <w:rPr>
+          <w:rFonts w:ascii="Times New Roman" w:hAnsi="Times New Roman" w:cs="Times New Roman"/>
+          <w:lang w:val="en-US"/>
+        </w:rPr>
+      </w:pPr>
+      <w:r>
+        <w:rPr>
+          <w:rFonts w:ascii="Times New Roman" w:hAnsi="Times New Roman" w:cs="Times New Roman"/>
+          <w:lang w:val="en-US"/>
+        </w:rPr>
+        <w:t>router eigrp 100</w:t>
+      </w:r>
+    </w:p>
+    <w:p>
+      <w:pPr>
+        <w:spacing w:after="0" w:line="240" w:lineRule="auto"/>
+        <w:rPr>
+          <w:rFonts w:ascii="Times New Roman" w:hAnsi="Times New Roman" w:cs="Times New Roman"/>
+          <w:lang w:val="en-US"/>
+        </w:rPr>
+      </w:pPr>
+      <w:r>
+        <w:rPr>
+          <w:rFonts w:ascii="Times New Roman" w:hAnsi="Times New Roman" w:cs="Times New Roman"/>
+          <w:lang w:val="en-US"/>
+        </w:rPr>
+        <w:t>network 192.168.204.0 0.0.0.3</w:t>
+      </w:r>
+    </w:p>
+    <w:p>
+      <w:pPr>
+        <w:spacing w:after="0" w:line="240" w:lineRule="auto"/>
+        <w:rPr>
+          <w:rFonts w:ascii="Times New Roman" w:hAnsi="Times New Roman" w:cs="Times New Roman"/>
+          <w:lang w:val="en-US"/>
+        </w:rPr>
+      </w:pPr>
+      <w:r>
+        <w:rPr>
+          <w:rFonts w:ascii="Times New Roman" w:hAnsi="Times New Roman" w:cs="Times New Roman"/>
+          <w:lang w:val="en-US"/>
+        </w:rPr>
+        <w:t>network 192.168.204.4 0.0.0.3</w:t>
+      </w:r>
+    </w:p>
+    <w:p>
+      <w:pPr>
+        <w:spacing w:after="0" w:line="240" w:lineRule="auto"/>
+        <w:rPr>
+          <w:rFonts w:ascii="Times New Roman" w:hAnsi="Times New Roman" w:cs="Times New Roman"/>
+          <w:lang w:val="en-US"/>
+        </w:rPr>
+      </w:pPr>
+      <w:r>
+        <w:rPr>
+          <w:rFonts w:ascii="Times New Roman" w:hAnsi="Times New Roman" w:cs="Times New Roman"/>
+          <w:lang w:val="en-US"/>
+        </w:rPr>
+        <w:t>network 192.168.5.0 0.0.0.255</w:t>
+      </w:r>
+    </w:p>
+    <w:p>
+      <w:pPr>
+        <w:spacing w:after="0" w:line="240" w:lineRule="auto"/>
+        <w:rPr>
+          <w:rFonts w:ascii="Times New Roman" w:hAnsi="Times New Roman" w:cs="Times New Roman"/>
+          <w:lang w:val="en-US"/>
+        </w:rPr>
+      </w:pPr>
+      <w:r>
+        <w:rPr>
+          <w:rFonts w:ascii="Times New Roman" w:hAnsi="Times New Roman" w:cs="Times New Roman"/>
+          <w:lang w:val="en-US"/>
+        </w:rPr>
+        <w:t>no auto-summary</w:t>
+      </w:r>
+    </w:p>
+    <w:p>
+      <w:pPr>
+        <w:spacing w:after="0" w:line="240" w:lineRule="auto"/>
+        <w:rPr>
+          <w:rFonts w:ascii="Times New Roman" w:hAnsi="Times New Roman" w:cs="Times New Roman"/>
+        </w:rPr>
+      </w:pPr>
+      <w:r>
+        <w:rPr>
+          <w:rFonts w:ascii="Times New Roman" w:hAnsi="Times New Roman" w:cs="Times New Roman"/>
         </w:rPr>
         <w:t>exit</w:t>
       </w:r>
@@ -23735,491 +24205,6 @@
         <w:spacing w:after="0" w:line="240" w:lineRule="auto"/>
         <w:rPr>
           <w:rFonts w:ascii="Times New Roman" w:hAnsi="Times New Roman" w:cs="Times New Roman"/>
-          <w:lang w:val="en-US"/>
-        </w:rPr>
-      </w:pPr>
-    </w:p>
-    <w:p>
-      <w:pPr>
-        <w:spacing w:after="0" w:line="240" w:lineRule="auto"/>
-        <w:rPr>
-          <w:rFonts w:ascii="Times New Roman" w:hAnsi="Times New Roman" w:cs="Times New Roman"/>
-          <w:lang w:val="en-US"/>
-        </w:rPr>
-      </w:pPr>
-      <w:r>
-        <w:rPr>
-          <w:rFonts w:ascii="Times New Roman" w:hAnsi="Times New Roman" w:cs="Times New Roman"/>
-          <w:lang w:val="en-US"/>
-        </w:rPr>
-        <w:t>interface GigabitEthernet0/0.200</w:t>
-      </w:r>
-    </w:p>
-    <w:p>
-      <w:pPr>
-        <w:spacing w:after="0" w:line="240" w:lineRule="auto"/>
-        <w:rPr>
-          <w:rFonts w:ascii="Times New Roman" w:hAnsi="Times New Roman" w:cs="Times New Roman"/>
-          <w:lang w:val="en-US"/>
-        </w:rPr>
-      </w:pPr>
-      <w:r>
-        <w:rPr>
-          <w:rFonts w:ascii="Times New Roman" w:hAnsi="Times New Roman" w:cs="Times New Roman"/>
-          <w:lang w:val="en-US"/>
-        </w:rPr>
-        <w:t>description VLAN200-SOPORTE_TECNICO</w:t>
-      </w:r>
-    </w:p>
-    <w:p>
-      <w:pPr>
-        <w:spacing w:after="0" w:line="240" w:lineRule="auto"/>
-        <w:rPr>
-          <w:rFonts w:ascii="Times New Roman" w:hAnsi="Times New Roman" w:cs="Times New Roman"/>
-          <w:lang w:val="en-US"/>
-        </w:rPr>
-      </w:pPr>
-      <w:r>
-        <w:rPr>
-          <w:rFonts w:ascii="Times New Roman" w:hAnsi="Times New Roman" w:cs="Times New Roman"/>
-          <w:lang w:val="en-US"/>
-        </w:rPr>
-        <w:t>encapsulation dot1q 200</w:t>
-      </w:r>
-    </w:p>
-    <w:p>
-      <w:pPr>
-        <w:spacing w:after="0" w:line="240" w:lineRule="auto"/>
-        <w:rPr>
-          <w:rFonts w:ascii="Times New Roman" w:hAnsi="Times New Roman" w:cs="Times New Roman"/>
-          <w:lang w:val="en-US"/>
-        </w:rPr>
-      </w:pPr>
-      <w:r>
-        <w:rPr>
-          <w:rFonts w:ascii="Times New Roman" w:hAnsi="Times New Roman" w:cs="Times New Roman"/>
-          <w:lang w:val="en-US"/>
-        </w:rPr>
-        <w:t>ip address 192.168.5.65 255.255.255.192</w:t>
-      </w:r>
-    </w:p>
-    <w:p>
-      <w:pPr>
-        <w:spacing w:after="0" w:line="240" w:lineRule="auto"/>
-        <w:rPr>
-          <w:rFonts w:ascii="Times New Roman" w:hAnsi="Times New Roman" w:cs="Times New Roman"/>
-          <w:lang w:val="en-US"/>
-        </w:rPr>
-      </w:pPr>
-      <w:r>
-        <w:rPr>
-          <w:rFonts w:ascii="Times New Roman" w:hAnsi="Times New Roman" w:cs="Times New Roman"/>
-          <w:lang w:val="en-US"/>
-        </w:rPr>
-        <w:t>ipv6 address 2001:db8:3200:5::1/64</w:t>
-      </w:r>
-    </w:p>
-    <w:p>
-      <w:pPr>
-        <w:spacing w:after="0" w:line="240" w:lineRule="auto"/>
-        <w:rPr>
-          <w:rFonts w:ascii="Times New Roman" w:hAnsi="Times New Roman" w:cs="Times New Roman"/>
-          <w:lang w:val="en-US"/>
-        </w:rPr>
-      </w:pPr>
-      <w:r>
-        <w:rPr>
-          <w:rFonts w:ascii="Times New Roman" w:hAnsi="Times New Roman" w:cs="Times New Roman"/>
-          <w:lang w:val="en-US"/>
-        </w:rPr>
-        <w:t>no shutdown</w:t>
-      </w:r>
-    </w:p>
-    <w:p>
-      <w:pPr>
-        <w:spacing w:after="0" w:line="240" w:lineRule="auto"/>
-        <w:rPr>
-          <w:rFonts w:ascii="Times New Roman" w:hAnsi="Times New Roman" w:cs="Times New Roman"/>
-          <w:lang w:val="en-US"/>
-        </w:rPr>
-      </w:pPr>
-      <w:r>
-        <w:rPr>
-          <w:rFonts w:ascii="Times New Roman" w:hAnsi="Times New Roman" w:cs="Times New Roman"/>
-          <w:lang w:val="en-US"/>
-        </w:rPr>
-        <w:t>exit</w:t>
-      </w:r>
-    </w:p>
-    <w:p>
-      <w:pPr>
-        <w:spacing w:after="0" w:line="240" w:lineRule="auto"/>
-        <w:rPr>
-          <w:rFonts w:ascii="Times New Roman" w:hAnsi="Times New Roman" w:cs="Times New Roman"/>
-          <w:lang w:val="en-US"/>
-        </w:rPr>
-      </w:pPr>
-    </w:p>
-    <w:p>
-      <w:pPr>
-        <w:spacing w:after="0" w:line="240" w:lineRule="auto"/>
-        <w:rPr>
-          <w:rFonts w:ascii="Times New Roman" w:hAnsi="Times New Roman" w:cs="Times New Roman"/>
-          <w:lang w:val="en-US"/>
-        </w:rPr>
-      </w:pPr>
-      <w:r>
-        <w:rPr>
-          <w:rFonts w:ascii="Times New Roman" w:hAnsi="Times New Roman" w:cs="Times New Roman"/>
-          <w:lang w:val="en-US"/>
-        </w:rPr>
-        <w:t>interface GigabitEthernet0/0.300</w:t>
-      </w:r>
-    </w:p>
-    <w:p>
-      <w:pPr>
-        <w:spacing w:after="0" w:line="240" w:lineRule="auto"/>
-        <w:rPr>
-          <w:rFonts w:ascii="Times New Roman" w:hAnsi="Times New Roman" w:cs="Times New Roman"/>
-          <w:lang w:val="en-US"/>
-        </w:rPr>
-      </w:pPr>
-      <w:r>
-        <w:rPr>
-          <w:rFonts w:ascii="Times New Roman" w:hAnsi="Times New Roman" w:cs="Times New Roman"/>
-          <w:lang w:val="en-US"/>
-        </w:rPr>
-        <w:t>description VLAN300-DESARROLLO_DE_SOFTWARE</w:t>
-      </w:r>
-    </w:p>
-    <w:p>
-      <w:pPr>
-        <w:spacing w:after="0" w:line="240" w:lineRule="auto"/>
-        <w:rPr>
-          <w:rFonts w:ascii="Times New Roman" w:hAnsi="Times New Roman" w:cs="Times New Roman"/>
-          <w:lang w:val="en-US"/>
-        </w:rPr>
-      </w:pPr>
-      <w:r>
-        <w:rPr>
-          <w:rFonts w:ascii="Times New Roman" w:hAnsi="Times New Roman" w:cs="Times New Roman"/>
-          <w:lang w:val="en-US"/>
-        </w:rPr>
-        <w:t>encapsulation dot1q 300</w:t>
-      </w:r>
-    </w:p>
-    <w:p>
-      <w:pPr>
-        <w:spacing w:after="0" w:line="240" w:lineRule="auto"/>
-        <w:rPr>
-          <w:rFonts w:ascii="Times New Roman" w:hAnsi="Times New Roman" w:cs="Times New Roman"/>
-          <w:lang w:val="en-US"/>
-        </w:rPr>
-      </w:pPr>
-      <w:r>
-        <w:rPr>
-          <w:rFonts w:ascii="Times New Roman" w:hAnsi="Times New Roman" w:cs="Times New Roman"/>
-          <w:lang w:val="en-US"/>
-        </w:rPr>
-        <w:t>ip address 192.168.5.129 255.255.255.192</w:t>
-      </w:r>
-    </w:p>
-    <w:p>
-      <w:pPr>
-        <w:spacing w:after="0" w:line="240" w:lineRule="auto"/>
-        <w:rPr>
-          <w:rFonts w:ascii="Times New Roman" w:hAnsi="Times New Roman" w:cs="Times New Roman"/>
-          <w:lang w:val="en-US"/>
-        </w:rPr>
-      </w:pPr>
-      <w:r>
-        <w:rPr>
-          <w:rFonts w:ascii="Times New Roman" w:hAnsi="Times New Roman" w:cs="Times New Roman"/>
-          <w:lang w:val="en-US"/>
-        </w:rPr>
-        <w:t>ipv6 address 2001:db8:3300:5::1/64</w:t>
-      </w:r>
-    </w:p>
-    <w:p>
-      <w:pPr>
-        <w:spacing w:after="0" w:line="240" w:lineRule="auto"/>
-        <w:rPr>
-          <w:rFonts w:ascii="Times New Roman" w:hAnsi="Times New Roman" w:cs="Times New Roman"/>
-          <w:lang w:val="en-US"/>
-        </w:rPr>
-      </w:pPr>
-      <w:r>
-        <w:rPr>
-          <w:rFonts w:ascii="Times New Roman" w:hAnsi="Times New Roman" w:cs="Times New Roman"/>
-          <w:lang w:val="en-US"/>
-        </w:rPr>
-        <w:t>no shutdown</w:t>
-      </w:r>
-    </w:p>
-    <w:p>
-      <w:pPr>
-        <w:spacing w:after="0" w:line="240" w:lineRule="auto"/>
-        <w:rPr>
-          <w:rFonts w:ascii="Times New Roman" w:hAnsi="Times New Roman" w:cs="Times New Roman"/>
-          <w:lang w:val="en-US"/>
-        </w:rPr>
-      </w:pPr>
-      <w:r>
-        <w:rPr>
-          <w:rFonts w:ascii="Times New Roman" w:hAnsi="Times New Roman" w:cs="Times New Roman"/>
-          <w:lang w:val="en-US"/>
-        </w:rPr>
-        <w:t>exit</w:t>
-      </w:r>
-    </w:p>
-    <w:p>
-      <w:pPr>
-        <w:spacing w:after="0" w:line="240" w:lineRule="auto"/>
-        <w:rPr>
-          <w:rFonts w:ascii="Times New Roman" w:hAnsi="Times New Roman" w:cs="Times New Roman"/>
-          <w:lang w:val="en-US"/>
-        </w:rPr>
-      </w:pPr>
-    </w:p>
-    <w:p>
-      <w:pPr>
-        <w:spacing w:after="0" w:line="240" w:lineRule="auto"/>
-        <w:rPr>
-          <w:rFonts w:ascii="Times New Roman" w:hAnsi="Times New Roman" w:cs="Times New Roman"/>
-          <w:lang w:val="en-US"/>
-        </w:rPr>
-      </w:pPr>
-      <w:r>
-        <w:rPr>
-          <w:rFonts w:ascii="Times New Roman" w:hAnsi="Times New Roman" w:cs="Times New Roman"/>
-          <w:lang w:val="en-US"/>
-        </w:rPr>
-        <w:t>interface GigabitEthernet0/0.400</w:t>
-      </w:r>
-    </w:p>
-    <w:p>
-      <w:pPr>
-        <w:spacing w:after="0" w:line="240" w:lineRule="auto"/>
-        <w:rPr>
-          <w:rFonts w:ascii="Times New Roman" w:hAnsi="Times New Roman" w:cs="Times New Roman"/>
-          <w:lang w:val="fr-FR"/>
-        </w:rPr>
-      </w:pPr>
-      <w:r>
-        <w:rPr>
-          <w:rFonts w:ascii="Times New Roman" w:hAnsi="Times New Roman" w:cs="Times New Roman"/>
-          <w:lang w:val="fr-FR"/>
-        </w:rPr>
-        <w:t>description VLAN400-ADMINISTRACION</w:t>
-      </w:r>
-    </w:p>
-    <w:p>
-      <w:pPr>
-        <w:spacing w:after="0" w:line="240" w:lineRule="auto"/>
-        <w:rPr>
-          <w:rFonts w:ascii="Times New Roman" w:hAnsi="Times New Roman" w:cs="Times New Roman"/>
-          <w:lang w:val="fr-FR"/>
-        </w:rPr>
-      </w:pPr>
-      <w:r>
-        <w:rPr>
-          <w:rFonts w:ascii="Times New Roman" w:hAnsi="Times New Roman" w:cs="Times New Roman"/>
-          <w:lang w:val="fr-FR"/>
-        </w:rPr>
-        <w:t>encapsulation dot1q 400</w:t>
-      </w:r>
-    </w:p>
-    <w:p>
-      <w:pPr>
-        <w:spacing w:after="0" w:line="240" w:lineRule="auto"/>
-        <w:rPr>
-          <w:rFonts w:ascii="Times New Roman" w:hAnsi="Times New Roman" w:cs="Times New Roman"/>
-          <w:lang w:val="en-US"/>
-        </w:rPr>
-      </w:pPr>
-      <w:r>
-        <w:rPr>
-          <w:rFonts w:ascii="Times New Roman" w:hAnsi="Times New Roman" w:cs="Times New Roman"/>
-          <w:lang w:val="en-US"/>
-        </w:rPr>
-        <w:t>ip address 192.168.5.193 255.255.255.192</w:t>
-      </w:r>
-    </w:p>
-    <w:p>
-      <w:pPr>
-        <w:spacing w:after="0" w:line="240" w:lineRule="auto"/>
-        <w:rPr>
-          <w:rFonts w:ascii="Times New Roman" w:hAnsi="Times New Roman" w:cs="Times New Roman"/>
-          <w:lang w:val="en-US"/>
-        </w:rPr>
-      </w:pPr>
-      <w:r>
-        <w:rPr>
-          <w:rFonts w:ascii="Times New Roman" w:hAnsi="Times New Roman" w:cs="Times New Roman"/>
-          <w:lang w:val="en-US"/>
-        </w:rPr>
-        <w:t>ipv6 address 2001:db8:3400:5::1/64</w:t>
-      </w:r>
-    </w:p>
-    <w:p>
-      <w:pPr>
-        <w:spacing w:after="0" w:line="240" w:lineRule="auto"/>
-        <w:rPr>
-          <w:rFonts w:ascii="Times New Roman" w:hAnsi="Times New Roman" w:cs="Times New Roman"/>
-          <w:lang w:val="en-US"/>
-        </w:rPr>
-      </w:pPr>
-      <w:r>
-        <w:rPr>
-          <w:rFonts w:ascii="Times New Roman" w:hAnsi="Times New Roman" w:cs="Times New Roman"/>
-          <w:lang w:val="en-US"/>
-        </w:rPr>
-        <w:t>no shutdown</w:t>
-      </w:r>
-    </w:p>
-    <w:p>
-      <w:pPr>
-        <w:spacing w:after="0" w:line="240" w:lineRule="auto"/>
-        <w:rPr>
-          <w:rFonts w:ascii="Times New Roman" w:hAnsi="Times New Roman" w:cs="Times New Roman"/>
-          <w:lang w:val="en-US"/>
-        </w:rPr>
-      </w:pPr>
-      <w:r>
-        <w:rPr>
-          <w:rFonts w:ascii="Times New Roman" w:hAnsi="Times New Roman" w:cs="Times New Roman"/>
-          <w:lang w:val="en-US"/>
-        </w:rPr>
-        <w:t>exit</w:t>
-      </w:r>
-    </w:p>
-    <w:p>
-      <w:pPr>
-        <w:spacing w:after="0" w:line="240" w:lineRule="auto"/>
-        <w:rPr>
-          <w:rFonts w:ascii="Times New Roman" w:hAnsi="Times New Roman" w:cs="Times New Roman"/>
-          <w:lang w:val="en-US"/>
-        </w:rPr>
-      </w:pPr>
-    </w:p>
-    <w:p>
-      <w:pPr>
-        <w:spacing w:after="0" w:line="240" w:lineRule="auto"/>
-        <w:rPr>
-          <w:rFonts w:ascii="Times New Roman" w:hAnsi="Times New Roman" w:cs="Times New Roman"/>
-          <w:lang w:val="en-US"/>
-        </w:rPr>
-      </w:pPr>
-      <w:r>
-        <w:rPr>
-          <w:rFonts w:ascii="Times New Roman" w:hAnsi="Times New Roman" w:cs="Times New Roman"/>
-          <w:lang w:val="en-US"/>
-        </w:rPr>
-        <w:t>! Configuración EIGRP IPv4</w:t>
-      </w:r>
-    </w:p>
-    <w:p>
-      <w:pPr>
-        <w:spacing w:after="0" w:line="240" w:lineRule="auto"/>
-        <w:rPr>
-          <w:rFonts w:ascii="Times New Roman" w:hAnsi="Times New Roman" w:cs="Times New Roman"/>
-          <w:lang w:val="en-US"/>
-        </w:rPr>
-      </w:pPr>
-      <w:r>
-        <w:rPr>
-          <w:rFonts w:ascii="Times New Roman" w:hAnsi="Times New Roman" w:cs="Times New Roman"/>
-          <w:lang w:val="en-US"/>
-        </w:rPr>
-        <w:t>router eigrp 100</w:t>
-      </w:r>
-    </w:p>
-    <w:p>
-      <w:pPr>
-        <w:spacing w:after="0" w:line="240" w:lineRule="auto"/>
-        <w:rPr>
-          <w:rFonts w:ascii="Times New Roman" w:hAnsi="Times New Roman" w:cs="Times New Roman"/>
-          <w:lang w:val="en-US"/>
-        </w:rPr>
-      </w:pPr>
-      <w:r>
-        <w:rPr>
-          <w:rFonts w:ascii="Times New Roman" w:hAnsi="Times New Roman" w:cs="Times New Roman"/>
-          <w:lang w:val="en-US"/>
-        </w:rPr>
-        <w:t>network 192.168.204.0 0.0.0.3</w:t>
-      </w:r>
-    </w:p>
-    <w:p>
-      <w:pPr>
-        <w:spacing w:after="0" w:line="240" w:lineRule="auto"/>
-        <w:rPr>
-          <w:rFonts w:ascii="Times New Roman" w:hAnsi="Times New Roman" w:cs="Times New Roman"/>
-          <w:lang w:val="en-US"/>
-        </w:rPr>
-      </w:pPr>
-      <w:r>
-        <w:rPr>
-          <w:rFonts w:ascii="Times New Roman" w:hAnsi="Times New Roman" w:cs="Times New Roman"/>
-          <w:lang w:val="en-US"/>
-        </w:rPr>
-        <w:t>network 192.168.204.4 0.0.0.3</w:t>
-      </w:r>
-    </w:p>
-    <w:p>
-      <w:pPr>
-        <w:spacing w:after="0" w:line="240" w:lineRule="auto"/>
-        <w:rPr>
-          <w:rFonts w:ascii="Times New Roman" w:hAnsi="Times New Roman" w:cs="Times New Roman"/>
-          <w:lang w:val="en-US"/>
-        </w:rPr>
-      </w:pPr>
-      <w:r>
-        <w:rPr>
-          <w:rFonts w:ascii="Times New Roman" w:hAnsi="Times New Roman" w:cs="Times New Roman"/>
-          <w:lang w:val="en-US"/>
-        </w:rPr>
-        <w:t>network 192.168.5.0 0.0.0.255</w:t>
-      </w:r>
-    </w:p>
-    <w:p>
-      <w:pPr>
-        <w:spacing w:after="0" w:line="240" w:lineRule="auto"/>
-        <w:rPr>
-          <w:rFonts w:ascii="Times New Roman" w:hAnsi="Times New Roman" w:cs="Times New Roman"/>
-          <w:lang w:val="en-US"/>
-        </w:rPr>
-      </w:pPr>
-      <w:r>
-        <w:rPr>
-          <w:rFonts w:ascii="Times New Roman" w:hAnsi="Times New Roman" w:cs="Times New Roman"/>
-          <w:lang w:val="en-US"/>
-        </w:rPr>
-        <w:t>no auto-summary</w:t>
-      </w:r>
-    </w:p>
-    <w:p>
-      <w:pPr>
-        <w:spacing w:after="0" w:line="240" w:lineRule="auto"/>
-        <w:rPr>
-          <w:rFonts w:ascii="Times New Roman" w:hAnsi="Times New Roman" w:cs="Times New Roman"/>
-          <w:lang w:val="en-US"/>
-        </w:rPr>
-      </w:pPr>
-      <w:r>
-        <w:rPr>
-          <w:rFonts w:ascii="Times New Roman" w:hAnsi="Times New Roman" w:cs="Times New Roman"/>
-          <w:lang w:val="en-US"/>
-        </w:rPr>
-        <w:t>exit</w:t>
-      </w:r>
-    </w:p>
-    <w:p>
-      <w:pPr>
-        <w:spacing w:after="0" w:line="240" w:lineRule="auto"/>
-        <w:rPr>
-          <w:rFonts w:ascii="Times New Roman" w:hAnsi="Times New Roman" w:cs="Times New Roman"/>
-          <w:lang w:val="en-US"/>
         </w:rPr>
       </w:pPr>
     </w:p>
@@ -25551,13 +25536,11 @@
         <w:spacing w:after="0" w:line="240" w:lineRule="auto"/>
         <w:rPr>
           <w:rFonts w:ascii="Times New Roman" w:hAnsi="Times New Roman" w:cs="Times New Roman"/>
-          <w:lang w:val="en-US"/>
-        </w:rPr>
-      </w:pPr>
-      <w:r>
-        <w:rPr>
-          <w:rFonts w:ascii="Times New Roman" w:hAnsi="Times New Roman" w:cs="Times New Roman"/>
-          <w:lang w:val="en-US"/>
+        </w:rPr>
+      </w:pPr>
+      <w:r>
+        <w:rPr>
+          <w:rFonts w:ascii="Times New Roman" w:hAnsi="Times New Roman" w:cs="Times New Roman"/>
         </w:rPr>
         <w:t>exit</w:t>
       </w:r>
@@ -25567,7 +25550,6 @@
         <w:spacing w:after="0" w:line="240" w:lineRule="auto"/>
         <w:rPr>
           <w:rFonts w:ascii="Times New Roman" w:hAnsi="Times New Roman" w:cs="Times New Roman"/>
-          <w:lang w:val="en-US"/>
         </w:rPr>
       </w:pPr>
     </w:p>
@@ -25590,11 +25572,13 @@
         <w:spacing w:after="0" w:line="240" w:lineRule="auto"/>
         <w:rPr>
           <w:rFonts w:ascii="Times New Roman" w:hAnsi="Times New Roman" w:cs="Times New Roman"/>
-        </w:rPr>
-      </w:pPr>
-      <w:r>
-        <w:rPr>
-          <w:rFonts w:ascii="Times New Roman" w:hAnsi="Times New Roman" w:cs="Times New Roman"/>
+          <w:lang w:val="en-US"/>
+        </w:rPr>
+      </w:pPr>
+      <w:r>
+        <w:rPr>
+          <w:rFonts w:ascii="Times New Roman" w:hAnsi="Times New Roman" w:cs="Times New Roman"/>
+          <w:lang w:val="en-US"/>
         </w:rPr>
         <w:t>interface FastEthernet0/2</w:t>
       </w:r>
@@ -25604,35 +25588,159 @@
         <w:spacing w:after="0" w:line="240" w:lineRule="auto"/>
         <w:rPr>
           <w:rFonts w:ascii="Times New Roman" w:hAnsi="Times New Roman" w:cs="Times New Roman"/>
-          <w:lang w:val="fr-FR"/>
-        </w:rPr>
-      </w:pPr>
-      <w:r>
-        <w:rPr>
-          <w:rFonts w:ascii="Times New Roman" w:hAnsi="Times New Roman" w:cs="Times New Roman"/>
+          <w:lang w:val="en-US"/>
+        </w:rPr>
+      </w:pPr>
+      <w:r>
+        <w:rPr>
+          <w:rFonts w:ascii="Times New Roman" w:hAnsi="Times New Roman" w:cs="Times New Roman"/>
+          <w:lang w:val="en-US"/>
+        </w:rPr>
+        <w:t xml:space="preserve"> description SOPORTE_TECNICO-VLAN200</w:t>
+      </w:r>
+    </w:p>
+    <w:p>
+      <w:pPr>
+        <w:spacing w:after="0" w:line="240" w:lineRule="auto"/>
+        <w:rPr>
+          <w:rFonts w:ascii="Times New Roman" w:hAnsi="Times New Roman" w:cs="Times New Roman"/>
+          <w:lang w:val="en-US"/>
+        </w:rPr>
+      </w:pPr>
+      <w:r>
+        <w:rPr>
+          <w:rFonts w:ascii="Times New Roman" w:hAnsi="Times New Roman" w:cs="Times New Roman"/>
+          <w:lang w:val="en-US"/>
+        </w:rPr>
+        <w:t xml:space="preserve"> switchport mode access</w:t>
+      </w:r>
+    </w:p>
+    <w:p>
+      <w:pPr>
+        <w:spacing w:after="0" w:line="240" w:lineRule="auto"/>
+        <w:rPr>
+          <w:rFonts w:ascii="Times New Roman" w:hAnsi="Times New Roman" w:cs="Times New Roman"/>
+          <w:lang w:val="en-US"/>
+        </w:rPr>
+      </w:pPr>
+      <w:r>
+        <w:rPr>
+          <w:rFonts w:ascii="Times New Roman" w:hAnsi="Times New Roman" w:cs="Times New Roman"/>
+          <w:lang w:val="en-US"/>
         </w:rPr>
         <w:t xml:space="preserve"> </w:t>
       </w:r>
       <w:r>
         <w:rPr>
           <w:rFonts w:ascii="Times New Roman" w:hAnsi="Times New Roman" w:cs="Times New Roman"/>
-          <w:lang w:val="fr-FR"/>
-        </w:rPr>
-        <w:t>description SOPORTE_TECNICO-VLAN200</w:t>
-      </w:r>
-    </w:p>
-    <w:p>
-      <w:pPr>
-        <w:spacing w:after="0" w:line="240" w:lineRule="auto"/>
-        <w:rPr>
-          <w:rFonts w:ascii="Times New Roman" w:hAnsi="Times New Roman" w:cs="Times New Roman"/>
-          <w:lang w:val="fr-FR"/>
-        </w:rPr>
-      </w:pPr>
-      <w:r>
-        <w:rPr>
-          <w:rFonts w:ascii="Times New Roman" w:hAnsi="Times New Roman" w:cs="Times New Roman"/>
-          <w:lang w:val="fr-FR"/>
+          <w:lang w:val="en-US"/>
+        </w:rPr>
+        <w:t>switchport access vlan 200</w:t>
+      </w:r>
+    </w:p>
+    <w:p>
+      <w:pPr>
+        <w:spacing w:after="0" w:line="240" w:lineRule="auto"/>
+        <w:rPr>
+          <w:rFonts w:ascii="Times New Roman" w:hAnsi="Times New Roman" w:cs="Times New Roman"/>
+          <w:lang w:val="en-US"/>
+        </w:rPr>
+      </w:pPr>
+      <w:r>
+        <w:rPr>
+          <w:rFonts w:ascii="Times New Roman" w:hAnsi="Times New Roman" w:cs="Times New Roman"/>
+          <w:lang w:val="en-US"/>
+        </w:rPr>
+        <w:t xml:space="preserve"> no shutdown</w:t>
+      </w:r>
+    </w:p>
+    <w:p>
+      <w:pPr>
+        <w:spacing w:after="0" w:line="240" w:lineRule="auto"/>
+        <w:rPr>
+          <w:rFonts w:ascii="Times New Roman" w:hAnsi="Times New Roman" w:cs="Times New Roman"/>
+        </w:rPr>
+      </w:pPr>
+      <w:r>
+        <w:rPr>
+          <w:rFonts w:ascii="Times New Roman" w:hAnsi="Times New Roman" w:cs="Times New Roman"/>
+        </w:rPr>
+        <w:t>exit</w:t>
+      </w:r>
+    </w:p>
+    <w:p>
+      <w:pPr>
+        <w:spacing w:after="0" w:line="240" w:lineRule="auto"/>
+        <w:rPr>
+          <w:rFonts w:ascii="Times New Roman" w:hAnsi="Times New Roman" w:cs="Times New Roman"/>
+        </w:rPr>
+      </w:pPr>
+    </w:p>
+    <w:p>
+      <w:pPr>
+        <w:spacing w:after="0" w:line="240" w:lineRule="auto"/>
+        <w:rPr>
+          <w:rFonts w:ascii="Times New Roman" w:hAnsi="Times New Roman" w:cs="Times New Roman"/>
+        </w:rPr>
+      </w:pPr>
+      <w:r>
+        <w:rPr>
+          <w:rFonts w:ascii="Times New Roman" w:hAnsi="Times New Roman" w:cs="Times New Roman"/>
+        </w:rPr>
+        <w:t>! Puertos de acceso VLAN 300</w:t>
+      </w:r>
+    </w:p>
+    <w:p>
+      <w:pPr>
+        <w:spacing w:after="0" w:line="240" w:lineRule="auto"/>
+        <w:rPr>
+          <w:rFonts w:ascii="Times New Roman" w:hAnsi="Times New Roman" w:cs="Times New Roman"/>
+          <w:lang w:val="en-US"/>
+        </w:rPr>
+      </w:pPr>
+      <w:r>
+        <w:rPr>
+          <w:rFonts w:ascii="Times New Roman" w:hAnsi="Times New Roman" w:cs="Times New Roman"/>
+          <w:lang w:val="en-US"/>
+        </w:rPr>
+        <w:t>interface FastEthernet0/3</w:t>
+      </w:r>
+    </w:p>
+    <w:p>
+      <w:pPr>
+        <w:spacing w:after="0" w:line="240" w:lineRule="auto"/>
+        <w:rPr>
+          <w:rFonts w:ascii="Times New Roman" w:hAnsi="Times New Roman" w:cs="Times New Roman"/>
+          <w:lang w:val="en-US"/>
+        </w:rPr>
+      </w:pPr>
+      <w:r>
+        <w:rPr>
+          <w:rFonts w:ascii="Times New Roman" w:hAnsi="Times New Roman" w:cs="Times New Roman"/>
+          <w:lang w:val="en-US"/>
+        </w:rPr>
+        <w:t xml:space="preserve"> </w:t>
+      </w:r>
+      <w:r>
+        <w:rPr>
+          <w:rFonts w:ascii="Times New Roman" w:hAnsi="Times New Roman" w:cs="Times New Roman"/>
+          <w:lang w:val="en-US"/>
+        </w:rPr>
+        <w:t>description DESARROLLO_DE_SOFTWARE-VLAN300</w:t>
+      </w:r>
+    </w:p>
+    <w:p>
+      <w:pPr>
+        <w:spacing w:after="0" w:line="240" w:lineRule="auto"/>
+        <w:rPr>
+          <w:rFonts w:ascii="Times New Roman" w:hAnsi="Times New Roman" w:cs="Times New Roman"/>
+          <w:lang w:val="en-US"/>
+        </w:rPr>
+      </w:pPr>
+      <w:r>
+        <w:rPr>
+          <w:rFonts w:ascii="Times New Roman" w:hAnsi="Times New Roman" w:cs="Times New Roman"/>
+          <w:lang w:val="en-US"/>
         </w:rPr>
         <w:t xml:space="preserve"> switchport mode access</w:t>
       </w:r>
@@ -25648,16 +25756,9 @@
       <w:r>
         <w:rPr>
           <w:rFonts w:ascii="Times New Roman" w:hAnsi="Times New Roman" w:cs="Times New Roman"/>
-          <w:lang w:val="fr-FR"/>
-        </w:rPr>
-        <w:t xml:space="preserve"> </w:t>
-      </w:r>
-      <w:r>
-        <w:rPr>
-          <w:rFonts w:ascii="Times New Roman" w:hAnsi="Times New Roman" w:cs="Times New Roman"/>
-          <w:lang w:val="en-US"/>
-        </w:rPr>
-        <w:t>switchport access vlan 200</w:t>
+          <w:lang w:val="en-US"/>
+        </w:rPr>
+        <w:t xml:space="preserve"> switchport access vlan 300</w:t>
       </w:r>
     </w:p>
     <w:p>
@@ -25681,13 +25782,11 @@
         <w:spacing w:after="0" w:line="240" w:lineRule="auto"/>
         <w:rPr>
           <w:rFonts w:ascii="Times New Roman" w:hAnsi="Times New Roman" w:cs="Times New Roman"/>
-          <w:lang w:val="en-US"/>
-        </w:rPr>
-      </w:pPr>
-      <w:r>
-        <w:rPr>
-          <w:rFonts w:ascii="Times New Roman" w:hAnsi="Times New Roman" w:cs="Times New Roman"/>
-          <w:lang w:val="en-US"/>
+        </w:rPr>
+      </w:pPr>
+      <w:r>
+        <w:rPr>
+          <w:rFonts w:ascii="Times New Roman" w:hAnsi="Times New Roman" w:cs="Times New Roman"/>
         </w:rPr>
         <w:t>exit</w:t>
       </w:r>
@@ -25697,130 +25796,6 @@
         <w:spacing w:after="0" w:line="240" w:lineRule="auto"/>
         <w:rPr>
           <w:rFonts w:ascii="Times New Roman" w:hAnsi="Times New Roman" w:cs="Times New Roman"/>
-          <w:lang w:val="en-US"/>
-        </w:rPr>
-      </w:pPr>
-    </w:p>
-    <w:p>
-      <w:pPr>
-        <w:spacing w:after="0" w:line="240" w:lineRule="auto"/>
-        <w:rPr>
-          <w:rFonts w:ascii="Times New Roman" w:hAnsi="Times New Roman" w:cs="Times New Roman"/>
-        </w:rPr>
-      </w:pPr>
-      <w:r>
-        <w:rPr>
-          <w:rFonts w:ascii="Times New Roman" w:hAnsi="Times New Roman" w:cs="Times New Roman"/>
-        </w:rPr>
-        <w:t>! Puertos de acceso VLAN 300</w:t>
-      </w:r>
-    </w:p>
-    <w:p>
-      <w:pPr>
-        <w:spacing w:after="0" w:line="240" w:lineRule="auto"/>
-        <w:rPr>
-          <w:rFonts w:ascii="Times New Roman" w:hAnsi="Times New Roman" w:cs="Times New Roman"/>
-        </w:rPr>
-      </w:pPr>
-      <w:r>
-        <w:rPr>
-          <w:rFonts w:ascii="Times New Roman" w:hAnsi="Times New Roman" w:cs="Times New Roman"/>
-        </w:rPr>
-        <w:t>interface FastEthernet0/3</w:t>
-      </w:r>
-    </w:p>
-    <w:p>
-      <w:pPr>
-        <w:spacing w:after="0" w:line="240" w:lineRule="auto"/>
-        <w:rPr>
-          <w:rFonts w:ascii="Times New Roman" w:hAnsi="Times New Roman" w:cs="Times New Roman"/>
-          <w:lang w:val="en-US"/>
-        </w:rPr>
-      </w:pPr>
-      <w:r>
-        <w:rPr>
-          <w:rFonts w:ascii="Times New Roman" w:hAnsi="Times New Roman" w:cs="Times New Roman"/>
-        </w:rPr>
-        <w:t xml:space="preserve"> </w:t>
-      </w:r>
-      <w:r>
-        <w:rPr>
-          <w:rFonts w:ascii="Times New Roman" w:hAnsi="Times New Roman" w:cs="Times New Roman"/>
-          <w:lang w:val="en-US"/>
-        </w:rPr>
-        <w:t>description DESARROLLO_DE_SOFTWARE-VLAN300</w:t>
-      </w:r>
-    </w:p>
-    <w:p>
-      <w:pPr>
-        <w:spacing w:after="0" w:line="240" w:lineRule="auto"/>
-        <w:rPr>
-          <w:rFonts w:ascii="Times New Roman" w:hAnsi="Times New Roman" w:cs="Times New Roman"/>
-          <w:lang w:val="en-US"/>
-        </w:rPr>
-      </w:pPr>
-      <w:r>
-        <w:rPr>
-          <w:rFonts w:ascii="Times New Roman" w:hAnsi="Times New Roman" w:cs="Times New Roman"/>
-          <w:lang w:val="en-US"/>
-        </w:rPr>
-        <w:t xml:space="preserve"> switchport mode access</w:t>
-      </w:r>
-    </w:p>
-    <w:p>
-      <w:pPr>
-        <w:spacing w:after="0" w:line="240" w:lineRule="auto"/>
-        <w:rPr>
-          <w:rFonts w:ascii="Times New Roman" w:hAnsi="Times New Roman" w:cs="Times New Roman"/>
-          <w:lang w:val="en-US"/>
-        </w:rPr>
-      </w:pPr>
-      <w:r>
-        <w:rPr>
-          <w:rFonts w:ascii="Times New Roman" w:hAnsi="Times New Roman" w:cs="Times New Roman"/>
-          <w:lang w:val="en-US"/>
-        </w:rPr>
-        <w:t xml:space="preserve"> switchport access vlan 300</w:t>
-      </w:r>
-    </w:p>
-    <w:p>
-      <w:pPr>
-        <w:spacing w:after="0" w:line="240" w:lineRule="auto"/>
-        <w:rPr>
-          <w:rFonts w:ascii="Times New Roman" w:hAnsi="Times New Roman" w:cs="Times New Roman"/>
-          <w:lang w:val="en-US"/>
-        </w:rPr>
-      </w:pPr>
-      <w:r>
-        <w:rPr>
-          <w:rFonts w:ascii="Times New Roman" w:hAnsi="Times New Roman" w:cs="Times New Roman"/>
-          <w:lang w:val="en-US"/>
-        </w:rPr>
-        <w:t xml:space="preserve"> no shutdown</w:t>
-      </w:r>
-    </w:p>
-    <w:p>
-      <w:pPr>
-        <w:spacing w:after="0" w:line="240" w:lineRule="auto"/>
-        <w:rPr>
-          <w:rFonts w:ascii="Times New Roman" w:hAnsi="Times New Roman" w:cs="Times New Roman"/>
-          <w:lang w:val="en-US"/>
-        </w:rPr>
-      </w:pPr>
-      <w:r>
-        <w:rPr>
-          <w:rFonts w:ascii="Times New Roman" w:hAnsi="Times New Roman" w:cs="Times New Roman"/>
-          <w:lang w:val="en-US"/>
-        </w:rPr>
-        <w:t>exit</w:t>
-      </w:r>
-    </w:p>
-    <w:p>
-      <w:pPr>
-        <w:spacing w:after="0" w:line="240" w:lineRule="auto"/>
-        <w:rPr>
-          <w:rFonts w:ascii="Times New Roman" w:hAnsi="Times New Roman" w:cs="Times New Roman"/>
-          <w:lang w:val="en-US"/>
         </w:rPr>
       </w:pPr>
     </w:p>
@@ -25843,11 +25818,13 @@
         <w:spacing w:after="0" w:line="240" w:lineRule="auto"/>
         <w:rPr>
           <w:rFonts w:ascii="Times New Roman" w:hAnsi="Times New Roman" w:cs="Times New Roman"/>
-        </w:rPr>
-      </w:pPr>
-      <w:r>
-        <w:rPr>
-          <w:rFonts w:ascii="Times New Roman" w:hAnsi="Times New Roman" w:cs="Times New Roman"/>
+          <w:lang w:val="en-US"/>
+        </w:rPr>
+      </w:pPr>
+      <w:r>
+        <w:rPr>
+          <w:rFonts w:ascii="Times New Roman" w:hAnsi="Times New Roman" w:cs="Times New Roman"/>
+          <w:lang w:val="en-US"/>
         </w:rPr>
         <w:t>interface FastEthernet0/4</w:t>
       </w:r>
@@ -25863,6 +25840,7 @@
       <w:r>
         <w:rPr>
           <w:rFonts w:ascii="Times New Roman" w:hAnsi="Times New Roman" w:cs="Times New Roman"/>
+          <w:lang w:val="en-US"/>
         </w:rPr>
         <w:t xml:space="preserve"> </w:t>
       </w:r>
@@ -26320,15 +26298,17 @@
           <w:lang w:val="en-US"/>
         </w:rPr>
         <w:lastRenderedPageBreak/>
-        <w:t>FALTA TGU &amp; SPS</w:t>
-      </w:r>
-      <w:r>
-        <w:rPr>
-          <w:rFonts w:ascii="Times New Roman" w:hAnsi="Times New Roman" w:cs="Times New Roman"/>
-          <w:lang w:val="en-US"/>
-        </w:rPr>
-        <w:br/>
-      </w:r>
+        <w:t xml:space="preserve">FALTA TGU </w:t>
+      </w:r>
+    </w:p>
+    <w:p>
+      <w:pPr>
+        <w:spacing w:after="0" w:line="240" w:lineRule="auto"/>
+        <w:rPr>
+          <w:rFonts w:ascii="Times New Roman" w:hAnsi="Times New Roman" w:cs="Times New Roman"/>
+          <w:lang w:val="en-US"/>
+        </w:rPr>
+      </w:pPr>
     </w:p>
     <w:p>
       <w:pPr>
@@ -26343,6 +26323,57 @@
           <w:lang w:val="en-US"/>
         </w:rPr>
         <w:br w:type="page"/>
+      </w:r>
+    </w:p>
+    <w:p>
+      <w:pPr>
+        <w:spacing w:after="0" w:line="240" w:lineRule="auto"/>
+        <w:rPr>
+          <w:rFonts w:ascii="Times New Roman" w:hAnsi="Times New Roman" w:cs="Times New Roman"/>
+          <w:lang w:val="en-US"/>
+        </w:rPr>
+      </w:pPr>
+      <w:r>
+        <w:rPr>
+          <w:rFonts w:ascii="Times New Roman" w:hAnsi="Times New Roman" w:cs="Times New Roman"/>
+          <w:lang w:val="en-US"/>
+        </w:rPr>
+        <w:lastRenderedPageBreak/>
+        <w:drawing>
+          <wp:inline distT="0" distB="0" distL="0" distR="0" wp14:anchorId="1D5FB046" wp14:editId="21BD307D">
+            <wp:extent cx="6645910" cy="9770110"/>
+            <wp:effectExtent l="0" t="0" r="2540" b="2540"/>
+            <wp:docPr id="1497294175" name="Picture 1" descr="A screenshot of a computer screen&#10;&#10;AI-generated content may be incorrect."/>
+            <wp:cNvGraphicFramePr>
+              <a:graphicFrameLocks xmlns:a="http://schemas.openxmlformats.org/drawingml/2006/main" noChangeAspect="1"/>
+            </wp:cNvGraphicFramePr>
+            <a:graphic xmlns:a="http://schemas.openxmlformats.org/drawingml/2006/main">
+              <a:graphicData uri="http://schemas.openxmlformats.org/drawingml/2006/picture">
+                <pic:pic xmlns:pic="http://schemas.openxmlformats.org/drawingml/2006/picture">
+                  <pic:nvPicPr>
+                    <pic:cNvPr id="1497294175" name="Picture 1" descr="A screenshot of a computer screen&#10;&#10;AI-generated content may be incorrect."/>
+                    <pic:cNvPicPr/>
+                  </pic:nvPicPr>
+                  <pic:blipFill>
+                    <a:blip r:embed="rId23"/>
+                    <a:stretch>
+                      <a:fillRect/>
+                    </a:stretch>
+                  </pic:blipFill>
+                  <pic:spPr>
+                    <a:xfrm>
+                      <a:off x="0" y="0"/>
+                      <a:ext cx="6645910" cy="9770110"/>
+                    </a:xfrm>
+                    <a:prstGeom prst="rect">
+                      <a:avLst/>
+                    </a:prstGeom>
+                  </pic:spPr>
+                </pic:pic>
+              </a:graphicData>
+            </a:graphic>
+          </wp:inline>
+        </w:drawing>
       </w:r>
     </w:p>
     <w:p>
@@ -26413,7 +26444,7 @@
                     <pic:cNvPicPr/>
                   </pic:nvPicPr>
                   <pic:blipFill>
-                    <a:blip r:embed="rId23"/>
+                    <a:blip r:embed="rId24"/>
                     <a:stretch>
                       <a:fillRect/>
                     </a:stretch>
@@ -26463,59 +26494,6 @@
                 <pic:pic xmlns:pic="http://schemas.openxmlformats.org/drawingml/2006/picture">
                   <pic:nvPicPr>
                     <pic:cNvPr id="250716110" name="Picture 1" descr="A screenshot of a computer screen&#10;&#10;AI-generated content may be incorrect."/>
-                    <pic:cNvPicPr/>
-                  </pic:nvPicPr>
-                  <pic:blipFill>
-                    <a:blip r:embed="rId24"/>
-                    <a:stretch>
-                      <a:fillRect/>
-                    </a:stretch>
-                  </pic:blipFill>
-                  <pic:spPr>
-                    <a:xfrm>
-                      <a:off x="0" y="0"/>
-                      <a:ext cx="6645910" cy="9770110"/>
-                    </a:xfrm>
-                    <a:prstGeom prst="rect">
-                      <a:avLst/>
-                    </a:prstGeom>
-                  </pic:spPr>
-                </pic:pic>
-              </a:graphicData>
-            </a:graphic>
-          </wp:inline>
-        </w:drawing>
-      </w:r>
-    </w:p>
-    <w:p>
-      <w:pPr>
-        <w:spacing w:after="0" w:line="240" w:lineRule="auto"/>
-        <w:jc w:val="center"/>
-        <w:rPr>
-          <w:rFonts w:ascii="Times New Roman" w:hAnsi="Times New Roman" w:cs="Times New Roman"/>
-          <w:lang w:val="en-US"/>
-        </w:rPr>
-      </w:pPr>
-      <w:r>
-        <w:rPr>
-          <w:rFonts w:ascii="Times New Roman" w:hAnsi="Times New Roman" w:cs="Times New Roman"/>
-          <w:noProof/>
-          <w:lang w:val="en-US"/>
-        </w:rPr>
-        <w:lastRenderedPageBreak/>
-        <w:drawing>
-          <wp:inline distT="0" distB="0" distL="0" distR="0" wp14:anchorId="3C3149C8" wp14:editId="6C1174BB">
-            <wp:extent cx="6645910" cy="9770110"/>
-            <wp:effectExtent l="0" t="0" r="2540" b="2540"/>
-            <wp:docPr id="1073229517" name="Picture 1" descr="A screenshot of a computer screen&#10;&#10;AI-generated content may be incorrect."/>
-            <wp:cNvGraphicFramePr>
-              <a:graphicFrameLocks xmlns:a="http://schemas.openxmlformats.org/drawingml/2006/main" noChangeAspect="1"/>
-            </wp:cNvGraphicFramePr>
-            <a:graphic xmlns:a="http://schemas.openxmlformats.org/drawingml/2006/main">
-              <a:graphicData uri="http://schemas.openxmlformats.org/drawingml/2006/picture">
-                <pic:pic xmlns:pic="http://schemas.openxmlformats.org/drawingml/2006/picture">
-                  <pic:nvPicPr>
-                    <pic:cNvPr id="1073229517" name="Picture 1" descr="A screenshot of a computer screen&#10;&#10;AI-generated content may be incorrect."/>
                     <pic:cNvPicPr/>
                   </pic:nvPicPr>
                   <pic:blipFill>
@@ -26557,10 +26535,10 @@
         </w:rPr>
         <w:lastRenderedPageBreak/>
         <w:drawing>
-          <wp:inline distT="0" distB="0" distL="0" distR="0" wp14:anchorId="7AC4066A" wp14:editId="0CFEF5D3">
+          <wp:inline distT="0" distB="0" distL="0" distR="0" wp14:anchorId="3C3149C8" wp14:editId="6C1174BB">
             <wp:extent cx="6645910" cy="9770110"/>
             <wp:effectExtent l="0" t="0" r="2540" b="2540"/>
-            <wp:docPr id="479965767" name="Picture 1" descr="A screenshot of a computer screen&#10;&#10;AI-generated content may be incorrect."/>
+            <wp:docPr id="1073229517" name="Picture 1" descr="A screenshot of a computer screen&#10;&#10;AI-generated content may be incorrect."/>
             <wp:cNvGraphicFramePr>
               <a:graphicFrameLocks xmlns:a="http://schemas.openxmlformats.org/drawingml/2006/main" noChangeAspect="1"/>
             </wp:cNvGraphicFramePr>
@@ -26568,7 +26546,7 @@
               <a:graphicData uri="http://schemas.openxmlformats.org/drawingml/2006/picture">
                 <pic:pic xmlns:pic="http://schemas.openxmlformats.org/drawingml/2006/picture">
                   <pic:nvPicPr>
-                    <pic:cNvPr id="479965767" name="Picture 1" descr="A screenshot of a computer screen&#10;&#10;AI-generated content may be incorrect."/>
+                    <pic:cNvPr id="1073229517" name="Picture 1" descr="A screenshot of a computer screen&#10;&#10;AI-generated content may be incorrect."/>
                     <pic:cNvPicPr/>
                   </pic:nvPicPr>
                   <pic:blipFill>
@@ -26605,6 +26583,59 @@
       <w:r>
         <w:rPr>
           <w:rFonts w:ascii="Times New Roman" w:hAnsi="Times New Roman" w:cs="Times New Roman"/>
+          <w:noProof/>
+          <w:lang w:val="en-US"/>
+        </w:rPr>
+        <w:lastRenderedPageBreak/>
+        <w:drawing>
+          <wp:inline distT="0" distB="0" distL="0" distR="0" wp14:anchorId="7AC4066A" wp14:editId="0CFEF5D3">
+            <wp:extent cx="6645910" cy="9770110"/>
+            <wp:effectExtent l="0" t="0" r="2540" b="2540"/>
+            <wp:docPr id="479965767" name="Picture 1" descr="A screenshot of a computer screen&#10;&#10;AI-generated content may be incorrect."/>
+            <wp:cNvGraphicFramePr>
+              <a:graphicFrameLocks xmlns:a="http://schemas.openxmlformats.org/drawingml/2006/main" noChangeAspect="1"/>
+            </wp:cNvGraphicFramePr>
+            <a:graphic xmlns:a="http://schemas.openxmlformats.org/drawingml/2006/main">
+              <a:graphicData uri="http://schemas.openxmlformats.org/drawingml/2006/picture">
+                <pic:pic xmlns:pic="http://schemas.openxmlformats.org/drawingml/2006/picture">
+                  <pic:nvPicPr>
+                    <pic:cNvPr id="479965767" name="Picture 1" descr="A screenshot of a computer screen&#10;&#10;AI-generated content may be incorrect."/>
+                    <pic:cNvPicPr/>
+                  </pic:nvPicPr>
+                  <pic:blipFill>
+                    <a:blip r:embed="rId27"/>
+                    <a:stretch>
+                      <a:fillRect/>
+                    </a:stretch>
+                  </pic:blipFill>
+                  <pic:spPr>
+                    <a:xfrm>
+                      <a:off x="0" y="0"/>
+                      <a:ext cx="6645910" cy="9770110"/>
+                    </a:xfrm>
+                    <a:prstGeom prst="rect">
+                      <a:avLst/>
+                    </a:prstGeom>
+                  </pic:spPr>
+                </pic:pic>
+              </a:graphicData>
+            </a:graphic>
+          </wp:inline>
+        </w:drawing>
+      </w:r>
+    </w:p>
+    <w:p>
+      <w:pPr>
+        <w:spacing w:after="0" w:line="240" w:lineRule="auto"/>
+        <w:jc w:val="center"/>
+        <w:rPr>
+          <w:rFonts w:ascii="Times New Roman" w:hAnsi="Times New Roman" w:cs="Times New Roman"/>
+          <w:lang w:val="en-US"/>
+        </w:rPr>
+      </w:pPr>
+      <w:r>
+        <w:rPr>
+          <w:rFonts w:ascii="Times New Roman" w:hAnsi="Times New Roman" w:cs="Times New Roman"/>
           <w:lang w:val="en-US"/>
         </w:rPr>
         <w:lastRenderedPageBreak/>
@@ -26703,7 +26734,7 @@
                     <pic:cNvPicPr/>
                   </pic:nvPicPr>
                   <pic:blipFill>
-                    <a:blip r:embed="rId27"/>
+                    <a:blip r:embed="rId28"/>
                     <a:stretch>
                       <a:fillRect/>
                     </a:stretch>
@@ -26756,7 +26787,7 @@
                     <pic:cNvPicPr/>
                   </pic:nvPicPr>
                   <pic:blipFill>
-                    <a:blip r:embed="rId28"/>
+                    <a:blip r:embed="rId29"/>
                     <a:stretch>
                       <a:fillRect/>
                     </a:stretch>
@@ -26866,109 +26897,6 @@
                 <pic:pic xmlns:pic="http://schemas.openxmlformats.org/drawingml/2006/picture">
                   <pic:nvPicPr>
                     <pic:cNvPr id="668181566" name="Picture 1" descr="A screenshot of a computer&#10;&#10;AI-generated content may be incorrect."/>
-                    <pic:cNvPicPr/>
-                  </pic:nvPicPr>
-                  <pic:blipFill>
-                    <a:blip r:embed="rId29"/>
-                    <a:stretch>
-                      <a:fillRect/>
-                    </a:stretch>
-                  </pic:blipFill>
-                  <pic:spPr>
-                    <a:xfrm>
-                      <a:off x="0" y="0"/>
-                      <a:ext cx="6645910" cy="3571875"/>
-                    </a:xfrm>
-                    <a:prstGeom prst="rect">
-                      <a:avLst/>
-                    </a:prstGeom>
-                  </pic:spPr>
-                </pic:pic>
-              </a:graphicData>
-            </a:graphic>
-          </wp:inline>
-        </w:drawing>
-      </w:r>
-    </w:p>
-    <w:p>
-      <w:pPr>
-        <w:spacing w:after="0" w:line="240" w:lineRule="auto"/>
-        <w:jc w:val="center"/>
-        <w:rPr>
-          <w:rFonts w:ascii="Times New Roman" w:hAnsi="Times New Roman" w:cs="Times New Roman"/>
-          <w:lang w:val="en-US"/>
-        </w:rPr>
-      </w:pPr>
-    </w:p>
-    <w:p>
-      <w:pPr>
-        <w:spacing w:after="0" w:line="240" w:lineRule="auto"/>
-        <w:jc w:val="center"/>
-        <w:rPr>
-          <w:rFonts w:ascii="Times New Roman" w:hAnsi="Times New Roman" w:cs="Times New Roman"/>
-          <w:lang w:val="en-US"/>
-        </w:rPr>
-      </w:pPr>
-    </w:p>
-    <w:p>
-      <w:pPr>
-        <w:spacing w:after="0" w:line="240" w:lineRule="auto"/>
-        <w:jc w:val="center"/>
-        <w:rPr>
-          <w:rFonts w:ascii="Times New Roman" w:hAnsi="Times New Roman" w:cs="Times New Roman"/>
-          <w:lang w:val="en-US"/>
-        </w:rPr>
-      </w:pPr>
-      <w:r>
-        <w:rPr>
-          <w:rFonts w:ascii="Times New Roman" w:hAnsi="Times New Roman" w:cs="Times New Roman"/>
-          <w:lang w:val="en-US"/>
-        </w:rPr>
-        <w:t xml:space="preserve">Server 8.8.8.9 </w:t>
-      </w:r>
-      <w:r>
-        <w:rPr>
-          <w:rFonts w:ascii="Times New Roman" w:hAnsi="Times New Roman" w:cs="Times New Roman"/>
-          <w:lang w:val="en-US"/>
-        </w:rPr>
-        <w:sym w:font="Wingdings" w:char="F0E0"/>
-      </w:r>
-      <w:r>
-        <w:rPr>
-          <w:rFonts w:ascii="Times New Roman" w:hAnsi="Times New Roman" w:cs="Times New Roman"/>
-          <w:lang w:val="en-US"/>
-        </w:rPr>
-        <w:t xml:space="preserve"> E-Mail</w:t>
-      </w:r>
-    </w:p>
-    <w:p>
-      <w:pPr>
-        <w:spacing w:after="0" w:line="240" w:lineRule="auto"/>
-        <w:jc w:val="center"/>
-        <w:rPr>
-          <w:rFonts w:ascii="Times New Roman" w:hAnsi="Times New Roman" w:cs="Times New Roman"/>
-          <w:lang w:val="en-US"/>
-        </w:rPr>
-      </w:pPr>
-      <w:r>
-        <w:rPr>
-          <w:rFonts w:ascii="Times New Roman" w:hAnsi="Times New Roman" w:cs="Times New Roman"/>
-          <w:noProof/>
-          <w:lang w:val="en-US"/>
-        </w:rPr>
-        <w:drawing>
-          <wp:inline distT="0" distB="0" distL="0" distR="0" wp14:anchorId="5E766B8E" wp14:editId="23CBBAAB">
-            <wp:extent cx="6645910" cy="3571875"/>
-            <wp:effectExtent l="0" t="0" r="2540" b="9525"/>
-            <wp:docPr id="275958984" name="Picture 1" descr="A screenshot of a computer&#10;&#10;AI-generated content may be incorrect."/>
-            <wp:cNvGraphicFramePr>
-              <a:graphicFrameLocks xmlns:a="http://schemas.openxmlformats.org/drawingml/2006/main" noChangeAspect="1"/>
-            </wp:cNvGraphicFramePr>
-            <a:graphic xmlns:a="http://schemas.openxmlformats.org/drawingml/2006/main">
-              <a:graphicData uri="http://schemas.openxmlformats.org/drawingml/2006/picture">
-                <pic:pic xmlns:pic="http://schemas.openxmlformats.org/drawingml/2006/picture">
-                  <pic:nvPicPr>
-                    <pic:cNvPr id="275958984" name="Picture 1" descr="A screenshot of a computer&#10;&#10;AI-generated content may be incorrect."/>
                     <pic:cNvPicPr/>
                   </pic:nvPicPr>
                   <pic:blipFill>
@@ -27022,6 +26950,27 @@
           <w:lang w:val="en-US"/>
         </w:rPr>
       </w:pPr>
+      <w:r>
+        <w:rPr>
+          <w:rFonts w:ascii="Times New Roman" w:hAnsi="Times New Roman" w:cs="Times New Roman"/>
+          <w:lang w:val="en-US"/>
+        </w:rPr>
+        <w:t xml:space="preserve">Server 8.8.8.9 </w:t>
+      </w:r>
+      <w:r>
+        <w:rPr>
+          <w:rFonts w:ascii="Times New Roman" w:hAnsi="Times New Roman" w:cs="Times New Roman"/>
+          <w:lang w:val="en-US"/>
+        </w:rPr>
+        <w:sym w:font="Wingdings" w:char="F0E0"/>
+      </w:r>
+      <w:r>
+        <w:rPr>
+          <w:rFonts w:ascii="Times New Roman" w:hAnsi="Times New Roman" w:cs="Times New Roman"/>
+          <w:lang w:val="en-US"/>
+        </w:rPr>
+        <w:t xml:space="preserve"> E-Mail</w:t>
+      </w:r>
     </w:p>
     <w:p>
       <w:pPr>
@@ -27032,118 +26981,6 @@
           <w:lang w:val="en-US"/>
         </w:rPr>
       </w:pPr>
-    </w:p>
-    <w:p>
-      <w:pPr>
-        <w:spacing w:after="0" w:line="240" w:lineRule="auto"/>
-        <w:jc w:val="center"/>
-        <w:rPr>
-          <w:rFonts w:ascii="Times New Roman" w:hAnsi="Times New Roman" w:cs="Times New Roman"/>
-          <w:lang w:val="en-US"/>
-        </w:rPr>
-      </w:pPr>
-    </w:p>
-    <w:p>
-      <w:pPr>
-        <w:spacing w:after="0" w:line="240" w:lineRule="auto"/>
-        <w:jc w:val="center"/>
-        <w:rPr>
-          <w:rFonts w:ascii="Times New Roman" w:hAnsi="Times New Roman" w:cs="Times New Roman"/>
-          <w:lang w:val="en-US"/>
-        </w:rPr>
-      </w:pPr>
-    </w:p>
-    <w:p>
-      <w:pPr>
-        <w:spacing w:after="0" w:line="240" w:lineRule="auto"/>
-        <w:jc w:val="center"/>
-        <w:rPr>
-          <w:rFonts w:ascii="Times New Roman" w:hAnsi="Times New Roman" w:cs="Times New Roman"/>
-          <w:lang w:val="en-US"/>
-        </w:rPr>
-      </w:pPr>
-    </w:p>
-    <w:p>
-      <w:pPr>
-        <w:spacing w:after="0" w:line="240" w:lineRule="auto"/>
-        <w:jc w:val="center"/>
-        <w:rPr>
-          <w:rFonts w:ascii="Times New Roman" w:hAnsi="Times New Roman" w:cs="Times New Roman"/>
-          <w:lang w:val="en-US"/>
-        </w:rPr>
-      </w:pPr>
-    </w:p>
-    <w:p>
-      <w:pPr>
-        <w:spacing w:after="0" w:line="240" w:lineRule="auto"/>
-        <w:jc w:val="center"/>
-        <w:rPr>
-          <w:rFonts w:ascii="Times New Roman" w:hAnsi="Times New Roman" w:cs="Times New Roman"/>
-          <w:lang w:val="en-US"/>
-        </w:rPr>
-      </w:pPr>
-    </w:p>
-    <w:p>
-      <w:pPr>
-        <w:spacing w:after="0" w:line="240" w:lineRule="auto"/>
-        <w:jc w:val="center"/>
-        <w:rPr>
-          <w:rFonts w:ascii="Times New Roman" w:hAnsi="Times New Roman" w:cs="Times New Roman"/>
-          <w:lang w:val="en-US"/>
-        </w:rPr>
-      </w:pPr>
-      <w:r>
-        <w:rPr>
-          <w:rFonts w:ascii="Times New Roman" w:hAnsi="Times New Roman" w:cs="Times New Roman"/>
-          <w:lang w:val="en-US"/>
-        </w:rPr>
-        <w:t>Server 8.8.8.</w:t>
-      </w:r>
-      <w:r>
-        <w:rPr>
-          <w:rFonts w:ascii="Times New Roman" w:hAnsi="Times New Roman" w:cs="Times New Roman"/>
-          <w:lang w:val="en-US"/>
-        </w:rPr>
-        <w:t>10</w:t>
-      </w:r>
-      <w:r>
-        <w:rPr>
-          <w:rFonts w:ascii="Times New Roman" w:hAnsi="Times New Roman" w:cs="Times New Roman"/>
-          <w:lang w:val="en-US"/>
-        </w:rPr>
-        <w:t xml:space="preserve"> </w:t>
-      </w:r>
-      <w:r>
-        <w:rPr>
-          <w:rFonts w:ascii="Times New Roman" w:hAnsi="Times New Roman" w:cs="Times New Roman"/>
-          <w:lang w:val="en-US"/>
-        </w:rPr>
-        <w:sym w:font="Wingdings" w:char="F0E0"/>
-      </w:r>
-      <w:r>
-        <w:rPr>
-          <w:rFonts w:ascii="Times New Roman" w:hAnsi="Times New Roman" w:cs="Times New Roman"/>
-          <w:lang w:val="en-US"/>
-        </w:rPr>
-        <w:t xml:space="preserve"> </w:t>
-      </w:r>
-      <w:r>
-        <w:rPr>
-          <w:rFonts w:ascii="Times New Roman" w:hAnsi="Times New Roman" w:cs="Times New Roman"/>
-          <w:lang w:val="en-US"/>
-        </w:rPr>
-        <w:t>Arrieta.hn</w:t>
-      </w:r>
-    </w:p>
-    <w:p>
-      <w:pPr>
-        <w:spacing w:after="0" w:line="240" w:lineRule="auto"/>
-        <w:jc w:val="center"/>
-        <w:rPr>
-          <w:rFonts w:ascii="Times New Roman" w:hAnsi="Times New Roman" w:cs="Times New Roman"/>
-          <w:lang w:val="en-US"/>
-        </w:rPr>
-      </w:pPr>
       <w:r>
         <w:rPr>
           <w:rFonts w:ascii="Times New Roman" w:hAnsi="Times New Roman" w:cs="Times New Roman"/>
@@ -27151,10 +26988,10 @@
           <w:lang w:val="en-US"/>
         </w:rPr>
         <w:drawing>
-          <wp:inline distT="0" distB="0" distL="0" distR="0" wp14:anchorId="633DDCC6" wp14:editId="7DCF5728">
+          <wp:inline distT="0" distB="0" distL="0" distR="0" wp14:anchorId="5E766B8E" wp14:editId="23CBBAAB">
             <wp:extent cx="6645910" cy="3571875"/>
             <wp:effectExtent l="0" t="0" r="2540" b="9525"/>
-            <wp:docPr id="324372178" name="Picture 1" descr="A screenshot of a computer&#10;&#10;AI-generated content may be incorrect."/>
+            <wp:docPr id="275958984" name="Picture 1" descr="A screenshot of a computer&#10;&#10;AI-generated content may be incorrect."/>
             <wp:cNvGraphicFramePr>
               <a:graphicFrameLocks xmlns:a="http://schemas.openxmlformats.org/drawingml/2006/main" noChangeAspect="1"/>
             </wp:cNvGraphicFramePr>
@@ -27162,7 +26999,7 @@
               <a:graphicData uri="http://schemas.openxmlformats.org/drawingml/2006/picture">
                 <pic:pic xmlns:pic="http://schemas.openxmlformats.org/drawingml/2006/picture">
                   <pic:nvPicPr>
-                    <pic:cNvPr id="324372178" name="Picture 1" descr="A screenshot of a computer&#10;&#10;AI-generated content may be incorrect."/>
+                    <pic:cNvPr id="275958984" name="Picture 1" descr="A screenshot of a computer&#10;&#10;AI-generated content may be incorrect."/>
                     <pic:cNvPicPr/>
                   </pic:nvPicPr>
                   <pic:blipFill>
@@ -27216,12 +27053,96 @@
           <w:lang w:val="en-US"/>
         </w:rPr>
       </w:pPr>
-      <w:r>
-        <w:rPr>
-          <w:rFonts w:ascii="Times New Roman" w:hAnsi="Times New Roman" w:cs="Times New Roman"/>
-          <w:lang w:val="en-US"/>
-        </w:rPr>
-        <w:t xml:space="preserve">Server 8.8.8.11 </w:t>
+    </w:p>
+    <w:p>
+      <w:pPr>
+        <w:spacing w:after="0" w:line="240" w:lineRule="auto"/>
+        <w:jc w:val="center"/>
+        <w:rPr>
+          <w:rFonts w:ascii="Times New Roman" w:hAnsi="Times New Roman" w:cs="Times New Roman"/>
+          <w:lang w:val="en-US"/>
+        </w:rPr>
+      </w:pPr>
+    </w:p>
+    <w:p>
+      <w:pPr>
+        <w:spacing w:after="0" w:line="240" w:lineRule="auto"/>
+        <w:jc w:val="center"/>
+        <w:rPr>
+          <w:rFonts w:ascii="Times New Roman" w:hAnsi="Times New Roman" w:cs="Times New Roman"/>
+          <w:lang w:val="en-US"/>
+        </w:rPr>
+      </w:pPr>
+    </w:p>
+    <w:p>
+      <w:pPr>
+        <w:spacing w:after="0" w:line="240" w:lineRule="auto"/>
+        <w:jc w:val="center"/>
+        <w:rPr>
+          <w:rFonts w:ascii="Times New Roman" w:hAnsi="Times New Roman" w:cs="Times New Roman"/>
+          <w:lang w:val="en-US"/>
+        </w:rPr>
+      </w:pPr>
+    </w:p>
+    <w:p>
+      <w:pPr>
+        <w:spacing w:after="0" w:line="240" w:lineRule="auto"/>
+        <w:jc w:val="center"/>
+        <w:rPr>
+          <w:rFonts w:ascii="Times New Roman" w:hAnsi="Times New Roman" w:cs="Times New Roman"/>
+          <w:lang w:val="en-US"/>
+        </w:rPr>
+      </w:pPr>
+    </w:p>
+    <w:p>
+      <w:pPr>
+        <w:spacing w:after="0" w:line="240" w:lineRule="auto"/>
+        <w:jc w:val="center"/>
+        <w:rPr>
+          <w:rFonts w:ascii="Times New Roman" w:hAnsi="Times New Roman" w:cs="Times New Roman"/>
+          <w:lang w:val="en-US"/>
+        </w:rPr>
+      </w:pPr>
+    </w:p>
+    <w:p>
+      <w:pPr>
+        <w:spacing w:after="0" w:line="240" w:lineRule="auto"/>
+        <w:jc w:val="center"/>
+        <w:rPr>
+          <w:rFonts w:ascii="Times New Roman" w:hAnsi="Times New Roman" w:cs="Times New Roman"/>
+          <w:lang w:val="en-US"/>
+        </w:rPr>
+      </w:pPr>
+    </w:p>
+    <w:p>
+      <w:pPr>
+        <w:spacing w:after="0" w:line="240" w:lineRule="auto"/>
+        <w:jc w:val="center"/>
+        <w:rPr>
+          <w:rFonts w:ascii="Times New Roman" w:hAnsi="Times New Roman" w:cs="Times New Roman"/>
+          <w:lang w:val="en-US"/>
+        </w:rPr>
+      </w:pPr>
+      <w:r>
+        <w:rPr>
+          <w:rFonts w:ascii="Times New Roman" w:hAnsi="Times New Roman" w:cs="Times New Roman"/>
+          <w:lang w:val="en-US"/>
+        </w:rPr>
+        <w:t>Server 8.8.8.</w:t>
+      </w:r>
+      <w:r>
+        <w:rPr>
+          <w:rFonts w:ascii="Times New Roman" w:hAnsi="Times New Roman" w:cs="Times New Roman"/>
+          <w:lang w:val="en-US"/>
+        </w:rPr>
+        <w:t>10</w:t>
+      </w:r>
+      <w:r>
+        <w:rPr>
+          <w:rFonts w:ascii="Times New Roman" w:hAnsi="Times New Roman" w:cs="Times New Roman"/>
+          <w:lang w:val="en-US"/>
+        </w:rPr>
+        <w:t xml:space="preserve"> </w:t>
       </w:r>
       <w:r>
         <w:rPr>
@@ -27235,7 +27156,14 @@
           <w:rFonts w:ascii="Times New Roman" w:hAnsi="Times New Roman" w:cs="Times New Roman"/>
           <w:lang w:val="en-US"/>
         </w:rPr>
-        <w:t xml:space="preserve"> Arrieta-Chatbot.hn</w:t>
+        <w:t xml:space="preserve"> </w:t>
+      </w:r>
+      <w:r>
+        <w:rPr>
+          <w:rFonts w:ascii="Times New Roman" w:hAnsi="Times New Roman" w:cs="Times New Roman"/>
+          <w:lang w:val="en-US"/>
+        </w:rPr>
+        <w:t>Arrieta.hn</w:t>
       </w:r>
     </w:p>
     <w:p>
@@ -27254,10 +27182,10 @@
           <w:lang w:val="en-US"/>
         </w:rPr>
         <w:drawing>
-          <wp:inline distT="0" distB="0" distL="0" distR="0" wp14:anchorId="3F4E39C9" wp14:editId="096731FD">
+          <wp:inline distT="0" distB="0" distL="0" distR="0" wp14:anchorId="633DDCC6" wp14:editId="7DCF5728">
             <wp:extent cx="6645910" cy="3571875"/>
             <wp:effectExtent l="0" t="0" r="2540" b="9525"/>
-            <wp:docPr id="2106021091" name="Picture 1" descr="A screenshot of a chat&#10;&#10;AI-generated content may be incorrect."/>
+            <wp:docPr id="324372178" name="Picture 1" descr="A screenshot of a computer&#10;&#10;AI-generated content may be incorrect."/>
             <wp:cNvGraphicFramePr>
               <a:graphicFrameLocks xmlns:a="http://schemas.openxmlformats.org/drawingml/2006/main" noChangeAspect="1"/>
             </wp:cNvGraphicFramePr>
@@ -27265,7 +27193,7 @@
               <a:graphicData uri="http://schemas.openxmlformats.org/drawingml/2006/picture">
                 <pic:pic xmlns:pic="http://schemas.openxmlformats.org/drawingml/2006/picture">
                   <pic:nvPicPr>
-                    <pic:cNvPr id="2106021091" name="Picture 1" descr="A screenshot of a chat&#10;&#10;AI-generated content may be incorrect."/>
+                    <pic:cNvPr id="324372178" name="Picture 1" descr="A screenshot of a computer&#10;&#10;AI-generated content may be incorrect."/>
                     <pic:cNvPicPr/>
                   </pic:nvPicPr>
                   <pic:blipFill>
@@ -27319,6 +27247,27 @@
           <w:lang w:val="en-US"/>
         </w:rPr>
       </w:pPr>
+      <w:r>
+        <w:rPr>
+          <w:rFonts w:ascii="Times New Roman" w:hAnsi="Times New Roman" w:cs="Times New Roman"/>
+          <w:lang w:val="en-US"/>
+        </w:rPr>
+        <w:t xml:space="preserve">Server 8.8.8.11 </w:t>
+      </w:r>
+      <w:r>
+        <w:rPr>
+          <w:rFonts w:ascii="Times New Roman" w:hAnsi="Times New Roman" w:cs="Times New Roman"/>
+          <w:lang w:val="en-US"/>
+        </w:rPr>
+        <w:sym w:font="Wingdings" w:char="F0E0"/>
+      </w:r>
+      <w:r>
+        <w:rPr>
+          <w:rFonts w:ascii="Times New Roman" w:hAnsi="Times New Roman" w:cs="Times New Roman"/>
+          <w:lang w:val="en-US"/>
+        </w:rPr>
+        <w:t xml:space="preserve"> Arrieta-Chatbot.hn</w:t>
+      </w:r>
     </w:p>
     <w:p>
       <w:pPr>
@@ -27329,87 +27278,6 @@
           <w:lang w:val="en-US"/>
         </w:rPr>
       </w:pPr>
-    </w:p>
-    <w:p>
-      <w:pPr>
-        <w:spacing w:after="0" w:line="240" w:lineRule="auto"/>
-        <w:jc w:val="center"/>
-        <w:rPr>
-          <w:rFonts w:ascii="Times New Roman" w:hAnsi="Times New Roman" w:cs="Times New Roman"/>
-          <w:lang w:val="en-US"/>
-        </w:rPr>
-      </w:pPr>
-    </w:p>
-    <w:p>
-      <w:pPr>
-        <w:spacing w:after="0" w:line="240" w:lineRule="auto"/>
-        <w:jc w:val="center"/>
-        <w:rPr>
-          <w:rFonts w:ascii="Times New Roman" w:hAnsi="Times New Roman" w:cs="Times New Roman"/>
-          <w:lang w:val="en-US"/>
-        </w:rPr>
-      </w:pPr>
-    </w:p>
-    <w:p>
-      <w:pPr>
-        <w:spacing w:after="0" w:line="240" w:lineRule="auto"/>
-        <w:jc w:val="center"/>
-        <w:rPr>
-          <w:rFonts w:ascii="Times New Roman" w:hAnsi="Times New Roman" w:cs="Times New Roman"/>
-          <w:lang w:val="en-US"/>
-        </w:rPr>
-      </w:pPr>
-    </w:p>
-    <w:p>
-      <w:pPr>
-        <w:spacing w:after="0" w:line="240" w:lineRule="auto"/>
-        <w:jc w:val="center"/>
-        <w:rPr>
-          <w:rFonts w:ascii="Times New Roman" w:hAnsi="Times New Roman" w:cs="Times New Roman"/>
-          <w:lang w:val="en-US"/>
-        </w:rPr>
-      </w:pPr>
-    </w:p>
-    <w:p>
-      <w:pPr>
-        <w:spacing w:after="0" w:line="240" w:lineRule="auto"/>
-        <w:jc w:val="center"/>
-        <w:rPr>
-          <w:rFonts w:ascii="Times New Roman" w:hAnsi="Times New Roman" w:cs="Times New Roman"/>
-          <w:lang w:val="en-US"/>
-        </w:rPr>
-      </w:pPr>
-      <w:r>
-        <w:rPr>
-          <w:rFonts w:ascii="Times New Roman" w:hAnsi="Times New Roman" w:cs="Times New Roman"/>
-          <w:lang w:val="en-US"/>
-        </w:rPr>
-        <w:t xml:space="preserve">Server 8.8.8.11 </w:t>
-      </w:r>
-      <w:r>
-        <w:rPr>
-          <w:rFonts w:ascii="Times New Roman" w:hAnsi="Times New Roman" w:cs="Times New Roman"/>
-          <w:lang w:val="en-US"/>
-        </w:rPr>
-        <w:sym w:font="Wingdings" w:char="F0E0"/>
-      </w:r>
-      <w:r>
-        <w:rPr>
-          <w:rFonts w:ascii="Times New Roman" w:hAnsi="Times New Roman" w:cs="Times New Roman"/>
-          <w:lang w:val="en-US"/>
-        </w:rPr>
-        <w:t xml:space="preserve"> Cisco.com</w:t>
-      </w:r>
-    </w:p>
-    <w:p>
-      <w:pPr>
-        <w:spacing w:after="0" w:line="240" w:lineRule="auto"/>
-        <w:jc w:val="center"/>
-        <w:rPr>
-          <w:rFonts w:ascii="Times New Roman" w:hAnsi="Times New Roman" w:cs="Times New Roman"/>
-          <w:lang w:val="en-US"/>
-        </w:rPr>
-      </w:pPr>
       <w:r>
         <w:rPr>
           <w:rFonts w:ascii="Times New Roman" w:hAnsi="Times New Roman" w:cs="Times New Roman"/>
@@ -27417,10 +27285,10 @@
           <w:lang w:val="en-US"/>
         </w:rPr>
         <w:drawing>
-          <wp:inline distT="0" distB="0" distL="0" distR="0" wp14:anchorId="31F38BF3" wp14:editId="4E6871BE">
+          <wp:inline distT="0" distB="0" distL="0" distR="0" wp14:anchorId="3F4E39C9" wp14:editId="096731FD">
             <wp:extent cx="6645910" cy="3571875"/>
             <wp:effectExtent l="0" t="0" r="2540" b="9525"/>
-            <wp:docPr id="1249180558" name="Picture 1" descr="A screenshot of a computer&#10;&#10;AI-generated content may be incorrect."/>
+            <wp:docPr id="2106021091" name="Picture 1" descr="A screenshot of a chat&#10;&#10;AI-generated content may be incorrect."/>
             <wp:cNvGraphicFramePr>
               <a:graphicFrameLocks xmlns:a="http://schemas.openxmlformats.org/drawingml/2006/main" noChangeAspect="1"/>
             </wp:cNvGraphicFramePr>
@@ -27428,7 +27296,7 @@
               <a:graphicData uri="http://schemas.openxmlformats.org/drawingml/2006/picture">
                 <pic:pic xmlns:pic="http://schemas.openxmlformats.org/drawingml/2006/picture">
                   <pic:nvPicPr>
-                    <pic:cNvPr id="1249180558" name="Picture 1" descr="A screenshot of a computer&#10;&#10;AI-generated content may be incorrect."/>
+                    <pic:cNvPr id="2106021091" name="Picture 1" descr="A screenshot of a chat&#10;&#10;AI-generated content may be incorrect."/>
                     <pic:cNvPicPr/>
                   </pic:nvPicPr>
                   <pic:blipFill>
@@ -27472,6 +27340,169 @@
           <w:lang w:val="en-US"/>
         </w:rPr>
       </w:pPr>
+    </w:p>
+    <w:p>
+      <w:pPr>
+        <w:spacing w:after="0" w:line="240" w:lineRule="auto"/>
+        <w:jc w:val="center"/>
+        <w:rPr>
+          <w:rFonts w:ascii="Times New Roman" w:hAnsi="Times New Roman" w:cs="Times New Roman"/>
+          <w:lang w:val="en-US"/>
+        </w:rPr>
+      </w:pPr>
+    </w:p>
+    <w:p>
+      <w:pPr>
+        <w:spacing w:after="0" w:line="240" w:lineRule="auto"/>
+        <w:jc w:val="center"/>
+        <w:rPr>
+          <w:rFonts w:ascii="Times New Roman" w:hAnsi="Times New Roman" w:cs="Times New Roman"/>
+          <w:lang w:val="en-US"/>
+        </w:rPr>
+      </w:pPr>
+    </w:p>
+    <w:p>
+      <w:pPr>
+        <w:spacing w:after="0" w:line="240" w:lineRule="auto"/>
+        <w:jc w:val="center"/>
+        <w:rPr>
+          <w:rFonts w:ascii="Times New Roman" w:hAnsi="Times New Roman" w:cs="Times New Roman"/>
+          <w:lang w:val="en-US"/>
+        </w:rPr>
+      </w:pPr>
+    </w:p>
+    <w:p>
+      <w:pPr>
+        <w:spacing w:after="0" w:line="240" w:lineRule="auto"/>
+        <w:jc w:val="center"/>
+        <w:rPr>
+          <w:rFonts w:ascii="Times New Roman" w:hAnsi="Times New Roman" w:cs="Times New Roman"/>
+          <w:lang w:val="en-US"/>
+        </w:rPr>
+      </w:pPr>
+    </w:p>
+    <w:p>
+      <w:pPr>
+        <w:spacing w:after="0" w:line="240" w:lineRule="auto"/>
+        <w:jc w:val="center"/>
+        <w:rPr>
+          <w:rFonts w:ascii="Times New Roman" w:hAnsi="Times New Roman" w:cs="Times New Roman"/>
+          <w:lang w:val="en-US"/>
+        </w:rPr>
+      </w:pPr>
+    </w:p>
+    <w:p>
+      <w:pPr>
+        <w:spacing w:after="0" w:line="240" w:lineRule="auto"/>
+        <w:jc w:val="center"/>
+        <w:rPr>
+          <w:rFonts w:ascii="Times New Roman" w:hAnsi="Times New Roman" w:cs="Times New Roman"/>
+          <w:lang w:val="en-US"/>
+        </w:rPr>
+      </w:pPr>
+    </w:p>
+    <w:p>
+      <w:pPr>
+        <w:spacing w:after="0" w:line="240" w:lineRule="auto"/>
+        <w:jc w:val="center"/>
+        <w:rPr>
+          <w:rFonts w:ascii="Times New Roman" w:hAnsi="Times New Roman" w:cs="Times New Roman"/>
+          <w:lang w:val="en-US"/>
+        </w:rPr>
+      </w:pPr>
+      <w:r>
+        <w:rPr>
+          <w:rFonts w:ascii="Times New Roman" w:hAnsi="Times New Roman" w:cs="Times New Roman"/>
+          <w:lang w:val="en-US"/>
+        </w:rPr>
+        <w:t xml:space="preserve">Server 8.8.8.11 </w:t>
+      </w:r>
+      <w:r>
+        <w:rPr>
+          <w:rFonts w:ascii="Times New Roman" w:hAnsi="Times New Roman" w:cs="Times New Roman"/>
+          <w:lang w:val="en-US"/>
+        </w:rPr>
+        <w:sym w:font="Wingdings" w:char="F0E0"/>
+      </w:r>
+      <w:r>
+        <w:rPr>
+          <w:rFonts w:ascii="Times New Roman" w:hAnsi="Times New Roman" w:cs="Times New Roman"/>
+          <w:lang w:val="en-US"/>
+        </w:rPr>
+        <w:t xml:space="preserve"> Cisco.com</w:t>
+      </w:r>
+    </w:p>
+    <w:p>
+      <w:pPr>
+        <w:spacing w:after="0" w:line="240" w:lineRule="auto"/>
+        <w:jc w:val="center"/>
+        <w:rPr>
+          <w:rFonts w:ascii="Times New Roman" w:hAnsi="Times New Roman" w:cs="Times New Roman"/>
+          <w:lang w:val="en-US"/>
+        </w:rPr>
+      </w:pPr>
+      <w:r>
+        <w:rPr>
+          <w:rFonts w:ascii="Times New Roman" w:hAnsi="Times New Roman" w:cs="Times New Roman"/>
+          <w:noProof/>
+          <w:lang w:val="en-US"/>
+        </w:rPr>
+        <w:drawing>
+          <wp:inline distT="0" distB="0" distL="0" distR="0" wp14:anchorId="31F38BF3" wp14:editId="4E6871BE">
+            <wp:extent cx="6645910" cy="3571875"/>
+            <wp:effectExtent l="0" t="0" r="2540" b="9525"/>
+            <wp:docPr id="1249180558" name="Picture 1" descr="A screenshot of a computer&#10;&#10;AI-generated content may be incorrect."/>
+            <wp:cNvGraphicFramePr>
+              <a:graphicFrameLocks xmlns:a="http://schemas.openxmlformats.org/drawingml/2006/main" noChangeAspect="1"/>
+            </wp:cNvGraphicFramePr>
+            <a:graphic xmlns:a="http://schemas.openxmlformats.org/drawingml/2006/main">
+              <a:graphicData uri="http://schemas.openxmlformats.org/drawingml/2006/picture">
+                <pic:pic xmlns:pic="http://schemas.openxmlformats.org/drawingml/2006/picture">
+                  <pic:nvPicPr>
+                    <pic:cNvPr id="1249180558" name="Picture 1" descr="A screenshot of a computer&#10;&#10;AI-generated content may be incorrect."/>
+                    <pic:cNvPicPr/>
+                  </pic:nvPicPr>
+                  <pic:blipFill>
+                    <a:blip r:embed="rId34"/>
+                    <a:stretch>
+                      <a:fillRect/>
+                    </a:stretch>
+                  </pic:blipFill>
+                  <pic:spPr>
+                    <a:xfrm>
+                      <a:off x="0" y="0"/>
+                      <a:ext cx="6645910" cy="3571875"/>
+                    </a:xfrm>
+                    <a:prstGeom prst="rect">
+                      <a:avLst/>
+                    </a:prstGeom>
+                  </pic:spPr>
+                </pic:pic>
+              </a:graphicData>
+            </a:graphic>
+          </wp:inline>
+        </w:drawing>
+      </w:r>
+    </w:p>
+    <w:p>
+      <w:pPr>
+        <w:spacing w:after="0" w:line="240" w:lineRule="auto"/>
+        <w:jc w:val="center"/>
+        <w:rPr>
+          <w:rFonts w:ascii="Times New Roman" w:hAnsi="Times New Roman" w:cs="Times New Roman"/>
+          <w:lang w:val="en-US"/>
+        </w:rPr>
+      </w:pPr>
+    </w:p>
+    <w:p>
+      <w:pPr>
+        <w:spacing w:after="0" w:line="240" w:lineRule="auto"/>
+        <w:jc w:val="center"/>
+        <w:rPr>
+          <w:rFonts w:ascii="Times New Roman" w:hAnsi="Times New Roman" w:cs="Times New Roman"/>
+          <w:lang w:val="en-US"/>
+        </w:rPr>
+      </w:pPr>
       <w:r>
         <w:rPr>
           <w:rFonts w:ascii="Times New Roman" w:hAnsi="Times New Roman" w:cs="Times New Roman"/>
@@ -27511,7 +27542,7 @@
                     <pic:cNvPicPr/>
                   </pic:nvPicPr>
                   <pic:blipFill>
-                    <a:blip r:embed="rId34"/>
+                    <a:blip r:embed="rId35"/>
                     <a:stretch>
                       <a:fillRect/>
                     </a:stretch>

</xml_diff>